<commit_message>
Documentation : Architecture update, HW Filter Circuit Layout Diagram added
</commit_message>
<xml_diff>
--- a/Design/Requirements/SW_REQUIREMENT_SPECIFICATION_DOCUMENT.docx
+++ b/Design/Requirements/SW_REQUIREMENT_SPECIFICATION_DOCUMENT.docx
@@ -3967,7 +3967,15 @@
           </w:p>
           <w:p>
             <w:r>
-              <w:t>Flash Eeprom Emulation</w:t>
+              <w:t xml:space="preserve">Flash </w:t>
+            </w:r>
+            <w:proofErr w:type="spellStart"/>
+            <w:r>
+              <w:t>Eeprom</w:t>
+            </w:r>
+            <w:proofErr w:type="spellEnd"/>
+            <w:r>
+              <w:t xml:space="preserve"> Emulation</w:t>
             </w:r>
           </w:p>
           <w:p/>
@@ -4119,8 +4127,13 @@
           <w:numId w:val="10"/>
         </w:numPr>
       </w:pPr>
-      <w:r>
-        <w:t xml:space="preserve">HW_Wrapper(to provide the </w:t>
+      <w:proofErr w:type="spellStart"/>
+      <w:r>
+        <w:t>HW_Wrapper</w:t>
+      </w:r>
+      <w:proofErr w:type="spellEnd"/>
+      <w:r>
+        <w:t xml:space="preserve">(to provide the </w:t>
       </w:r>
       <w:r>
         <w:t>separation between Application and HW Abstraction Layer)</w:t>
@@ -4134,8 +4147,13 @@
           <w:numId w:val="10"/>
         </w:numPr>
       </w:pPr>
-      <w:r>
-        <w:t>CAN_Main(Main Class)</w:t>
+      <w:proofErr w:type="spellStart"/>
+      <w:r>
+        <w:t>CAN_Main</w:t>
+      </w:r>
+      <w:proofErr w:type="spellEnd"/>
+      <w:r>
+        <w:t>(Main Class)</w:t>
       </w:r>
     </w:p>
     <w:p>
@@ -4146,8 +4164,13 @@
           <w:numId w:val="10"/>
         </w:numPr>
       </w:pPr>
-      <w:r>
-        <w:t>CAN_Processor(To process the CAN data)</w:t>
+      <w:proofErr w:type="spellStart"/>
+      <w:r>
+        <w:t>CAN_Processor</w:t>
+      </w:r>
+      <w:proofErr w:type="spellEnd"/>
+      <w:r>
+        <w:t>(To process the CAN data)</w:t>
       </w:r>
     </w:p>
     <w:p>
@@ -4158,8 +4181,13 @@
           <w:numId w:val="10"/>
         </w:numPr>
       </w:pPr>
-      <w:r>
-        <w:t>CAN_Interface(To create interfaces for CAN data to be passed to other classes)</w:t>
+      <w:proofErr w:type="spellStart"/>
+      <w:r>
+        <w:t>CAN_Interface</w:t>
+      </w:r>
+      <w:proofErr w:type="spellEnd"/>
+      <w:r>
+        <w:t>(To create interfaces for CAN data to be passed to other classes)</w:t>
       </w:r>
     </w:p>
     <w:p>
@@ -4169,9 +4197,23 @@
           <w:ilvl w:val="0"/>
           <w:numId w:val="10"/>
         </w:numPr>
-      </w:pPr>
-      <w:r>
-        <w:t>CAN_Proxy(Proxy class for sending the data)</w:t>
+        <w:rPr>
+          <w:strike/>
+        </w:rPr>
+      </w:pPr>
+      <w:proofErr w:type="spellStart"/>
+      <w:r>
+        <w:rPr>
+          <w:strike/>
+        </w:rPr>
+        <w:t>CAN_Proxy</w:t>
+      </w:r>
+      <w:proofErr w:type="spellEnd"/>
+      <w:r>
+        <w:rPr>
+          <w:strike/>
+        </w:rPr>
+        <w:t>(Proxy class for sending the data)</w:t>
       </w:r>
     </w:p>
     <w:p>
@@ -4217,8 +4259,14 @@
           <w:ilvl w:val="0"/>
           <w:numId w:val="10"/>
         </w:numPr>
-      </w:pPr>
-      <w:r>
+        <w:rPr>
+          <w:strike/>
+        </w:rPr>
+      </w:pPr>
+      <w:r>
+        <w:rPr>
+          <w:strike/>
+        </w:rPr>
         <w:t xml:space="preserve">I2C_Proxy(Proxy class for sending the data) </w:t>
       </w:r>
     </w:p>
@@ -4230,8 +4278,13 @@
           <w:numId w:val="10"/>
         </w:numPr>
       </w:pPr>
-      <w:r>
-        <w:t>UART_Main(Main Class)</w:t>
+      <w:proofErr w:type="spellStart"/>
+      <w:r>
+        <w:t>UART_Main</w:t>
+      </w:r>
+      <w:proofErr w:type="spellEnd"/>
+      <w:r>
+        <w:t>(Main Class)</w:t>
       </w:r>
     </w:p>
     <w:p>
@@ -4242,8 +4295,13 @@
           <w:numId w:val="10"/>
         </w:numPr>
       </w:pPr>
-      <w:r>
-        <w:t>UART_Processor(To process the I2C data)</w:t>
+      <w:proofErr w:type="spellStart"/>
+      <w:r>
+        <w:t>UART_Processor</w:t>
+      </w:r>
+      <w:proofErr w:type="spellEnd"/>
+      <w:r>
+        <w:t>(To process the I2C data)</w:t>
       </w:r>
     </w:p>
     <w:p>
@@ -4254,8 +4312,13 @@
           <w:numId w:val="10"/>
         </w:numPr>
       </w:pPr>
-      <w:r>
-        <w:t>UART_Interface(To create interfaces for I2C data to be passed to other classes)</w:t>
+      <w:proofErr w:type="spellStart"/>
+      <w:r>
+        <w:t>UART_Interface</w:t>
+      </w:r>
+      <w:proofErr w:type="spellEnd"/>
+      <w:r>
+        <w:t>(To create interfaces for I2C data to be passed to other classes)</w:t>
       </w:r>
     </w:p>
     <w:p>
@@ -4265,9 +4328,23 @@
           <w:ilvl w:val="0"/>
           <w:numId w:val="10"/>
         </w:numPr>
-      </w:pPr>
-      <w:r>
-        <w:t xml:space="preserve">UART_Proxy(Proxy class for sending the data) </w:t>
+        <w:rPr>
+          <w:strike/>
+        </w:rPr>
+      </w:pPr>
+      <w:proofErr w:type="spellStart"/>
+      <w:r>
+        <w:rPr>
+          <w:strike/>
+        </w:rPr>
+        <w:t>UART_Proxy</w:t>
+      </w:r>
+      <w:proofErr w:type="spellEnd"/>
+      <w:r>
+        <w:rPr>
+          <w:strike/>
+        </w:rPr>
+        <w:t xml:space="preserve">(Proxy class for sending the data) </w:t>
       </w:r>
     </w:p>
     <w:p>
@@ -4278,9 +4355,14 @@
           <w:numId w:val="10"/>
         </w:numPr>
       </w:pPr>
+      <w:proofErr w:type="spellStart"/>
       <w:r>
         <w:lastRenderedPageBreak/>
-        <w:t>ADC_Main(Main Class)</w:t>
+        <w:t>ADC_Main</w:t>
+      </w:r>
+      <w:proofErr w:type="spellEnd"/>
+      <w:r>
+        <w:t>(Main Class)</w:t>
       </w:r>
     </w:p>
     <w:p>
@@ -4291,8 +4373,13 @@
           <w:numId w:val="10"/>
         </w:numPr>
       </w:pPr>
-      <w:r>
-        <w:t xml:space="preserve">ADC_Processor(To process the ADC data) </w:t>
+      <w:proofErr w:type="spellStart"/>
+      <w:r>
+        <w:t>ADC_Processor</w:t>
+      </w:r>
+      <w:proofErr w:type="spellEnd"/>
+      <w:r>
+        <w:t xml:space="preserve">(To process the ADC data) </w:t>
       </w:r>
     </w:p>
     <w:p>
@@ -4303,8 +4390,13 @@
           <w:numId w:val="10"/>
         </w:numPr>
       </w:pPr>
-      <w:r>
-        <w:t>ADC_Interface(To create interfaces for ADC data to be passed to other classes)</w:t>
+      <w:proofErr w:type="spellStart"/>
+      <w:r>
+        <w:t>ADC_Interface</w:t>
+      </w:r>
+      <w:proofErr w:type="spellEnd"/>
+      <w:r>
+        <w:t>(To create interfaces for ADC data to be passed to other classes)</w:t>
       </w:r>
     </w:p>
     <w:p>
@@ -4315,8 +4407,13 @@
           <w:numId w:val="10"/>
         </w:numPr>
       </w:pPr>
-      <w:r>
-        <w:t>VSS_Main(Main Class)</w:t>
+      <w:proofErr w:type="spellStart"/>
+      <w:r>
+        <w:t>VSS_Main</w:t>
+      </w:r>
+      <w:proofErr w:type="spellEnd"/>
+      <w:r>
+        <w:t>(Main Class)</w:t>
       </w:r>
     </w:p>
     <w:p>
@@ -4327,8 +4424,13 @@
           <w:numId w:val="10"/>
         </w:numPr>
       </w:pPr>
-      <w:r>
-        <w:t>VSS_Processor(To process the Sensor interrupt data)</w:t>
+      <w:proofErr w:type="spellStart"/>
+      <w:r>
+        <w:t>VSS_Processor</w:t>
+      </w:r>
+      <w:proofErr w:type="spellEnd"/>
+      <w:r>
+        <w:t>(To process the Sensor interrupt data)</w:t>
       </w:r>
     </w:p>
     <w:p>
@@ -4339,8 +4441,13 @@
           <w:numId w:val="10"/>
         </w:numPr>
       </w:pPr>
-      <w:r>
-        <w:t>VSS_Interface(To create interfaces for VSS data to be passed to other classes)</w:t>
+      <w:proofErr w:type="spellStart"/>
+      <w:r>
+        <w:t>VSS_Interface</w:t>
+      </w:r>
+      <w:proofErr w:type="spellEnd"/>
+      <w:r>
+        <w:t>(To create interfaces for VSS data to be passed to other classes)</w:t>
       </w:r>
     </w:p>
     <w:p>
@@ -4351,8 +4458,13 @@
           <w:numId w:val="10"/>
         </w:numPr>
       </w:pPr>
-      <w:r>
-        <w:t>LCD_Main(Main Class)</w:t>
+      <w:proofErr w:type="spellStart"/>
+      <w:r>
+        <w:t>LCD_Main</w:t>
+      </w:r>
+      <w:proofErr w:type="spellEnd"/>
+      <w:r>
+        <w:t>(Main Class)</w:t>
       </w:r>
     </w:p>
     <w:p>
@@ -4363,8 +4475,13 @@
           <w:numId w:val="10"/>
         </w:numPr>
       </w:pPr>
-      <w:r>
-        <w:t>LCD_Processor(To process the LCD Data)</w:t>
+      <w:proofErr w:type="spellStart"/>
+      <w:r>
+        <w:t>LCD_Processor</w:t>
+      </w:r>
+      <w:proofErr w:type="spellEnd"/>
+      <w:r>
+        <w:t>(To process the LCD Data)</w:t>
       </w:r>
     </w:p>
     <w:p>
@@ -4375,8 +4492,13 @@
           <w:numId w:val="10"/>
         </w:numPr>
       </w:pPr>
-      <w:r>
-        <w:t>LCD_Interface(To create interfaces to LCD data to be passed to other classes)</w:t>
+      <w:proofErr w:type="spellStart"/>
+      <w:r>
+        <w:t>LCD_Interface</w:t>
+      </w:r>
+      <w:proofErr w:type="spellEnd"/>
+      <w:r>
+        <w:t>(To create interfaces to LCD data to be passed to other classes)</w:t>
       </w:r>
     </w:p>
     <w:p>
@@ -4387,8 +4509,13 @@
           <w:numId w:val="10"/>
         </w:numPr>
       </w:pPr>
-      <w:r>
-        <w:t>Odometer_Main(Main Class)</w:t>
+      <w:proofErr w:type="spellStart"/>
+      <w:r>
+        <w:t>Odometer_Main</w:t>
+      </w:r>
+      <w:proofErr w:type="spellEnd"/>
+      <w:r>
+        <w:t>(Main Class)</w:t>
       </w:r>
     </w:p>
     <w:p>
@@ -4399,8 +4526,13 @@
           <w:numId w:val="10"/>
         </w:numPr>
       </w:pPr>
-      <w:r>
-        <w:t>Odometer_Processor(To process odometer data)</w:t>
+      <w:proofErr w:type="spellStart"/>
+      <w:r>
+        <w:t>Odometer_Processor</w:t>
+      </w:r>
+      <w:proofErr w:type="spellEnd"/>
+      <w:r>
+        <w:t>(To process odometer data)</w:t>
       </w:r>
     </w:p>
     <w:p>
@@ -4411,8 +4543,13 @@
           <w:numId w:val="10"/>
         </w:numPr>
       </w:pPr>
-      <w:r>
-        <w:t>Odometer_Interface(To create interfaces for</w:t>
+      <w:proofErr w:type="spellStart"/>
+      <w:r>
+        <w:t>Odometer_Interface</w:t>
+      </w:r>
+      <w:proofErr w:type="spellEnd"/>
+      <w:r>
+        <w:t>(To create interfaces for</w:t>
       </w:r>
       <w:r>
         <w:t xml:space="preserve"> odometer </w:t>
@@ -4429,8 +4566,13 @@
           <w:numId w:val="10"/>
         </w:numPr>
       </w:pPr>
-      <w:r>
-        <w:t>FEE_Interface(To create interfaces for odometer data to be passed to other classes)</w:t>
+      <w:proofErr w:type="spellStart"/>
+      <w:r>
+        <w:t>FEE_Interface</w:t>
+      </w:r>
+      <w:proofErr w:type="spellEnd"/>
+      <w:r>
+        <w:t>(To create interfaces for odometer data to be passed to other classes)</w:t>
       </w:r>
     </w:p>
     <w:p>
@@ -4441,8 +4583,13 @@
           <w:numId w:val="10"/>
         </w:numPr>
       </w:pPr>
-      <w:r>
-        <w:t>IgnitionSig_Main(Main Class)</w:t>
+      <w:proofErr w:type="spellStart"/>
+      <w:r>
+        <w:t>IgnitionSig_Main</w:t>
+      </w:r>
+      <w:proofErr w:type="spellEnd"/>
+      <w:r>
+        <w:t>(Main Class)</w:t>
       </w:r>
     </w:p>
     <w:p>
@@ -4453,8 +4600,13 @@
           <w:numId w:val="10"/>
         </w:numPr>
       </w:pPr>
-      <w:r>
-        <w:t>IgnitionSig_Processor(Process the ignition Signal Availability)</w:t>
+      <w:proofErr w:type="spellStart"/>
+      <w:r>
+        <w:t>IgnitionSig_Processor</w:t>
+      </w:r>
+      <w:proofErr w:type="spellEnd"/>
+      <w:r>
+        <w:t>(Process the ignition Signal Availability)</w:t>
       </w:r>
     </w:p>
     <w:p>
@@ -4465,8 +4617,13 @@
           <w:numId w:val="10"/>
         </w:numPr>
       </w:pPr>
-      <w:r>
-        <w:t>IgnitionSignal_Interface(To create interfaces for Ignition Signal availability to be passed to other classes)</w:t>
+      <w:proofErr w:type="spellStart"/>
+      <w:r>
+        <w:t>IgnitionSignal_Interface</w:t>
+      </w:r>
+      <w:proofErr w:type="spellEnd"/>
+      <w:r>
+        <w:t>(To create interfaces for Ignition Signal availability to be passed to other classes)</w:t>
       </w:r>
     </w:p>
     <w:p>
@@ -4477,8 +4634,13 @@
           <w:numId w:val="10"/>
         </w:numPr>
       </w:pPr>
-      <w:r>
-        <w:t xml:space="preserve">DashDataDisp_Main(Main class of the Application, here is defined the main </w:t>
+      <w:proofErr w:type="spellStart"/>
+      <w:r>
+        <w:t>DashDataDisp_Main</w:t>
+      </w:r>
+      <w:proofErr w:type="spellEnd"/>
+      <w:r>
+        <w:t xml:space="preserve">(Main class of the Application, here is defined the main </w:t>
       </w:r>
       <w:r>
         <w:t>function of the app</w:t>
@@ -4554,7 +4716,15 @@
         <w:t xml:space="preserve"> CAN Bus data from Engine Management ECU is sent at 20ms rate</w:t>
       </w:r>
       <w:r>
-        <w:t xml:space="preserve"> with datarate of 500kb</w:t>
+        <w:t xml:space="preserve"> with </w:t>
+      </w:r>
+      <w:proofErr w:type="spellStart"/>
+      <w:r>
+        <w:t>datarate</w:t>
+      </w:r>
+      <w:proofErr w:type="spellEnd"/>
+      <w:r>
+        <w:t xml:space="preserve"> of 500kb</w:t>
       </w:r>
       <w:r>
         <w:t>.</w:t>
@@ -5404,8 +5574,13 @@
       </w:r>
       <w:r>
         <w:tab/>
-        <w:t>Oil Temperature threshold warning value is greater than 140 degC</w:t>
-      </w:r>
+        <w:t xml:space="preserve">Oil Temperature threshold warning value is greater than 140 </w:t>
+      </w:r>
+      <w:proofErr w:type="spellStart"/>
+      <w:r>
+        <w:t>degC</w:t>
+      </w:r>
+      <w:proofErr w:type="spellEnd"/>
     </w:p>
     <w:p>
       <w:r>
@@ -5672,7 +5847,15 @@
     </w:p>
     <w:p>
       <w:r>
-        <w:t>Where n is RPM and rd is Dynamic Rolling Radius of the vehicle(vehicle parameters)</w:t>
+        <w:t xml:space="preserve">Where n is RPM and </w:t>
+      </w:r>
+      <w:proofErr w:type="spellStart"/>
+      <w:r>
+        <w:t>rd</w:t>
+      </w:r>
+      <w:proofErr w:type="spellEnd"/>
+      <w:r>
+        <w:t xml:space="preserve"> is Dynamic Rolling Radius of the vehicle(vehicle parameters)</w:t>
       </w:r>
     </w:p>
     <w:p>
@@ -5815,32 +5998,60 @@
       <w:pPr>
         <w:pStyle w:val="Caption"/>
         <w:jc w:val="center"/>
-      </w:pPr>
-      <w:r>
+        <w:rPr>
+          <w:b/>
+          <w:bCs/>
+        </w:rPr>
+      </w:pPr>
+      <w:r>
+        <w:rPr>
+          <w:b/>
+          <w:bCs/>
+        </w:rPr>
         <w:t xml:space="preserve">Figure </w:t>
       </w:r>
       <w:r>
+        <w:rPr>
+          <w:b/>
+          <w:bCs/>
+        </w:rPr>
         <w:fldChar w:fldCharType="begin"/>
       </w:r>
       <w:r>
+        <w:rPr>
+          <w:b/>
+          <w:bCs/>
+        </w:rPr>
         <w:instrText xml:space="preserve"> SEQ Figure \* ARABIC </w:instrText>
       </w:r>
       <w:r>
+        <w:rPr>
+          <w:b/>
+          <w:bCs/>
+        </w:rPr>
         <w:fldChar w:fldCharType="separate"/>
       </w:r>
       <w:r>
         <w:rPr>
+          <w:b/>
+          <w:bCs/>
           <w:noProof/>
         </w:rPr>
         <w:t>1</w:t>
       </w:r>
       <w:r>
         <w:rPr>
+          <w:b/>
+          <w:bCs/>
           <w:noProof/>
         </w:rPr>
         <w:fldChar w:fldCharType="end"/>
       </w:r>
       <w:r>
+        <w:rPr>
+          <w:b/>
+          <w:bCs/>
+        </w:rPr>
         <w:t xml:space="preserve"> Use Case Diagram</w:t>
       </w:r>
     </w:p>
@@ -5926,7 +6137,21 @@
         </w:numPr>
       </w:pPr>
       <w:r>
-        <w:t>Oil Pressure sensor shall be filtered and reduced to supported Voltage level for ADC HW peripheral in MCU. Sensor is usually of NTC type, so the proper coefficients and calculation must be performed.Please see the datasheet of chosen sensor.</w:t>
+        <w:t xml:space="preserve">Oil </w:t>
+      </w:r>
+      <w:r>
+        <w:t>Temperature</w:t>
+      </w:r>
+      <w:r>
+        <w:t xml:space="preserve"> sensor shall be filtered and reduced to supported Voltage level for ADC HW peripheral in MCU. Sensor is usually of NTC type, so the proper coefficients and calculation must be </w:t>
+      </w:r>
+      <w:proofErr w:type="spellStart"/>
+      <w:r>
+        <w:t>performed.Please</w:t>
+      </w:r>
+      <w:proofErr w:type="spellEnd"/>
+      <w:r>
+        <w:t xml:space="preserve"> see the datasheet of chosen sensor.</w:t>
       </w:r>
     </w:p>
     <w:p>
@@ -5938,7 +6163,31 @@
         </w:numPr>
       </w:pPr>
       <w:r>
-        <w:t>Data from Megasquirt ECU shall be received via CAN bus. CAN bus signal will go to Transciever Circuit and Transciever will forward the processed data to CAN HW peripheral of MCU.</w:t>
+        <w:t xml:space="preserve">Data from </w:t>
+      </w:r>
+      <w:proofErr w:type="spellStart"/>
+      <w:r>
+        <w:t>Megasquirt</w:t>
+      </w:r>
+      <w:proofErr w:type="spellEnd"/>
+      <w:r>
+        <w:t xml:space="preserve"> ECU shall be received via CAN bus. CAN bus signal will go to </w:t>
+      </w:r>
+      <w:proofErr w:type="spellStart"/>
+      <w:r>
+        <w:t>Transciever</w:t>
+      </w:r>
+      <w:proofErr w:type="spellEnd"/>
+      <w:r>
+        <w:t xml:space="preserve"> Circuit and </w:t>
+      </w:r>
+      <w:proofErr w:type="spellStart"/>
+      <w:r>
+        <w:t>Transciever</w:t>
+      </w:r>
+      <w:proofErr w:type="spellEnd"/>
+      <w:r>
+        <w:t xml:space="preserve"> will forward the processed data to CAN HW peripheral of MCU.</w:t>
       </w:r>
     </w:p>
     <w:p/>
@@ -6015,33 +6264,178 @@
       <w:pPr>
         <w:pStyle w:val="Caption"/>
         <w:jc w:val="center"/>
-      </w:pPr>
-      <w:r>
+        <w:rPr>
+          <w:b/>
+          <w:bCs/>
+        </w:rPr>
+      </w:pPr>
+      <w:r>
+        <w:rPr>
+          <w:b/>
+          <w:bCs/>
+        </w:rPr>
         <w:t xml:space="preserve">Figure </w:t>
       </w:r>
       <w:r>
+        <w:rPr>
+          <w:b/>
+          <w:bCs/>
+        </w:rPr>
         <w:fldChar w:fldCharType="begin"/>
       </w:r>
       <w:r>
+        <w:rPr>
+          <w:b/>
+          <w:bCs/>
+        </w:rPr>
         <w:instrText xml:space="preserve"> SEQ Figure \* ARABIC </w:instrText>
       </w:r>
       <w:r>
+        <w:rPr>
+          <w:b/>
+          <w:bCs/>
+        </w:rPr>
         <w:fldChar w:fldCharType="separate"/>
       </w:r>
       <w:r>
         <w:rPr>
+          <w:b/>
+          <w:bCs/>
           <w:noProof/>
         </w:rPr>
         <w:t>2</w:t>
       </w:r>
       <w:r>
         <w:rPr>
+          <w:b/>
+          <w:bCs/>
           <w:noProof/>
         </w:rPr>
         <w:fldChar w:fldCharType="end"/>
       </w:r>
       <w:r>
+        <w:rPr>
+          <w:b/>
+          <w:bCs/>
+        </w:rPr>
         <w:t xml:space="preserve"> HW Interfaces</w:t>
+      </w:r>
+    </w:p>
+    <w:p>
+      <w:r>
+        <w:t xml:space="preserve">Hardware Filter Circuit Layout Diagram is below: </w:t>
+      </w:r>
+    </w:p>
+    <w:p>
+      <w:pPr>
+        <w:keepNext/>
+        <w:jc w:val="center"/>
+      </w:pPr>
+      <w:r>
+        <w:rPr>
+          <w:noProof/>
+        </w:rPr>
+        <w:drawing>
+          <wp:inline distT="0" distB="0" distL="0" distR="0" wp14:anchorId="71B1B406" wp14:editId="2D46CABE">
+            <wp:extent cx="3600450" cy="3817977"/>
+            <wp:effectExtent l="0" t="0" r="0" b="0"/>
+            <wp:docPr id="4" name="Picture 4"/>
+            <wp:cNvGraphicFramePr>
+              <a:graphicFrameLocks xmlns:a="http://schemas.openxmlformats.org/drawingml/2006/main" noChangeAspect="1"/>
+            </wp:cNvGraphicFramePr>
+            <a:graphic xmlns:a="http://schemas.openxmlformats.org/drawingml/2006/main">
+              <a:graphicData uri="http://schemas.openxmlformats.org/drawingml/2006/picture">
+                <pic:pic xmlns:pic="http://schemas.openxmlformats.org/drawingml/2006/picture">
+                  <pic:nvPicPr>
+                    <pic:cNvPr id="4" name="Picture 4"/>
+                    <pic:cNvPicPr/>
+                  </pic:nvPicPr>
+                  <pic:blipFill>
+                    <a:blip r:embed="rId11" cstate="print">
+                      <a:extLst>
+                        <a:ext uri="{28A0092B-C50C-407E-A947-70E740481C1C}">
+                          <a14:useLocalDpi xmlns:a14="http://schemas.microsoft.com/office/drawing/2010/main" val="0"/>
+                        </a:ext>
+                      </a:extLst>
+                    </a:blip>
+                    <a:stretch>
+                      <a:fillRect/>
+                    </a:stretch>
+                  </pic:blipFill>
+                  <pic:spPr>
+                    <a:xfrm>
+                      <a:off x="0" y="0"/>
+                      <a:ext cx="3613371" cy="3831678"/>
+                    </a:xfrm>
+                    <a:prstGeom prst="rect">
+                      <a:avLst/>
+                    </a:prstGeom>
+                  </pic:spPr>
+                </pic:pic>
+              </a:graphicData>
+            </a:graphic>
+          </wp:inline>
+        </w:drawing>
+      </w:r>
+    </w:p>
+    <w:p>
+      <w:pPr>
+        <w:pStyle w:val="Caption"/>
+        <w:jc w:val="center"/>
+        <w:rPr>
+          <w:b/>
+          <w:bCs/>
+        </w:rPr>
+      </w:pPr>
+      <w:r>
+        <w:rPr>
+          <w:b/>
+          <w:bCs/>
+        </w:rPr>
+        <w:t xml:space="preserve">Figure </w:t>
+      </w:r>
+      <w:r>
+        <w:rPr>
+          <w:b/>
+          <w:bCs/>
+        </w:rPr>
+        <w:fldChar w:fldCharType="begin"/>
+      </w:r>
+      <w:r>
+        <w:rPr>
+          <w:b/>
+          <w:bCs/>
+        </w:rPr>
+        <w:instrText xml:space="preserve"> SEQ Figure \* ARABIC </w:instrText>
+      </w:r>
+      <w:r>
+        <w:rPr>
+          <w:b/>
+          <w:bCs/>
+        </w:rPr>
+        <w:fldChar w:fldCharType="separate"/>
+      </w:r>
+      <w:r>
+        <w:rPr>
+          <w:b/>
+          <w:bCs/>
+          <w:noProof/>
+        </w:rPr>
+        <w:t>3</w:t>
+      </w:r>
+      <w:r>
+        <w:rPr>
+          <w:b/>
+          <w:bCs/>
+        </w:rPr>
+        <w:fldChar w:fldCharType="end"/>
+      </w:r>
+      <w:r>
+        <w:rPr>
+          <w:b/>
+          <w:bCs/>
+        </w:rPr>
+        <w:t xml:space="preserve"> HW filter Circuit Layout Diagram</w:t>
       </w:r>
     </w:p>
     <w:p>
@@ -6052,6 +6446,7 @@
       <w:bookmarkStart w:id="57" w:name="_Toc26969075"/>
       <w:bookmarkStart w:id="58" w:name="_Toc286849748"/>
       <w:r>
+        <w:lastRenderedPageBreak/>
         <w:t>Software Interfaces</w:t>
       </w:r>
       <w:bookmarkEnd w:id="56"/>
@@ -6106,10 +6501,26 @@
         </w:numPr>
       </w:pPr>
       <w:r>
-        <w:t>Two UART interfaces, one for FREE RTOS realtime debugging and other one for LCD Display(optional</w:t>
-      </w:r>
-      <w:r>
-        <w:t>- Nextion Display is used</w:t>
+        <w:t xml:space="preserve">Two UART interfaces, one for FREE RTOS </w:t>
+      </w:r>
+      <w:proofErr w:type="spellStart"/>
+      <w:r>
+        <w:t>realtime</w:t>
+      </w:r>
+      <w:proofErr w:type="spellEnd"/>
+      <w:r>
+        <w:t xml:space="preserve"> debugging and other one for LCD Display(optional</w:t>
+      </w:r>
+      <w:r>
+        <w:t xml:space="preserve">- </w:t>
+      </w:r>
+      <w:proofErr w:type="spellStart"/>
+      <w:r>
+        <w:t>Nextion</w:t>
+      </w:r>
+      <w:proofErr w:type="spellEnd"/>
+      <w:r>
+        <w:t xml:space="preserve"> Display is used</w:t>
       </w:r>
       <w:r>
         <w:t xml:space="preserve">). Setup will be as follows : </w:t>
@@ -6163,7 +6574,6 @@
       <w:bookmarkStart w:id="63" w:name="_Toc286849750"/>
       <w:bookmarkStart w:id="64" w:name="_Toc439994690"/>
       <w:r>
-        <w:lastRenderedPageBreak/>
         <w:t>Other Nonfunctional Requirements</w:t>
       </w:r>
       <w:bookmarkEnd w:id="62"/>
@@ -6187,13 +6597,7 @@
         <w:pStyle w:val="Caption"/>
       </w:pPr>
       <w:r>
-        <w:t>REQ-2</w:t>
-      </w:r>
-      <w:r>
-        <w:t>1</w:t>
-      </w:r>
-      <w:r>
-        <w:t>:</w:t>
+        <w:t>REQ-21:</w:t>
       </w:r>
       <w:r>
         <w:tab/>
@@ -6245,6 +6649,7 @@
       <w:bookmarkStart w:id="71" w:name="_Toc26969080"/>
       <w:bookmarkStart w:id="72" w:name="_Toc286849753"/>
       <w:r>
+        <w:lastRenderedPageBreak/>
         <w:t>Security Requirements</w:t>
       </w:r>
       <w:bookmarkEnd w:id="70"/>
@@ -6290,10 +6695,7 @@
         </w:numPr>
       </w:pPr>
       <w:r>
-        <w:t>adaptability</w:t>
-      </w:r>
-      <w:r>
-        <w:t xml:space="preserve"> (interfaces shall be modified easily without jeopardizing other interfaces)</w:t>
+        <w:t>adaptability (interfaces shall be modified easily without jeopardizing other interfaces)</w:t>
       </w:r>
     </w:p>
     <w:p>
@@ -6305,10 +6707,7 @@
         </w:numPr>
       </w:pPr>
       <w:r>
-        <w:t>correctness</w:t>
-      </w:r>
-      <w:r>
-        <w:t xml:space="preserve"> (SW shall be thoroughly tested)</w:t>
+        <w:t>correctness (SW shall be thoroughly tested)</w:t>
       </w:r>
     </w:p>
     <w:p>
@@ -6321,6 +6720,403 @@
       </w:pPr>
       <w:r>
         <w:t xml:space="preserve">portability (SW shall be easily ported to other MCUs or LCDs) </w:t>
+      </w:r>
+    </w:p>
+    <w:p/>
+    <w:p/>
+    <w:p/>
+    <w:p/>
+    <w:p/>
+    <w:p/>
+    <w:p/>
+    <w:p>
+      <w:pPr>
+        <w:pStyle w:val="Heading2"/>
+      </w:pPr>
+      <w:bookmarkStart w:id="76" w:name="_Toc439994695"/>
+      <w:bookmarkStart w:id="77" w:name="_Toc26969082"/>
+      <w:bookmarkStart w:id="78" w:name="_Toc286849755"/>
+      <w:r>
+        <w:t>Hardware Requirements</w:t>
+      </w:r>
+    </w:p>
+    <w:p>
+      <w:pPr>
+        <w:pStyle w:val="Heading3"/>
+      </w:pPr>
+      <w:r>
+        <w:t>Oil Temperature Sensor HW requirements</w:t>
+      </w:r>
+    </w:p>
+    <w:p>
+      <w:r>
+        <w:t>REQ-23: Oil Temperature Sensor shall use 10 BIT ADC conversion. Example Circuit for NTC Thermistor is below :</w:t>
+      </w:r>
+    </w:p>
+    <w:p>
+      <w:pPr>
+        <w:keepNext/>
+        <w:jc w:val="center"/>
+      </w:pPr>
+      <w:r>
+        <w:rPr>
+          <w:noProof/>
+        </w:rPr>
+        <w:drawing>
+          <wp:inline distT="0" distB="0" distL="0" distR="0" wp14:anchorId="0F4DCBC6" wp14:editId="368F241A">
+            <wp:extent cx="5276215" cy="2549525"/>
+            <wp:effectExtent l="0" t="0" r="635" b="3175"/>
+            <wp:docPr id="1" name="Picture 1"/>
+            <wp:cNvGraphicFramePr>
+              <a:graphicFrameLocks xmlns:a="http://schemas.openxmlformats.org/drawingml/2006/main" noChangeAspect="1"/>
+            </wp:cNvGraphicFramePr>
+            <a:graphic xmlns:a="http://schemas.openxmlformats.org/drawingml/2006/main">
+              <a:graphicData uri="http://schemas.openxmlformats.org/drawingml/2006/picture">
+                <pic:pic xmlns:pic="http://schemas.openxmlformats.org/drawingml/2006/picture">
+                  <pic:nvPicPr>
+                    <pic:cNvPr id="1" name=""/>
+                    <pic:cNvPicPr/>
+                  </pic:nvPicPr>
+                  <pic:blipFill>
+                    <a:blip r:embed="rId12"/>
+                    <a:stretch>
+                      <a:fillRect/>
+                    </a:stretch>
+                  </pic:blipFill>
+                  <pic:spPr>
+                    <a:xfrm>
+                      <a:off x="0" y="0"/>
+                      <a:ext cx="5276215" cy="2549525"/>
+                    </a:xfrm>
+                    <a:prstGeom prst="rect">
+                      <a:avLst/>
+                    </a:prstGeom>
+                  </pic:spPr>
+                </pic:pic>
+              </a:graphicData>
+            </a:graphic>
+          </wp:inline>
+        </w:drawing>
+      </w:r>
+    </w:p>
+    <w:p>
+      <w:pPr>
+        <w:pStyle w:val="Caption"/>
+        <w:jc w:val="center"/>
+        <w:rPr>
+          <w:b/>
+          <w:bCs/>
+        </w:rPr>
+      </w:pPr>
+      <w:r>
+        <w:rPr>
+          <w:b/>
+          <w:bCs/>
+        </w:rPr>
+        <w:t xml:space="preserve">Figure </w:t>
+      </w:r>
+      <w:r>
+        <w:rPr>
+          <w:b/>
+          <w:bCs/>
+        </w:rPr>
+        <w:fldChar w:fldCharType="begin"/>
+      </w:r>
+      <w:r>
+        <w:rPr>
+          <w:b/>
+          <w:bCs/>
+        </w:rPr>
+        <w:instrText xml:space="preserve"> SEQ Figure \* ARABIC </w:instrText>
+      </w:r>
+      <w:r>
+        <w:rPr>
+          <w:b/>
+          <w:bCs/>
+        </w:rPr>
+        <w:fldChar w:fldCharType="separate"/>
+      </w:r>
+      <w:r>
+        <w:rPr>
+          <w:b/>
+          <w:bCs/>
+          <w:noProof/>
+        </w:rPr>
+        <w:t>4</w:t>
+      </w:r>
+      <w:r>
+        <w:rPr>
+          <w:b/>
+          <w:bCs/>
+        </w:rPr>
+        <w:fldChar w:fldCharType="end"/>
+      </w:r>
+      <w:r>
+        <w:rPr>
+          <w:b/>
+          <w:bCs/>
+        </w:rPr>
+        <w:t xml:space="preserve"> NTC Thermistor </w:t>
+      </w:r>
+      <w:proofErr w:type="spellStart"/>
+      <w:r>
+        <w:rPr>
+          <w:b/>
+          <w:bCs/>
+        </w:rPr>
+        <w:t>Cicrcuit</w:t>
+      </w:r>
+      <w:proofErr w:type="spellEnd"/>
+    </w:p>
+    <w:p>
+      <w:r>
+        <w:lastRenderedPageBreak/>
+        <w:t>REQ-24: Oil Temperature Sensor temperature value shall be determined based on NTC sensor resistance. From equation below we can get the resistance.</w:t>
+      </w:r>
+    </w:p>
+    <w:p>
+      <w:pPr>
+        <w:keepNext/>
+      </w:pPr>
+      <w:r>
+        <w:rPr>
+          <w:noProof/>
+        </w:rPr>
+        <w:drawing>
+          <wp:inline distT="0" distB="0" distL="0" distR="0" wp14:anchorId="2C68C3A0" wp14:editId="4A25A438">
+            <wp:extent cx="5276215" cy="813435"/>
+            <wp:effectExtent l="0" t="0" r="635" b="5715"/>
+            <wp:docPr id="5" name="Picture 5"/>
+            <wp:cNvGraphicFramePr>
+              <a:graphicFrameLocks xmlns:a="http://schemas.openxmlformats.org/drawingml/2006/main" noChangeAspect="1"/>
+            </wp:cNvGraphicFramePr>
+            <a:graphic xmlns:a="http://schemas.openxmlformats.org/drawingml/2006/main">
+              <a:graphicData uri="http://schemas.openxmlformats.org/drawingml/2006/picture">
+                <pic:pic xmlns:pic="http://schemas.openxmlformats.org/drawingml/2006/picture">
+                  <pic:nvPicPr>
+                    <pic:cNvPr id="1" name=""/>
+                    <pic:cNvPicPr/>
+                  </pic:nvPicPr>
+                  <pic:blipFill>
+                    <a:blip r:embed="rId13"/>
+                    <a:stretch>
+                      <a:fillRect/>
+                    </a:stretch>
+                  </pic:blipFill>
+                  <pic:spPr>
+                    <a:xfrm>
+                      <a:off x="0" y="0"/>
+                      <a:ext cx="5276215" cy="813435"/>
+                    </a:xfrm>
+                    <a:prstGeom prst="rect">
+                      <a:avLst/>
+                    </a:prstGeom>
+                  </pic:spPr>
+                </pic:pic>
+              </a:graphicData>
+            </a:graphic>
+          </wp:inline>
+        </w:drawing>
+      </w:r>
+    </w:p>
+    <w:p>
+      <w:pPr>
+        <w:pStyle w:val="Caption"/>
+        <w:jc w:val="center"/>
+        <w:rPr>
+          <w:b/>
+          <w:bCs/>
+        </w:rPr>
+      </w:pPr>
+      <w:r>
+        <w:rPr>
+          <w:b/>
+          <w:bCs/>
+        </w:rPr>
+        <w:t xml:space="preserve">Figure </w:t>
+      </w:r>
+      <w:r>
+        <w:rPr>
+          <w:b/>
+          <w:bCs/>
+        </w:rPr>
+        <w:fldChar w:fldCharType="begin"/>
+      </w:r>
+      <w:r>
+        <w:rPr>
+          <w:b/>
+          <w:bCs/>
+        </w:rPr>
+        <w:instrText xml:space="preserve"> SEQ Figure \* ARABIC </w:instrText>
+      </w:r>
+      <w:r>
+        <w:rPr>
+          <w:b/>
+          <w:bCs/>
+        </w:rPr>
+        <w:fldChar w:fldCharType="separate"/>
+      </w:r>
+      <w:r>
+        <w:rPr>
+          <w:b/>
+          <w:bCs/>
+          <w:noProof/>
+        </w:rPr>
+        <w:t>5</w:t>
+      </w:r>
+      <w:r>
+        <w:rPr>
+          <w:b/>
+          <w:bCs/>
+        </w:rPr>
+        <w:fldChar w:fldCharType="end"/>
+      </w:r>
+      <w:r>
+        <w:rPr>
+          <w:b/>
+          <w:bCs/>
+        </w:rPr>
+        <w:t xml:space="preserve"> Determining the NTC Resistance Value</w:t>
+      </w:r>
+    </w:p>
+    <w:p>
+      <w:r>
+        <w:t>REQ-25: Temperature will be calculated based on NTC sensor resistance using Steinhart Hart equation.</w:t>
+      </w:r>
+    </w:p>
+    <w:p>
+      <w:pPr>
+        <w:keepNext/>
+        <w:jc w:val="center"/>
+      </w:pPr>
+      <w:r>
+        <w:rPr>
+          <w:noProof/>
+        </w:rPr>
+        <w:drawing>
+          <wp:inline distT="0" distB="0" distL="0" distR="0" wp14:anchorId="2119E30B" wp14:editId="7927E9A5">
+            <wp:extent cx="2962688" cy="695422"/>
+            <wp:effectExtent l="0" t="0" r="9525" b="9525"/>
+            <wp:docPr id="6" name="Picture 6"/>
+            <wp:cNvGraphicFramePr>
+              <a:graphicFrameLocks xmlns:a="http://schemas.openxmlformats.org/drawingml/2006/main" noChangeAspect="1"/>
+            </wp:cNvGraphicFramePr>
+            <a:graphic xmlns:a="http://schemas.openxmlformats.org/drawingml/2006/main">
+              <a:graphicData uri="http://schemas.openxmlformats.org/drawingml/2006/picture">
+                <pic:pic xmlns:pic="http://schemas.openxmlformats.org/drawingml/2006/picture">
+                  <pic:nvPicPr>
+                    <pic:cNvPr id="1" name=""/>
+                    <pic:cNvPicPr/>
+                  </pic:nvPicPr>
+                  <pic:blipFill>
+                    <a:blip r:embed="rId14"/>
+                    <a:stretch>
+                      <a:fillRect/>
+                    </a:stretch>
+                  </pic:blipFill>
+                  <pic:spPr>
+                    <a:xfrm>
+                      <a:off x="0" y="0"/>
+                      <a:ext cx="2962688" cy="695422"/>
+                    </a:xfrm>
+                    <a:prstGeom prst="rect">
+                      <a:avLst/>
+                    </a:prstGeom>
+                  </pic:spPr>
+                </pic:pic>
+              </a:graphicData>
+            </a:graphic>
+          </wp:inline>
+        </w:drawing>
+      </w:r>
+    </w:p>
+    <w:p>
+      <w:pPr>
+        <w:pStyle w:val="Caption"/>
+        <w:jc w:val="center"/>
+        <w:rPr>
+          <w:b/>
+          <w:bCs/>
+        </w:rPr>
+      </w:pPr>
+      <w:r>
+        <w:rPr>
+          <w:b/>
+          <w:bCs/>
+        </w:rPr>
+        <w:t xml:space="preserve">Figure </w:t>
+      </w:r>
+      <w:r>
+        <w:rPr>
+          <w:b/>
+          <w:bCs/>
+        </w:rPr>
+        <w:fldChar w:fldCharType="begin"/>
+      </w:r>
+      <w:r>
+        <w:rPr>
+          <w:b/>
+          <w:bCs/>
+        </w:rPr>
+        <w:instrText xml:space="preserve"> SEQ Figure \* ARABIC </w:instrText>
+      </w:r>
+      <w:r>
+        <w:rPr>
+          <w:b/>
+          <w:bCs/>
+        </w:rPr>
+        <w:fldChar w:fldCharType="separate"/>
+      </w:r>
+      <w:r>
+        <w:rPr>
+          <w:b/>
+          <w:bCs/>
+          <w:noProof/>
+        </w:rPr>
+        <w:t>6</w:t>
+      </w:r>
+      <w:r>
+        <w:rPr>
+          <w:b/>
+          <w:bCs/>
+        </w:rPr>
+        <w:fldChar w:fldCharType="end"/>
+      </w:r>
+      <w:r>
+        <w:rPr>
+          <w:b/>
+          <w:bCs/>
+        </w:rPr>
+        <w:t xml:space="preserve"> St</w:t>
+      </w:r>
+      <w:r>
+        <w:rPr>
+          <w:b/>
+          <w:bCs/>
+        </w:rPr>
+        <w:t>e</w:t>
+      </w:r>
+      <w:r>
+        <w:rPr>
+          <w:b/>
+          <w:bCs/>
+        </w:rPr>
+        <w:t>inhart Hart equation</w:t>
+      </w:r>
+    </w:p>
+    <w:p/>
+    <w:p/>
+    <w:p>
+      <w:pPr>
+        <w:pStyle w:val="Heading3"/>
+      </w:pPr>
+      <w:r>
+        <w:t>Oil Pressure Sensor HW requirements</w:t>
+      </w:r>
+    </w:p>
+    <w:p>
+      <w:r>
+        <w:t>REQ-26: Oil pressure sensor shall use 10 BIT ADC conversion.</w:t>
       </w:r>
     </w:p>
     <w:p>
@@ -6334,9 +7130,6 @@
         <w:ind w:left="0" w:firstLine="0"/>
         <w:jc w:val="left"/>
       </w:pPr>
-      <w:bookmarkStart w:id="76" w:name="_Toc439994695"/>
-      <w:bookmarkStart w:id="77" w:name="_Toc26969082"/>
-      <w:bookmarkStart w:id="78" w:name="_Toc286849755"/>
       <w:r>
         <w:t>Other Requirements</w:t>
       </w:r>
@@ -6436,10 +7229,10 @@
     <w:p/>
     <w:p/>
     <w:sectPr>
-      <w:headerReference w:type="default" r:id="rId11"/>
-      <w:footerReference w:type="even" r:id="rId12"/>
-      <w:footerReference w:type="default" r:id="rId13"/>
-      <w:headerReference w:type="first" r:id="rId14"/>
+      <w:headerReference w:type="default" r:id="rId15"/>
+      <w:footerReference w:type="even" r:id="rId16"/>
+      <w:footerReference w:type="default" r:id="rId17"/>
+      <w:headerReference w:type="first" r:id="rId18"/>
       <w:pgSz w:w="11909" w:h="16834" w:code="9"/>
       <w:pgMar w:top="2160" w:right="1800" w:bottom="1440" w:left="1800" w:header="576" w:footer="1152" w:gutter="0"/>
       <w:cols w:space="720"/>
@@ -6518,34 +7311,21 @@
     <w:pPr>
       <w:pStyle w:val="Footer"/>
     </w:pPr>
-    <w:r>
-      <w:fldChar w:fldCharType="begin"/>
-    </w:r>
-    <w:r>
-      <w:instrText xml:space="preserve"> FILENAME   \* MERGEFORMAT </w:instrText>
-    </w:r>
-    <w:r>
-      <w:fldChar w:fldCharType="separate"/>
-    </w:r>
-    <w:r>
-      <w:rPr>
-        <w:rFonts w:eastAsia="MS Mincho" w:cs="Calibri"/>
-        <w:lang w:eastAsia="ja-JP"/>
-      </w:rPr>
-      <w:t>SOFTWARE REQUIREMENT SPECIFICATION</w:t>
-    </w:r>
-    <w:r>
-      <w:rPr>
-        <w:noProof/>
-      </w:rPr>
-      <w:t>-v0.1</w:t>
-    </w:r>
-    <w:r>
-      <w:rPr>
-        <w:noProof/>
-      </w:rPr>
-      <w:fldChar w:fldCharType="end"/>
-    </w:r>
+    <w:fldSimple w:instr=" FILENAME   \* MERGEFORMAT ">
+      <w:r>
+        <w:rPr>
+          <w:rFonts w:eastAsia="MS Mincho" w:cs="Calibri"/>
+          <w:lang w:eastAsia="ja-JP"/>
+        </w:rPr>
+        <w:t>SOFTWARE REQUIREMENT SPECIFICATION</w:t>
+      </w:r>
+      <w:r>
+        <w:rPr>
+          <w:noProof/>
+        </w:rPr>
+        <w:t>-v0.1</w:t>
+      </w:r>
+    </w:fldSimple>
     <w:r>
       <w:tab/>
     </w:r>

</xml_diff>

<commit_message>
Updated HW filter Circuit and SRS
</commit_message>
<xml_diff>
--- a/Design/Requirements/SW_REQUIREMENT_SPECIFICATION_DOCUMENT.docx
+++ b/Design/Requirements/SW_REQUIREMENT_SPECIFICATION_DOCUMENT.docx
@@ -3967,15 +3967,7 @@
           </w:p>
           <w:p>
             <w:r>
-              <w:t xml:space="preserve">Flash </w:t>
-            </w:r>
-            <w:proofErr w:type="spellStart"/>
-            <w:r>
-              <w:t>Eeprom</w:t>
-            </w:r>
-            <w:proofErr w:type="spellEnd"/>
-            <w:r>
-              <w:t xml:space="preserve"> Emulation</w:t>
+              <w:t>Flash Eeprom Emulation</w:t>
             </w:r>
           </w:p>
           <w:p/>
@@ -4127,13 +4119,8 @@
           <w:numId w:val="10"/>
         </w:numPr>
       </w:pPr>
-      <w:proofErr w:type="spellStart"/>
-      <w:r>
-        <w:t>HW_Wrapper</w:t>
-      </w:r>
-      <w:proofErr w:type="spellEnd"/>
-      <w:r>
-        <w:t xml:space="preserve">(to provide the </w:t>
+      <w:r>
+        <w:t xml:space="preserve">HW_Wrapper(to provide the </w:t>
       </w:r>
       <w:r>
         <w:t>separation between Application and HW Abstraction Layer)</w:t>
@@ -4147,13 +4134,8 @@
           <w:numId w:val="10"/>
         </w:numPr>
       </w:pPr>
-      <w:proofErr w:type="spellStart"/>
-      <w:r>
-        <w:t>CAN_Main</w:t>
-      </w:r>
-      <w:proofErr w:type="spellEnd"/>
-      <w:r>
-        <w:t>(Main Class)</w:t>
+      <w:r>
+        <w:t>CAN_Main(Main Class)</w:t>
       </w:r>
     </w:p>
     <w:p>
@@ -4164,13 +4146,8 @@
           <w:numId w:val="10"/>
         </w:numPr>
       </w:pPr>
-      <w:proofErr w:type="spellStart"/>
-      <w:r>
-        <w:t>CAN_Processor</w:t>
-      </w:r>
-      <w:proofErr w:type="spellEnd"/>
-      <w:r>
-        <w:t>(To process the CAN data)</w:t>
+      <w:r>
+        <w:t>CAN_Processor(To process the CAN data)</w:t>
       </w:r>
     </w:p>
     <w:p>
@@ -4181,13 +4158,8 @@
           <w:numId w:val="10"/>
         </w:numPr>
       </w:pPr>
-      <w:proofErr w:type="spellStart"/>
-      <w:r>
-        <w:t>CAN_Interface</w:t>
-      </w:r>
-      <w:proofErr w:type="spellEnd"/>
-      <w:r>
-        <w:t>(To create interfaces for CAN data to be passed to other classes)</w:t>
+      <w:r>
+        <w:t>CAN_Interface(To create interfaces for CAN data to be passed to other classes)</w:t>
       </w:r>
     </w:p>
     <w:p>
@@ -4201,19 +4173,11 @@
           <w:strike/>
         </w:rPr>
       </w:pPr>
-      <w:proofErr w:type="spellStart"/>
       <w:r>
         <w:rPr>
           <w:strike/>
         </w:rPr>
-        <w:t>CAN_Proxy</w:t>
-      </w:r>
-      <w:proofErr w:type="spellEnd"/>
-      <w:r>
-        <w:rPr>
-          <w:strike/>
-        </w:rPr>
-        <w:t>(Proxy class for sending the data)</w:t>
+        <w:t>CAN_Proxy(Proxy class for sending the data)</w:t>
       </w:r>
     </w:p>
     <w:p>
@@ -4278,13 +4242,8 @@
           <w:numId w:val="10"/>
         </w:numPr>
       </w:pPr>
-      <w:proofErr w:type="spellStart"/>
-      <w:r>
-        <w:t>UART_Main</w:t>
-      </w:r>
-      <w:proofErr w:type="spellEnd"/>
-      <w:r>
-        <w:t>(Main Class)</w:t>
+      <w:r>
+        <w:t>UART_Main(Main Class)</w:t>
       </w:r>
     </w:p>
     <w:p>
@@ -4295,13 +4254,8 @@
           <w:numId w:val="10"/>
         </w:numPr>
       </w:pPr>
-      <w:proofErr w:type="spellStart"/>
-      <w:r>
-        <w:t>UART_Processor</w:t>
-      </w:r>
-      <w:proofErr w:type="spellEnd"/>
-      <w:r>
-        <w:t>(To process the I2C data)</w:t>
+      <w:r>
+        <w:t>UART_Processor(To process the I2C data)</w:t>
       </w:r>
     </w:p>
     <w:p>
@@ -4312,13 +4266,8 @@
           <w:numId w:val="10"/>
         </w:numPr>
       </w:pPr>
-      <w:proofErr w:type="spellStart"/>
-      <w:r>
-        <w:t>UART_Interface</w:t>
-      </w:r>
-      <w:proofErr w:type="spellEnd"/>
-      <w:r>
-        <w:t>(To create interfaces for I2C data to be passed to other classes)</w:t>
+      <w:r>
+        <w:t>UART_Interface(To create interfaces for I2C data to be passed to other classes)</w:t>
       </w:r>
     </w:p>
     <w:p>
@@ -4332,19 +4281,11 @@
           <w:strike/>
         </w:rPr>
       </w:pPr>
-      <w:proofErr w:type="spellStart"/>
       <w:r>
         <w:rPr>
           <w:strike/>
         </w:rPr>
-        <w:t>UART_Proxy</w:t>
-      </w:r>
-      <w:proofErr w:type="spellEnd"/>
-      <w:r>
-        <w:rPr>
-          <w:strike/>
-        </w:rPr>
-        <w:t xml:space="preserve">(Proxy class for sending the data) </w:t>
+        <w:t xml:space="preserve">UART_Proxy(Proxy class for sending the data) </w:t>
       </w:r>
     </w:p>
     <w:p>
@@ -4355,14 +4296,9 @@
           <w:numId w:val="10"/>
         </w:numPr>
       </w:pPr>
-      <w:proofErr w:type="spellStart"/>
       <w:r>
         <w:lastRenderedPageBreak/>
-        <w:t>ADC_Main</w:t>
-      </w:r>
-      <w:proofErr w:type="spellEnd"/>
-      <w:r>
-        <w:t>(Main Class)</w:t>
+        <w:t>ADC_Main(Main Class)</w:t>
       </w:r>
     </w:p>
     <w:p>
@@ -4373,13 +4309,8 @@
           <w:numId w:val="10"/>
         </w:numPr>
       </w:pPr>
-      <w:proofErr w:type="spellStart"/>
-      <w:r>
-        <w:t>ADC_Processor</w:t>
-      </w:r>
-      <w:proofErr w:type="spellEnd"/>
-      <w:r>
-        <w:t xml:space="preserve">(To process the ADC data) </w:t>
+      <w:r>
+        <w:t xml:space="preserve">ADC_Processor(To process the ADC data) </w:t>
       </w:r>
     </w:p>
     <w:p>
@@ -4390,13 +4321,8 @@
           <w:numId w:val="10"/>
         </w:numPr>
       </w:pPr>
-      <w:proofErr w:type="spellStart"/>
-      <w:r>
-        <w:t>ADC_Interface</w:t>
-      </w:r>
-      <w:proofErr w:type="spellEnd"/>
-      <w:r>
-        <w:t>(To create interfaces for ADC data to be passed to other classes)</w:t>
+      <w:r>
+        <w:t>ADC_Interface(To create interfaces for ADC data to be passed to other classes)</w:t>
       </w:r>
     </w:p>
     <w:p>
@@ -4407,13 +4333,8 @@
           <w:numId w:val="10"/>
         </w:numPr>
       </w:pPr>
-      <w:proofErr w:type="spellStart"/>
-      <w:r>
-        <w:t>VSS_Main</w:t>
-      </w:r>
-      <w:proofErr w:type="spellEnd"/>
-      <w:r>
-        <w:t>(Main Class)</w:t>
+      <w:r>
+        <w:t>VSS_Main(Main Class)</w:t>
       </w:r>
     </w:p>
     <w:p>
@@ -4424,13 +4345,8 @@
           <w:numId w:val="10"/>
         </w:numPr>
       </w:pPr>
-      <w:proofErr w:type="spellStart"/>
-      <w:r>
-        <w:t>VSS_Processor</w:t>
-      </w:r>
-      <w:proofErr w:type="spellEnd"/>
-      <w:r>
-        <w:t>(To process the Sensor interrupt data)</w:t>
+      <w:r>
+        <w:t>VSS_Processor(To process the Sensor interrupt data)</w:t>
       </w:r>
     </w:p>
     <w:p>
@@ -4441,13 +4357,8 @@
           <w:numId w:val="10"/>
         </w:numPr>
       </w:pPr>
-      <w:proofErr w:type="spellStart"/>
-      <w:r>
-        <w:t>VSS_Interface</w:t>
-      </w:r>
-      <w:proofErr w:type="spellEnd"/>
-      <w:r>
-        <w:t>(To create interfaces for VSS data to be passed to other classes)</w:t>
+      <w:r>
+        <w:t>VSS_Interface(To create interfaces for VSS data to be passed to other classes)</w:t>
       </w:r>
     </w:p>
     <w:p>
@@ -4458,13 +4369,8 @@
           <w:numId w:val="10"/>
         </w:numPr>
       </w:pPr>
-      <w:proofErr w:type="spellStart"/>
-      <w:r>
-        <w:t>LCD_Main</w:t>
-      </w:r>
-      <w:proofErr w:type="spellEnd"/>
-      <w:r>
-        <w:t>(Main Class)</w:t>
+      <w:r>
+        <w:t>LCD_Main(Main Class)</w:t>
       </w:r>
     </w:p>
     <w:p>
@@ -4475,13 +4381,8 @@
           <w:numId w:val="10"/>
         </w:numPr>
       </w:pPr>
-      <w:proofErr w:type="spellStart"/>
-      <w:r>
-        <w:t>LCD_Processor</w:t>
-      </w:r>
-      <w:proofErr w:type="spellEnd"/>
-      <w:r>
-        <w:t>(To process the LCD Data)</w:t>
+      <w:r>
+        <w:t>LCD_Processor(To process the LCD Data)</w:t>
       </w:r>
     </w:p>
     <w:p>
@@ -4492,13 +4393,8 @@
           <w:numId w:val="10"/>
         </w:numPr>
       </w:pPr>
-      <w:proofErr w:type="spellStart"/>
-      <w:r>
-        <w:t>LCD_Interface</w:t>
-      </w:r>
-      <w:proofErr w:type="spellEnd"/>
-      <w:r>
-        <w:t>(To create interfaces to LCD data to be passed to other classes)</w:t>
+      <w:r>
+        <w:t>LCD_Interface(To create interfaces to LCD data to be passed to other classes)</w:t>
       </w:r>
     </w:p>
     <w:p>
@@ -4509,13 +4405,8 @@
           <w:numId w:val="10"/>
         </w:numPr>
       </w:pPr>
-      <w:proofErr w:type="spellStart"/>
-      <w:r>
-        <w:t>Odometer_Main</w:t>
-      </w:r>
-      <w:proofErr w:type="spellEnd"/>
-      <w:r>
-        <w:t>(Main Class)</w:t>
+      <w:r>
+        <w:t>Odometer_Main(Main Class)</w:t>
       </w:r>
     </w:p>
     <w:p>
@@ -4526,13 +4417,8 @@
           <w:numId w:val="10"/>
         </w:numPr>
       </w:pPr>
-      <w:proofErr w:type="spellStart"/>
-      <w:r>
-        <w:t>Odometer_Processor</w:t>
-      </w:r>
-      <w:proofErr w:type="spellEnd"/>
-      <w:r>
-        <w:t>(To process odometer data)</w:t>
+      <w:r>
+        <w:t>Odometer_Processor(To process odometer data)</w:t>
       </w:r>
     </w:p>
     <w:p>
@@ -4543,13 +4429,8 @@
           <w:numId w:val="10"/>
         </w:numPr>
       </w:pPr>
-      <w:proofErr w:type="spellStart"/>
-      <w:r>
-        <w:t>Odometer_Interface</w:t>
-      </w:r>
-      <w:proofErr w:type="spellEnd"/>
-      <w:r>
-        <w:t>(To create interfaces for</w:t>
+      <w:r>
+        <w:t>Odometer_Interface(To create interfaces for</w:t>
       </w:r>
       <w:r>
         <w:t xml:space="preserve"> odometer </w:t>
@@ -4566,13 +4447,8 @@
           <w:numId w:val="10"/>
         </w:numPr>
       </w:pPr>
-      <w:proofErr w:type="spellStart"/>
-      <w:r>
-        <w:t>FEE_Interface</w:t>
-      </w:r>
-      <w:proofErr w:type="spellEnd"/>
-      <w:r>
-        <w:t>(To create interfaces for odometer data to be passed to other classes)</w:t>
+      <w:r>
+        <w:t>FEE_Interface(To create interfaces for odometer data to be passed to other classes)</w:t>
       </w:r>
     </w:p>
     <w:p>
@@ -4583,13 +4459,8 @@
           <w:numId w:val="10"/>
         </w:numPr>
       </w:pPr>
-      <w:proofErr w:type="spellStart"/>
-      <w:r>
-        <w:t>IgnitionSig_Main</w:t>
-      </w:r>
-      <w:proofErr w:type="spellEnd"/>
-      <w:r>
-        <w:t>(Main Class)</w:t>
+      <w:r>
+        <w:t>FEE_Wrapper(To have a possibility to wrap different FEE stacks)</w:t>
       </w:r>
     </w:p>
     <w:p>
@@ -4600,13 +4471,8 @@
           <w:numId w:val="10"/>
         </w:numPr>
       </w:pPr>
-      <w:proofErr w:type="spellStart"/>
-      <w:r>
-        <w:t>IgnitionSig_Processor</w:t>
-      </w:r>
-      <w:proofErr w:type="spellEnd"/>
-      <w:r>
-        <w:t>(Process the ignition Signal Availability)</w:t>
+      <w:r>
+        <w:t>IgnitionSig_Main(Main Class)</w:t>
       </w:r>
     </w:p>
     <w:p>
@@ -4617,13 +4483,8 @@
           <w:numId w:val="10"/>
         </w:numPr>
       </w:pPr>
-      <w:proofErr w:type="spellStart"/>
-      <w:r>
-        <w:t>IgnitionSignal_Interface</w:t>
-      </w:r>
-      <w:proofErr w:type="spellEnd"/>
-      <w:r>
-        <w:t>(To create interfaces for Ignition Signal availability to be passed to other classes)</w:t>
+      <w:r>
+        <w:t>IgnitionSig_Processor(Process the ignition Signal Availability)</w:t>
       </w:r>
     </w:p>
     <w:p>
@@ -4634,13 +4495,20 @@
           <w:numId w:val="10"/>
         </w:numPr>
       </w:pPr>
-      <w:proofErr w:type="spellStart"/>
-      <w:r>
-        <w:t>DashDataDisp_Main</w:t>
-      </w:r>
-      <w:proofErr w:type="spellEnd"/>
-      <w:r>
-        <w:t xml:space="preserve">(Main class of the Application, here is defined the main </w:t>
+      <w:r>
+        <w:t>IgnitionSignal_Interface(To create interfaces for Ignition Signal availability to be passed to other classes)</w:t>
+      </w:r>
+    </w:p>
+    <w:p>
+      <w:pPr>
+        <w:pStyle w:val="ListParagraph"/>
+        <w:numPr>
+          <w:ilvl w:val="0"/>
+          <w:numId w:val="10"/>
+        </w:numPr>
+      </w:pPr>
+      <w:r>
+        <w:t xml:space="preserve">DashDataDisp_Main(Main class of the Application, here is defined the main </w:t>
       </w:r>
       <w:r>
         <w:t>function of the app</w:t>
@@ -4716,15 +4584,7 @@
         <w:t xml:space="preserve"> CAN Bus data from Engine Management ECU is sent at 20ms rate</w:t>
       </w:r>
       <w:r>
-        <w:t xml:space="preserve"> with </w:t>
-      </w:r>
-      <w:proofErr w:type="spellStart"/>
-      <w:r>
-        <w:t>datarate</w:t>
-      </w:r>
-      <w:proofErr w:type="spellEnd"/>
-      <w:r>
-        <w:t xml:space="preserve"> of 500kb</w:t>
+        <w:t xml:space="preserve"> with datarate of 500kb</w:t>
       </w:r>
       <w:r>
         <w:t>.</w:t>
@@ -5574,13 +5434,8 @@
       </w:r>
       <w:r>
         <w:tab/>
-        <w:t xml:space="preserve">Oil Temperature threshold warning value is greater than 140 </w:t>
-      </w:r>
-      <w:proofErr w:type="spellStart"/>
-      <w:r>
-        <w:t>degC</w:t>
-      </w:r>
-      <w:proofErr w:type="spellEnd"/>
+        <w:t>Oil Temperature threshold warning value is greater than 140 degC</w:t>
+      </w:r>
     </w:p>
     <w:p>
       <w:r>
@@ -5847,15 +5702,7 @@
     </w:p>
     <w:p>
       <w:r>
-        <w:t xml:space="preserve">Where n is RPM and </w:t>
-      </w:r>
-      <w:proofErr w:type="spellStart"/>
-      <w:r>
-        <w:t>rd</w:t>
-      </w:r>
-      <w:proofErr w:type="spellEnd"/>
-      <w:r>
-        <w:t xml:space="preserve"> is Dynamic Rolling Radius of the vehicle(vehicle parameters)</w:t>
+        <w:t>Where n is RPM and rd is Dynamic Rolling Radius of the vehicle(vehicle parameters)</w:t>
       </w:r>
     </w:p>
     <w:p>
@@ -5945,10 +5792,10 @@
         </w:rPr>
         <w:lastRenderedPageBreak/>
         <w:drawing>
-          <wp:inline distT="0" distB="0" distL="0" distR="0" wp14:anchorId="3EA324CE" wp14:editId="108572CD">
-            <wp:extent cx="5267325" cy="2190750"/>
-            <wp:effectExtent l="0" t="0" r="9525" b="0"/>
-            <wp:docPr id="2" name="Picture 2"/>
+          <wp:inline distT="0" distB="0" distL="0" distR="0" wp14:anchorId="39406E83" wp14:editId="1A8B84B4">
+            <wp:extent cx="5276215" cy="2136775"/>
+            <wp:effectExtent l="0" t="0" r="635" b="0"/>
+            <wp:docPr id="11" name="Picture 11"/>
             <wp:cNvGraphicFramePr>
               <a:graphicFrameLocks xmlns:a="http://schemas.openxmlformats.org/drawingml/2006/main" noChangeAspect="1"/>
             </wp:cNvGraphicFramePr>
@@ -5956,10 +5803,8 @@
               <a:graphicData uri="http://schemas.openxmlformats.org/drawingml/2006/picture">
                 <pic:pic xmlns:pic="http://schemas.openxmlformats.org/drawingml/2006/picture">
                   <pic:nvPicPr>
-                    <pic:cNvPr id="0" name="Picture 3"/>
-                    <pic:cNvPicPr>
-                      <a:picLocks noChangeAspect="1" noChangeArrowheads="1"/>
-                    </pic:cNvPicPr>
+                    <pic:cNvPr id="11" name="Picture 11"/>
+                    <pic:cNvPicPr/>
                   </pic:nvPicPr>
                   <pic:blipFill>
                     <a:blip r:embed="rId9" cstate="print">
@@ -5969,23 +5814,18 @@
                         </a:ext>
                       </a:extLst>
                     </a:blip>
-                    <a:srcRect/>
                     <a:stretch>
                       <a:fillRect/>
                     </a:stretch>
                   </pic:blipFill>
-                  <pic:spPr bwMode="auto">
+                  <pic:spPr>
                     <a:xfrm>
                       <a:off x="0" y="0"/>
-                      <a:ext cx="5267325" cy="2190750"/>
+                      <a:ext cx="5276215" cy="2136775"/>
                     </a:xfrm>
                     <a:prstGeom prst="rect">
                       <a:avLst/>
                     </a:prstGeom>
-                    <a:noFill/>
-                    <a:ln>
-                      <a:noFill/>
-                    </a:ln>
                   </pic:spPr>
                 </pic:pic>
               </a:graphicData>
@@ -6143,15 +5983,7 @@
         <w:t>Temperature</w:t>
       </w:r>
       <w:r>
-        <w:t xml:space="preserve"> sensor shall be filtered and reduced to supported Voltage level for ADC HW peripheral in MCU. Sensor is usually of NTC type, so the proper coefficients and calculation must be </w:t>
-      </w:r>
-      <w:proofErr w:type="spellStart"/>
-      <w:r>
-        <w:t>performed.Please</w:t>
-      </w:r>
-      <w:proofErr w:type="spellEnd"/>
-      <w:r>
-        <w:t xml:space="preserve"> see the datasheet of chosen sensor.</w:t>
+        <w:t xml:space="preserve"> sensor shall be filtered and reduced to supported Voltage level for ADC HW peripheral in MCU. Sensor is usually of NTC type, so the proper coefficients and calculation must be performed.Please see the datasheet of chosen sensor.</w:t>
       </w:r>
     </w:p>
     <w:p>
@@ -6163,38 +5995,35 @@
         </w:numPr>
       </w:pPr>
       <w:r>
-        <w:t xml:space="preserve">Data from </w:t>
-      </w:r>
-      <w:proofErr w:type="spellStart"/>
-      <w:r>
-        <w:t>Megasquirt</w:t>
-      </w:r>
-      <w:proofErr w:type="spellEnd"/>
-      <w:r>
-        <w:t xml:space="preserve"> ECU shall be received via CAN bus. CAN bus signal will go to </w:t>
-      </w:r>
-      <w:proofErr w:type="spellStart"/>
-      <w:r>
-        <w:t>Transciever</w:t>
-      </w:r>
-      <w:proofErr w:type="spellEnd"/>
-      <w:r>
-        <w:t xml:space="preserve"> Circuit and </w:t>
-      </w:r>
-      <w:proofErr w:type="spellStart"/>
-      <w:r>
-        <w:t>Transciever</w:t>
-      </w:r>
-      <w:proofErr w:type="spellEnd"/>
-      <w:r>
-        <w:t xml:space="preserve"> will forward the processed data to CAN HW peripheral of MCU.</w:t>
+        <w:t>Data from Megasquirt ECU shall be received via CAN bus. CAN bus signal will go to Transciever Circuit and Transciever will forward the processed data to CAN HW peripheral of MCU.</w:t>
+      </w:r>
+    </w:p>
+    <w:p>
+      <w:pPr>
+        <w:pStyle w:val="ListParagraph"/>
+        <w:numPr>
+          <w:ilvl w:val="0"/>
+          <w:numId w:val="16"/>
+        </w:numPr>
+      </w:pPr>
+      <w:r>
+        <w:t>Ignition Switch</w:t>
+      </w:r>
+      <w:r>
+        <w:t xml:space="preserve"> detection signal</w:t>
+      </w:r>
+      <w:r>
+        <w:t xml:space="preserve"> shall be interfaced via the optocoupler and filtered via low pass filter.</w:t>
+      </w:r>
+      <w:r>
+        <w:t xml:space="preserve"> Further it will be sent to GPIO HW peripheral of MCU</w:t>
+      </w:r>
+      <w:r>
+        <w:t>.</w:t>
       </w:r>
     </w:p>
     <w:p/>
     <w:p/>
-    <w:p/>
-    <w:p/>
-    <w:p/>
     <w:p>
       <w:r>
         <w:lastRenderedPageBreak/>
@@ -6211,10 +6040,10 @@
           <w:noProof/>
         </w:rPr>
         <w:drawing>
-          <wp:inline distT="0" distB="0" distL="0" distR="0" wp14:anchorId="68CD6254" wp14:editId="2A6971F8">
-            <wp:extent cx="3550722" cy="3206896"/>
-            <wp:effectExtent l="0" t="0" r="0" b="0"/>
-            <wp:docPr id="3" name="Picture 3"/>
+          <wp:inline distT="0" distB="0" distL="0" distR="0" wp14:anchorId="51639F41" wp14:editId="1DC90D95">
+            <wp:extent cx="5276215" cy="2557145"/>
+            <wp:effectExtent l="0" t="0" r="635" b="0"/>
+            <wp:docPr id="9" name="Picture 9"/>
             <wp:cNvGraphicFramePr>
               <a:graphicFrameLocks xmlns:a="http://schemas.openxmlformats.org/drawingml/2006/main" noChangeAspect="1"/>
             </wp:cNvGraphicFramePr>
@@ -6222,10 +6051,8 @@
               <a:graphicData uri="http://schemas.openxmlformats.org/drawingml/2006/picture">
                 <pic:pic xmlns:pic="http://schemas.openxmlformats.org/drawingml/2006/picture">
                   <pic:nvPicPr>
-                    <pic:cNvPr id="0" name="Picture 4"/>
-                    <pic:cNvPicPr>
-                      <a:picLocks noChangeAspect="1" noChangeArrowheads="1"/>
-                    </pic:cNvPicPr>
+                    <pic:cNvPr id="9" name="Picture 9"/>
+                    <pic:cNvPicPr/>
                   </pic:nvPicPr>
                   <pic:blipFill>
                     <a:blip r:embed="rId10" cstate="print">
@@ -6235,23 +6062,18 @@
                         </a:ext>
                       </a:extLst>
                     </a:blip>
-                    <a:srcRect/>
                     <a:stretch>
                       <a:fillRect/>
                     </a:stretch>
                   </pic:blipFill>
-                  <pic:spPr bwMode="auto">
+                  <pic:spPr>
                     <a:xfrm>
                       <a:off x="0" y="0"/>
-                      <a:ext cx="3567965" cy="3222469"/>
+                      <a:ext cx="5276215" cy="2557145"/>
                     </a:xfrm>
                     <a:prstGeom prst="rect">
                       <a:avLst/>
                     </a:prstGeom>
-                    <a:noFill/>
-                    <a:ln>
-                      <a:noFill/>
-                    </a:ln>
                   </pic:spPr>
                 </pic:pic>
               </a:graphicData>
@@ -6336,10 +6158,10 @@
           <w:noProof/>
         </w:rPr>
         <w:drawing>
-          <wp:inline distT="0" distB="0" distL="0" distR="0" wp14:anchorId="71B1B406" wp14:editId="2D46CABE">
-            <wp:extent cx="3600450" cy="3817977"/>
-            <wp:effectExtent l="0" t="0" r="0" b="0"/>
-            <wp:docPr id="4" name="Picture 4"/>
+          <wp:inline distT="0" distB="0" distL="0" distR="0" wp14:anchorId="5D791FC9" wp14:editId="3D424174">
+            <wp:extent cx="3372484" cy="3483696"/>
+            <wp:effectExtent l="0" t="0" r="0" b="2540"/>
+            <wp:docPr id="8" name="Picture 8"/>
             <wp:cNvGraphicFramePr>
               <a:graphicFrameLocks xmlns:a="http://schemas.openxmlformats.org/drawingml/2006/main" noChangeAspect="1"/>
             </wp:cNvGraphicFramePr>
@@ -6347,7 +6169,7 @@
               <a:graphicData uri="http://schemas.openxmlformats.org/drawingml/2006/picture">
                 <pic:pic xmlns:pic="http://schemas.openxmlformats.org/drawingml/2006/picture">
                   <pic:nvPicPr>
-                    <pic:cNvPr id="4" name="Picture 4"/>
+                    <pic:cNvPr id="8" name="Picture 8"/>
                     <pic:cNvPicPr/>
                   </pic:nvPicPr>
                   <pic:blipFill>
@@ -6365,7 +6187,7 @@
                   <pic:spPr>
                     <a:xfrm>
                       <a:off x="0" y="0"/>
-                      <a:ext cx="3613371" cy="3831678"/>
+                      <a:ext cx="3382932" cy="3494488"/>
                     </a:xfrm>
                     <a:prstGeom prst="rect">
                       <a:avLst/>
@@ -6438,6 +6260,7 @@
         <w:t xml:space="preserve"> HW filter Circuit Layout Diagram</w:t>
       </w:r>
     </w:p>
+    <w:p/>
     <w:p>
       <w:pPr>
         <w:pStyle w:val="Heading2"/>
@@ -6501,26 +6324,10 @@
         </w:numPr>
       </w:pPr>
       <w:r>
-        <w:t xml:space="preserve">Two UART interfaces, one for FREE RTOS </w:t>
-      </w:r>
-      <w:proofErr w:type="spellStart"/>
-      <w:r>
-        <w:t>realtime</w:t>
-      </w:r>
-      <w:proofErr w:type="spellEnd"/>
-      <w:r>
-        <w:t xml:space="preserve"> debugging and other one for LCD Display(optional</w:t>
-      </w:r>
-      <w:r>
-        <w:t xml:space="preserve">- </w:t>
-      </w:r>
-      <w:proofErr w:type="spellStart"/>
-      <w:r>
-        <w:t>Nextion</w:t>
-      </w:r>
-      <w:proofErr w:type="spellEnd"/>
-      <w:r>
-        <w:t xml:space="preserve"> Display is used</w:t>
+        <w:t>Two UART interfaces, one for FREE RTOS realtime debugging and other one for LCD Display(optional</w:t>
+      </w:r>
+      <w:r>
+        <w:t>- Nextion Display is used</w:t>
       </w:r>
       <w:r>
         <w:t xml:space="preserve">). Setup will be as follows : </w:t>
@@ -6856,17 +6663,8 @@
           <w:b/>
           <w:bCs/>
         </w:rPr>
-        <w:t xml:space="preserve"> NTC Thermistor </w:t>
-      </w:r>
-      <w:proofErr w:type="spellStart"/>
-      <w:r>
-        <w:rPr>
-          <w:b/>
-          <w:bCs/>
-        </w:rPr>
-        <w:t>Cicrcuit</w:t>
-      </w:r>
-      <w:proofErr w:type="spellEnd"/>
+        <w:t xml:space="preserve"> NTC Thermistor Cicrcuit</w:t>
+      </w:r>
     </w:p>
     <w:p>
       <w:r>
@@ -8030,7 +7828,7 @@
   <w:abstractNum w:abstractNumId="6" w15:restartNumberingAfterBreak="0">
     <w:nsid w:val="46EA464B"/>
     <w:multiLevelType w:val="hybridMultilevel"/>
-    <w:tmpl w:val="FCA6229C"/>
+    <w:tmpl w:val="635E8EAC"/>
     <w:lvl w:ilvl="0" w:tplc="04090001">
       <w:start w:val="1"/>
       <w:numFmt w:val="bullet"/>

</xml_diff>

<commit_message>
Update of SW Component Layout and added File Structure Diagrams
</commit_message>
<xml_diff>
--- a/Design/Requirements/SW_REQUIREMENT_SPECIFICATION_DOCUMENT.docx
+++ b/Design/Requirements/SW_REQUIREMENT_SPECIFICATION_DOCUMENT.docx
@@ -716,6 +716,13 @@
                 <w:szCs w:val="22"/>
               </w:rPr>
             </w:pPr>
+            <w:r>
+              <w:rPr>
+                <w:rFonts w:asciiTheme="minorHAnsi" w:hAnsiTheme="minorHAnsi" w:cstheme="minorHAnsi"/>
+                <w:szCs w:val="22"/>
+              </w:rPr>
+              <w:t>14/04/2023</w:t>
+            </w:r>
           </w:p>
         </w:tc>
         <w:tc>
@@ -731,6 +738,13 @@
                 <w:szCs w:val="22"/>
               </w:rPr>
             </w:pPr>
+            <w:r>
+              <w:rPr>
+                <w:rFonts w:asciiTheme="minorHAnsi" w:hAnsiTheme="minorHAnsi" w:cstheme="minorHAnsi"/>
+                <w:szCs w:val="22"/>
+              </w:rPr>
+              <w:t>0.2</w:t>
+            </w:r>
           </w:p>
         </w:tc>
         <w:tc>
@@ -745,6 +759,13 @@
                 <w:szCs w:val="22"/>
               </w:rPr>
             </w:pPr>
+            <w:r>
+              <w:rPr>
+                <w:rFonts w:asciiTheme="minorHAnsi" w:hAnsiTheme="minorHAnsi" w:cstheme="minorHAnsi"/>
+                <w:szCs w:val="22"/>
+              </w:rPr>
+              <w:t>Changed I2C to SPI</w:t>
+            </w:r>
           </w:p>
         </w:tc>
         <w:tc>
@@ -759,6 +780,13 @@
                 <w:szCs w:val="22"/>
               </w:rPr>
             </w:pPr>
+            <w:r>
+              <w:rPr>
+                <w:rFonts w:asciiTheme="minorHAnsi" w:hAnsiTheme="minorHAnsi" w:cstheme="minorHAnsi"/>
+                <w:szCs w:val="22"/>
+              </w:rPr>
+              <w:t>Miroslav Mitrovic</w:t>
+            </w:r>
           </w:p>
         </w:tc>
       </w:tr>
@@ -3967,7 +3995,15 @@
           </w:p>
           <w:p>
             <w:r>
-              <w:t>Flash Eeprom Emulation</w:t>
+              <w:t xml:space="preserve">Flash </w:t>
+            </w:r>
+            <w:proofErr w:type="spellStart"/>
+            <w:r>
+              <w:t>Eeprom</w:t>
+            </w:r>
+            <w:proofErr w:type="spellEnd"/>
+            <w:r>
+              <w:t xml:space="preserve"> Emulation</w:t>
             </w:r>
           </w:p>
           <w:p/>
@@ -4119,8 +4155,13 @@
           <w:numId w:val="10"/>
         </w:numPr>
       </w:pPr>
-      <w:r>
-        <w:t xml:space="preserve">HW_Wrapper(to provide the </w:t>
+      <w:proofErr w:type="spellStart"/>
+      <w:r>
+        <w:t>HW_Wrapper</w:t>
+      </w:r>
+      <w:proofErr w:type="spellEnd"/>
+      <w:r>
+        <w:t xml:space="preserve">(to provide the </w:t>
       </w:r>
       <w:r>
         <w:t>separation between Application and HW Abstraction Layer)</w:t>
@@ -4134,8 +4175,13 @@
           <w:numId w:val="10"/>
         </w:numPr>
       </w:pPr>
-      <w:r>
-        <w:t>CAN_Main(Main Class)</w:t>
+      <w:proofErr w:type="spellStart"/>
+      <w:r>
+        <w:t>CAN_Main</w:t>
+      </w:r>
+      <w:proofErr w:type="spellEnd"/>
+      <w:r>
+        <w:t>(Main Class)</w:t>
       </w:r>
     </w:p>
     <w:p>
@@ -4146,8 +4192,13 @@
           <w:numId w:val="10"/>
         </w:numPr>
       </w:pPr>
-      <w:r>
-        <w:t>CAN_Processor(To process the CAN data)</w:t>
+      <w:proofErr w:type="spellStart"/>
+      <w:r>
+        <w:t>CAN_Processor</w:t>
+      </w:r>
+      <w:proofErr w:type="spellEnd"/>
+      <w:r>
+        <w:t>(To process the CAN data)</w:t>
       </w:r>
     </w:p>
     <w:p>
@@ -4158,8 +4209,13 @@
           <w:numId w:val="10"/>
         </w:numPr>
       </w:pPr>
-      <w:r>
-        <w:t>CAN_Interface(To create interfaces for CAN data to be passed to other classes)</w:t>
+      <w:proofErr w:type="spellStart"/>
+      <w:r>
+        <w:t>CAN_Interface</w:t>
+      </w:r>
+      <w:proofErr w:type="spellEnd"/>
+      <w:r>
+        <w:t>(To create interfaces for CAN data to be passed to other classes)</w:t>
       </w:r>
     </w:p>
     <w:p>
@@ -4173,11 +4229,19 @@
           <w:strike/>
         </w:rPr>
       </w:pPr>
+      <w:proofErr w:type="spellStart"/>
       <w:r>
         <w:rPr>
           <w:strike/>
         </w:rPr>
-        <w:t>CAN_Proxy(Proxy class for sending the data)</w:t>
+        <w:t>CAN_Proxy</w:t>
+      </w:r>
+      <w:proofErr w:type="spellEnd"/>
+      <w:r>
+        <w:rPr>
+          <w:strike/>
+        </w:rPr>
+        <w:t>(Proxy class for sending the data)</w:t>
       </w:r>
     </w:p>
     <w:p>
@@ -4188,8 +4252,16 @@
           <w:numId w:val="10"/>
         </w:numPr>
       </w:pPr>
-      <w:r>
-        <w:t>I2C_Main(Main Class)</w:t>
+      <w:proofErr w:type="spellStart"/>
+      <w:r>
+        <w:t>SPI</w:t>
+      </w:r>
+      <w:r>
+        <w:t>_Main</w:t>
+      </w:r>
+      <w:proofErr w:type="spellEnd"/>
+      <w:r>
+        <w:t>(Main Class)</w:t>
       </w:r>
     </w:p>
     <w:p>
@@ -4200,8 +4272,16 @@
           <w:numId w:val="10"/>
         </w:numPr>
       </w:pPr>
-      <w:r>
-        <w:t>I2C_Processor(To process the I2C data)</w:t>
+      <w:proofErr w:type="spellStart"/>
+      <w:r>
+        <w:t>SPI</w:t>
+      </w:r>
+      <w:r>
+        <w:t>_Processor</w:t>
+      </w:r>
+      <w:proofErr w:type="spellEnd"/>
+      <w:r>
+        <w:t>(To process the I2C data)</w:t>
       </w:r>
     </w:p>
     <w:p>
@@ -4212,8 +4292,16 @@
           <w:numId w:val="10"/>
         </w:numPr>
       </w:pPr>
-      <w:r>
-        <w:t>I2C_Interface(To create interfaces for I2C data to be passed to other classes)</w:t>
+      <w:proofErr w:type="spellStart"/>
+      <w:r>
+        <w:t>SPI</w:t>
+      </w:r>
+      <w:r>
+        <w:t>_Interface</w:t>
+      </w:r>
+      <w:proofErr w:type="spellEnd"/>
+      <w:r>
+        <w:t>(To create interfaces for I2C data to be passed to other classes)</w:t>
       </w:r>
     </w:p>
     <w:p>
@@ -4227,11 +4315,25 @@
           <w:strike/>
         </w:rPr>
       </w:pPr>
+      <w:proofErr w:type="spellStart"/>
       <w:r>
         <w:rPr>
           <w:strike/>
         </w:rPr>
-        <w:t xml:space="preserve">I2C_Proxy(Proxy class for sending the data) </w:t>
+        <w:t>SPI</w:t>
+      </w:r>
+      <w:r>
+        <w:rPr>
+          <w:strike/>
+        </w:rPr>
+        <w:t>_Proxy</w:t>
+      </w:r>
+      <w:proofErr w:type="spellEnd"/>
+      <w:r>
+        <w:rPr>
+          <w:strike/>
+        </w:rPr>
+        <w:t xml:space="preserve">(Proxy class for sending the data) </w:t>
       </w:r>
     </w:p>
     <w:p>
@@ -4242,8 +4344,13 @@
           <w:numId w:val="10"/>
         </w:numPr>
       </w:pPr>
-      <w:r>
-        <w:t>UART_Main(Main Class)</w:t>
+      <w:proofErr w:type="spellStart"/>
+      <w:r>
+        <w:t>UART_Main</w:t>
+      </w:r>
+      <w:proofErr w:type="spellEnd"/>
+      <w:r>
+        <w:t>(Main Class)</w:t>
       </w:r>
     </w:p>
     <w:p>
@@ -4254,8 +4361,13 @@
           <w:numId w:val="10"/>
         </w:numPr>
       </w:pPr>
-      <w:r>
-        <w:t>UART_Processor(To process the I2C data)</w:t>
+      <w:proofErr w:type="spellStart"/>
+      <w:r>
+        <w:t>UART_Processor</w:t>
+      </w:r>
+      <w:proofErr w:type="spellEnd"/>
+      <w:r>
+        <w:t>(To process the I2C data)</w:t>
       </w:r>
     </w:p>
     <w:p>
@@ -4266,8 +4378,13 @@
           <w:numId w:val="10"/>
         </w:numPr>
       </w:pPr>
-      <w:r>
-        <w:t>UART_Interface(To create interfaces for I2C data to be passed to other classes)</w:t>
+      <w:proofErr w:type="spellStart"/>
+      <w:r>
+        <w:t>UART_Interface</w:t>
+      </w:r>
+      <w:proofErr w:type="spellEnd"/>
+      <w:r>
+        <w:t>(To create interfaces for I2C data to be passed to other classes)</w:t>
       </w:r>
     </w:p>
     <w:p>
@@ -4281,11 +4398,19 @@
           <w:strike/>
         </w:rPr>
       </w:pPr>
+      <w:proofErr w:type="spellStart"/>
       <w:r>
         <w:rPr>
           <w:strike/>
         </w:rPr>
-        <w:t xml:space="preserve">UART_Proxy(Proxy class for sending the data) </w:t>
+        <w:t>UART_Proxy</w:t>
+      </w:r>
+      <w:proofErr w:type="spellEnd"/>
+      <w:r>
+        <w:rPr>
+          <w:strike/>
+        </w:rPr>
+        <w:t xml:space="preserve">(Proxy class for sending the data) </w:t>
       </w:r>
     </w:p>
     <w:p>
@@ -4296,9 +4421,14 @@
           <w:numId w:val="10"/>
         </w:numPr>
       </w:pPr>
+      <w:proofErr w:type="spellStart"/>
       <w:r>
         <w:lastRenderedPageBreak/>
-        <w:t>ADC_Main(Main Class)</w:t>
+        <w:t>ADC_Main</w:t>
+      </w:r>
+      <w:proofErr w:type="spellEnd"/>
+      <w:r>
+        <w:t>(Main Class)</w:t>
       </w:r>
     </w:p>
     <w:p>
@@ -4309,8 +4439,13 @@
           <w:numId w:val="10"/>
         </w:numPr>
       </w:pPr>
-      <w:r>
-        <w:t xml:space="preserve">ADC_Processor(To process the ADC data) </w:t>
+      <w:proofErr w:type="spellStart"/>
+      <w:r>
+        <w:t>ADC_Processor</w:t>
+      </w:r>
+      <w:proofErr w:type="spellEnd"/>
+      <w:r>
+        <w:t xml:space="preserve">(To process the ADC data) </w:t>
       </w:r>
     </w:p>
     <w:p>
@@ -4321,8 +4456,13 @@
           <w:numId w:val="10"/>
         </w:numPr>
       </w:pPr>
-      <w:r>
-        <w:t>ADC_Interface(To create interfaces for ADC data to be passed to other classes)</w:t>
+      <w:proofErr w:type="spellStart"/>
+      <w:r>
+        <w:t>ADC_Interface</w:t>
+      </w:r>
+      <w:proofErr w:type="spellEnd"/>
+      <w:r>
+        <w:t>(To create interfaces for ADC data to be passed to other classes)</w:t>
       </w:r>
     </w:p>
     <w:p>
@@ -4333,8 +4473,13 @@
           <w:numId w:val="10"/>
         </w:numPr>
       </w:pPr>
-      <w:r>
-        <w:t>VSS_Main(Main Class)</w:t>
+      <w:proofErr w:type="spellStart"/>
+      <w:r>
+        <w:t>VSS_Main</w:t>
+      </w:r>
+      <w:proofErr w:type="spellEnd"/>
+      <w:r>
+        <w:t>(Main Class)</w:t>
       </w:r>
     </w:p>
     <w:p>
@@ -4345,8 +4490,13 @@
           <w:numId w:val="10"/>
         </w:numPr>
       </w:pPr>
-      <w:r>
-        <w:t>VSS_Processor(To process the Sensor interrupt data)</w:t>
+      <w:proofErr w:type="spellStart"/>
+      <w:r>
+        <w:t>VSS_Processor</w:t>
+      </w:r>
+      <w:proofErr w:type="spellEnd"/>
+      <w:r>
+        <w:t>(To process the Sensor interrupt data)</w:t>
       </w:r>
     </w:p>
     <w:p>
@@ -4357,8 +4507,13 @@
           <w:numId w:val="10"/>
         </w:numPr>
       </w:pPr>
-      <w:r>
-        <w:t>VSS_Interface(To create interfaces for VSS data to be passed to other classes)</w:t>
+      <w:proofErr w:type="spellStart"/>
+      <w:r>
+        <w:t>VSS_Interface</w:t>
+      </w:r>
+      <w:proofErr w:type="spellEnd"/>
+      <w:r>
+        <w:t>(To create interfaces for VSS data to be passed to other classes)</w:t>
       </w:r>
     </w:p>
     <w:p>
@@ -4369,8 +4524,13 @@
           <w:numId w:val="10"/>
         </w:numPr>
       </w:pPr>
-      <w:r>
-        <w:t>LCD_Main(Main Class)</w:t>
+      <w:proofErr w:type="spellStart"/>
+      <w:r>
+        <w:t>LCD_Main</w:t>
+      </w:r>
+      <w:proofErr w:type="spellEnd"/>
+      <w:r>
+        <w:t>(Main Class)</w:t>
       </w:r>
     </w:p>
     <w:p>
@@ -4381,8 +4541,13 @@
           <w:numId w:val="10"/>
         </w:numPr>
       </w:pPr>
-      <w:r>
-        <w:t>LCD_Processor(To process the LCD Data)</w:t>
+      <w:proofErr w:type="spellStart"/>
+      <w:r>
+        <w:t>LCD_Processor</w:t>
+      </w:r>
+      <w:proofErr w:type="spellEnd"/>
+      <w:r>
+        <w:t>(To process the LCD Data)</w:t>
       </w:r>
     </w:p>
     <w:p>
@@ -4393,8 +4558,13 @@
           <w:numId w:val="10"/>
         </w:numPr>
       </w:pPr>
-      <w:r>
-        <w:t>LCD_Interface(To create interfaces to LCD data to be passed to other classes)</w:t>
+      <w:proofErr w:type="spellStart"/>
+      <w:r>
+        <w:t>LCD_Interface</w:t>
+      </w:r>
+      <w:proofErr w:type="spellEnd"/>
+      <w:r>
+        <w:t>(To create interfaces to LCD data to be passed to other classes)</w:t>
       </w:r>
     </w:p>
     <w:p>
@@ -4405,8 +4575,13 @@
           <w:numId w:val="10"/>
         </w:numPr>
       </w:pPr>
-      <w:r>
-        <w:t>Odometer_Main(Main Class)</w:t>
+      <w:proofErr w:type="spellStart"/>
+      <w:r>
+        <w:t>Odometer_Main</w:t>
+      </w:r>
+      <w:proofErr w:type="spellEnd"/>
+      <w:r>
+        <w:t>(Main Class)</w:t>
       </w:r>
     </w:p>
     <w:p>
@@ -4417,8 +4592,13 @@
           <w:numId w:val="10"/>
         </w:numPr>
       </w:pPr>
-      <w:r>
-        <w:t>Odometer_Processor(To process odometer data)</w:t>
+      <w:proofErr w:type="spellStart"/>
+      <w:r>
+        <w:t>Odometer_Processor</w:t>
+      </w:r>
+      <w:proofErr w:type="spellEnd"/>
+      <w:r>
+        <w:t>(To process odometer data)</w:t>
       </w:r>
     </w:p>
     <w:p>
@@ -4429,8 +4609,13 @@
           <w:numId w:val="10"/>
         </w:numPr>
       </w:pPr>
-      <w:r>
-        <w:t>Odometer_Interface(To create interfaces for</w:t>
+      <w:proofErr w:type="spellStart"/>
+      <w:r>
+        <w:t>Odometer_Interface</w:t>
+      </w:r>
+      <w:proofErr w:type="spellEnd"/>
+      <w:r>
+        <w:t>(To create interfaces for</w:t>
       </w:r>
       <w:r>
         <w:t xml:space="preserve"> odometer </w:t>
@@ -4447,8 +4632,13 @@
           <w:numId w:val="10"/>
         </w:numPr>
       </w:pPr>
-      <w:r>
-        <w:t>FEE_Interface(To create interfaces for odometer data to be passed to other classes)</w:t>
+      <w:proofErr w:type="spellStart"/>
+      <w:r>
+        <w:t>FEE_Interface</w:t>
+      </w:r>
+      <w:proofErr w:type="spellEnd"/>
+      <w:r>
+        <w:t>(To create interfaces for odometer data to be passed to other classes)</w:t>
       </w:r>
     </w:p>
     <w:p>
@@ -4459,8 +4649,13 @@
           <w:numId w:val="10"/>
         </w:numPr>
       </w:pPr>
-      <w:r>
-        <w:t>FEE_Wrapper(To have a possibility to wrap different FEE stacks)</w:t>
+      <w:proofErr w:type="spellStart"/>
+      <w:r>
+        <w:t>FEE_Wrapper</w:t>
+      </w:r>
+      <w:proofErr w:type="spellEnd"/>
+      <w:r>
+        <w:t>(To have a possibility to wrap different FEE stacks)</w:t>
       </w:r>
     </w:p>
     <w:p>
@@ -4471,8 +4666,13 @@
           <w:numId w:val="10"/>
         </w:numPr>
       </w:pPr>
-      <w:r>
-        <w:t>IgnitionSig_Main(Main Class)</w:t>
+      <w:proofErr w:type="spellStart"/>
+      <w:r>
+        <w:t>IgnitionSig_Main</w:t>
+      </w:r>
+      <w:proofErr w:type="spellEnd"/>
+      <w:r>
+        <w:t>(Main Class)</w:t>
       </w:r>
     </w:p>
     <w:p>
@@ -4483,8 +4683,13 @@
           <w:numId w:val="10"/>
         </w:numPr>
       </w:pPr>
-      <w:r>
-        <w:t>IgnitionSig_Processor(Process the ignition Signal Availability)</w:t>
+      <w:proofErr w:type="spellStart"/>
+      <w:r>
+        <w:t>IgnitionSig_Processor</w:t>
+      </w:r>
+      <w:proofErr w:type="spellEnd"/>
+      <w:r>
+        <w:t>(Process the ignition Signal Availability)</w:t>
       </w:r>
     </w:p>
     <w:p>
@@ -4495,8 +4700,13 @@
           <w:numId w:val="10"/>
         </w:numPr>
       </w:pPr>
-      <w:r>
-        <w:t>IgnitionSignal_Interface(To create interfaces for Ignition Signal availability to be passed to other classes)</w:t>
+      <w:proofErr w:type="spellStart"/>
+      <w:r>
+        <w:t>IgnitionSignal_Interface</w:t>
+      </w:r>
+      <w:proofErr w:type="spellEnd"/>
+      <w:r>
+        <w:t>(To create interfaces for Ignition Signal availability to be passed to other classes)</w:t>
       </w:r>
     </w:p>
     <w:p>
@@ -4507,8 +4717,13 @@
           <w:numId w:val="10"/>
         </w:numPr>
       </w:pPr>
-      <w:r>
-        <w:t xml:space="preserve">DashDataDisp_Main(Main class of the Application, here is defined the main </w:t>
+      <w:proofErr w:type="spellStart"/>
+      <w:r>
+        <w:t>DashDataDisp_Main</w:t>
+      </w:r>
+      <w:proofErr w:type="spellEnd"/>
+      <w:r>
+        <w:t xml:space="preserve">(Main class of the Application, here is defined the main </w:t>
       </w:r>
       <w:r>
         <w:t>function of the app</w:t>
@@ -4584,7 +4799,15 @@
         <w:t xml:space="preserve"> CAN Bus data from Engine Management ECU is sent at 20ms rate</w:t>
       </w:r>
       <w:r>
-        <w:t xml:space="preserve"> with datarate of 500kb</w:t>
+        <w:t xml:space="preserve"> with </w:t>
+      </w:r>
+      <w:proofErr w:type="spellStart"/>
+      <w:r>
+        <w:t>datarate</w:t>
+      </w:r>
+      <w:proofErr w:type="spellEnd"/>
+      <w:r>
+        <w:t xml:space="preserve"> of 500kb</w:t>
       </w:r>
       <w:r>
         <w:t>.</w:t>
@@ -5434,8 +5657,13 @@
       </w:r>
       <w:r>
         <w:tab/>
-        <w:t>Oil Temperature threshold warning value is greater than 140 degC</w:t>
-      </w:r>
+        <w:t xml:space="preserve">Oil Temperature threshold warning value is greater than 140 </w:t>
+      </w:r>
+      <w:proofErr w:type="spellStart"/>
+      <w:r>
+        <w:t>degC</w:t>
+      </w:r>
+      <w:proofErr w:type="spellEnd"/>
     </w:p>
     <w:p>
       <w:r>
@@ -5702,7 +5930,15 @@
     </w:p>
     <w:p>
       <w:r>
-        <w:t>Where n is RPM and rd is Dynamic Rolling Radius of the vehicle(vehicle parameters)</w:t>
+        <w:t xml:space="preserve">Where n is RPM and </w:t>
+      </w:r>
+      <w:proofErr w:type="spellStart"/>
+      <w:r>
+        <w:t>rd</w:t>
+      </w:r>
+      <w:proofErr w:type="spellEnd"/>
+      <w:r>
+        <w:t xml:space="preserve"> is Dynamic Rolling Radius of the vehicle(vehicle parameters)</w:t>
       </w:r>
     </w:p>
     <w:p>
@@ -5983,7 +6219,15 @@
         <w:t>Temperature</w:t>
       </w:r>
       <w:r>
-        <w:t xml:space="preserve"> sensor shall be filtered and reduced to supported Voltage level for ADC HW peripheral in MCU. Sensor is usually of NTC type, so the proper coefficients and calculation must be performed.Please see the datasheet of chosen sensor.</w:t>
+        <w:t xml:space="preserve"> sensor shall be filtered and reduced to supported Voltage level for ADC HW peripheral in MCU. Sensor is usually of NTC type, so the proper coefficients and calculation must be </w:t>
+      </w:r>
+      <w:proofErr w:type="spellStart"/>
+      <w:r>
+        <w:t>performed.Please</w:t>
+      </w:r>
+      <w:proofErr w:type="spellEnd"/>
+      <w:r>
+        <w:t xml:space="preserve"> see the datasheet of chosen sensor.</w:t>
       </w:r>
     </w:p>
     <w:p>
@@ -5995,7 +6239,31 @@
         </w:numPr>
       </w:pPr>
       <w:r>
-        <w:t>Data from Megasquirt ECU shall be received via CAN bus. CAN bus signal will go to Transciever Circuit and Transciever will forward the processed data to CAN HW peripheral of MCU.</w:t>
+        <w:t xml:space="preserve">Data from </w:t>
+      </w:r>
+      <w:proofErr w:type="spellStart"/>
+      <w:r>
+        <w:t>Megasquirt</w:t>
+      </w:r>
+      <w:proofErr w:type="spellEnd"/>
+      <w:r>
+        <w:t xml:space="preserve"> ECU shall be received via CAN bus. CAN bus signal will go to </w:t>
+      </w:r>
+      <w:proofErr w:type="spellStart"/>
+      <w:r>
+        <w:t>Transciever</w:t>
+      </w:r>
+      <w:proofErr w:type="spellEnd"/>
+      <w:r>
+        <w:t xml:space="preserve"> Circuit and </w:t>
+      </w:r>
+      <w:proofErr w:type="spellStart"/>
+      <w:r>
+        <w:t>Transciever</w:t>
+      </w:r>
+      <w:proofErr w:type="spellEnd"/>
+      <w:r>
+        <w:t xml:space="preserve"> will forward the processed data to CAN HW peripheral of MCU.</w:t>
       </w:r>
     </w:p>
     <w:p>
@@ -6324,10 +6592,26 @@
         </w:numPr>
       </w:pPr>
       <w:r>
-        <w:t>Two UART interfaces, one for FREE RTOS realtime debugging and other one for LCD Display(optional</w:t>
-      </w:r>
-      <w:r>
-        <w:t>- Nextion Display is used</w:t>
+        <w:t xml:space="preserve">Two UART interfaces, one for FREE RTOS </w:t>
+      </w:r>
+      <w:proofErr w:type="spellStart"/>
+      <w:r>
+        <w:t>realtime</w:t>
+      </w:r>
+      <w:proofErr w:type="spellEnd"/>
+      <w:r>
+        <w:t xml:space="preserve"> debugging and other one for LCD Display(optional</w:t>
+      </w:r>
+      <w:r>
+        <w:t xml:space="preserve">- </w:t>
+      </w:r>
+      <w:proofErr w:type="spellStart"/>
+      <w:r>
+        <w:t>Nextion</w:t>
+      </w:r>
+      <w:proofErr w:type="spellEnd"/>
+      <w:r>
+        <w:t xml:space="preserve"> Display is used</w:t>
       </w:r>
       <w:r>
         <w:t xml:space="preserve">). Setup will be as follows : </w:t>
@@ -6363,7 +6647,13 @@
         </w:numPr>
       </w:pPr>
       <w:r>
-        <w:t>I2C interface is used for Different type of LCD controller(1602 20x4 LCD display) with I2C translator interface. I2C Standard interface speed is used with 8bit addressing.</w:t>
+        <w:t>SPI</w:t>
+      </w:r>
+      <w:r>
+        <w:t xml:space="preserve"> interface is used for Different type of LCD controller(1602 20x4 LCD display)</w:t>
+      </w:r>
+      <w:r>
+        <w:t>.</w:t>
       </w:r>
     </w:p>
     <w:p>
@@ -6456,7 +6746,6 @@
       <w:bookmarkStart w:id="71" w:name="_Toc26969080"/>
       <w:bookmarkStart w:id="72" w:name="_Toc286849753"/>
       <w:r>
-        <w:lastRenderedPageBreak/>
         <w:t>Security Requirements</w:t>
       </w:r>
       <w:bookmarkEnd w:id="70"/>
@@ -6479,6 +6768,7 @@
       <w:bookmarkStart w:id="74" w:name="_Toc26969081"/>
       <w:bookmarkStart w:id="75" w:name="_Toc286849754"/>
       <w:r>
+        <w:lastRenderedPageBreak/>
         <w:t>Software Quality Attributes</w:t>
       </w:r>
       <w:bookmarkEnd w:id="73"/>
@@ -6663,23 +6953,32 @@
           <w:b/>
           <w:bCs/>
         </w:rPr>
-        <w:t xml:space="preserve"> NTC Thermistor Cicrcuit</w:t>
-      </w:r>
-    </w:p>
-    <w:p>
-      <w:r>
+        <w:t xml:space="preserve"> NTC Thermistor </w:t>
+      </w:r>
+      <w:proofErr w:type="spellStart"/>
+      <w:r>
+        <w:rPr>
+          <w:b/>
+          <w:bCs/>
+        </w:rPr>
+        <w:t>Cicrcuit</w:t>
+      </w:r>
+      <w:proofErr w:type="spellEnd"/>
+    </w:p>
+    <w:p>
+      <w:r>
+        <w:t>REQ-24: Oil Temperature Sensor temperature value shall be determined based on NTC sensor resistance. From equation below we can get the resistance.</w:t>
+      </w:r>
+    </w:p>
+    <w:p>
+      <w:pPr>
+        <w:keepNext/>
+      </w:pPr>
+      <w:r>
+        <w:rPr>
+          <w:noProof/>
+        </w:rPr>
         <w:lastRenderedPageBreak/>
-        <w:t>REQ-24: Oil Temperature Sensor temperature value shall be determined based on NTC sensor resistance. From equation below we can get the resistance.</w:t>
-      </w:r>
-    </w:p>
-    <w:p>
-      <w:pPr>
-        <w:keepNext/>
-      </w:pPr>
-      <w:r>
-        <w:rPr>
-          <w:noProof/>
-        </w:rPr>
         <w:drawing>
           <wp:inline distT="0" distB="0" distL="0" distR="0" wp14:anchorId="2C68C3A0" wp14:editId="4A25A438">
             <wp:extent cx="5276215" cy="813435"/>
@@ -7109,21 +7408,34 @@
     <w:pPr>
       <w:pStyle w:val="Footer"/>
     </w:pPr>
-    <w:fldSimple w:instr=" FILENAME   \* MERGEFORMAT ">
-      <w:r>
-        <w:rPr>
-          <w:rFonts w:eastAsia="MS Mincho" w:cs="Calibri"/>
-          <w:lang w:eastAsia="ja-JP"/>
-        </w:rPr>
-        <w:t>SOFTWARE REQUIREMENT SPECIFICATION</w:t>
-      </w:r>
-      <w:r>
-        <w:rPr>
-          <w:noProof/>
-        </w:rPr>
-        <w:t>-v0.1</w:t>
-      </w:r>
-    </w:fldSimple>
+    <w:r>
+      <w:fldChar w:fldCharType="begin"/>
+    </w:r>
+    <w:r>
+      <w:instrText xml:space="preserve"> FILENAME   \* MERGEFORMAT </w:instrText>
+    </w:r>
+    <w:r>
+      <w:fldChar w:fldCharType="separate"/>
+    </w:r>
+    <w:r>
+      <w:rPr>
+        <w:rFonts w:eastAsia="MS Mincho" w:cs="Calibri"/>
+        <w:lang w:eastAsia="ja-JP"/>
+      </w:rPr>
+      <w:t>SOFTWARE REQUIREMENT SPECIFICATION</w:t>
+    </w:r>
+    <w:r>
+      <w:rPr>
+        <w:noProof/>
+      </w:rPr>
+      <w:t>-v0.1</w:t>
+    </w:r>
+    <w:r>
+      <w:rPr>
+        <w:noProof/>
+      </w:rPr>
+      <w:fldChar w:fldCharType="end"/>
+    </w:r>
     <w:r>
       <w:tab/>
     </w:r>

</xml_diff>

<commit_message>
Changed SW component Layout Diagram and SRS
</commit_message>
<xml_diff>
--- a/Design/Requirements/SW_REQUIREMENT_SPECIFICATION_DOCUMENT.docx
+++ b/Design/Requirements/SW_REQUIREMENT_SPECIFICATION_DOCUMENT.docx
@@ -277,7 +277,7 @@
                 <w:szCs w:val="24"/>
                 <w:lang w:eastAsia="ja-JP"/>
               </w:rPr>
-              <w:t>1</w:t>
+              <w:t>3</w:t>
             </w:r>
           </w:p>
         </w:tc>
@@ -334,7 +334,34 @@
                 <w:szCs w:val="24"/>
                 <w:lang w:eastAsia="ja-JP"/>
               </w:rPr>
-              <w:t>30.12.</w:t>
+              <w:t>16</w:t>
+            </w:r>
+            <w:r>
+              <w:rPr>
+                <w:rFonts w:ascii="Calibri" w:eastAsia="MS Mincho" w:hAnsi="Calibri" w:cs="Calibri"/>
+                <w:sz w:val="24"/>
+                <w:szCs w:val="24"/>
+                <w:lang w:eastAsia="ja-JP"/>
+              </w:rPr>
+              <w:t>.</w:t>
+            </w:r>
+            <w:r>
+              <w:rPr>
+                <w:rFonts w:ascii="Calibri" w:eastAsia="MS Mincho" w:hAnsi="Calibri" w:cs="Calibri"/>
+                <w:sz w:val="24"/>
+                <w:szCs w:val="24"/>
+                <w:lang w:eastAsia="ja-JP"/>
+              </w:rPr>
+              <w:t>04</w:t>
+            </w:r>
+            <w:r>
+              <w:rPr>
+                <w:rFonts w:ascii="Calibri" w:eastAsia="MS Mincho" w:hAnsi="Calibri" w:cs="Calibri"/>
+                <w:sz w:val="24"/>
+                <w:szCs w:val="24"/>
+                <w:lang w:eastAsia="ja-JP"/>
+              </w:rPr>
+              <w:t>.</w:t>
             </w:r>
             <w:r>
               <w:rPr>
@@ -352,7 +379,7 @@
                 <w:szCs w:val="24"/>
                 <w:lang w:eastAsia="ja-JP"/>
               </w:rPr>
-              <w:t>2</w:t>
+              <w:t>3</w:t>
             </w:r>
           </w:p>
         </w:tc>
@@ -803,6 +830,13 @@
                 <w:szCs w:val="22"/>
               </w:rPr>
             </w:pPr>
+            <w:r>
+              <w:rPr>
+                <w:rFonts w:asciiTheme="minorHAnsi" w:hAnsiTheme="minorHAnsi" w:cstheme="minorHAnsi"/>
+                <w:szCs w:val="22"/>
+              </w:rPr>
+              <w:t>16/04/2023</w:t>
+            </w:r>
           </w:p>
         </w:tc>
         <w:tc>
@@ -818,6 +852,13 @@
                 <w:szCs w:val="22"/>
               </w:rPr>
             </w:pPr>
+            <w:r>
+              <w:rPr>
+                <w:rFonts w:asciiTheme="minorHAnsi" w:hAnsiTheme="minorHAnsi" w:cstheme="minorHAnsi"/>
+                <w:szCs w:val="22"/>
+              </w:rPr>
+              <w:t>0.3</w:t>
+            </w:r>
           </w:p>
         </w:tc>
         <w:tc>
@@ -827,12 +868,19 @@
           <w:p>
             <w:pPr>
               <w:pStyle w:val="Caption"/>
-              <w:ind w:left="720"/>
+              <w:jc w:val="left"/>
               <w:rPr>
                 <w:rFonts w:asciiTheme="minorHAnsi" w:hAnsiTheme="minorHAnsi" w:cstheme="minorHAnsi"/>
                 <w:szCs w:val="22"/>
               </w:rPr>
             </w:pPr>
+            <w:r>
+              <w:rPr>
+                <w:rFonts w:asciiTheme="minorHAnsi" w:hAnsiTheme="minorHAnsi" w:cstheme="minorHAnsi"/>
+                <w:szCs w:val="22"/>
+              </w:rPr>
+              <w:t>Changed File Structure/Added Adapter classes to components</w:t>
+            </w:r>
           </w:p>
         </w:tc>
         <w:tc>
@@ -847,6 +895,13 @@
                 <w:szCs w:val="22"/>
               </w:rPr>
             </w:pPr>
+            <w:r>
+              <w:rPr>
+                <w:rFonts w:asciiTheme="minorHAnsi" w:hAnsiTheme="minorHAnsi" w:cstheme="minorHAnsi"/>
+                <w:szCs w:val="22"/>
+              </w:rPr>
+              <w:t>Miroslav Mitrovic</w:t>
+            </w:r>
           </w:p>
         </w:tc>
       </w:tr>
@@ -4154,16 +4209,28 @@
           <w:ilvl w:val="0"/>
           <w:numId w:val="10"/>
         </w:numPr>
+        <w:rPr>
+          <w:strike/>
+        </w:rPr>
       </w:pPr>
       <w:proofErr w:type="spellStart"/>
       <w:r>
+        <w:rPr>
+          <w:strike/>
+        </w:rPr>
         <w:t>HW_Wrapper</w:t>
       </w:r>
       <w:proofErr w:type="spellEnd"/>
       <w:r>
+        <w:rPr>
+          <w:strike/>
+        </w:rPr>
         <w:t xml:space="preserve">(to provide the </w:t>
       </w:r>
       <w:r>
+        <w:rPr>
+          <w:strike/>
+        </w:rPr>
         <w:t>separation between Application and HW Abstraction Layer)</w:t>
       </w:r>
     </w:p>
@@ -4225,23 +4292,14 @@
           <w:ilvl w:val="0"/>
           <w:numId w:val="10"/>
         </w:numPr>
-        <w:rPr>
-          <w:strike/>
-        </w:rPr>
       </w:pPr>
       <w:proofErr w:type="spellStart"/>
       <w:r>
-        <w:rPr>
-          <w:strike/>
-        </w:rPr>
-        <w:t>CAN_Proxy</w:t>
+        <w:t>CAN_Adapter</w:t>
       </w:r>
       <w:proofErr w:type="spellEnd"/>
       <w:r>
-        <w:rPr>
-          <w:strike/>
-        </w:rPr>
-        <w:t>(Proxy class for sending the data)</w:t>
+        <w:t>(To create interface between Hardware Abstraction Layer)</w:t>
       </w:r>
     </w:p>
     <w:p>
@@ -4251,17 +4309,23 @@
           <w:ilvl w:val="0"/>
           <w:numId w:val="10"/>
         </w:numPr>
+        <w:rPr>
+          <w:strike/>
+        </w:rPr>
       </w:pPr>
       <w:proofErr w:type="spellStart"/>
       <w:r>
-        <w:t>SPI</w:t>
-      </w:r>
-      <w:r>
-        <w:t>_Main</w:t>
+        <w:rPr>
+          <w:strike/>
+        </w:rPr>
+        <w:t>CAN_Proxy</w:t>
       </w:r>
       <w:proofErr w:type="spellEnd"/>
       <w:r>
-        <w:t>(Main Class)</w:t>
+        <w:rPr>
+          <w:strike/>
+        </w:rPr>
+        <w:t>(Proxy class for sending the data)</w:t>
       </w:r>
     </w:p>
     <w:p>
@@ -4277,11 +4341,11 @@
         <w:t>SPI</w:t>
       </w:r>
       <w:r>
-        <w:t>_Processor</w:t>
+        <w:t>_Main</w:t>
       </w:r>
       <w:proofErr w:type="spellEnd"/>
       <w:r>
-        <w:t>(To process the I2C data)</w:t>
+        <w:t>(Main Class)</w:t>
       </w:r>
     </w:p>
     <w:p>
@@ -4297,11 +4361,11 @@
         <w:t>SPI</w:t>
       </w:r>
       <w:r>
-        <w:t>_Interface</w:t>
+        <w:t>_Processor</w:t>
       </w:r>
       <w:proofErr w:type="spellEnd"/>
       <w:r>
-        <w:t>(To create interfaces for I2C data to be passed to other classes)</w:t>
+        <w:t>(To process the I2C data)</w:t>
       </w:r>
     </w:p>
     <w:p>
@@ -4311,29 +4375,17 @@
           <w:ilvl w:val="0"/>
           <w:numId w:val="10"/>
         </w:numPr>
-        <w:rPr>
-          <w:strike/>
-        </w:rPr>
       </w:pPr>
       <w:proofErr w:type="spellStart"/>
       <w:r>
-        <w:rPr>
-          <w:strike/>
-        </w:rPr>
         <w:t>SPI</w:t>
       </w:r>
       <w:r>
-        <w:rPr>
-          <w:strike/>
-        </w:rPr>
-        <w:t>_Proxy</w:t>
+        <w:t>_Interface</w:t>
       </w:r>
       <w:proofErr w:type="spellEnd"/>
       <w:r>
-        <w:rPr>
-          <w:strike/>
-        </w:rPr>
-        <w:t xml:space="preserve">(Proxy class for sending the data) </w:t>
+        <w:t>(To create interfaces for I2C data to be passed to other classes)</w:t>
       </w:r>
     </w:p>
     <w:p>
@@ -4346,11 +4398,14 @@
       </w:pPr>
       <w:proofErr w:type="spellStart"/>
       <w:r>
-        <w:t>UART_Main</w:t>
+        <w:t>SPI</w:t>
+      </w:r>
+      <w:r>
+        <w:t>_Adapter</w:t>
       </w:r>
       <w:proofErr w:type="spellEnd"/>
       <w:r>
-        <w:t>(Main Class)</w:t>
+        <w:t>(To create interface between Hardware Abstraction Layer)</w:t>
       </w:r>
     </w:p>
     <w:p>
@@ -4360,14 +4415,29 @@
           <w:ilvl w:val="0"/>
           <w:numId w:val="10"/>
         </w:numPr>
+        <w:rPr>
+          <w:strike/>
+        </w:rPr>
       </w:pPr>
       <w:proofErr w:type="spellStart"/>
       <w:r>
-        <w:t>UART_Processor</w:t>
+        <w:rPr>
+          <w:strike/>
+        </w:rPr>
+        <w:t>SPI</w:t>
+      </w:r>
+      <w:r>
+        <w:rPr>
+          <w:strike/>
+        </w:rPr>
+        <w:t>_Proxy</w:t>
       </w:r>
       <w:proofErr w:type="spellEnd"/>
       <w:r>
-        <w:t>(To process the I2C data)</w:t>
+        <w:rPr>
+          <w:strike/>
+        </w:rPr>
+        <w:t xml:space="preserve">(Proxy class for sending the data) </w:t>
       </w:r>
     </w:p>
     <w:p>
@@ -4380,11 +4450,11 @@
       </w:pPr>
       <w:proofErr w:type="spellStart"/>
       <w:r>
-        <w:t>UART_Interface</w:t>
+        <w:t>UART_Main</w:t>
       </w:r>
       <w:proofErr w:type="spellEnd"/>
       <w:r>
-        <w:t>(To create interfaces for I2C data to be passed to other classes)</w:t>
+        <w:t>(Main Class)</w:t>
       </w:r>
     </w:p>
     <w:p>
@@ -4394,23 +4464,14 @@
           <w:ilvl w:val="0"/>
           <w:numId w:val="10"/>
         </w:numPr>
-        <w:rPr>
-          <w:strike/>
-        </w:rPr>
       </w:pPr>
       <w:proofErr w:type="spellStart"/>
       <w:r>
-        <w:rPr>
-          <w:strike/>
-        </w:rPr>
-        <w:t>UART_Proxy</w:t>
+        <w:t>UART_Processor</w:t>
       </w:r>
       <w:proofErr w:type="spellEnd"/>
       <w:r>
-        <w:rPr>
-          <w:strike/>
-        </w:rPr>
-        <w:t xml:space="preserve">(Proxy class for sending the data) </w:t>
+        <w:t>(To process the I2C data)</w:t>
       </w:r>
     </w:p>
     <w:p>
@@ -4424,11 +4485,11 @@
       <w:proofErr w:type="spellStart"/>
       <w:r>
         <w:lastRenderedPageBreak/>
-        <w:t>ADC_Main</w:t>
+        <w:t>UART_Interface</w:t>
       </w:r>
       <w:proofErr w:type="spellEnd"/>
       <w:r>
-        <w:t>(Main Class)</w:t>
+        <w:t>(To create interfaces for I2C data to be passed to other classes)</w:t>
       </w:r>
     </w:p>
     <w:p>
@@ -4441,11 +4502,14 @@
       </w:pPr>
       <w:proofErr w:type="spellStart"/>
       <w:r>
-        <w:t>ADC_Processor</w:t>
+        <w:t>SPI</w:t>
+      </w:r>
+      <w:r>
+        <w:t>_Adapter</w:t>
       </w:r>
       <w:proofErr w:type="spellEnd"/>
       <w:r>
-        <w:t xml:space="preserve">(To process the ADC data) </w:t>
+        <w:t>(To create interface between Hardware Abstraction Layer)</w:t>
       </w:r>
     </w:p>
     <w:p>
@@ -4455,14 +4519,23 @@
           <w:ilvl w:val="0"/>
           <w:numId w:val="10"/>
         </w:numPr>
+        <w:rPr>
+          <w:strike/>
+        </w:rPr>
       </w:pPr>
       <w:proofErr w:type="spellStart"/>
       <w:r>
-        <w:t>ADC_Interface</w:t>
+        <w:rPr>
+          <w:strike/>
+        </w:rPr>
+        <w:t>UART_Proxy</w:t>
       </w:r>
       <w:proofErr w:type="spellEnd"/>
       <w:r>
-        <w:t>(To create interfaces for ADC data to be passed to other classes)</w:t>
+        <w:rPr>
+          <w:strike/>
+        </w:rPr>
+        <w:t xml:space="preserve">(Proxy class for sending the data) </w:t>
       </w:r>
     </w:p>
     <w:p>
@@ -4475,7 +4548,7 @@
       </w:pPr>
       <w:proofErr w:type="spellStart"/>
       <w:r>
-        <w:t>VSS_Main</w:t>
+        <w:t>ADC_Main</w:t>
       </w:r>
       <w:proofErr w:type="spellEnd"/>
       <w:r>
@@ -4492,11 +4565,11 @@
       </w:pPr>
       <w:proofErr w:type="spellStart"/>
       <w:r>
-        <w:t>VSS_Processor</w:t>
+        <w:t>ADC_Processor</w:t>
       </w:r>
       <w:proofErr w:type="spellEnd"/>
       <w:r>
-        <w:t>(To process the Sensor interrupt data)</w:t>
+        <w:t xml:space="preserve">(To process the ADC data) </w:t>
       </w:r>
     </w:p>
     <w:p>
@@ -4509,11 +4582,11 @@
       </w:pPr>
       <w:proofErr w:type="spellStart"/>
       <w:r>
-        <w:t>VSS_Interface</w:t>
+        <w:t>ADC_Interface</w:t>
       </w:r>
       <w:proofErr w:type="spellEnd"/>
       <w:r>
-        <w:t>(To create interfaces for VSS data to be passed to other classes)</w:t>
+        <w:t>(To create interfaces for ADC data to be passed to other classes)</w:t>
       </w:r>
     </w:p>
     <w:p>
@@ -4526,11 +4599,11 @@
       </w:pPr>
       <w:proofErr w:type="spellStart"/>
       <w:r>
-        <w:t>LCD_Main</w:t>
+        <w:t>ADC_Adapter</w:t>
       </w:r>
       <w:proofErr w:type="spellEnd"/>
       <w:r>
-        <w:t>(Main Class)</w:t>
+        <w:t>(To create interface between Hardware Abstraction Layer)</w:t>
       </w:r>
     </w:p>
     <w:p>
@@ -4543,11 +4616,11 @@
       </w:pPr>
       <w:proofErr w:type="spellStart"/>
       <w:r>
-        <w:t>LCD_Processor</w:t>
+        <w:t>VSS_Main</w:t>
       </w:r>
       <w:proofErr w:type="spellEnd"/>
       <w:r>
-        <w:t>(To process the LCD Data)</w:t>
+        <w:t>(Main Class)</w:t>
       </w:r>
     </w:p>
     <w:p>
@@ -4560,11 +4633,11 @@
       </w:pPr>
       <w:proofErr w:type="spellStart"/>
       <w:r>
-        <w:t>LCD_Interface</w:t>
+        <w:t>VSS_Processor</w:t>
       </w:r>
       <w:proofErr w:type="spellEnd"/>
       <w:r>
-        <w:t>(To create interfaces to LCD data to be passed to other classes)</w:t>
+        <w:t>(To process the Sensor interrupt data)</w:t>
       </w:r>
     </w:p>
     <w:p>
@@ -4577,11 +4650,11 @@
       </w:pPr>
       <w:proofErr w:type="spellStart"/>
       <w:r>
-        <w:t>Odometer_Main</w:t>
+        <w:t>VSS_Interface</w:t>
       </w:r>
       <w:proofErr w:type="spellEnd"/>
       <w:r>
-        <w:t>(Main Class)</w:t>
+        <w:t>(To create interfaces for VSS data to be passed to other classes)</w:t>
       </w:r>
     </w:p>
     <w:p>
@@ -4594,11 +4667,11 @@
       </w:pPr>
       <w:proofErr w:type="spellStart"/>
       <w:r>
-        <w:t>Odometer_Processor</w:t>
+        <w:t>VSS_Adapter</w:t>
       </w:r>
       <w:proofErr w:type="spellEnd"/>
       <w:r>
-        <w:t>(To process odometer data)</w:t>
+        <w:t>(To create interface between Hardware Abstraction Layer)</w:t>
       </w:r>
     </w:p>
     <w:p>
@@ -4611,17 +4684,11 @@
       </w:pPr>
       <w:proofErr w:type="spellStart"/>
       <w:r>
-        <w:t>Odometer_Interface</w:t>
+        <w:t>LCD_Main</w:t>
       </w:r>
       <w:proofErr w:type="spellEnd"/>
       <w:r>
-        <w:t>(To create interfaces for</w:t>
-      </w:r>
-      <w:r>
-        <w:t xml:space="preserve"> odometer </w:t>
-      </w:r>
-      <w:r>
-        <w:t>data to be passed to other classes)</w:t>
+        <w:t>(Main Class)</w:t>
       </w:r>
     </w:p>
     <w:p>
@@ -4634,11 +4701,11 @@
       </w:pPr>
       <w:proofErr w:type="spellStart"/>
       <w:r>
-        <w:t>FEE_Interface</w:t>
+        <w:t>LCD_Processor</w:t>
       </w:r>
       <w:proofErr w:type="spellEnd"/>
       <w:r>
-        <w:t>(To create interfaces for odometer data to be passed to other classes)</w:t>
+        <w:t>(To process the LCD Data)</w:t>
       </w:r>
     </w:p>
     <w:p>
@@ -4651,11 +4718,11 @@
       </w:pPr>
       <w:proofErr w:type="spellStart"/>
       <w:r>
-        <w:t>FEE_Wrapper</w:t>
+        <w:t>LCD_Interface</w:t>
       </w:r>
       <w:proofErr w:type="spellEnd"/>
       <w:r>
-        <w:t>(To have a possibility to wrap different FEE stacks)</w:t>
+        <w:t>(To create interfaces to LCD data to be passed to other classes)</w:t>
       </w:r>
     </w:p>
     <w:p>
@@ -4668,11 +4735,17 @@
       </w:pPr>
       <w:proofErr w:type="spellStart"/>
       <w:r>
-        <w:t>IgnitionSig_Main</w:t>
+        <w:t>LCD</w:t>
+      </w:r>
+      <w:r>
+        <w:t>_</w:t>
+      </w:r>
+      <w:r>
+        <w:t>Adapter</w:t>
       </w:r>
       <w:proofErr w:type="spellEnd"/>
       <w:r>
-        <w:t>(Main Class)</w:t>
+        <w:t>(To create interface between Hardware Abstraction Layer)</w:t>
       </w:r>
     </w:p>
     <w:p>
@@ -4685,11 +4758,11 @@
       </w:pPr>
       <w:proofErr w:type="spellStart"/>
       <w:r>
-        <w:t>IgnitionSig_Processor</w:t>
+        <w:t>Odometer_Main</w:t>
       </w:r>
       <w:proofErr w:type="spellEnd"/>
       <w:r>
-        <w:t>(Process the ignition Signal Availability)</w:t>
+        <w:t>(Main Class)</w:t>
       </w:r>
     </w:p>
     <w:p>
@@ -4702,11 +4775,11 @@
       </w:pPr>
       <w:proofErr w:type="spellStart"/>
       <w:r>
-        <w:t>IgnitionSignal_Interface</w:t>
+        <w:t>Odometer_Processor</w:t>
       </w:r>
       <w:proofErr w:type="spellEnd"/>
       <w:r>
-        <w:t>(To create interfaces for Ignition Signal availability to be passed to other classes)</w:t>
+        <w:t>(To process odometer data)</w:t>
       </w:r>
     </w:p>
     <w:p>
@@ -4719,6 +4792,149 @@
       </w:pPr>
       <w:proofErr w:type="spellStart"/>
       <w:r>
+        <w:t>Odometer_Interface</w:t>
+      </w:r>
+      <w:proofErr w:type="spellEnd"/>
+      <w:r>
+        <w:t>(To create interfaces for</w:t>
+      </w:r>
+      <w:r>
+        <w:t xml:space="preserve"> odometer </w:t>
+      </w:r>
+      <w:r>
+        <w:t>data to be passed to other classes)</w:t>
+      </w:r>
+    </w:p>
+    <w:p>
+      <w:pPr>
+        <w:pStyle w:val="ListParagraph"/>
+        <w:numPr>
+          <w:ilvl w:val="0"/>
+          <w:numId w:val="10"/>
+        </w:numPr>
+      </w:pPr>
+      <w:proofErr w:type="spellStart"/>
+      <w:r>
+        <w:t>Odometer_Adapter</w:t>
+      </w:r>
+      <w:proofErr w:type="spellEnd"/>
+      <w:r>
+        <w:t>(To create interface between Hardware Abstraction Layer)</w:t>
+      </w:r>
+    </w:p>
+    <w:p>
+      <w:pPr>
+        <w:pStyle w:val="ListParagraph"/>
+        <w:numPr>
+          <w:ilvl w:val="0"/>
+          <w:numId w:val="10"/>
+        </w:numPr>
+      </w:pPr>
+      <w:proofErr w:type="spellStart"/>
+      <w:r>
+        <w:t>FEE_Interface</w:t>
+      </w:r>
+      <w:proofErr w:type="spellEnd"/>
+      <w:r>
+        <w:t>(To create interfaces for odometer data to be passed to other classes)</w:t>
+      </w:r>
+    </w:p>
+    <w:p>
+      <w:pPr>
+        <w:pStyle w:val="ListParagraph"/>
+        <w:numPr>
+          <w:ilvl w:val="0"/>
+          <w:numId w:val="10"/>
+        </w:numPr>
+      </w:pPr>
+      <w:proofErr w:type="spellStart"/>
+      <w:r>
+        <w:t>FEE_Wrapper</w:t>
+      </w:r>
+      <w:proofErr w:type="spellEnd"/>
+      <w:r>
+        <w:t>(To have a possibility to wrap different FEE stacks)</w:t>
+      </w:r>
+    </w:p>
+    <w:p>
+      <w:pPr>
+        <w:pStyle w:val="ListParagraph"/>
+        <w:numPr>
+          <w:ilvl w:val="0"/>
+          <w:numId w:val="10"/>
+        </w:numPr>
+      </w:pPr>
+      <w:proofErr w:type="spellStart"/>
+      <w:r>
+        <w:t>IgnitionSig_Main</w:t>
+      </w:r>
+      <w:proofErr w:type="spellEnd"/>
+      <w:r>
+        <w:t>(Main Class)</w:t>
+      </w:r>
+    </w:p>
+    <w:p>
+      <w:pPr>
+        <w:pStyle w:val="ListParagraph"/>
+        <w:numPr>
+          <w:ilvl w:val="0"/>
+          <w:numId w:val="10"/>
+        </w:numPr>
+      </w:pPr>
+      <w:proofErr w:type="spellStart"/>
+      <w:r>
+        <w:t>IgnitionSig_Processor</w:t>
+      </w:r>
+      <w:proofErr w:type="spellEnd"/>
+      <w:r>
+        <w:t>(Process the ignition Signal Availability)</w:t>
+      </w:r>
+    </w:p>
+    <w:p>
+      <w:pPr>
+        <w:pStyle w:val="ListParagraph"/>
+        <w:numPr>
+          <w:ilvl w:val="0"/>
+          <w:numId w:val="10"/>
+        </w:numPr>
+      </w:pPr>
+      <w:proofErr w:type="spellStart"/>
+      <w:r>
+        <w:t>IgnitionSignal_Interface</w:t>
+      </w:r>
+      <w:proofErr w:type="spellEnd"/>
+      <w:r>
+        <w:t>(To create interfaces for Ignition Signal availability to be passed to other classes)</w:t>
+      </w:r>
+    </w:p>
+    <w:p>
+      <w:pPr>
+        <w:pStyle w:val="ListParagraph"/>
+        <w:numPr>
+          <w:ilvl w:val="0"/>
+          <w:numId w:val="10"/>
+        </w:numPr>
+      </w:pPr>
+      <w:proofErr w:type="spellStart"/>
+      <w:r>
+        <w:t>IgnitionSignal_Adapter</w:t>
+      </w:r>
+      <w:proofErr w:type="spellEnd"/>
+      <w:r>
+        <w:t>(To create interface between Hardware Abstraction Layer)</w:t>
+      </w:r>
+    </w:p>
+    <w:p>
+      <w:pPr>
+        <w:pStyle w:val="ListParagraph"/>
+        <w:numPr>
+          <w:ilvl w:val="0"/>
+          <w:numId w:val="10"/>
+        </w:numPr>
+      </w:pPr>
+      <w:proofErr w:type="spellStart"/>
+      <w:r>
+        <w:lastRenderedPageBreak/>
         <w:t>DashDataDisp_Main</w:t>
       </w:r>
       <w:proofErr w:type="spellEnd"/>
@@ -4772,7 +4988,6 @@
       <w:bookmarkStart w:id="32" w:name="_Toc26969066"/>
       <w:bookmarkStart w:id="33" w:name="_Toc286849736"/>
       <w:r>
-        <w:lastRenderedPageBreak/>
         <w:t>Design and Implementation Constraints</w:t>
       </w:r>
       <w:bookmarkEnd w:id="31"/>
@@ -4956,6 +5171,7 @@
         </w:numPr>
       </w:pPr>
       <w:r>
+        <w:lastRenderedPageBreak/>
         <w:t>FREE_RTOS OS shall be integrated</w:t>
       </w:r>
     </w:p>
@@ -5061,7 +5277,6 @@
       </w:pPr>
       <w:bookmarkStart w:id="46" w:name="_Toc286849741"/>
       <w:r>
-        <w:lastRenderedPageBreak/>
         <w:t>Description and Priority</w:t>
       </w:r>
       <w:bookmarkEnd w:id="46"/>
@@ -5266,6 +5481,7 @@
           </w:tcPr>
           <w:p>
             <w:r>
+              <w:lastRenderedPageBreak/>
               <w:t>GPIO Interrupt</w:t>
             </w:r>
           </w:p>
@@ -5494,7 +5710,6 @@
     </w:p>
     <w:p>
       <w:r>
-        <w:lastRenderedPageBreak/>
         <w:t>REQ-6:</w:t>
       </w:r>
       <w:r>
@@ -5621,6 +5836,7 @@
         <w:pStyle w:val="Heading3"/>
       </w:pPr>
       <w:r>
+        <w:lastRenderedPageBreak/>
         <w:t>Stimulus/Response Sequences</w:t>
       </w:r>
     </w:p>
@@ -5692,105 +5908,105 @@
         <w:pStyle w:val="Heading2"/>
       </w:pPr>
       <w:r>
+        <w:t>Display Mileage Data</w:t>
+      </w:r>
+    </w:p>
+    <w:p>
+      <w:r>
+        <w:t>This feature shall provide Mileage data to the Driver via LCD display.</w:t>
+      </w:r>
+    </w:p>
+    <w:p>
+      <w:pPr>
+        <w:pStyle w:val="Heading3"/>
+      </w:pPr>
+      <w:r>
+        <w:t>Description and Priority</w:t>
+      </w:r>
+    </w:p>
+    <w:p>
+      <w:r>
+        <w:t xml:space="preserve">Mileage data shall be displayed at Page 1 of LCD display. Mileage data is derived from calculation based on inputs from Vehicle Speed Sensor and Vehicle Parameters. Mileage calculation will be based on how many pulses are per one kilometer. Storing of Mileage data will be performed at Ignition OFF signal by writing the data into FEE. </w:t>
+      </w:r>
+      <w:r>
+        <w:t xml:space="preserve">Display of </w:t>
+      </w:r>
+      <w:r>
+        <w:t>Mileage data</w:t>
+      </w:r>
+      <w:r>
+        <w:t xml:space="preserve"> are considered with </w:t>
+      </w:r>
+      <w:r>
+        <w:t>Low</w:t>
+      </w:r>
+      <w:r>
+        <w:t xml:space="preserve"> Priority.</w:t>
+      </w:r>
+    </w:p>
+    <w:p>
+      <w:pPr>
+        <w:pStyle w:val="Heading3"/>
+      </w:pPr>
+      <w:r>
+        <w:t>Stimulus/Response Sequences</w:t>
+      </w:r>
+    </w:p>
+    <w:p>
+      <w:r>
+        <w:t>Mileage value shall be updated by increment of 1, and only when value is updated, updated value will be shown on LCD display.</w:t>
+      </w:r>
+    </w:p>
+    <w:p>
+      <w:pPr>
+        <w:pStyle w:val="Heading3"/>
+      </w:pPr>
+      <w:r>
+        <w:t>Functional Requirements</w:t>
+      </w:r>
+    </w:p>
+    <w:p>
+      <w:r>
+        <w:t xml:space="preserve">Below are Functional requirements: </w:t>
+      </w:r>
+    </w:p>
+    <w:p>
+      <w:r>
+        <w:t>REQ-</w:t>
+      </w:r>
+      <w:r>
+        <w:t>13</w:t>
+      </w:r>
+      <w:r>
+        <w:t>:</w:t>
+      </w:r>
+      <w:r>
+        <w:tab/>
+      </w:r>
+      <w:r>
+        <w:t>Mileage Calculation shall be performed by measuring the pulses from VSS signal.</w:t>
+      </w:r>
+    </w:p>
+    <w:p>
+      <w:r>
+        <w:t>REQ-1</w:t>
+      </w:r>
+      <w:r>
+        <w:t>4</w:t>
+      </w:r>
+      <w:r>
+        <w:t>:</w:t>
+      </w:r>
+      <w:r>
+        <w:tab/>
+      </w:r>
+      <w:r>
+        <w:t>Mileage value shall be updated at increments by 1.</w:t>
+      </w:r>
+    </w:p>
+    <w:p>
+      <w:r>
         <w:lastRenderedPageBreak/>
-        <w:t>Display Mileage Data</w:t>
-      </w:r>
-    </w:p>
-    <w:p>
-      <w:r>
-        <w:t>This feature shall provide Mileage data to the Driver via LCD display.</w:t>
-      </w:r>
-    </w:p>
-    <w:p>
-      <w:pPr>
-        <w:pStyle w:val="Heading3"/>
-      </w:pPr>
-      <w:r>
-        <w:t>Description and Priority</w:t>
-      </w:r>
-    </w:p>
-    <w:p>
-      <w:r>
-        <w:t xml:space="preserve">Mileage data shall be displayed at Page 1 of LCD display. Mileage data is derived from calculation based on inputs from Vehicle Speed Sensor and Vehicle Parameters. Mileage calculation will be based on how many pulses are per one kilometer. Storing of Mileage data will be performed at Ignition OFF signal by writing the data into FEE. </w:t>
-      </w:r>
-      <w:r>
-        <w:t xml:space="preserve">Display of </w:t>
-      </w:r>
-      <w:r>
-        <w:t>Mileage data</w:t>
-      </w:r>
-      <w:r>
-        <w:t xml:space="preserve"> are considered with </w:t>
-      </w:r>
-      <w:r>
-        <w:t>Low</w:t>
-      </w:r>
-      <w:r>
-        <w:t xml:space="preserve"> Priority.</w:t>
-      </w:r>
-    </w:p>
-    <w:p>
-      <w:pPr>
-        <w:pStyle w:val="Heading3"/>
-      </w:pPr>
-      <w:r>
-        <w:t>Stimulus/Response Sequences</w:t>
-      </w:r>
-    </w:p>
-    <w:p>
-      <w:r>
-        <w:t>Mileage value shall be updated by increment of 1, and only when value is updated, updated value will be shown on LCD display.</w:t>
-      </w:r>
-    </w:p>
-    <w:p>
-      <w:pPr>
-        <w:pStyle w:val="Heading3"/>
-      </w:pPr>
-      <w:r>
-        <w:t>Functional Requirements</w:t>
-      </w:r>
-    </w:p>
-    <w:p>
-      <w:r>
-        <w:t xml:space="preserve">Below are Functional requirements: </w:t>
-      </w:r>
-    </w:p>
-    <w:p>
-      <w:r>
-        <w:t>REQ-</w:t>
-      </w:r>
-      <w:r>
-        <w:t>13</w:t>
-      </w:r>
-      <w:r>
-        <w:t>:</w:t>
-      </w:r>
-      <w:r>
-        <w:tab/>
-      </w:r>
-      <w:r>
-        <w:t>Mileage Calculation shall be performed by measuring the pulses from VSS signal.</w:t>
-      </w:r>
-    </w:p>
-    <w:p>
-      <w:r>
-        <w:t>REQ-1</w:t>
-      </w:r>
-      <w:r>
-        <w:t>4</w:t>
-      </w:r>
-      <w:r>
-        <w:t>:</w:t>
-      </w:r>
-      <w:r>
-        <w:tab/>
-      </w:r>
-      <w:r>
-        <w:t>Mileage value shall be updated at increments by 1.</w:t>
-      </w:r>
-    </w:p>
-    <w:p>
-      <w:r>
         <w:t>REQ-1</w:t>
       </w:r>
       <w:r>
@@ -5848,7 +6064,6 @@
         <w:pStyle w:val="Heading3"/>
       </w:pPr>
       <w:r>
-        <w:lastRenderedPageBreak/>
         <w:t>Stimulus/Response Sequences</w:t>
       </w:r>
     </w:p>
@@ -5987,6 +6202,7 @@
         <w:jc w:val="left"/>
       </w:pPr>
       <w:r>
+        <w:lastRenderedPageBreak/>
         <w:t>External Interface Requirements</w:t>
       </w:r>
       <w:bookmarkEnd w:id="49"/>
@@ -6026,7 +6242,6 @@
         <w:rPr>
           <w:noProof/>
         </w:rPr>
-        <w:lastRenderedPageBreak/>
         <w:drawing>
           <wp:inline distT="0" distB="0" distL="0" distR="0" wp14:anchorId="39406E83" wp14:editId="1A8B84B4">
             <wp:extent cx="5276215" cy="2136775"/>
@@ -6239,6 +6454,7 @@
         </w:numPr>
       </w:pPr>
       <w:r>
+        <w:lastRenderedPageBreak/>
         <w:t xml:space="preserve">Data from </w:t>
       </w:r>
       <w:proofErr w:type="spellStart"/>
@@ -6294,7 +6510,6 @@
     <w:p/>
     <w:p>
       <w:r>
-        <w:lastRenderedPageBreak/>
         <w:t xml:space="preserve">Hardware interfaces Layout picture is below. </w:t>
       </w:r>
     </w:p>
@@ -6425,6 +6640,7 @@
         <w:rPr>
           <w:noProof/>
         </w:rPr>
+        <w:lastRenderedPageBreak/>
         <w:drawing>
           <wp:inline distT="0" distB="0" distL="0" distR="0" wp14:anchorId="5D791FC9" wp14:editId="3D424174">
             <wp:extent cx="3372484" cy="3483696"/>
@@ -6537,7 +6753,6 @@
       <w:bookmarkStart w:id="57" w:name="_Toc26969075"/>
       <w:bookmarkStart w:id="58" w:name="_Toc286849748"/>
       <w:r>
-        <w:lastRenderedPageBreak/>
         <w:t>Software Interfaces</w:t>
       </w:r>
       <w:bookmarkEnd w:id="56"/>
@@ -6550,320 +6765,17 @@
     <w:p>
       <w:pPr>
         <w:pStyle w:val="Caption"/>
-      </w:pPr>
-      <w:r>
-        <w:t>&lt;</w:t>
-      </w:r>
-      <w:r>
-        <w:t>Describe the connections between this product and other specific software components (name and version), including databases, operating systems, tools, libraries, and integrated commercial components. Identify the data items or messages coming into the system and going out and describe the purpose of each. Describe the services needed and the nature of communications. Refer to documents that describe detailed application programming interface protocols. Identify data that will be shared across software components. If the data sharing mechanism must be implemented in a specific way (for example, use of a global data area in a multitasking operating system), specify this as an implementation constraint.</w:t>
-      </w:r>
-      <w:r>
-        <w:t>&gt;</w:t>
-      </w:r>
-    </w:p>
-    <w:p>
-      <w:pPr>
-        <w:pStyle w:val="Heading2"/>
-      </w:pPr>
-      <w:bookmarkStart w:id="59" w:name="_Toc439994686"/>
-      <w:bookmarkStart w:id="60" w:name="_Toc26969076"/>
-      <w:bookmarkStart w:id="61" w:name="_Toc286849749"/>
-      <w:r>
-        <w:t>Communications Interfaces</w:t>
-      </w:r>
-      <w:bookmarkEnd w:id="59"/>
-      <w:bookmarkEnd w:id="60"/>
-      <w:bookmarkEnd w:id="61"/>
-    </w:p>
-    <w:p>
-      <w:pPr>
-        <w:pStyle w:val="Caption"/>
-      </w:pPr>
-      <w:r>
-        <w:t xml:space="preserve">Following Communication interfaces are used: </w:t>
-      </w:r>
-    </w:p>
-    <w:p>
-      <w:pPr>
-        <w:pStyle w:val="Caption"/>
-        <w:numPr>
-          <w:ilvl w:val="0"/>
-          <w:numId w:val="17"/>
-        </w:numPr>
-      </w:pPr>
-      <w:r>
-        <w:t xml:space="preserve">Two UART interfaces, one for FREE RTOS </w:t>
-      </w:r>
-      <w:proofErr w:type="spellStart"/>
-      <w:r>
-        <w:t>realtime</w:t>
-      </w:r>
-      <w:proofErr w:type="spellEnd"/>
-      <w:r>
-        <w:t xml:space="preserve"> debugging and other one for LCD Display(optional</w:t>
-      </w:r>
-      <w:r>
-        <w:t xml:space="preserve">- </w:t>
-      </w:r>
-      <w:proofErr w:type="spellStart"/>
-      <w:r>
-        <w:t>Nextion</w:t>
-      </w:r>
-      <w:proofErr w:type="spellEnd"/>
-      <w:r>
-        <w:t xml:space="preserve"> Display is used</w:t>
-      </w:r>
-      <w:r>
-        <w:t xml:space="preserve">). Setup will be as follows : </w:t>
-      </w:r>
-      <w:r>
-        <w:t>For Debugging interface(</w:t>
-      </w:r>
-      <w:r>
-        <w:t>500</w:t>
-      </w:r>
-      <w:r>
-        <w:t>kbaud), and for LCD (115200baud)</w:t>
-      </w:r>
-    </w:p>
-    <w:p>
-      <w:pPr>
-        <w:pStyle w:val="Caption"/>
-        <w:numPr>
-          <w:ilvl w:val="0"/>
-          <w:numId w:val="17"/>
-        </w:numPr>
-      </w:pPr>
-      <w:r>
-        <w:t>CAN interface for receiving data from MS II ECU shall have following setup : using CAN standard addressing format and 500k baud rate.</w:t>
-      </w:r>
-    </w:p>
-    <w:p>
-      <w:pPr>
-        <w:pStyle w:val="Caption"/>
-        <w:numPr>
-          <w:ilvl w:val="0"/>
-          <w:numId w:val="17"/>
-        </w:numPr>
-      </w:pPr>
-      <w:r>
-        <w:t>SPI</w:t>
-      </w:r>
-      <w:r>
-        <w:t xml:space="preserve"> interface is used for Different type of LCD controller(1602 20x4 LCD display)</w:t>
-      </w:r>
-      <w:r>
-        <w:t>.</w:t>
-      </w:r>
-    </w:p>
-    <w:p>
-      <w:pPr>
-        <w:pStyle w:val="Heading1"/>
-        <w:keepLines/>
-        <w:tabs>
-          <w:tab w:val="clear" w:pos="432"/>
-        </w:tabs>
-        <w:spacing w:before="480" w:after="240" w:line="240" w:lineRule="atLeast"/>
-        <w:ind w:left="0" w:firstLine="0"/>
-        <w:jc w:val="left"/>
-      </w:pPr>
-      <w:bookmarkStart w:id="62" w:name="_Toc26969077"/>
-      <w:bookmarkStart w:id="63" w:name="_Toc286849750"/>
-      <w:bookmarkStart w:id="64" w:name="_Toc439994690"/>
-      <w:r>
-        <w:t>Other Nonfunctional Requirements</w:t>
-      </w:r>
-      <w:bookmarkEnd w:id="62"/>
-      <w:bookmarkEnd w:id="63"/>
-    </w:p>
-    <w:p>
-      <w:pPr>
-        <w:pStyle w:val="Heading2"/>
-      </w:pPr>
-      <w:bookmarkStart w:id="65" w:name="_Toc26969078"/>
-      <w:bookmarkStart w:id="66" w:name="_Toc286849751"/>
-      <w:r>
-        <w:t>Performance Requirements</w:t>
-      </w:r>
-      <w:bookmarkEnd w:id="64"/>
-      <w:bookmarkEnd w:id="65"/>
-      <w:bookmarkEnd w:id="66"/>
-    </w:p>
-    <w:p>
-      <w:pPr>
-        <w:pStyle w:val="Caption"/>
-      </w:pPr>
-      <w:r>
-        <w:t>REQ-21:</w:t>
-      </w:r>
-      <w:r>
-        <w:tab/>
-      </w:r>
-      <w:r>
-        <w:t>All available data shall be processed and displayed to the driver via LCD in 100ms cyclic periods</w:t>
-      </w:r>
-      <w:r>
-        <w:t>.</w:t>
-      </w:r>
-    </w:p>
-    <w:p>
-      <w:pPr>
-        <w:pStyle w:val="Heading2"/>
-      </w:pPr>
-      <w:bookmarkStart w:id="67" w:name="_Toc439994691"/>
-      <w:bookmarkStart w:id="68" w:name="_Toc26969079"/>
-      <w:bookmarkStart w:id="69" w:name="_Toc286849752"/>
-      <w:r>
-        <w:t>Safety Requirements</w:t>
-      </w:r>
-      <w:bookmarkEnd w:id="67"/>
-      <w:bookmarkEnd w:id="68"/>
-      <w:bookmarkEnd w:id="69"/>
-    </w:p>
-    <w:p>
-      <w:pPr>
-        <w:pStyle w:val="Caption"/>
-      </w:pPr>
-      <w:r>
-        <w:t>REQ-2</w:t>
-      </w:r>
-      <w:r>
-        <w:t>2</w:t>
-      </w:r>
-      <w:r>
-        <w:t>:</w:t>
-      </w:r>
-      <w:r>
-        <w:tab/>
-        <w:t>As a safety measure simple Watchdog Triggering will be implemented. If Watchdog timer window expires, Application shall initiate a reset.</w:t>
-      </w:r>
-    </w:p>
-    <w:p>
-      <w:pPr>
-        <w:pStyle w:val="Heading2"/>
-      </w:pPr>
-      <w:bookmarkStart w:id="70" w:name="_Toc439994692"/>
-      <w:bookmarkStart w:id="71" w:name="_Toc26969080"/>
-      <w:bookmarkStart w:id="72" w:name="_Toc286849753"/>
-      <w:r>
-        <w:t>Security Requirements</w:t>
-      </w:r>
-      <w:bookmarkEnd w:id="70"/>
-      <w:bookmarkEnd w:id="71"/>
-      <w:bookmarkEnd w:id="72"/>
-    </w:p>
-    <w:p>
-      <w:pPr>
-        <w:pStyle w:val="Caption"/>
-      </w:pPr>
-      <w:r>
-        <w:t>Security Requirements are not in the scope of this project.</w:t>
-      </w:r>
-    </w:p>
-    <w:p>
-      <w:pPr>
-        <w:pStyle w:val="Heading2"/>
-      </w:pPr>
-      <w:bookmarkStart w:id="73" w:name="_Toc439994693"/>
-      <w:bookmarkStart w:id="74" w:name="_Toc26969081"/>
-      <w:bookmarkStart w:id="75" w:name="_Toc286849754"/>
-      <w:r>
-        <w:lastRenderedPageBreak/>
-        <w:t>Software Quality Attributes</w:t>
-      </w:r>
-      <w:bookmarkEnd w:id="73"/>
-      <w:bookmarkEnd w:id="74"/>
-      <w:bookmarkEnd w:id="75"/>
-    </w:p>
-    <w:p>
-      <w:pPr>
-        <w:pStyle w:val="Caption"/>
-      </w:pPr>
-      <w:r>
-        <w:t>Following Software Quality Attributes shall be adhered to:</w:t>
-      </w:r>
-    </w:p>
-    <w:p>
-      <w:pPr>
-        <w:pStyle w:val="Caption"/>
-        <w:numPr>
-          <w:ilvl w:val="0"/>
-          <w:numId w:val="18"/>
-        </w:numPr>
-      </w:pPr>
-      <w:r>
-        <w:t>adaptability (interfaces shall be modified easily without jeopardizing other interfaces)</w:t>
-      </w:r>
-    </w:p>
-    <w:p>
-      <w:pPr>
-        <w:pStyle w:val="Caption"/>
-        <w:numPr>
-          <w:ilvl w:val="0"/>
-          <w:numId w:val="18"/>
-        </w:numPr>
-      </w:pPr>
-      <w:r>
-        <w:t>correctness (SW shall be thoroughly tested)</w:t>
-      </w:r>
-    </w:p>
-    <w:p>
-      <w:pPr>
-        <w:pStyle w:val="Caption"/>
-        <w:numPr>
-          <w:ilvl w:val="0"/>
-          <w:numId w:val="18"/>
-        </w:numPr>
-      </w:pPr>
-      <w:r>
-        <w:t xml:space="preserve">portability (SW shall be easily ported to other MCUs or LCDs) </w:t>
-      </w:r>
-    </w:p>
-    <w:p/>
-    <w:p/>
-    <w:p/>
-    <w:p/>
-    <w:p/>
-    <w:p/>
-    <w:p/>
-    <w:p>
-      <w:pPr>
-        <w:pStyle w:val="Heading2"/>
-      </w:pPr>
-      <w:bookmarkStart w:id="76" w:name="_Toc439994695"/>
-      <w:bookmarkStart w:id="77" w:name="_Toc26969082"/>
-      <w:bookmarkStart w:id="78" w:name="_Toc286849755"/>
-      <w:r>
-        <w:t>Hardware Requirements</w:t>
-      </w:r>
-    </w:p>
-    <w:p>
-      <w:pPr>
-        <w:pStyle w:val="Heading3"/>
-      </w:pPr>
-      <w:r>
-        <w:t>Oil Temperature Sensor HW requirements</w:t>
-      </w:r>
-    </w:p>
-    <w:p>
-      <w:r>
-        <w:t>REQ-23: Oil Temperature Sensor shall use 10 BIT ADC conversion. Example Circuit for NTC Thermistor is below :</w:t>
-      </w:r>
-    </w:p>
-    <w:p>
-      <w:pPr>
         <w:keepNext/>
-        <w:jc w:val="center"/>
       </w:pPr>
       <w:r>
         <w:rPr>
           <w:noProof/>
         </w:rPr>
         <w:drawing>
-          <wp:inline distT="0" distB="0" distL="0" distR="0" wp14:anchorId="0F4DCBC6" wp14:editId="368F241A">
-            <wp:extent cx="5276215" cy="2549525"/>
-            <wp:effectExtent l="0" t="0" r="635" b="3175"/>
-            <wp:docPr id="1" name="Picture 1"/>
+          <wp:inline distT="0" distB="0" distL="0" distR="0" wp14:anchorId="5BEFF2DC" wp14:editId="3E1AAA67">
+            <wp:extent cx="5276215" cy="1270635"/>
+            <wp:effectExtent l="0" t="0" r="635" b="0"/>
+            <wp:docPr id="2" name="Picture 2"/>
             <wp:cNvGraphicFramePr>
               <a:graphicFrameLocks xmlns:a="http://schemas.openxmlformats.org/drawingml/2006/main" noChangeAspect="1"/>
             </wp:cNvGraphicFramePr>
@@ -6871,11 +6783,17 @@
               <a:graphicData uri="http://schemas.openxmlformats.org/drawingml/2006/picture">
                 <pic:pic xmlns:pic="http://schemas.openxmlformats.org/drawingml/2006/picture">
                   <pic:nvPicPr>
-                    <pic:cNvPr id="1" name=""/>
+                    <pic:cNvPr id="2" name="Picture 2"/>
                     <pic:cNvPicPr/>
                   </pic:nvPicPr>
                   <pic:blipFill>
-                    <a:blip r:embed="rId12"/>
+                    <a:blip r:embed="rId12" cstate="print">
+                      <a:extLst>
+                        <a:ext uri="{28A0092B-C50C-407E-A947-70E740481C1C}">
+                          <a14:useLocalDpi xmlns:a14="http://schemas.microsoft.com/office/drawing/2010/main" val="0"/>
+                        </a:ext>
+                      </a:extLst>
+                    </a:blip>
                     <a:stretch>
                       <a:fillRect/>
                     </a:stretch>
@@ -6883,7 +6801,7 @@
                   <pic:spPr>
                     <a:xfrm>
                       <a:off x="0" y="0"/>
-                      <a:ext cx="5276215" cy="2549525"/>
+                      <a:ext cx="5276215" cy="1270635"/>
                     </a:xfrm>
                     <a:prstGeom prst="rect">
                       <a:avLst/>
@@ -6937,7 +6855,6 @@
         <w:rPr>
           <w:b/>
           <w:bCs/>
-          <w:noProof/>
         </w:rPr>
         <w:t>4</w:t>
       </w:r>
@@ -6953,37 +6870,326 @@
           <w:b/>
           <w:bCs/>
         </w:rPr>
-        <w:t xml:space="preserve"> NTC Thermistor </w:t>
+        <w:t xml:space="preserve"> SW Component Layout Diagram</w:t>
+      </w:r>
+    </w:p>
+    <w:p>
+      <w:pPr>
+        <w:pStyle w:val="Caption"/>
+      </w:pPr>
+      <w:r>
+        <w:t>&lt;</w:t>
+      </w:r>
+      <w:r>
+        <w:t>Describe the connections between this product and other specific software components (name and version), including databases, operating systems, tools, libraries, and integrated commercial components. Identify the data items or messages coming into the system and going out and describe the purpose of each. Describe the services needed and the nature of communications. Refer to documents that describe detailed application programming interface protocols. Identify data that will be shared across software components. If the data sharing mechanism must be implemented in a specific way (for example, use of a global data area in a multitasking operating system), specify this as an implementation constraint.</w:t>
+      </w:r>
+      <w:r>
+        <w:t>&gt;</w:t>
+      </w:r>
+    </w:p>
+    <w:p>
+      <w:pPr>
+        <w:pStyle w:val="Heading2"/>
+      </w:pPr>
+      <w:bookmarkStart w:id="59" w:name="_Toc439994686"/>
+      <w:bookmarkStart w:id="60" w:name="_Toc26969076"/>
+      <w:bookmarkStart w:id="61" w:name="_Toc286849749"/>
+      <w:r>
+        <w:lastRenderedPageBreak/>
+        <w:t>Communications Interfaces</w:t>
+      </w:r>
+      <w:bookmarkEnd w:id="59"/>
+      <w:bookmarkEnd w:id="60"/>
+      <w:bookmarkEnd w:id="61"/>
+    </w:p>
+    <w:p>
+      <w:pPr>
+        <w:pStyle w:val="Caption"/>
+      </w:pPr>
+      <w:r>
+        <w:t xml:space="preserve">Following Communication interfaces are used: </w:t>
+      </w:r>
+    </w:p>
+    <w:p>
+      <w:pPr>
+        <w:pStyle w:val="Caption"/>
+        <w:numPr>
+          <w:ilvl w:val="0"/>
+          <w:numId w:val="17"/>
+        </w:numPr>
+      </w:pPr>
+      <w:r>
+        <w:t xml:space="preserve">Two UART interfaces, one for FREE RTOS </w:t>
       </w:r>
       <w:proofErr w:type="spellStart"/>
       <w:r>
-        <w:rPr>
-          <w:b/>
-          <w:bCs/>
-        </w:rPr>
-        <w:t>Cicrcuit</w:t>
+        <w:t>realtime</w:t>
       </w:r>
       <w:proofErr w:type="spellEnd"/>
-    </w:p>
-    <w:p>
-      <w:r>
-        <w:t>REQ-24: Oil Temperature Sensor temperature value shall be determined based on NTC sensor resistance. From equation below we can get the resistance.</w:t>
+      <w:r>
+        <w:t xml:space="preserve"> debugging and other one for LCD Display(optional</w:t>
+      </w:r>
+      <w:r>
+        <w:t xml:space="preserve">- </w:t>
+      </w:r>
+      <w:proofErr w:type="spellStart"/>
+      <w:r>
+        <w:t>Nextion</w:t>
+      </w:r>
+      <w:proofErr w:type="spellEnd"/>
+      <w:r>
+        <w:t xml:space="preserve"> Display is used</w:t>
+      </w:r>
+      <w:r>
+        <w:t xml:space="preserve">). Setup will be as follows : </w:t>
+      </w:r>
+      <w:r>
+        <w:t>For Debugging interface(</w:t>
+      </w:r>
+      <w:r>
+        <w:t>500</w:t>
+      </w:r>
+      <w:r>
+        <w:t>kbaud), and for LCD (115200baud)</w:t>
+      </w:r>
+    </w:p>
+    <w:p>
+      <w:pPr>
+        <w:pStyle w:val="Caption"/>
+        <w:numPr>
+          <w:ilvl w:val="0"/>
+          <w:numId w:val="17"/>
+        </w:numPr>
+      </w:pPr>
+      <w:r>
+        <w:t>CAN interface for receiving data from MS II ECU shall have following setup : using CAN standard addressing format and 500k baud rate.</w:t>
+      </w:r>
+    </w:p>
+    <w:p>
+      <w:pPr>
+        <w:pStyle w:val="Caption"/>
+        <w:numPr>
+          <w:ilvl w:val="0"/>
+          <w:numId w:val="17"/>
+        </w:numPr>
+      </w:pPr>
+      <w:r>
+        <w:t>SPI</w:t>
+      </w:r>
+      <w:r>
+        <w:t xml:space="preserve"> interface is used for Different type of LCD controller(1602 20x4 LCD display)</w:t>
+      </w:r>
+      <w:r>
+        <w:t>.</w:t>
+      </w:r>
+    </w:p>
+    <w:p>
+      <w:pPr>
+        <w:pStyle w:val="Heading1"/>
+        <w:keepLines/>
+        <w:tabs>
+          <w:tab w:val="clear" w:pos="432"/>
+        </w:tabs>
+        <w:spacing w:before="480" w:after="240" w:line="240" w:lineRule="atLeast"/>
+        <w:ind w:left="0" w:firstLine="0"/>
+        <w:jc w:val="left"/>
+      </w:pPr>
+      <w:bookmarkStart w:id="62" w:name="_Toc26969077"/>
+      <w:bookmarkStart w:id="63" w:name="_Toc286849750"/>
+      <w:bookmarkStart w:id="64" w:name="_Toc439994690"/>
+      <w:r>
+        <w:t>Other Nonfunctional Requirements</w:t>
+      </w:r>
+      <w:bookmarkEnd w:id="62"/>
+      <w:bookmarkEnd w:id="63"/>
+    </w:p>
+    <w:p>
+      <w:pPr>
+        <w:pStyle w:val="Heading2"/>
+      </w:pPr>
+      <w:bookmarkStart w:id="65" w:name="_Toc26969078"/>
+      <w:bookmarkStart w:id="66" w:name="_Toc286849751"/>
+      <w:r>
+        <w:t>Performance Requirements</w:t>
+      </w:r>
+      <w:bookmarkEnd w:id="64"/>
+      <w:bookmarkEnd w:id="65"/>
+      <w:bookmarkEnd w:id="66"/>
+    </w:p>
+    <w:p>
+      <w:pPr>
+        <w:pStyle w:val="Caption"/>
+      </w:pPr>
+      <w:r>
+        <w:t>REQ-21:</w:t>
+      </w:r>
+      <w:r>
+        <w:tab/>
+      </w:r>
+      <w:r>
+        <w:t>All available data shall be processed and displayed to the driver via LCD in 100ms cyclic periods</w:t>
+      </w:r>
+      <w:r>
+        <w:t>.</w:t>
+      </w:r>
+    </w:p>
+    <w:p>
+      <w:pPr>
+        <w:pStyle w:val="Heading2"/>
+      </w:pPr>
+      <w:bookmarkStart w:id="67" w:name="_Toc439994691"/>
+      <w:bookmarkStart w:id="68" w:name="_Toc26969079"/>
+      <w:bookmarkStart w:id="69" w:name="_Toc286849752"/>
+      <w:r>
+        <w:t>Safety Requirements</w:t>
+      </w:r>
+      <w:bookmarkEnd w:id="67"/>
+      <w:bookmarkEnd w:id="68"/>
+      <w:bookmarkEnd w:id="69"/>
+    </w:p>
+    <w:p>
+      <w:pPr>
+        <w:pStyle w:val="Caption"/>
+      </w:pPr>
+      <w:r>
+        <w:t>REQ-2</w:t>
+      </w:r>
+      <w:r>
+        <w:t>2</w:t>
+      </w:r>
+      <w:r>
+        <w:t>:</w:t>
+      </w:r>
+      <w:r>
+        <w:tab/>
+        <w:t>As a safety measure simple Watchdog Triggering will be implemented. If Watchdog timer window expires, Application shall initiate a reset.</w:t>
+      </w:r>
+    </w:p>
+    <w:p>
+      <w:pPr>
+        <w:pStyle w:val="Heading2"/>
+      </w:pPr>
+      <w:bookmarkStart w:id="70" w:name="_Toc439994692"/>
+      <w:bookmarkStart w:id="71" w:name="_Toc26969080"/>
+      <w:bookmarkStart w:id="72" w:name="_Toc286849753"/>
+      <w:r>
+        <w:t>Security Requirements</w:t>
+      </w:r>
+      <w:bookmarkEnd w:id="70"/>
+      <w:bookmarkEnd w:id="71"/>
+      <w:bookmarkEnd w:id="72"/>
+    </w:p>
+    <w:p>
+      <w:pPr>
+        <w:pStyle w:val="Caption"/>
+      </w:pPr>
+      <w:r>
+        <w:t>Security Requirements are not in the scope of this project.</w:t>
+      </w:r>
+    </w:p>
+    <w:p>
+      <w:pPr>
+        <w:pStyle w:val="Heading2"/>
+      </w:pPr>
+      <w:bookmarkStart w:id="73" w:name="_Toc439994693"/>
+      <w:bookmarkStart w:id="74" w:name="_Toc26969081"/>
+      <w:bookmarkStart w:id="75" w:name="_Toc286849754"/>
+      <w:r>
+        <w:t>Software Quality Attributes</w:t>
+      </w:r>
+      <w:bookmarkEnd w:id="73"/>
+      <w:bookmarkEnd w:id="74"/>
+      <w:bookmarkEnd w:id="75"/>
+    </w:p>
+    <w:p>
+      <w:pPr>
+        <w:pStyle w:val="Caption"/>
+      </w:pPr>
+      <w:r>
+        <w:t>Following Software Quality Attributes shall be adhered to:</w:t>
+      </w:r>
+    </w:p>
+    <w:p>
+      <w:pPr>
+        <w:pStyle w:val="Caption"/>
+        <w:numPr>
+          <w:ilvl w:val="0"/>
+          <w:numId w:val="18"/>
+        </w:numPr>
+      </w:pPr>
+      <w:r>
+        <w:t>adaptability (interfaces shall be modified easily without jeopardizing other interfaces)</w:t>
+      </w:r>
+    </w:p>
+    <w:p>
+      <w:pPr>
+        <w:pStyle w:val="Caption"/>
+        <w:numPr>
+          <w:ilvl w:val="0"/>
+          <w:numId w:val="18"/>
+        </w:numPr>
+      </w:pPr>
+      <w:r>
+        <w:t>correctness (SW shall be thoroughly tested)</w:t>
+      </w:r>
+    </w:p>
+    <w:p>
+      <w:pPr>
+        <w:pStyle w:val="Caption"/>
+        <w:numPr>
+          <w:ilvl w:val="0"/>
+          <w:numId w:val="18"/>
+        </w:numPr>
+      </w:pPr>
+      <w:r>
+        <w:t xml:space="preserve">portability (SW shall be easily ported to other MCUs or LCDs) </w:t>
+      </w:r>
+    </w:p>
+    <w:p/>
+    <w:p/>
+    <w:p/>
+    <w:p/>
+    <w:p/>
+    <w:p/>
+    <w:p/>
+    <w:p>
+      <w:pPr>
+        <w:pStyle w:val="Heading2"/>
+      </w:pPr>
+      <w:bookmarkStart w:id="76" w:name="_Toc439994695"/>
+      <w:bookmarkStart w:id="77" w:name="_Toc26969082"/>
+      <w:bookmarkStart w:id="78" w:name="_Toc286849755"/>
+      <w:r>
+        <w:t>Hardware Requirements</w:t>
+      </w:r>
+    </w:p>
+    <w:p>
+      <w:pPr>
+        <w:pStyle w:val="Heading3"/>
+      </w:pPr>
+      <w:r>
+        <w:t>Oil Temperature Sensor HW requirements</w:t>
+      </w:r>
+    </w:p>
+    <w:p>
+      <w:r>
+        <w:t>REQ-23: Oil Temperature Sensor shall use 10 BIT ADC conversion. Example Circuit for NTC Thermistor is below :</w:t>
       </w:r>
     </w:p>
     <w:p>
       <w:pPr>
         <w:keepNext/>
+        <w:jc w:val="center"/>
       </w:pPr>
       <w:r>
         <w:rPr>
           <w:noProof/>
         </w:rPr>
-        <w:lastRenderedPageBreak/>
         <w:drawing>
-          <wp:inline distT="0" distB="0" distL="0" distR="0" wp14:anchorId="2C68C3A0" wp14:editId="4A25A438">
-            <wp:extent cx="5276215" cy="813435"/>
-            <wp:effectExtent l="0" t="0" r="635" b="5715"/>
-            <wp:docPr id="5" name="Picture 5"/>
+          <wp:inline distT="0" distB="0" distL="0" distR="0" wp14:anchorId="0F4DCBC6" wp14:editId="368F241A">
+            <wp:extent cx="5276215" cy="2549525"/>
+            <wp:effectExtent l="0" t="0" r="635" b="3175"/>
+            <wp:docPr id="1" name="Picture 1"/>
             <wp:cNvGraphicFramePr>
               <a:graphicFrameLocks xmlns:a="http://schemas.openxmlformats.org/drawingml/2006/main" noChangeAspect="1"/>
             </wp:cNvGraphicFramePr>
@@ -7003,7 +7209,7 @@
                   <pic:spPr>
                     <a:xfrm>
                       <a:off x="0" y="0"/>
-                      <a:ext cx="5276215" cy="813435"/>
+                      <a:ext cx="5276215" cy="2549525"/>
                     </a:xfrm>
                     <a:prstGeom prst="rect">
                       <a:avLst/>
@@ -7037,64 +7243,43 @@
           <w:b/>
           <w:bCs/>
         </w:rPr>
-        <w:fldChar w:fldCharType="begin"/>
+        <w:t>5</w:t>
       </w:r>
       <w:r>
         <w:rPr>
           <w:b/>
           <w:bCs/>
         </w:rPr>
-        <w:instrText xml:space="preserve"> SEQ Figure \* ARABIC </w:instrText>
-      </w:r>
+        <w:t xml:space="preserve"> NTC Thermistor </w:t>
+      </w:r>
+      <w:proofErr w:type="spellStart"/>
       <w:r>
         <w:rPr>
           <w:b/>
           <w:bCs/>
         </w:rPr>
-        <w:fldChar w:fldCharType="separate"/>
-      </w:r>
-      <w:r>
-        <w:rPr>
-          <w:b/>
-          <w:bCs/>
+        <w:t>Cicrcuit</w:t>
+      </w:r>
+      <w:proofErr w:type="spellEnd"/>
+    </w:p>
+    <w:p>
+      <w:r>
+        <w:t>REQ-24: Oil Temperature Sensor temperature value shall be determined based on NTC sensor resistance. From equation below we can get the resistance.</w:t>
+      </w:r>
+    </w:p>
+    <w:p>
+      <w:pPr>
+        <w:keepNext/>
+      </w:pPr>
+      <w:r>
+        <w:rPr>
           <w:noProof/>
         </w:rPr>
-        <w:t>5</w:t>
-      </w:r>
-      <w:r>
-        <w:rPr>
-          <w:b/>
-          <w:bCs/>
-        </w:rPr>
-        <w:fldChar w:fldCharType="end"/>
-      </w:r>
-      <w:r>
-        <w:rPr>
-          <w:b/>
-          <w:bCs/>
-        </w:rPr>
-        <w:t xml:space="preserve"> Determining the NTC Resistance Value</w:t>
-      </w:r>
-    </w:p>
-    <w:p>
-      <w:r>
-        <w:t>REQ-25: Temperature will be calculated based on NTC sensor resistance using Steinhart Hart equation.</w:t>
-      </w:r>
-    </w:p>
-    <w:p>
-      <w:pPr>
-        <w:keepNext/>
-        <w:jc w:val="center"/>
-      </w:pPr>
-      <w:r>
-        <w:rPr>
-          <w:noProof/>
-        </w:rPr>
         <w:drawing>
-          <wp:inline distT="0" distB="0" distL="0" distR="0" wp14:anchorId="2119E30B" wp14:editId="7927E9A5">
-            <wp:extent cx="2962688" cy="695422"/>
-            <wp:effectExtent l="0" t="0" r="9525" b="9525"/>
-            <wp:docPr id="6" name="Picture 6"/>
+          <wp:inline distT="0" distB="0" distL="0" distR="0" wp14:anchorId="2C68C3A0" wp14:editId="4A25A438">
+            <wp:extent cx="5276215" cy="813435"/>
+            <wp:effectExtent l="0" t="0" r="635" b="5715"/>
+            <wp:docPr id="5" name="Picture 5"/>
             <wp:cNvGraphicFramePr>
               <a:graphicFrameLocks xmlns:a="http://schemas.openxmlformats.org/drawingml/2006/main" noChangeAspect="1"/>
             </wp:cNvGraphicFramePr>
@@ -7114,6 +7299,117 @@
                   <pic:spPr>
                     <a:xfrm>
                       <a:off x="0" y="0"/>
+                      <a:ext cx="5276215" cy="813435"/>
+                    </a:xfrm>
+                    <a:prstGeom prst="rect">
+                      <a:avLst/>
+                    </a:prstGeom>
+                  </pic:spPr>
+                </pic:pic>
+              </a:graphicData>
+            </a:graphic>
+          </wp:inline>
+        </w:drawing>
+      </w:r>
+    </w:p>
+    <w:p>
+      <w:pPr>
+        <w:pStyle w:val="Caption"/>
+        <w:jc w:val="center"/>
+        <w:rPr>
+          <w:b/>
+          <w:bCs/>
+        </w:rPr>
+      </w:pPr>
+      <w:r>
+        <w:rPr>
+          <w:b/>
+          <w:bCs/>
+        </w:rPr>
+        <w:t xml:space="preserve">Figure </w:t>
+      </w:r>
+      <w:r>
+        <w:rPr>
+          <w:b/>
+          <w:bCs/>
+        </w:rPr>
+        <w:fldChar w:fldCharType="begin"/>
+      </w:r>
+      <w:r>
+        <w:rPr>
+          <w:b/>
+          <w:bCs/>
+        </w:rPr>
+        <w:instrText xml:space="preserve"> SEQ Figure \* ARABIC </w:instrText>
+      </w:r>
+      <w:r>
+        <w:rPr>
+          <w:b/>
+          <w:bCs/>
+        </w:rPr>
+        <w:fldChar w:fldCharType="separate"/>
+      </w:r>
+      <w:r>
+        <w:rPr>
+          <w:b/>
+          <w:bCs/>
+          <w:noProof/>
+        </w:rPr>
+        <w:t>5</w:t>
+      </w:r>
+      <w:r>
+        <w:rPr>
+          <w:b/>
+          <w:bCs/>
+        </w:rPr>
+        <w:fldChar w:fldCharType="end"/>
+      </w:r>
+      <w:r>
+        <w:rPr>
+          <w:b/>
+          <w:bCs/>
+        </w:rPr>
+        <w:t xml:space="preserve"> Determining the NTC Resistance Value</w:t>
+      </w:r>
+    </w:p>
+    <w:p>
+      <w:r>
+        <w:t>REQ-25: Temperature will be calculated based on NTC sensor resistance using Steinhart Hart equation.</w:t>
+      </w:r>
+    </w:p>
+    <w:p>
+      <w:pPr>
+        <w:keepNext/>
+        <w:jc w:val="center"/>
+      </w:pPr>
+      <w:r>
+        <w:rPr>
+          <w:noProof/>
+        </w:rPr>
+        <w:drawing>
+          <wp:inline distT="0" distB="0" distL="0" distR="0" wp14:anchorId="2119E30B" wp14:editId="7927E9A5">
+            <wp:extent cx="2962688" cy="695422"/>
+            <wp:effectExtent l="0" t="0" r="9525" b="9525"/>
+            <wp:docPr id="6" name="Picture 6"/>
+            <wp:cNvGraphicFramePr>
+              <a:graphicFrameLocks xmlns:a="http://schemas.openxmlformats.org/drawingml/2006/main" noChangeAspect="1"/>
+            </wp:cNvGraphicFramePr>
+            <a:graphic xmlns:a="http://schemas.openxmlformats.org/drawingml/2006/main">
+              <a:graphicData uri="http://schemas.openxmlformats.org/drawingml/2006/picture">
+                <pic:pic xmlns:pic="http://schemas.openxmlformats.org/drawingml/2006/picture">
+                  <pic:nvPicPr>
+                    <pic:cNvPr id="1" name=""/>
+                    <pic:cNvPicPr/>
+                  </pic:nvPicPr>
+                  <pic:blipFill>
+                    <a:blip r:embed="rId15"/>
+                    <a:stretch>
+                      <a:fillRect/>
+                    </a:stretch>
+                  </pic:blipFill>
+                  <pic:spPr>
+                    <a:xfrm>
+                      <a:off x="0" y="0"/>
                       <a:ext cx="2962688" cy="695422"/>
                     </a:xfrm>
                     <a:prstGeom prst="rect">
@@ -7326,10 +7622,10 @@
     <w:p/>
     <w:p/>
     <w:sectPr>
-      <w:headerReference w:type="default" r:id="rId15"/>
-      <w:footerReference w:type="even" r:id="rId16"/>
-      <w:footerReference w:type="default" r:id="rId17"/>
-      <w:headerReference w:type="first" r:id="rId18"/>
+      <w:headerReference w:type="default" r:id="rId16"/>
+      <w:footerReference w:type="even" r:id="rId17"/>
+      <w:footerReference w:type="default" r:id="rId18"/>
+      <w:headerReference w:type="first" r:id="rId19"/>
       <w:pgSz w:w="11909" w:h="16834" w:code="9"/>
       <w:pgMar w:top="2160" w:right="1800" w:bottom="1440" w:left="1800" w:header="576" w:footer="1152" w:gutter="0"/>
       <w:cols w:space="720"/>
@@ -7408,34 +7704,21 @@
     <w:pPr>
       <w:pStyle w:val="Footer"/>
     </w:pPr>
-    <w:r>
-      <w:fldChar w:fldCharType="begin"/>
-    </w:r>
-    <w:r>
-      <w:instrText xml:space="preserve"> FILENAME   \* MERGEFORMAT </w:instrText>
-    </w:r>
-    <w:r>
-      <w:fldChar w:fldCharType="separate"/>
-    </w:r>
-    <w:r>
-      <w:rPr>
-        <w:rFonts w:eastAsia="MS Mincho" w:cs="Calibri"/>
-        <w:lang w:eastAsia="ja-JP"/>
-      </w:rPr>
-      <w:t>SOFTWARE REQUIREMENT SPECIFICATION</w:t>
-    </w:r>
-    <w:r>
-      <w:rPr>
-        <w:noProof/>
-      </w:rPr>
-      <w:t>-v0.1</w:t>
-    </w:r>
-    <w:r>
-      <w:rPr>
-        <w:noProof/>
-      </w:rPr>
-      <w:fldChar w:fldCharType="end"/>
-    </w:r>
+    <w:fldSimple w:instr=" FILENAME   \* MERGEFORMAT ">
+      <w:r>
+        <w:rPr>
+          <w:rFonts w:eastAsia="MS Mincho" w:cs="Calibri"/>
+          <w:lang w:eastAsia="ja-JP"/>
+        </w:rPr>
+        <w:t>SOFTWARE REQUIREMENT SPECIFICATION</w:t>
+      </w:r>
+      <w:r>
+        <w:rPr>
+          <w:noProof/>
+        </w:rPr>
+        <w:t>-v0.1</w:t>
+      </w:r>
+    </w:fldSimple>
     <w:r>
       <w:tab/>
     </w:r>
@@ -9886,7 +10169,6 @@
   <w:style w:type="character" w:default="1" w:styleId="DefaultParagraphFont">
     <w:name w:val="Default Paragraph Font"/>
     <w:uiPriority w:val="1"/>
-    <w:semiHidden/>
     <w:unhideWhenUsed/>
   </w:style>
   <w:style w:type="table" w:default="1" w:styleId="TableNormal">

</xml_diff>

<commit_message>
Added Pressure sensor interfacing circuit to the Architecture and to SRS
</commit_message>
<xml_diff>
--- a/Design/Requirements/SW_REQUIREMENT_SPECIFICATION_DOCUMENT.docx
+++ b/Design/Requirements/SW_REQUIREMENT_SPECIFICATION_DOCUMENT.docx
@@ -334,7 +334,7 @@
                 <w:szCs w:val="24"/>
                 <w:lang w:eastAsia="ja-JP"/>
               </w:rPr>
-              <w:t>16</w:t>
+              <w:t>26</w:t>
             </w:r>
             <w:r>
               <w:rPr>
@@ -905,6 +905,198 @@
           </w:p>
         </w:tc>
       </w:tr>
+      <w:tr>
+        <w:tc>
+          <w:tcPr>
+            <w:tcW w:w="1458" w:type="dxa"/>
+          </w:tcPr>
+          <w:p>
+            <w:pPr>
+              <w:pStyle w:val="Caption"/>
+              <w:rPr>
+                <w:rFonts w:asciiTheme="minorHAnsi" w:hAnsiTheme="minorHAnsi" w:cstheme="minorHAnsi"/>
+                <w:szCs w:val="22"/>
+              </w:rPr>
+            </w:pPr>
+            <w:r>
+              <w:rPr>
+                <w:rFonts w:asciiTheme="minorHAnsi" w:hAnsiTheme="minorHAnsi" w:cstheme="minorHAnsi"/>
+                <w:szCs w:val="22"/>
+              </w:rPr>
+              <w:t>25/04/2023</w:t>
+            </w:r>
+          </w:p>
+        </w:tc>
+        <w:tc>
+          <w:tcPr>
+            <w:tcW w:w="1080" w:type="dxa"/>
+          </w:tcPr>
+          <w:p>
+            <w:pPr>
+              <w:pStyle w:val="Caption"/>
+              <w:jc w:val="center"/>
+              <w:rPr>
+                <w:rFonts w:asciiTheme="minorHAnsi" w:hAnsiTheme="minorHAnsi" w:cstheme="minorHAnsi"/>
+                <w:szCs w:val="22"/>
+              </w:rPr>
+            </w:pPr>
+            <w:r>
+              <w:rPr>
+                <w:rFonts w:asciiTheme="minorHAnsi" w:hAnsiTheme="minorHAnsi" w:cstheme="minorHAnsi"/>
+                <w:szCs w:val="22"/>
+              </w:rPr>
+              <w:t>0.4</w:t>
+            </w:r>
+          </w:p>
+        </w:tc>
+        <w:tc>
+          <w:tcPr>
+            <w:tcW w:w="3855" w:type="dxa"/>
+          </w:tcPr>
+          <w:p>
+            <w:pPr>
+              <w:pStyle w:val="Caption"/>
+              <w:jc w:val="left"/>
+              <w:rPr>
+                <w:rFonts w:asciiTheme="minorHAnsi" w:hAnsiTheme="minorHAnsi" w:cstheme="minorHAnsi"/>
+                <w:szCs w:val="22"/>
+              </w:rPr>
+            </w:pPr>
+            <w:r>
+              <w:rPr>
+                <w:rFonts w:asciiTheme="minorHAnsi" w:hAnsiTheme="minorHAnsi" w:cstheme="minorHAnsi"/>
+                <w:szCs w:val="22"/>
+              </w:rPr>
+              <w:t xml:space="preserve">Changed file Structure/Removed Adapter class and added </w:t>
+            </w:r>
+            <w:proofErr w:type="spellStart"/>
+            <w:r>
+              <w:rPr>
+                <w:rFonts w:asciiTheme="minorHAnsi" w:hAnsiTheme="minorHAnsi" w:cstheme="minorHAnsi"/>
+                <w:szCs w:val="22"/>
+              </w:rPr>
+              <w:t>HW_Wrapper</w:t>
+            </w:r>
+            <w:proofErr w:type="spellEnd"/>
+            <w:r>
+              <w:rPr>
+                <w:rFonts w:asciiTheme="minorHAnsi" w:hAnsiTheme="minorHAnsi" w:cstheme="minorHAnsi"/>
+                <w:szCs w:val="22"/>
+              </w:rPr>
+              <w:t xml:space="preserve"> component</w:t>
+            </w:r>
+          </w:p>
+        </w:tc>
+        <w:tc>
+          <w:tcPr>
+            <w:tcW w:w="2131" w:type="dxa"/>
+          </w:tcPr>
+          <w:p>
+            <w:pPr>
+              <w:pStyle w:val="Caption"/>
+              <w:rPr>
+                <w:rFonts w:asciiTheme="minorHAnsi" w:hAnsiTheme="minorHAnsi" w:cstheme="minorHAnsi"/>
+                <w:szCs w:val="22"/>
+              </w:rPr>
+            </w:pPr>
+            <w:r>
+              <w:rPr>
+                <w:rFonts w:asciiTheme="minorHAnsi" w:hAnsiTheme="minorHAnsi" w:cstheme="minorHAnsi"/>
+                <w:szCs w:val="22"/>
+              </w:rPr>
+              <w:t>Miroslav Mitrovic</w:t>
+            </w:r>
+          </w:p>
+        </w:tc>
+      </w:tr>
+      <w:tr>
+        <w:tc>
+          <w:tcPr>
+            <w:tcW w:w="1458" w:type="dxa"/>
+          </w:tcPr>
+          <w:p>
+            <w:pPr>
+              <w:pStyle w:val="Caption"/>
+              <w:rPr>
+                <w:rFonts w:asciiTheme="minorHAnsi" w:hAnsiTheme="minorHAnsi" w:cstheme="minorHAnsi"/>
+                <w:szCs w:val="22"/>
+              </w:rPr>
+            </w:pPr>
+            <w:r>
+              <w:rPr>
+                <w:rFonts w:asciiTheme="minorHAnsi" w:hAnsiTheme="minorHAnsi" w:cstheme="minorHAnsi"/>
+                <w:szCs w:val="22"/>
+              </w:rPr>
+              <w:t>26/04/2023</w:t>
+            </w:r>
+          </w:p>
+        </w:tc>
+        <w:tc>
+          <w:tcPr>
+            <w:tcW w:w="1080" w:type="dxa"/>
+          </w:tcPr>
+          <w:p>
+            <w:pPr>
+              <w:pStyle w:val="Caption"/>
+              <w:jc w:val="center"/>
+              <w:rPr>
+                <w:rFonts w:asciiTheme="minorHAnsi" w:hAnsiTheme="minorHAnsi" w:cstheme="minorHAnsi"/>
+                <w:szCs w:val="22"/>
+              </w:rPr>
+            </w:pPr>
+            <w:r>
+              <w:rPr>
+                <w:rFonts w:asciiTheme="minorHAnsi" w:hAnsiTheme="minorHAnsi" w:cstheme="minorHAnsi"/>
+                <w:szCs w:val="22"/>
+              </w:rPr>
+              <w:t>0.5</w:t>
+            </w:r>
+          </w:p>
+        </w:tc>
+        <w:tc>
+          <w:tcPr>
+            <w:tcW w:w="3855" w:type="dxa"/>
+          </w:tcPr>
+          <w:p>
+            <w:pPr>
+              <w:pStyle w:val="Caption"/>
+              <w:jc w:val="left"/>
+              <w:rPr>
+                <w:rFonts w:asciiTheme="minorHAnsi" w:hAnsiTheme="minorHAnsi" w:cstheme="minorHAnsi"/>
+                <w:szCs w:val="22"/>
+              </w:rPr>
+            </w:pPr>
+            <w:r>
+              <w:rPr>
+                <w:rFonts w:asciiTheme="minorHAnsi" w:hAnsiTheme="minorHAnsi" w:cstheme="minorHAnsi"/>
+                <w:szCs w:val="22"/>
+              </w:rPr>
+              <w:t>Added Pressure Sensor Interfacing Circuit- HW update</w:t>
+            </w:r>
+          </w:p>
+        </w:tc>
+        <w:tc>
+          <w:tcPr>
+            <w:tcW w:w="2131" w:type="dxa"/>
+          </w:tcPr>
+          <w:p>
+            <w:pPr>
+              <w:pStyle w:val="Caption"/>
+              <w:rPr>
+                <w:rFonts w:asciiTheme="minorHAnsi" w:hAnsiTheme="minorHAnsi" w:cstheme="minorHAnsi"/>
+                <w:szCs w:val="22"/>
+              </w:rPr>
+            </w:pPr>
+            <w:r>
+              <w:rPr>
+                <w:rFonts w:asciiTheme="minorHAnsi" w:hAnsiTheme="minorHAnsi" w:cstheme="minorHAnsi"/>
+                <w:szCs w:val="22"/>
+              </w:rPr>
+              <w:t>Miroslav Mitrovic</w:t>
+            </w:r>
+          </w:p>
+        </w:tc>
+      </w:tr>
     </w:tbl>
     <w:p>
       <w:pPr>
@@ -4236,6 +4428,220 @@
     </w:p>
     <w:p>
       <w:pPr>
+        <w:pStyle w:val="Caption"/>
+        <w:numPr>
+          <w:ilvl w:val="0"/>
+          <w:numId w:val="10"/>
+        </w:numPr>
+      </w:pPr>
+      <w:proofErr w:type="spellStart"/>
+      <w:r>
+        <w:t>Adc</w:t>
+      </w:r>
+      <w:r>
+        <w:t>_Wrapper</w:t>
+      </w:r>
+      <w:proofErr w:type="spellEnd"/>
+      <w:r>
+        <w:t>(to provide the separation between Application and HW Abstraction</w:t>
+      </w:r>
+      <w:r>
+        <w:t xml:space="preserve"> </w:t>
+      </w:r>
+      <w:r>
+        <w:t>Layer</w:t>
+      </w:r>
+      <w:r>
+        <w:t xml:space="preserve"> for ADC component</w:t>
+      </w:r>
+      <w:r>
+        <w:t>)</w:t>
+      </w:r>
+    </w:p>
+    <w:p>
+      <w:pPr>
+        <w:pStyle w:val="Caption"/>
+        <w:numPr>
+          <w:ilvl w:val="0"/>
+          <w:numId w:val="10"/>
+        </w:numPr>
+      </w:pPr>
+      <w:proofErr w:type="spellStart"/>
+      <w:r>
+        <w:t>Can</w:t>
+      </w:r>
+      <w:r>
+        <w:t>_Wrapper</w:t>
+      </w:r>
+      <w:proofErr w:type="spellEnd"/>
+      <w:r>
+        <w:t>(to provide the separation between Application and HW Abstraction</w:t>
+      </w:r>
+      <w:r>
+        <w:t xml:space="preserve"> </w:t>
+      </w:r>
+      <w:r>
+        <w:t>Layer</w:t>
+      </w:r>
+      <w:r>
+        <w:t xml:space="preserve"> for </w:t>
+      </w:r>
+      <w:r>
+        <w:t>CAN</w:t>
+      </w:r>
+      <w:r>
+        <w:t xml:space="preserve"> component</w:t>
+      </w:r>
+      <w:r>
+        <w:t>)</w:t>
+      </w:r>
+    </w:p>
+    <w:p>
+      <w:pPr>
+        <w:pStyle w:val="Caption"/>
+        <w:numPr>
+          <w:ilvl w:val="0"/>
+          <w:numId w:val="10"/>
+        </w:numPr>
+      </w:pPr>
+      <w:proofErr w:type="spellStart"/>
+      <w:r>
+        <w:t>Gpio</w:t>
+      </w:r>
+      <w:r>
+        <w:t>_Wrapper</w:t>
+      </w:r>
+      <w:proofErr w:type="spellEnd"/>
+      <w:r>
+        <w:t>(to provide the separation between Application and HW Abstraction</w:t>
+      </w:r>
+      <w:r>
+        <w:t xml:space="preserve"> </w:t>
+      </w:r>
+      <w:r>
+        <w:t>Layer</w:t>
+      </w:r>
+      <w:r>
+        <w:t xml:space="preserve"> for </w:t>
+      </w:r>
+      <w:r>
+        <w:t>GPIO</w:t>
+      </w:r>
+      <w:r>
+        <w:t xml:space="preserve"> component</w:t>
+      </w:r>
+      <w:r>
+        <w:t>)</w:t>
+      </w:r>
+    </w:p>
+    <w:p>
+      <w:pPr>
+        <w:pStyle w:val="Caption"/>
+        <w:numPr>
+          <w:ilvl w:val="0"/>
+          <w:numId w:val="10"/>
+        </w:numPr>
+      </w:pPr>
+      <w:proofErr w:type="spellStart"/>
+      <w:r>
+        <w:t>Spi</w:t>
+      </w:r>
+      <w:r>
+        <w:t>_Wrapper</w:t>
+      </w:r>
+      <w:proofErr w:type="spellEnd"/>
+      <w:r>
+        <w:t>(to provide the separation between Application and HW Abstraction</w:t>
+      </w:r>
+      <w:r>
+        <w:t xml:space="preserve"> </w:t>
+      </w:r>
+      <w:r>
+        <w:t>Layer</w:t>
+      </w:r>
+      <w:r>
+        <w:t xml:space="preserve"> for </w:t>
+      </w:r>
+      <w:r>
+        <w:t>SPI</w:t>
+      </w:r>
+      <w:r>
+        <w:t xml:space="preserve"> component</w:t>
+      </w:r>
+      <w:r>
+        <w:t>)</w:t>
+      </w:r>
+    </w:p>
+    <w:p>
+      <w:pPr>
+        <w:pStyle w:val="Caption"/>
+        <w:numPr>
+          <w:ilvl w:val="0"/>
+          <w:numId w:val="10"/>
+        </w:numPr>
+      </w:pPr>
+      <w:proofErr w:type="spellStart"/>
+      <w:r>
+        <w:t>Uart</w:t>
+      </w:r>
+      <w:r>
+        <w:t>_Wrapper</w:t>
+      </w:r>
+      <w:proofErr w:type="spellEnd"/>
+      <w:r>
+        <w:t>(to provide the separation between Application and HW Abstraction</w:t>
+      </w:r>
+      <w:r>
+        <w:t xml:space="preserve"> </w:t>
+      </w:r>
+      <w:r>
+        <w:t>Layer</w:t>
+      </w:r>
+      <w:r>
+        <w:t xml:space="preserve"> for UART component</w:t>
+      </w:r>
+      <w:r>
+        <w:t>)</w:t>
+      </w:r>
+    </w:p>
+    <w:p>
+      <w:pPr>
+        <w:pStyle w:val="Caption"/>
+        <w:numPr>
+          <w:ilvl w:val="0"/>
+          <w:numId w:val="10"/>
+        </w:numPr>
+      </w:pPr>
+      <w:proofErr w:type="spellStart"/>
+      <w:r>
+        <w:t>Flash</w:t>
+      </w:r>
+      <w:r>
+        <w:t>_Wrapper</w:t>
+      </w:r>
+      <w:proofErr w:type="spellEnd"/>
+      <w:r>
+        <w:t>(to provide the separation between Application and HW Abstraction</w:t>
+      </w:r>
+      <w:r>
+        <w:t xml:space="preserve"> </w:t>
+      </w:r>
+      <w:r>
+        <w:t>Layer</w:t>
+      </w:r>
+      <w:r>
+        <w:t xml:space="preserve"> for Flash component</w:t>
+      </w:r>
+      <w:r>
+        <w:t>)</w:t>
+      </w:r>
+    </w:p>
+    <w:p/>
+    <w:p/>
+    <w:p/>
+    <w:p/>
+    <w:p>
+      <w:pPr>
         <w:pStyle w:val="ListParagraph"/>
         <w:numPr>
           <w:ilvl w:val="0"/>
@@ -4292,13 +4698,22 @@
           <w:ilvl w:val="0"/>
           <w:numId w:val="10"/>
         </w:numPr>
+        <w:rPr>
+          <w:strike/>
+        </w:rPr>
       </w:pPr>
       <w:proofErr w:type="spellStart"/>
       <w:r>
+        <w:rPr>
+          <w:strike/>
+        </w:rPr>
         <w:t>CAN_Adapter</w:t>
       </w:r>
       <w:proofErr w:type="spellEnd"/>
       <w:r>
+        <w:rPr>
+          <w:strike/>
+        </w:rPr>
         <w:t>(To create interface between Hardware Abstraction Layer)</w:t>
       </w:r>
     </w:p>
@@ -4395,16 +4810,28 @@
           <w:ilvl w:val="0"/>
           <w:numId w:val="10"/>
         </w:numPr>
+        <w:rPr>
+          <w:strike/>
+        </w:rPr>
       </w:pPr>
       <w:proofErr w:type="spellStart"/>
       <w:r>
+        <w:rPr>
+          <w:strike/>
+        </w:rPr>
         <w:t>SPI</w:t>
       </w:r>
       <w:r>
+        <w:rPr>
+          <w:strike/>
+        </w:rPr>
         <w:t>_Adapter</w:t>
       </w:r>
       <w:proofErr w:type="spellEnd"/>
       <w:r>
+        <w:rPr>
+          <w:strike/>
+        </w:rPr>
         <w:t>(To create interface between Hardware Abstraction Layer)</w:t>
       </w:r>
     </w:p>
@@ -4484,7 +4911,6 @@
       </w:pPr>
       <w:proofErr w:type="spellStart"/>
       <w:r>
-        <w:lastRenderedPageBreak/>
         <w:t>UART_Interface</w:t>
       </w:r>
       <w:proofErr w:type="spellEnd"/>
@@ -4499,16 +4925,28 @@
           <w:ilvl w:val="0"/>
           <w:numId w:val="10"/>
         </w:numPr>
+        <w:rPr>
+          <w:strike/>
+        </w:rPr>
       </w:pPr>
       <w:proofErr w:type="spellStart"/>
       <w:r>
-        <w:t>SPI</w:t>
-      </w:r>
-      <w:r>
+        <w:rPr>
+          <w:strike/>
+        </w:rPr>
+        <w:t>UART</w:t>
+      </w:r>
+      <w:r>
+        <w:rPr>
+          <w:strike/>
+        </w:rPr>
         <w:t>_Adapter</w:t>
       </w:r>
       <w:proofErr w:type="spellEnd"/>
       <w:r>
+        <w:rPr>
+          <w:strike/>
+        </w:rPr>
         <w:t>(To create interface between Hardware Abstraction Layer)</w:t>
       </w:r>
     </w:p>
@@ -4596,13 +5034,22 @@
           <w:ilvl w:val="0"/>
           <w:numId w:val="10"/>
         </w:numPr>
+        <w:rPr>
+          <w:strike/>
+        </w:rPr>
       </w:pPr>
       <w:proofErr w:type="spellStart"/>
       <w:r>
+        <w:rPr>
+          <w:strike/>
+        </w:rPr>
         <w:t>ADC_Adapter</w:t>
       </w:r>
       <w:proofErr w:type="spellEnd"/>
       <w:r>
+        <w:rPr>
+          <w:strike/>
+        </w:rPr>
         <w:t>(To create interface between Hardware Abstraction Layer)</w:t>
       </w:r>
     </w:p>
@@ -4616,7 +5063,10 @@
       </w:pPr>
       <w:proofErr w:type="spellStart"/>
       <w:r>
-        <w:t>VSS_Main</w:t>
+        <w:t>Odometer</w:t>
+      </w:r>
+      <w:r>
+        <w:t>_Main</w:t>
       </w:r>
       <w:proofErr w:type="spellEnd"/>
       <w:r>
@@ -4633,7 +5083,10 @@
       </w:pPr>
       <w:proofErr w:type="spellStart"/>
       <w:r>
-        <w:t>VSS_Processor</w:t>
+        <w:t>Odometer</w:t>
+      </w:r>
+      <w:r>
+        <w:t>_Processor</w:t>
       </w:r>
       <w:proofErr w:type="spellEnd"/>
       <w:r>
@@ -4650,7 +5103,10 @@
       </w:pPr>
       <w:proofErr w:type="spellStart"/>
       <w:r>
-        <w:t>VSS_Interface</w:t>
+        <w:t>Odometer_</w:t>
+      </w:r>
+      <w:r>
+        <w:t>Interface</w:t>
       </w:r>
       <w:proofErr w:type="spellEnd"/>
       <w:r>
@@ -4664,13 +5120,28 @@
           <w:ilvl w:val="0"/>
           <w:numId w:val="10"/>
         </w:numPr>
+        <w:rPr>
+          <w:strike/>
+        </w:rPr>
       </w:pPr>
       <w:proofErr w:type="spellStart"/>
       <w:r>
-        <w:t>VSS_Adapter</w:t>
+        <w:rPr>
+          <w:strike/>
+        </w:rPr>
+        <w:t>Odometer_</w:t>
+      </w:r>
+      <w:r>
+        <w:rPr>
+          <w:strike/>
+        </w:rPr>
+        <w:t>Adapter</w:t>
       </w:r>
       <w:proofErr w:type="spellEnd"/>
       <w:r>
+        <w:rPr>
+          <w:strike/>
+        </w:rPr>
         <w:t>(To create interface between Hardware Abstraction Layer)</w:t>
       </w:r>
     </w:p>
@@ -4705,7 +5176,13 @@
       </w:r>
       <w:proofErr w:type="spellEnd"/>
       <w:r>
-        <w:t>(To process the LCD Data)</w:t>
+        <w:t>(</w:t>
+      </w:r>
+      <w:r>
+        <w:t>Functions for LCD display handling</w:t>
+      </w:r>
+      <w:r>
+        <w:t>)</w:t>
       </w:r>
     </w:p>
     <w:p>
@@ -4732,19 +5209,23 @@
           <w:ilvl w:val="0"/>
           <w:numId w:val="10"/>
         </w:numPr>
+        <w:rPr>
+          <w:strike/>
+        </w:rPr>
       </w:pPr>
       <w:proofErr w:type="spellStart"/>
       <w:r>
-        <w:t>LCD</w:t>
-      </w:r>
-      <w:r>
-        <w:t>_</w:t>
-      </w:r>
-      <w:r>
-        <w:t>Adapter</w:t>
+        <w:rPr>
+          <w:strike/>
+        </w:rPr>
+        <w:lastRenderedPageBreak/>
+        <w:t>LCD_Adapter</w:t>
       </w:r>
       <w:proofErr w:type="spellEnd"/>
       <w:r>
+        <w:rPr>
+          <w:strike/>
+        </w:rPr>
         <w:t>(To create interface between Hardware Abstraction Layer)</w:t>
       </w:r>
     </w:p>
@@ -4812,13 +5293,22 @@
           <w:ilvl w:val="0"/>
           <w:numId w:val="10"/>
         </w:numPr>
+        <w:rPr>
+          <w:strike/>
+        </w:rPr>
       </w:pPr>
       <w:proofErr w:type="spellStart"/>
       <w:r>
+        <w:rPr>
+          <w:strike/>
+        </w:rPr>
         <w:t>Odometer_Adapter</w:t>
       </w:r>
       <w:proofErr w:type="spellEnd"/>
       <w:r>
+        <w:rPr>
+          <w:strike/>
+        </w:rPr>
         <w:t>(To create interface between Hardware Abstraction Layer)</w:t>
       </w:r>
     </w:p>
@@ -4914,13 +5404,22 @@
           <w:ilvl w:val="0"/>
           <w:numId w:val="10"/>
         </w:numPr>
+        <w:rPr>
+          <w:strike/>
+        </w:rPr>
       </w:pPr>
       <w:proofErr w:type="spellStart"/>
       <w:r>
+        <w:rPr>
+          <w:strike/>
+        </w:rPr>
         <w:t>IgnitionSignal_Adapter</w:t>
       </w:r>
       <w:proofErr w:type="spellEnd"/>
       <w:r>
+        <w:rPr>
+          <w:strike/>
+        </w:rPr>
         <w:t>(To create interface between Hardware Abstraction Layer)</w:t>
       </w:r>
     </w:p>
@@ -4934,7 +5433,6 @@
       </w:pPr>
       <w:proofErr w:type="spellStart"/>
       <w:r>
-        <w:lastRenderedPageBreak/>
         <w:t>DashDataDisp_Main</w:t>
       </w:r>
       <w:proofErr w:type="spellEnd"/>
@@ -5037,7 +5535,11 @@
         <w:t>0x5e8</w:t>
       </w:r>
       <w:r>
-        <w:t xml:space="preserve">.CAN DBC is available in design folder of project. </w:t>
+        <w:t xml:space="preserve">.CAN DBC is available </w:t>
+      </w:r>
+      <w:r>
+        <w:lastRenderedPageBreak/>
+        <w:t xml:space="preserve">in design folder of project. </w:t>
       </w:r>
       <w:r>
         <w:t>Flash EEPROM Emulation shall be used for storing the mileage data into flash.</w:t>
@@ -5171,7 +5673,6 @@
         </w:numPr>
       </w:pPr>
       <w:r>
-        <w:lastRenderedPageBreak/>
         <w:t>FREE_RTOS OS shall be integrated</w:t>
       </w:r>
     </w:p>
@@ -5481,7 +5982,6 @@
           </w:tcPr>
           <w:p>
             <w:r>
-              <w:lastRenderedPageBreak/>
               <w:t>GPIO Interrupt</w:t>
             </w:r>
           </w:p>
@@ -5836,7 +6336,6 @@
         <w:pStyle w:val="Heading3"/>
       </w:pPr>
       <w:r>
-        <w:lastRenderedPageBreak/>
         <w:t>Stimulus/Response Sequences</w:t>
       </w:r>
     </w:p>
@@ -5921,6 +6420,7 @@
         <w:pStyle w:val="Heading3"/>
       </w:pPr>
       <w:r>
+        <w:lastRenderedPageBreak/>
         <w:t>Description and Priority</w:t>
       </w:r>
     </w:p>
@@ -6006,7 +6506,6 @@
     </w:p>
     <w:p>
       <w:r>
-        <w:lastRenderedPageBreak/>
         <w:t>REQ-1</w:t>
       </w:r>
       <w:r>
@@ -6077,6 +6576,7 @@
         <w:pStyle w:val="Heading3"/>
       </w:pPr>
       <w:r>
+        <w:lastRenderedPageBreak/>
         <w:t>Functional Requirements</w:t>
       </w:r>
     </w:p>
@@ -6202,7 +6702,6 @@
         <w:jc w:val="left"/>
       </w:pPr>
       <w:r>
-        <w:lastRenderedPageBreak/>
         <w:t>External Interface Requirements</w:t>
       </w:r>
       <w:bookmarkEnd w:id="49"/>
@@ -6354,6 +6853,7 @@
       <w:bookmarkStart w:id="54" w:name="_Toc26969074"/>
       <w:bookmarkStart w:id="55" w:name="_Toc286849747"/>
       <w:r>
+        <w:lastRenderedPageBreak/>
         <w:t>Hardware Interfaces</w:t>
       </w:r>
       <w:bookmarkEnd w:id="53"/>
@@ -6454,7 +6954,6 @@
         </w:numPr>
       </w:pPr>
       <w:r>
-        <w:lastRenderedPageBreak/>
         <w:t xml:space="preserve">Data from </w:t>
       </w:r>
       <w:proofErr w:type="spellStart"/>
@@ -6522,6 +7021,7 @@
         <w:rPr>
           <w:noProof/>
         </w:rPr>
+        <w:lastRenderedPageBreak/>
         <w:drawing>
           <wp:inline distT="0" distB="0" distL="0" distR="0" wp14:anchorId="51639F41" wp14:editId="1DC90D95">
             <wp:extent cx="5276215" cy="2557145"/>
@@ -6640,7 +7140,6 @@
         <w:rPr>
           <w:noProof/>
         </w:rPr>
-        <w:lastRenderedPageBreak/>
         <w:drawing>
           <wp:inline distT="0" distB="0" distL="0" distR="0" wp14:anchorId="5D791FC9" wp14:editId="3D424174">
             <wp:extent cx="3372484" cy="3483696"/>
@@ -6753,6 +7252,7 @@
       <w:bookmarkStart w:id="57" w:name="_Toc26969075"/>
       <w:bookmarkStart w:id="58" w:name="_Toc286849748"/>
       <w:r>
+        <w:lastRenderedPageBreak/>
         <w:t>Software Interfaces</w:t>
       </w:r>
       <w:bookmarkEnd w:id="56"/>
@@ -6855,6 +7355,7 @@
         <w:rPr>
           <w:b/>
           <w:bCs/>
+          <w:noProof/>
         </w:rPr>
         <w:t>4</w:t>
       </w:r>
@@ -6895,7 +7396,6 @@
       <w:bookmarkStart w:id="60" w:name="_Toc26969076"/>
       <w:bookmarkStart w:id="61" w:name="_Toc286849749"/>
       <w:r>
-        <w:lastRenderedPageBreak/>
         <w:t>Communications Interfaces</w:t>
       </w:r>
       <w:bookmarkEnd w:id="59"/>
@@ -7041,6 +7541,7 @@
       <w:bookmarkStart w:id="68" w:name="_Toc26969079"/>
       <w:bookmarkStart w:id="69" w:name="_Toc286849752"/>
       <w:r>
+        <w:lastRenderedPageBreak/>
         <w:t>Safety Requirements</w:t>
       </w:r>
       <w:bookmarkEnd w:id="67"/>
@@ -7185,6 +7686,7 @@
         <w:rPr>
           <w:noProof/>
         </w:rPr>
+        <w:lastRenderedPageBreak/>
         <w:drawing>
           <wp:inline distT="0" distB="0" distL="0" distR="0" wp14:anchorId="0F4DCBC6" wp14:editId="368F241A">
             <wp:extent cx="5276215" cy="2549525"/>
@@ -7499,11 +8001,18 @@
     </w:p>
     <w:p/>
     <w:p/>
+    <w:p/>
+    <w:p/>
+    <w:p/>
+    <w:p/>
+    <w:p/>
+    <w:p/>
     <w:p>
       <w:pPr>
         <w:pStyle w:val="Heading3"/>
       </w:pPr>
       <w:r>
+        <w:lastRenderedPageBreak/>
         <w:t>Oil Pressure Sensor HW requirements</w:t>
       </w:r>
     </w:p>
@@ -7512,6 +8021,212 @@
         <w:t>REQ-26: Oil pressure sensor shall use 10 BIT ADC conversion.</w:t>
       </w:r>
     </w:p>
+    <w:p>
+      <w:r>
+        <w:t>Chosen Oil pressure sensor if of Resistor type, with measuring range from 1.0 to 10 bars. Resistance is almost linear(difference due to measuring error of measurement setup). Due to the sensor type following requirement is derived.</w:t>
+      </w:r>
+    </w:p>
+    <w:p>
+      <w:r>
+        <w:t>REQ-2</w:t>
+      </w:r>
+      <w:r>
+        <w:t>7</w:t>
+      </w:r>
+      <w:r>
+        <w:t xml:space="preserve">: Oil pressure sensor </w:t>
+      </w:r>
+      <w:r>
+        <w:t>characteristic shall be linear, or close to linear</w:t>
+      </w:r>
+      <w:r>
+        <w:t>.</w:t>
+      </w:r>
+    </w:p>
+    <w:p>
+      <w:r>
+        <w:t xml:space="preserve">After the fitting of measured data from sensor testing, following polynomial coefficients are derived for sensor characteristic : </w:t>
+      </w:r>
+    </w:p>
+    <w:p>
+      <w:pPr>
+        <w:pStyle w:val="ListParagraph"/>
+        <w:numPr>
+          <w:ilvl w:val="0"/>
+          <w:numId w:val="19"/>
+        </w:numPr>
+      </w:pPr>
+      <w:r>
+        <w:t>P1 = 12.5737</w:t>
+      </w:r>
+    </w:p>
+    <w:p>
+      <w:pPr>
+        <w:pStyle w:val="ListParagraph"/>
+        <w:numPr>
+          <w:ilvl w:val="0"/>
+          <w:numId w:val="19"/>
+        </w:numPr>
+      </w:pPr>
+      <w:r>
+        <w:t xml:space="preserve">P2 = </w:t>
+      </w:r>
+      <w:bookmarkStart w:id="79" w:name="_Hlk133361241"/>
+      <w:r>
+        <w:t>19.3474</w:t>
+      </w:r>
+      <w:bookmarkEnd w:id="79"/>
+    </w:p>
+    <w:p>
+      <w:r>
+        <w:t xml:space="preserve">From there Pressure sensor characteristic is : </w:t>
+      </w:r>
+    </w:p>
+    <w:p>
+      <w:r>
+        <w:t xml:space="preserve"> y = P1 * x + P2 = </w:t>
+      </w:r>
+      <w:r>
+        <w:t>12.5737</w:t>
+      </w:r>
+      <w:r>
+        <w:t xml:space="preserve"> * x + </w:t>
+      </w:r>
+      <w:r>
+        <w:t>19.3474</w:t>
+      </w:r>
+    </w:p>
+    <w:p>
+      <w:r>
+        <w:t>For interfacing to the MCU ADC peripheral voltage divider circuit will be used, picture is below.</w:t>
+      </w:r>
+    </w:p>
+    <w:p>
+      <w:pPr>
+        <w:keepNext/>
+        <w:jc w:val="center"/>
+      </w:pPr>
+      <w:r>
+        <w:rPr>
+          <w:noProof/>
+        </w:rPr>
+        <w:drawing>
+          <wp:inline distT="0" distB="0" distL="0" distR="0" wp14:anchorId="2B8480FA" wp14:editId="14B25C49">
+            <wp:extent cx="2896536" cy="2163779"/>
+            <wp:effectExtent l="0" t="0" r="0" b="0"/>
+            <wp:docPr id="3" name="Graphic 3"/>
+            <wp:cNvGraphicFramePr>
+              <a:graphicFrameLocks xmlns:a="http://schemas.openxmlformats.org/drawingml/2006/main" noChangeAspect="1"/>
+            </wp:cNvGraphicFramePr>
+            <a:graphic xmlns:a="http://schemas.openxmlformats.org/drawingml/2006/main">
+              <a:graphicData uri="http://schemas.openxmlformats.org/drawingml/2006/picture">
+                <pic:pic xmlns:pic="http://schemas.openxmlformats.org/drawingml/2006/picture">
+                  <pic:nvPicPr>
+                    <pic:cNvPr id="3" name="Graphic 3"/>
+                    <pic:cNvPicPr/>
+                  </pic:nvPicPr>
+                  <pic:blipFill>
+                    <a:blip r:embed="rId16" cstate="print">
+                      <a:extLst>
+                        <a:ext uri="{28A0092B-C50C-407E-A947-70E740481C1C}">
+                          <a14:useLocalDpi xmlns:a14="http://schemas.microsoft.com/office/drawing/2010/main" val="0"/>
+                        </a:ext>
+                        <a:ext uri="{96DAC541-7B7A-43D3-8B79-37D633B846F1}">
+                          <asvg:svgBlip xmlns:asvg="http://schemas.microsoft.com/office/drawing/2016/SVG/main" r:embed="rId17"/>
+                        </a:ext>
+                      </a:extLst>
+                    </a:blip>
+                    <a:stretch>
+                      <a:fillRect/>
+                    </a:stretch>
+                  </pic:blipFill>
+                  <pic:spPr>
+                    <a:xfrm>
+                      <a:off x="0" y="0"/>
+                      <a:ext cx="2934100" cy="2191840"/>
+                    </a:xfrm>
+                    <a:prstGeom prst="rect">
+                      <a:avLst/>
+                    </a:prstGeom>
+                  </pic:spPr>
+                </pic:pic>
+              </a:graphicData>
+            </a:graphic>
+          </wp:inline>
+        </w:drawing>
+      </w:r>
+    </w:p>
+    <w:p>
+      <w:pPr>
+        <w:pStyle w:val="Caption"/>
+        <w:jc w:val="center"/>
+        <w:rPr>
+          <w:b/>
+          <w:bCs/>
+        </w:rPr>
+      </w:pPr>
+      <w:r>
+        <w:rPr>
+          <w:b/>
+          <w:bCs/>
+        </w:rPr>
+        <w:t xml:space="preserve">Figure </w:t>
+      </w:r>
+      <w:r>
+        <w:rPr>
+          <w:b/>
+          <w:bCs/>
+        </w:rPr>
+        <w:fldChar w:fldCharType="begin"/>
+      </w:r>
+      <w:r>
+        <w:rPr>
+          <w:b/>
+          <w:bCs/>
+        </w:rPr>
+        <w:instrText xml:space="preserve"> SEQ Figure \* ARABIC </w:instrText>
+      </w:r>
+      <w:r>
+        <w:rPr>
+          <w:b/>
+          <w:bCs/>
+        </w:rPr>
+        <w:fldChar w:fldCharType="separate"/>
+      </w:r>
+      <w:r>
+        <w:rPr>
+          <w:b/>
+          <w:bCs/>
+          <w:noProof/>
+        </w:rPr>
+        <w:t>7</w:t>
+      </w:r>
+      <w:r>
+        <w:rPr>
+          <w:b/>
+          <w:bCs/>
+        </w:rPr>
+        <w:fldChar w:fldCharType="end"/>
+      </w:r>
+      <w:r>
+        <w:rPr>
+          <w:b/>
+          <w:bCs/>
+        </w:rPr>
+        <w:t xml:space="preserve"> Pressure Sensor Interfacing Circuit</w:t>
+      </w:r>
+    </w:p>
+    <w:p>
+      <w:r>
+        <w:t>Voltage divider resistor Rs has the value of 270 Ohms.</w:t>
+      </w:r>
+    </w:p>
+    <w:p/>
+    <w:p/>
+    <w:p/>
+    <w:p/>
+    <w:p/>
+    <w:p/>
     <w:p>
       <w:pPr>
         <w:pStyle w:val="Heading1"/>
@@ -7524,6 +8239,7 @@
         <w:jc w:val="left"/>
       </w:pPr>
       <w:r>
+        <w:lastRenderedPageBreak/>
         <w:t>Other Requirements</w:t>
       </w:r>
       <w:bookmarkEnd w:id="76"/>
@@ -7546,15 +8262,15 @@
           <w:numId w:val="0"/>
         </w:numPr>
       </w:pPr>
-      <w:bookmarkStart w:id="79" w:name="_Toc439994696"/>
-      <w:bookmarkStart w:id="80" w:name="_Toc26969083"/>
-      <w:bookmarkStart w:id="81" w:name="_Toc286849756"/>
+      <w:bookmarkStart w:id="80" w:name="_Toc439994696"/>
+      <w:bookmarkStart w:id="81" w:name="_Toc26969083"/>
+      <w:bookmarkStart w:id="82" w:name="_Toc286849756"/>
       <w:r>
         <w:t>Appendix A: Glossary</w:t>
       </w:r>
-      <w:bookmarkEnd w:id="79"/>
       <w:bookmarkEnd w:id="80"/>
       <w:bookmarkEnd w:id="81"/>
+      <w:bookmarkEnd w:id="82"/>
     </w:p>
     <w:p>
       <w:pPr>
@@ -7572,15 +8288,15 @@
           <w:numId w:val="0"/>
         </w:numPr>
       </w:pPr>
-      <w:bookmarkStart w:id="82" w:name="_Toc439994697"/>
-      <w:bookmarkStart w:id="83" w:name="_Toc26969084"/>
-      <w:bookmarkStart w:id="84" w:name="_Toc286849757"/>
+      <w:bookmarkStart w:id="83" w:name="_Toc439994697"/>
+      <w:bookmarkStart w:id="84" w:name="_Toc26969084"/>
+      <w:bookmarkStart w:id="85" w:name="_Toc286849757"/>
       <w:r>
         <w:t>Appendix B: Analysis Models</w:t>
       </w:r>
-      <w:bookmarkEnd w:id="82"/>
       <w:bookmarkEnd w:id="83"/>
       <w:bookmarkEnd w:id="84"/>
+      <w:bookmarkEnd w:id="85"/>
     </w:p>
     <w:p>
       <w:pPr>
@@ -7601,15 +8317,15 @@
           <w:numId w:val="0"/>
         </w:numPr>
       </w:pPr>
-      <w:bookmarkStart w:id="85" w:name="_Toc439994698"/>
-      <w:bookmarkStart w:id="86" w:name="_Toc26969085"/>
-      <w:bookmarkStart w:id="87" w:name="_Toc286849758"/>
+      <w:bookmarkStart w:id="86" w:name="_Toc439994698"/>
+      <w:bookmarkStart w:id="87" w:name="_Toc26969085"/>
+      <w:bookmarkStart w:id="88" w:name="_Toc286849758"/>
       <w:r>
         <w:t>Appendix C: Issues List</w:t>
       </w:r>
-      <w:bookmarkEnd w:id="85"/>
       <w:bookmarkEnd w:id="86"/>
       <w:bookmarkEnd w:id="87"/>
+      <w:bookmarkEnd w:id="88"/>
     </w:p>
     <w:p>
       <w:pPr>
@@ -7622,10 +8338,10 @@
     <w:p/>
     <w:p/>
     <w:sectPr>
-      <w:headerReference w:type="default" r:id="rId16"/>
-      <w:footerReference w:type="even" r:id="rId17"/>
-      <w:footerReference w:type="default" r:id="rId18"/>
-      <w:headerReference w:type="first" r:id="rId19"/>
+      <w:headerReference w:type="default" r:id="rId18"/>
+      <w:footerReference w:type="even" r:id="rId19"/>
+      <w:footerReference w:type="default" r:id="rId20"/>
+      <w:headerReference w:type="first" r:id="rId21"/>
       <w:pgSz w:w="11909" w:h="16834" w:code="9"/>
       <w:pgMar w:top="2160" w:right="1800" w:bottom="1440" w:left="1800" w:header="576" w:footer="1152" w:gutter="0"/>
       <w:cols w:space="720"/>
@@ -8155,6 +8871,119 @@
     </w:lvl>
   </w:abstractNum>
   <w:abstractNum w:abstractNumId="2" w15:restartNumberingAfterBreak="0">
+    <w:nsid w:val="2D234D32"/>
+    <w:multiLevelType w:val="hybridMultilevel"/>
+    <w:tmpl w:val="744AABF0"/>
+    <w:lvl w:ilvl="0" w:tplc="023AC57A">
+      <w:start w:val="6"/>
+      <w:numFmt w:val="bullet"/>
+      <w:lvlText w:val="-"/>
+      <w:lvlJc w:val="left"/>
+      <w:pPr>
+        <w:ind w:left="720" w:hanging="360"/>
+      </w:pPr>
+      <w:rPr>
+        <w:rFonts w:ascii="Times New Roman" w:eastAsia="Times New Roman" w:hAnsi="Times New Roman" w:cs="Times New Roman" w:hint="default"/>
+      </w:rPr>
+    </w:lvl>
+    <w:lvl w:ilvl="1" w:tplc="04090003" w:tentative="1">
+      <w:start w:val="1"/>
+      <w:numFmt w:val="bullet"/>
+      <w:lvlText w:val="o"/>
+      <w:lvlJc w:val="left"/>
+      <w:pPr>
+        <w:ind w:left="1440" w:hanging="360"/>
+      </w:pPr>
+      <w:rPr>
+        <w:rFonts w:ascii="Courier New" w:hAnsi="Courier New" w:cs="Courier New" w:hint="default"/>
+      </w:rPr>
+    </w:lvl>
+    <w:lvl w:ilvl="2" w:tplc="04090005" w:tentative="1">
+      <w:start w:val="1"/>
+      <w:numFmt w:val="bullet"/>
+      <w:lvlText w:val=""/>
+      <w:lvlJc w:val="left"/>
+      <w:pPr>
+        <w:ind w:left="2160" w:hanging="360"/>
+      </w:pPr>
+      <w:rPr>
+        <w:rFonts w:ascii="Wingdings" w:hAnsi="Wingdings" w:hint="default"/>
+      </w:rPr>
+    </w:lvl>
+    <w:lvl w:ilvl="3" w:tplc="04090001" w:tentative="1">
+      <w:start w:val="1"/>
+      <w:numFmt w:val="bullet"/>
+      <w:lvlText w:val=""/>
+      <w:lvlJc w:val="left"/>
+      <w:pPr>
+        <w:ind w:left="2880" w:hanging="360"/>
+      </w:pPr>
+      <w:rPr>
+        <w:rFonts w:ascii="Symbol" w:hAnsi="Symbol" w:hint="default"/>
+      </w:rPr>
+    </w:lvl>
+    <w:lvl w:ilvl="4" w:tplc="04090003" w:tentative="1">
+      <w:start w:val="1"/>
+      <w:numFmt w:val="bullet"/>
+      <w:lvlText w:val="o"/>
+      <w:lvlJc w:val="left"/>
+      <w:pPr>
+        <w:ind w:left="3600" w:hanging="360"/>
+      </w:pPr>
+      <w:rPr>
+        <w:rFonts w:ascii="Courier New" w:hAnsi="Courier New" w:cs="Courier New" w:hint="default"/>
+      </w:rPr>
+    </w:lvl>
+    <w:lvl w:ilvl="5" w:tplc="04090005" w:tentative="1">
+      <w:start w:val="1"/>
+      <w:numFmt w:val="bullet"/>
+      <w:lvlText w:val=""/>
+      <w:lvlJc w:val="left"/>
+      <w:pPr>
+        <w:ind w:left="4320" w:hanging="360"/>
+      </w:pPr>
+      <w:rPr>
+        <w:rFonts w:ascii="Wingdings" w:hAnsi="Wingdings" w:hint="default"/>
+      </w:rPr>
+    </w:lvl>
+    <w:lvl w:ilvl="6" w:tplc="04090001" w:tentative="1">
+      <w:start w:val="1"/>
+      <w:numFmt w:val="bullet"/>
+      <w:lvlText w:val=""/>
+      <w:lvlJc w:val="left"/>
+      <w:pPr>
+        <w:ind w:left="5040" w:hanging="360"/>
+      </w:pPr>
+      <w:rPr>
+        <w:rFonts w:ascii="Symbol" w:hAnsi="Symbol" w:hint="default"/>
+      </w:rPr>
+    </w:lvl>
+    <w:lvl w:ilvl="7" w:tplc="04090003" w:tentative="1">
+      <w:start w:val="1"/>
+      <w:numFmt w:val="bullet"/>
+      <w:lvlText w:val="o"/>
+      <w:lvlJc w:val="left"/>
+      <w:pPr>
+        <w:ind w:left="5760" w:hanging="360"/>
+      </w:pPr>
+      <w:rPr>
+        <w:rFonts w:ascii="Courier New" w:hAnsi="Courier New" w:cs="Courier New" w:hint="default"/>
+      </w:rPr>
+    </w:lvl>
+    <w:lvl w:ilvl="8" w:tplc="04090005" w:tentative="1">
+      <w:start w:val="1"/>
+      <w:numFmt w:val="bullet"/>
+      <w:lvlText w:val=""/>
+      <w:lvlJc w:val="left"/>
+      <w:pPr>
+        <w:ind w:left="6480" w:hanging="360"/>
+      </w:pPr>
+      <w:rPr>
+        <w:rFonts w:ascii="Wingdings" w:hAnsi="Wingdings" w:hint="default"/>
+      </w:rPr>
+    </w:lvl>
+  </w:abstractNum>
+  <w:abstractNum w:abstractNumId="3" w15:restartNumberingAfterBreak="0">
     <w:nsid w:val="2DE02E8C"/>
     <w:multiLevelType w:val="singleLevel"/>
     <w:tmpl w:val="04090001"/>
@@ -8174,7 +9003,7 @@
       </w:rPr>
     </w:lvl>
   </w:abstractNum>
-  <w:abstractNum w:abstractNumId="3" w15:restartNumberingAfterBreak="0">
+  <w:abstractNum w:abstractNumId="4" w15:restartNumberingAfterBreak="0">
     <w:nsid w:val="3B305D48"/>
     <w:multiLevelType w:val="singleLevel"/>
     <w:tmpl w:val="04090001"/>
@@ -8194,7 +9023,7 @@
       </w:rPr>
     </w:lvl>
   </w:abstractNum>
-  <w:abstractNum w:abstractNumId="4" w15:restartNumberingAfterBreak="0">
+  <w:abstractNum w:abstractNumId="5" w15:restartNumberingAfterBreak="0">
     <w:nsid w:val="3E840FB2"/>
     <w:multiLevelType w:val="hybridMultilevel"/>
     <w:tmpl w:val="B0EA9090"/>
@@ -8307,7 +9136,7 @@
       </w:rPr>
     </w:lvl>
   </w:abstractNum>
-  <w:abstractNum w:abstractNumId="5" w15:restartNumberingAfterBreak="0">
+  <w:abstractNum w:abstractNumId="6" w15:restartNumberingAfterBreak="0">
     <w:nsid w:val="41105340"/>
     <w:multiLevelType w:val="hybridMultilevel"/>
     <w:tmpl w:val="1B026910"/>
@@ -8420,7 +9249,7 @@
       </w:rPr>
     </w:lvl>
   </w:abstractNum>
-  <w:abstractNum w:abstractNumId="6" w15:restartNumberingAfterBreak="0">
+  <w:abstractNum w:abstractNumId="7" w15:restartNumberingAfterBreak="0">
     <w:nsid w:val="46EA464B"/>
     <w:multiLevelType w:val="hybridMultilevel"/>
     <w:tmpl w:val="635E8EAC"/>
@@ -8533,7 +9362,7 @@
       </w:rPr>
     </w:lvl>
   </w:abstractNum>
-  <w:abstractNum w:abstractNumId="7" w15:restartNumberingAfterBreak="0">
+  <w:abstractNum w:abstractNumId="8" w15:restartNumberingAfterBreak="0">
     <w:nsid w:val="4C6D2B64"/>
     <w:multiLevelType w:val="hybridMultilevel"/>
     <w:tmpl w:val="A4143F24"/>
@@ -8646,7 +9475,7 @@
       </w:rPr>
     </w:lvl>
   </w:abstractNum>
-  <w:abstractNum w:abstractNumId="8" w15:restartNumberingAfterBreak="0">
+  <w:abstractNum w:abstractNumId="9" w15:restartNumberingAfterBreak="0">
     <w:nsid w:val="4EAD12D7"/>
     <w:multiLevelType w:val="hybridMultilevel"/>
     <w:tmpl w:val="EDC0A7D8"/>
@@ -8759,7 +9588,7 @@
       </w:rPr>
     </w:lvl>
   </w:abstractNum>
-  <w:abstractNum w:abstractNumId="9" w15:restartNumberingAfterBreak="0">
+  <w:abstractNum w:abstractNumId="10" w15:restartNumberingAfterBreak="0">
     <w:nsid w:val="525D7B23"/>
     <w:multiLevelType w:val="hybridMultilevel"/>
     <w:tmpl w:val="EFDA3784"/>
@@ -8872,7 +9701,7 @@
       </w:rPr>
     </w:lvl>
   </w:abstractNum>
-  <w:abstractNum w:abstractNumId="10" w15:restartNumberingAfterBreak="0">
+  <w:abstractNum w:abstractNumId="11" w15:restartNumberingAfterBreak="0">
     <w:nsid w:val="570C40AA"/>
     <w:multiLevelType w:val="hybridMultilevel"/>
     <w:tmpl w:val="F9886306"/>
@@ -8985,7 +9814,7 @@
       </w:rPr>
     </w:lvl>
   </w:abstractNum>
-  <w:abstractNum w:abstractNumId="11" w15:restartNumberingAfterBreak="0">
+  <w:abstractNum w:abstractNumId="12" w15:restartNumberingAfterBreak="0">
     <w:nsid w:val="639D5350"/>
     <w:multiLevelType w:val="hybridMultilevel"/>
     <w:tmpl w:val="B59818EE"/>
@@ -9098,7 +9927,7 @@
       </w:rPr>
     </w:lvl>
   </w:abstractNum>
-  <w:abstractNum w:abstractNumId="12" w15:restartNumberingAfterBreak="0">
+  <w:abstractNum w:abstractNumId="13" w15:restartNumberingAfterBreak="0">
     <w:nsid w:val="6BD05502"/>
     <w:multiLevelType w:val="singleLevel"/>
     <w:tmpl w:val="04090001"/>
@@ -9115,7 +9944,7 @@
       </w:rPr>
     </w:lvl>
   </w:abstractNum>
-  <w:abstractNum w:abstractNumId="13" w15:restartNumberingAfterBreak="0">
+  <w:abstractNum w:abstractNumId="14" w15:restartNumberingAfterBreak="0">
     <w:nsid w:val="6CA83DF6"/>
     <w:multiLevelType w:val="singleLevel"/>
     <w:tmpl w:val="04090001"/>
@@ -9135,7 +9964,7 @@
       </w:rPr>
     </w:lvl>
   </w:abstractNum>
-  <w:abstractNum w:abstractNumId="14" w15:restartNumberingAfterBreak="0">
+  <w:abstractNum w:abstractNumId="15" w15:restartNumberingAfterBreak="0">
     <w:nsid w:val="6F6374AB"/>
     <w:multiLevelType w:val="multilevel"/>
     <w:tmpl w:val="74AE9546"/>
@@ -9263,7 +10092,7 @@
       </w:pPr>
     </w:lvl>
   </w:abstractNum>
-  <w:abstractNum w:abstractNumId="15" w15:restartNumberingAfterBreak="0">
+  <w:abstractNum w:abstractNumId="16" w15:restartNumberingAfterBreak="0">
     <w:nsid w:val="704B3B8A"/>
     <w:multiLevelType w:val="hybridMultilevel"/>
     <w:tmpl w:val="BE344A92"/>
@@ -9376,7 +10205,7 @@
       </w:rPr>
     </w:lvl>
   </w:abstractNum>
-  <w:abstractNum w:abstractNumId="16" w15:restartNumberingAfterBreak="0">
+  <w:abstractNum w:abstractNumId="17" w15:restartNumberingAfterBreak="0">
     <w:nsid w:val="7581281A"/>
     <w:multiLevelType w:val="singleLevel"/>
     <w:tmpl w:val="04090001"/>
@@ -9396,7 +10225,7 @@
       </w:rPr>
     </w:lvl>
   </w:abstractNum>
-  <w:abstractNum w:abstractNumId="17" w15:restartNumberingAfterBreak="0">
+  <w:abstractNum w:abstractNumId="18" w15:restartNumberingAfterBreak="0">
     <w:nsid w:val="7AD20A80"/>
     <w:multiLevelType w:val="hybridMultilevel"/>
     <w:tmpl w:val="025CFC66"/>
@@ -9510,58 +10339,61 @@
     </w:lvl>
   </w:abstractNum>
   <w:num w:numId="1">
+    <w:abstractNumId w:val="15"/>
+  </w:num>
+  <w:num w:numId="2">
+    <w:abstractNumId w:val="13"/>
+  </w:num>
+  <w:num w:numId="3">
+    <w:abstractNumId w:val="3"/>
+  </w:num>
+  <w:num w:numId="4">
+    <w:abstractNumId w:val="17"/>
+  </w:num>
+  <w:num w:numId="5">
     <w:abstractNumId w:val="14"/>
   </w:num>
-  <w:num w:numId="2">
-    <w:abstractNumId w:val="12"/>
-  </w:num>
-  <w:num w:numId="3">
-    <w:abstractNumId w:val="2"/>
-  </w:num>
-  <w:num w:numId="4">
-    <w:abstractNumId w:val="16"/>
-  </w:num>
-  <w:num w:numId="5">
-    <w:abstractNumId w:val="13"/>
-  </w:num>
   <w:num w:numId="6">
-    <w:abstractNumId w:val="3"/>
+    <w:abstractNumId w:val="4"/>
   </w:num>
   <w:num w:numId="7">
     <w:abstractNumId w:val="0"/>
   </w:num>
   <w:num w:numId="8">
+    <w:abstractNumId w:val="10"/>
+  </w:num>
+  <w:num w:numId="9">
+    <w:abstractNumId w:val="8"/>
+  </w:num>
+  <w:num w:numId="10">
+    <w:abstractNumId w:val="6"/>
+  </w:num>
+  <w:num w:numId="11">
+    <w:abstractNumId w:val="18"/>
+  </w:num>
+  <w:num w:numId="12">
+    <w:abstractNumId w:val="11"/>
+  </w:num>
+  <w:num w:numId="13">
+    <w:abstractNumId w:val="5"/>
+  </w:num>
+  <w:num w:numId="14">
     <w:abstractNumId w:val="9"/>
   </w:num>
-  <w:num w:numId="9">
-    <w:abstractNumId w:val="7"/>
-  </w:num>
-  <w:num w:numId="10">
-    <w:abstractNumId w:val="5"/>
-  </w:num>
-  <w:num w:numId="11">
-    <w:abstractNumId w:val="17"/>
-  </w:num>
-  <w:num w:numId="12">
-    <w:abstractNumId w:val="10"/>
-  </w:num>
-  <w:num w:numId="13">
-    <w:abstractNumId w:val="4"/>
-  </w:num>
-  <w:num w:numId="14">
-    <w:abstractNumId w:val="8"/>
-  </w:num>
   <w:num w:numId="15">
-    <w:abstractNumId w:val="15"/>
+    <w:abstractNumId w:val="16"/>
   </w:num>
   <w:num w:numId="16">
-    <w:abstractNumId w:val="6"/>
+    <w:abstractNumId w:val="7"/>
   </w:num>
   <w:num w:numId="17">
     <w:abstractNumId w:val="1"/>
   </w:num>
   <w:num w:numId="18">
-    <w:abstractNumId w:val="11"/>
+    <w:abstractNumId w:val="12"/>
+  </w:num>
+  <w:num w:numId="19">
+    <w:abstractNumId w:val="2"/>
   </w:num>
 </w:numbering>
 </file>
@@ -10169,6 +11001,7 @@
   <w:style w:type="character" w:default="1" w:styleId="DefaultParagraphFont">
     <w:name w:val="Default Paragraph Font"/>
     <w:uiPriority w:val="1"/>
+    <w:semiHidden/>
     <w:unhideWhenUsed/>
   </w:style>
   <w:style w:type="table" w:default="1" w:styleId="TableNormal">

</xml_diff>

<commit_message>
Architecture and Requirements update-Added TurnSignal and Headlight Indication
</commit_message>
<xml_diff>
--- a/Design/Requirements/SW_REQUIREMENT_SPECIFICATION_DOCUMENT.docx
+++ b/Design/Requirements/SW_REQUIREMENT_SPECIFICATION_DOCUMENT.docx
@@ -967,23 +967,7 @@
                 <w:rFonts w:asciiTheme="minorHAnsi" w:hAnsiTheme="minorHAnsi" w:cstheme="minorHAnsi"/>
                 <w:szCs w:val="22"/>
               </w:rPr>
-              <w:t xml:space="preserve">Changed file Structure/Removed Adapter class and added </w:t>
-            </w:r>
-            <w:proofErr w:type="spellStart"/>
-            <w:r>
-              <w:rPr>
-                <w:rFonts w:asciiTheme="minorHAnsi" w:hAnsiTheme="minorHAnsi" w:cstheme="minorHAnsi"/>
-                <w:szCs w:val="22"/>
-              </w:rPr>
-              <w:t>HW_Wrapper</w:t>
-            </w:r>
-            <w:proofErr w:type="spellEnd"/>
-            <w:r>
-              <w:rPr>
-                <w:rFonts w:asciiTheme="minorHAnsi" w:hAnsiTheme="minorHAnsi" w:cstheme="minorHAnsi"/>
-                <w:szCs w:val="22"/>
-              </w:rPr>
-              <w:t xml:space="preserve"> component</w:t>
+              <w:t>Changed file Structure/Removed Adapter class and added HW_Wrapper component</w:t>
             </w:r>
           </w:p>
         </w:tc>
@@ -1097,6 +1081,189 @@
           </w:p>
         </w:tc>
       </w:tr>
+      <w:tr>
+        <w:tc>
+          <w:tcPr>
+            <w:tcW w:w="1458" w:type="dxa"/>
+          </w:tcPr>
+          <w:p>
+            <w:pPr>
+              <w:pStyle w:val="Caption"/>
+              <w:rPr>
+                <w:rFonts w:asciiTheme="minorHAnsi" w:hAnsiTheme="minorHAnsi" w:cstheme="minorHAnsi"/>
+                <w:szCs w:val="22"/>
+              </w:rPr>
+            </w:pPr>
+            <w:r>
+              <w:rPr>
+                <w:rFonts w:asciiTheme="minorHAnsi" w:hAnsiTheme="minorHAnsi" w:cstheme="minorHAnsi"/>
+                <w:szCs w:val="22"/>
+              </w:rPr>
+              <w:t>15/10/2023</w:t>
+            </w:r>
+          </w:p>
+        </w:tc>
+        <w:tc>
+          <w:tcPr>
+            <w:tcW w:w="1080" w:type="dxa"/>
+          </w:tcPr>
+          <w:p>
+            <w:pPr>
+              <w:pStyle w:val="Caption"/>
+              <w:jc w:val="center"/>
+              <w:rPr>
+                <w:rFonts w:asciiTheme="minorHAnsi" w:hAnsiTheme="minorHAnsi" w:cstheme="minorHAnsi"/>
+                <w:szCs w:val="22"/>
+              </w:rPr>
+            </w:pPr>
+            <w:r>
+              <w:rPr>
+                <w:rFonts w:asciiTheme="minorHAnsi" w:hAnsiTheme="minorHAnsi" w:cstheme="minorHAnsi"/>
+                <w:szCs w:val="22"/>
+              </w:rPr>
+              <w:t>0.6</w:t>
+            </w:r>
+          </w:p>
+        </w:tc>
+        <w:tc>
+          <w:tcPr>
+            <w:tcW w:w="3855" w:type="dxa"/>
+          </w:tcPr>
+          <w:p>
+            <w:pPr>
+              <w:pStyle w:val="Caption"/>
+              <w:jc w:val="left"/>
+              <w:rPr>
+                <w:rFonts w:asciiTheme="minorHAnsi" w:hAnsiTheme="minorHAnsi" w:cstheme="minorHAnsi"/>
+                <w:szCs w:val="22"/>
+              </w:rPr>
+            </w:pPr>
+            <w:r>
+              <w:rPr>
+                <w:rFonts w:asciiTheme="minorHAnsi" w:hAnsiTheme="minorHAnsi" w:cstheme="minorHAnsi"/>
+                <w:szCs w:val="22"/>
+              </w:rPr>
+              <w:t>Changes to the Odometer Logic</w:t>
+            </w:r>
+          </w:p>
+        </w:tc>
+        <w:tc>
+          <w:tcPr>
+            <w:tcW w:w="2131" w:type="dxa"/>
+          </w:tcPr>
+          <w:p>
+            <w:pPr>
+              <w:pStyle w:val="Caption"/>
+              <w:rPr>
+                <w:rFonts w:asciiTheme="minorHAnsi" w:hAnsiTheme="minorHAnsi" w:cstheme="minorHAnsi"/>
+                <w:szCs w:val="22"/>
+              </w:rPr>
+            </w:pPr>
+            <w:r>
+              <w:rPr>
+                <w:rFonts w:asciiTheme="minorHAnsi" w:hAnsiTheme="minorHAnsi" w:cstheme="minorHAnsi"/>
+                <w:szCs w:val="22"/>
+              </w:rPr>
+              <w:t>Miroslav Mitrovic</w:t>
+            </w:r>
+          </w:p>
+        </w:tc>
+      </w:tr>
+      <w:tr>
+        <w:tc>
+          <w:tcPr>
+            <w:tcW w:w="1458" w:type="dxa"/>
+          </w:tcPr>
+          <w:p>
+            <w:pPr>
+              <w:pStyle w:val="Caption"/>
+              <w:rPr>
+                <w:rFonts w:asciiTheme="minorHAnsi" w:hAnsiTheme="minorHAnsi" w:cstheme="minorHAnsi"/>
+                <w:szCs w:val="22"/>
+              </w:rPr>
+            </w:pPr>
+            <w:r>
+              <w:rPr>
+                <w:rFonts w:asciiTheme="minorHAnsi" w:hAnsiTheme="minorHAnsi" w:cstheme="minorHAnsi"/>
+                <w:szCs w:val="22"/>
+              </w:rPr>
+              <w:t>02/11/2024</w:t>
+            </w:r>
+          </w:p>
+        </w:tc>
+        <w:tc>
+          <w:tcPr>
+            <w:tcW w:w="1080" w:type="dxa"/>
+          </w:tcPr>
+          <w:p>
+            <w:pPr>
+              <w:pStyle w:val="Caption"/>
+              <w:jc w:val="center"/>
+              <w:rPr>
+                <w:rFonts w:asciiTheme="minorHAnsi" w:hAnsiTheme="minorHAnsi" w:cstheme="minorHAnsi"/>
+                <w:szCs w:val="22"/>
+              </w:rPr>
+            </w:pPr>
+            <w:r>
+              <w:rPr>
+                <w:rFonts w:asciiTheme="minorHAnsi" w:hAnsiTheme="minorHAnsi" w:cstheme="minorHAnsi"/>
+                <w:szCs w:val="22"/>
+              </w:rPr>
+              <w:t>0.7</w:t>
+            </w:r>
+          </w:p>
+        </w:tc>
+        <w:tc>
+          <w:tcPr>
+            <w:tcW w:w="3855" w:type="dxa"/>
+          </w:tcPr>
+          <w:p>
+            <w:pPr>
+              <w:pStyle w:val="Caption"/>
+              <w:jc w:val="left"/>
+              <w:rPr>
+                <w:rFonts w:asciiTheme="minorHAnsi" w:hAnsiTheme="minorHAnsi" w:cstheme="minorHAnsi"/>
+                <w:szCs w:val="22"/>
+              </w:rPr>
+            </w:pPr>
+            <w:r>
+              <w:rPr>
+                <w:rFonts w:asciiTheme="minorHAnsi" w:hAnsiTheme="minorHAnsi" w:cstheme="minorHAnsi"/>
+                <w:szCs w:val="22"/>
+              </w:rPr>
+              <w:t>Added class for Turn signals and Headlights indicators</w:t>
+            </w:r>
+            <w:r>
+              <w:rPr>
+                <w:rFonts w:asciiTheme="minorHAnsi" w:hAnsiTheme="minorHAnsi" w:cstheme="minorHAnsi"/>
+                <w:szCs w:val="22"/>
+              </w:rPr>
+              <w:t>, updated HW interfaces to support Turn signal and headlight indicators</w:t>
+            </w:r>
+          </w:p>
+        </w:tc>
+        <w:tc>
+          <w:tcPr>
+            <w:tcW w:w="2131" w:type="dxa"/>
+          </w:tcPr>
+          <w:p>
+            <w:pPr>
+              <w:pStyle w:val="Caption"/>
+              <w:rPr>
+                <w:rFonts w:asciiTheme="minorHAnsi" w:hAnsiTheme="minorHAnsi" w:cstheme="minorHAnsi"/>
+                <w:szCs w:val="22"/>
+              </w:rPr>
+            </w:pPr>
+            <w:r>
+              <w:rPr>
+                <w:rFonts w:asciiTheme="minorHAnsi" w:hAnsiTheme="minorHAnsi" w:cstheme="minorHAnsi"/>
+                <w:szCs w:val="22"/>
+              </w:rPr>
+              <w:t>Miroslav Mitrovic</w:t>
+            </w:r>
+          </w:p>
+        </w:tc>
+      </w:tr>
     </w:tbl>
     <w:p>
       <w:pPr>
@@ -4242,15 +4409,7 @@
           </w:p>
           <w:p>
             <w:r>
-              <w:t xml:space="preserve">Flash </w:t>
-            </w:r>
-            <w:proofErr w:type="spellStart"/>
-            <w:r>
-              <w:t>Eeprom</w:t>
-            </w:r>
-            <w:proofErr w:type="spellEnd"/>
-            <w:r>
-              <w:t xml:space="preserve"> Emulation</w:t>
+              <w:t>Flash Eeprom Emulation</w:t>
             </w:r>
           </w:p>
           <w:p/>
@@ -4401,241 +4560,112 @@
           <w:ilvl w:val="0"/>
           <w:numId w:val="10"/>
         </w:numPr>
-        <w:rPr>
-          <w:strike/>
-        </w:rPr>
-      </w:pPr>
-      <w:proofErr w:type="spellStart"/>
-      <w:r>
-        <w:rPr>
-          <w:strike/>
-        </w:rPr>
-        <w:t>HW_Wrapper</w:t>
-      </w:r>
-      <w:proofErr w:type="spellEnd"/>
-      <w:r>
-        <w:rPr>
-          <w:strike/>
-        </w:rPr>
-        <w:t xml:space="preserve">(to provide the </w:t>
-      </w:r>
-      <w:r>
-        <w:rPr>
-          <w:strike/>
-        </w:rPr>
+      </w:pPr>
+      <w:r>
+        <w:t xml:space="preserve">HW_Wrapper(to provide the </w:t>
+      </w:r>
+      <w:r>
         <w:t>separation between Application and HW Abstraction Layer)</w:t>
+      </w:r>
+      <w:r>
+        <w:t xml:space="preserve"> :</w:t>
       </w:r>
     </w:p>
     <w:p>
       <w:pPr>
         <w:pStyle w:val="Caption"/>
         <w:numPr>
-          <w:ilvl w:val="0"/>
+          <w:ilvl w:val="1"/>
           <w:numId w:val="10"/>
         </w:numPr>
       </w:pPr>
-      <w:proofErr w:type="spellStart"/>
       <w:r>
         <w:t>Adc</w:t>
       </w:r>
       <w:r>
         <w:t>_Wrapper</w:t>
-      </w:r>
-      <w:proofErr w:type="spellEnd"/>
-      <w:r>
-        <w:t>(to provide the separation between Application and HW Abstraction</w:t>
-      </w:r>
-      <w:r>
-        <w:t xml:space="preserve"> </w:t>
-      </w:r>
-      <w:r>
-        <w:t>Layer</w:t>
-      </w:r>
-      <w:r>
-        <w:t xml:space="preserve"> for ADC component</w:t>
-      </w:r>
-      <w:r>
-        <w:t>)</w:t>
       </w:r>
     </w:p>
     <w:p>
       <w:pPr>
         <w:pStyle w:val="Caption"/>
         <w:numPr>
-          <w:ilvl w:val="0"/>
+          <w:ilvl w:val="1"/>
           <w:numId w:val="10"/>
         </w:numPr>
       </w:pPr>
-      <w:proofErr w:type="spellStart"/>
       <w:r>
         <w:t>Can</w:t>
       </w:r>
       <w:r>
         <w:t>_Wrapper</w:t>
-      </w:r>
-      <w:proofErr w:type="spellEnd"/>
-      <w:r>
-        <w:t>(to provide the separation between Application and HW Abstraction</w:t>
-      </w:r>
-      <w:r>
-        <w:t xml:space="preserve"> </w:t>
-      </w:r>
-      <w:r>
-        <w:t>Layer</w:t>
-      </w:r>
-      <w:r>
-        <w:t xml:space="preserve"> for </w:t>
-      </w:r>
-      <w:r>
-        <w:t>CAN</w:t>
-      </w:r>
-      <w:r>
-        <w:t xml:space="preserve"> component</w:t>
-      </w:r>
-      <w:r>
-        <w:t>)</w:t>
       </w:r>
     </w:p>
     <w:p>
       <w:pPr>
         <w:pStyle w:val="Caption"/>
         <w:numPr>
-          <w:ilvl w:val="0"/>
+          <w:ilvl w:val="1"/>
           <w:numId w:val="10"/>
         </w:numPr>
       </w:pPr>
-      <w:proofErr w:type="spellStart"/>
       <w:r>
         <w:t>Gpio</w:t>
       </w:r>
       <w:r>
         <w:t>_Wrapper</w:t>
-      </w:r>
-      <w:proofErr w:type="spellEnd"/>
-      <w:r>
-        <w:t>(to provide the separation between Application and HW Abstraction</w:t>
-      </w:r>
-      <w:r>
-        <w:t xml:space="preserve"> </w:t>
-      </w:r>
-      <w:r>
-        <w:t>Layer</w:t>
-      </w:r>
-      <w:r>
-        <w:t xml:space="preserve"> for </w:t>
-      </w:r>
-      <w:r>
-        <w:t>GPIO</w:t>
-      </w:r>
-      <w:r>
-        <w:t xml:space="preserve"> component</w:t>
-      </w:r>
-      <w:r>
-        <w:t>)</w:t>
       </w:r>
     </w:p>
     <w:p>
       <w:pPr>
         <w:pStyle w:val="Caption"/>
         <w:numPr>
-          <w:ilvl w:val="0"/>
+          <w:ilvl w:val="1"/>
           <w:numId w:val="10"/>
         </w:numPr>
       </w:pPr>
-      <w:proofErr w:type="spellStart"/>
       <w:r>
         <w:t>Spi</w:t>
       </w:r>
       <w:r>
         <w:t>_Wrapper</w:t>
-      </w:r>
-      <w:proofErr w:type="spellEnd"/>
-      <w:r>
-        <w:t>(to provide the separation between Application and HW Abstraction</w:t>
-      </w:r>
-      <w:r>
-        <w:t xml:space="preserve"> </w:t>
-      </w:r>
-      <w:r>
-        <w:t>Layer</w:t>
-      </w:r>
-      <w:r>
-        <w:t xml:space="preserve"> for </w:t>
-      </w:r>
-      <w:r>
-        <w:t>SPI</w:t>
-      </w:r>
-      <w:r>
-        <w:t xml:space="preserve"> component</w:t>
-      </w:r>
-      <w:r>
-        <w:t>)</w:t>
       </w:r>
     </w:p>
     <w:p>
       <w:pPr>
         <w:pStyle w:val="Caption"/>
         <w:numPr>
-          <w:ilvl w:val="0"/>
+          <w:ilvl w:val="1"/>
           <w:numId w:val="10"/>
         </w:numPr>
       </w:pPr>
-      <w:proofErr w:type="spellStart"/>
       <w:r>
         <w:t>Uart</w:t>
       </w:r>
       <w:r>
         <w:t>_Wrapper</w:t>
-      </w:r>
-      <w:proofErr w:type="spellEnd"/>
-      <w:r>
-        <w:t>(to provide the separation between Application and HW Abstraction</w:t>
-      </w:r>
-      <w:r>
-        <w:t xml:space="preserve"> </w:t>
-      </w:r>
-      <w:r>
-        <w:t>Layer</w:t>
-      </w:r>
-      <w:r>
-        <w:t xml:space="preserve"> for UART component</w:t>
-      </w:r>
-      <w:r>
-        <w:t>)</w:t>
       </w:r>
     </w:p>
     <w:p>
       <w:pPr>
         <w:pStyle w:val="Caption"/>
         <w:numPr>
-          <w:ilvl w:val="0"/>
+          <w:ilvl w:val="1"/>
           <w:numId w:val="10"/>
         </w:numPr>
       </w:pPr>
-      <w:proofErr w:type="spellStart"/>
       <w:r>
         <w:t>Flash</w:t>
       </w:r>
       <w:r>
         <w:t>_Wrapper</w:t>
       </w:r>
-      <w:proofErr w:type="spellEnd"/>
-      <w:r>
-        <w:t>(to provide the separation between Application and HW Abstraction</w:t>
-      </w:r>
-      <w:r>
-        <w:t xml:space="preserve"> </w:t>
-      </w:r>
-      <w:r>
-        <w:t>Layer</w:t>
-      </w:r>
-      <w:r>
-        <w:t xml:space="preserve"> for Flash component</w:t>
-      </w:r>
-      <w:r>
-        <w:t>)</w:t>
-      </w:r>
-    </w:p>
+    </w:p>
+    <w:p/>
+    <w:p/>
+    <w:p/>
+    <w:p/>
+    <w:p/>
     <w:p/>
     <w:p/>
     <w:p/>
@@ -4648,13 +4678,9 @@
           <w:numId w:val="10"/>
         </w:numPr>
       </w:pPr>
-      <w:proofErr w:type="spellStart"/>
-      <w:r>
-        <w:t>CAN_Main</w:t>
-      </w:r>
-      <w:proofErr w:type="spellEnd"/>
-      <w:r>
-        <w:t>(Main Class)</w:t>
+      <w:r>
+        <w:lastRenderedPageBreak/>
+        <w:t>CAN_Main(Main Class)</w:t>
       </w:r>
     </w:p>
     <w:p>
@@ -4665,13 +4691,8 @@
           <w:numId w:val="10"/>
         </w:numPr>
       </w:pPr>
-      <w:proofErr w:type="spellStart"/>
-      <w:r>
-        <w:t>CAN_Processor</w:t>
-      </w:r>
-      <w:proofErr w:type="spellEnd"/>
-      <w:r>
-        <w:t>(To process the CAN data)</w:t>
+      <w:r>
+        <w:t>CAN_Processor(To process the CAN data)</w:t>
       </w:r>
     </w:p>
     <w:p>
@@ -4682,13 +4703,8 @@
           <w:numId w:val="10"/>
         </w:numPr>
       </w:pPr>
-      <w:proofErr w:type="spellStart"/>
-      <w:r>
-        <w:t>CAN_Interface</w:t>
-      </w:r>
-      <w:proofErr w:type="spellEnd"/>
-      <w:r>
-        <w:t>(To create interfaces for CAN data to be passed to other classes)</w:t>
+      <w:r>
+        <w:t>CAN_Interface(To create interfaces for CAN data to be passed to other classes)</w:t>
       </w:r>
     </w:p>
     <w:p>
@@ -4702,19 +4718,11 @@
           <w:strike/>
         </w:rPr>
       </w:pPr>
-      <w:proofErr w:type="spellStart"/>
       <w:r>
         <w:rPr>
           <w:strike/>
         </w:rPr>
-        <w:t>CAN_Adapter</w:t>
-      </w:r>
-      <w:proofErr w:type="spellEnd"/>
-      <w:r>
-        <w:rPr>
-          <w:strike/>
-        </w:rPr>
-        <w:t>(To create interface between Hardware Abstraction Layer)</w:t>
+        <w:t>CAN_Adapter(To create interface between Hardware Abstraction Layer)</w:t>
       </w:r>
     </w:p>
     <w:p>
@@ -4724,23 +4732,12 @@
           <w:ilvl w:val="0"/>
           <w:numId w:val="10"/>
         </w:numPr>
-        <w:rPr>
-          <w:strike/>
-        </w:rPr>
-      </w:pPr>
-      <w:proofErr w:type="spellStart"/>
-      <w:r>
-        <w:rPr>
-          <w:strike/>
-        </w:rPr>
-        <w:t>CAN_Proxy</w:t>
-      </w:r>
-      <w:proofErr w:type="spellEnd"/>
-      <w:r>
-        <w:rPr>
-          <w:strike/>
-        </w:rPr>
-        <w:t>(Proxy class for sending the data)</w:t>
+      </w:pPr>
+      <w:r>
+        <w:t>SPI</w:t>
+      </w:r>
+      <w:r>
+        <w:t>_Main(Main Class)</w:t>
       </w:r>
     </w:p>
     <w:p>
@@ -4751,16 +4748,11 @@
           <w:numId w:val="10"/>
         </w:numPr>
       </w:pPr>
-      <w:proofErr w:type="spellStart"/>
       <w:r>
         <w:t>SPI</w:t>
       </w:r>
       <w:r>
-        <w:t>_Main</w:t>
-      </w:r>
-      <w:proofErr w:type="spellEnd"/>
-      <w:r>
-        <w:t>(Main Class)</w:t>
+        <w:t>_Processor(To process the I2C data)</w:t>
       </w:r>
     </w:p>
     <w:p>
@@ -4771,16 +4763,11 @@
           <w:numId w:val="10"/>
         </w:numPr>
       </w:pPr>
-      <w:proofErr w:type="spellStart"/>
       <w:r>
         <w:t>SPI</w:t>
       </w:r>
       <w:r>
-        <w:t>_Processor</w:t>
-      </w:r>
-      <w:proofErr w:type="spellEnd"/>
-      <w:r>
-        <w:t>(To process the I2C data)</w:t>
+        <w:t>_Interface(To create interfaces for I2C data to be passed to other classes)</w:t>
       </w:r>
     </w:p>
     <w:p>
@@ -4790,17 +4777,21 @@
           <w:ilvl w:val="0"/>
           <w:numId w:val="10"/>
         </w:numPr>
-      </w:pPr>
-      <w:proofErr w:type="spellStart"/>
-      <w:r>
+        <w:rPr>
+          <w:strike/>
+        </w:rPr>
+      </w:pPr>
+      <w:r>
+        <w:rPr>
+          <w:strike/>
+        </w:rPr>
         <w:t>SPI</w:t>
       </w:r>
       <w:r>
-        <w:t>_Interface</w:t>
-      </w:r>
-      <w:proofErr w:type="spellEnd"/>
-      <w:r>
-        <w:t>(To create interfaces for I2C data to be passed to other classes)</w:t>
+        <w:rPr>
+          <w:strike/>
+        </w:rPr>
+        <w:t>_Adapter(To create interface between Hardware Abstraction Layer)</w:t>
       </w:r>
     </w:p>
     <w:p>
@@ -4810,29 +4801,9 @@
           <w:ilvl w:val="0"/>
           <w:numId w:val="10"/>
         </w:numPr>
-        <w:rPr>
-          <w:strike/>
-        </w:rPr>
-      </w:pPr>
-      <w:proofErr w:type="spellStart"/>
-      <w:r>
-        <w:rPr>
-          <w:strike/>
-        </w:rPr>
-        <w:t>SPI</w:t>
-      </w:r>
-      <w:r>
-        <w:rPr>
-          <w:strike/>
-        </w:rPr>
-        <w:t>_Adapter</w:t>
-      </w:r>
-      <w:proofErr w:type="spellEnd"/>
-      <w:r>
-        <w:rPr>
-          <w:strike/>
-        </w:rPr>
-        <w:t>(To create interface between Hardware Abstraction Layer)</w:t>
+      </w:pPr>
+      <w:r>
+        <w:t>UART_Main(Main Class)</w:t>
       </w:r>
     </w:p>
     <w:p>
@@ -4842,29 +4813,9 @@
           <w:ilvl w:val="0"/>
           <w:numId w:val="10"/>
         </w:numPr>
-        <w:rPr>
-          <w:strike/>
-        </w:rPr>
-      </w:pPr>
-      <w:proofErr w:type="spellStart"/>
-      <w:r>
-        <w:rPr>
-          <w:strike/>
-        </w:rPr>
-        <w:t>SPI</w:t>
-      </w:r>
-      <w:r>
-        <w:rPr>
-          <w:strike/>
-        </w:rPr>
-        <w:t>_Proxy</w:t>
-      </w:r>
-      <w:proofErr w:type="spellEnd"/>
-      <w:r>
-        <w:rPr>
-          <w:strike/>
-        </w:rPr>
-        <w:t xml:space="preserve">(Proxy class for sending the data) </w:t>
+      </w:pPr>
+      <w:r>
+        <w:t>UART_Processor(To process the I2C data)</w:t>
       </w:r>
     </w:p>
     <w:p>
@@ -4875,13 +4826,8 @@
           <w:numId w:val="10"/>
         </w:numPr>
       </w:pPr>
-      <w:proofErr w:type="spellStart"/>
-      <w:r>
-        <w:t>UART_Main</w:t>
-      </w:r>
-      <w:proofErr w:type="spellEnd"/>
-      <w:r>
-        <w:t>(Main Class)</w:t>
+      <w:r>
+        <w:t>UART_Interface(To create interfaces for I2C data to be passed to other classes)</w:t>
       </w:r>
     </w:p>
     <w:p>
@@ -4891,14 +4837,21 @@
           <w:ilvl w:val="0"/>
           <w:numId w:val="10"/>
         </w:numPr>
-      </w:pPr>
-      <w:proofErr w:type="spellStart"/>
-      <w:r>
-        <w:t>UART_Processor</w:t>
-      </w:r>
-      <w:proofErr w:type="spellEnd"/>
-      <w:r>
-        <w:t>(To process the I2C data)</w:t>
+        <w:rPr>
+          <w:strike/>
+        </w:rPr>
+      </w:pPr>
+      <w:r>
+        <w:rPr>
+          <w:strike/>
+        </w:rPr>
+        <w:t>UART</w:t>
+      </w:r>
+      <w:r>
+        <w:rPr>
+          <w:strike/>
+        </w:rPr>
+        <w:t>_Adapter(To create interface between Hardware Abstraction Layer)</w:t>
       </w:r>
     </w:p>
     <w:p>
@@ -4909,13 +4862,8 @@
           <w:numId w:val="10"/>
         </w:numPr>
       </w:pPr>
-      <w:proofErr w:type="spellStart"/>
-      <w:r>
-        <w:t>UART_Interface</w:t>
-      </w:r>
-      <w:proofErr w:type="spellEnd"/>
-      <w:r>
-        <w:t>(To create interfaces for I2C data to be passed to other classes)</w:t>
+      <w:r>
+        <w:t>ADC_Main(Main Class)</w:t>
       </w:r>
     </w:p>
     <w:p>
@@ -4925,29 +4873,9 @@
           <w:ilvl w:val="0"/>
           <w:numId w:val="10"/>
         </w:numPr>
-        <w:rPr>
-          <w:strike/>
-        </w:rPr>
-      </w:pPr>
-      <w:proofErr w:type="spellStart"/>
-      <w:r>
-        <w:rPr>
-          <w:strike/>
-        </w:rPr>
-        <w:t>UART</w:t>
-      </w:r>
-      <w:r>
-        <w:rPr>
-          <w:strike/>
-        </w:rPr>
-        <w:t>_Adapter</w:t>
-      </w:r>
-      <w:proofErr w:type="spellEnd"/>
-      <w:r>
-        <w:rPr>
-          <w:strike/>
-        </w:rPr>
-        <w:t>(To create interface between Hardware Abstraction Layer)</w:t>
+      </w:pPr>
+      <w:r>
+        <w:t xml:space="preserve">ADC_Processor(To process the ADC data) </w:t>
       </w:r>
     </w:p>
     <w:p>
@@ -4957,23 +4885,9 @@
           <w:ilvl w:val="0"/>
           <w:numId w:val="10"/>
         </w:numPr>
-        <w:rPr>
-          <w:strike/>
-        </w:rPr>
-      </w:pPr>
-      <w:proofErr w:type="spellStart"/>
-      <w:r>
-        <w:rPr>
-          <w:strike/>
-        </w:rPr>
-        <w:t>UART_Proxy</w:t>
-      </w:r>
-      <w:proofErr w:type="spellEnd"/>
-      <w:r>
-        <w:rPr>
-          <w:strike/>
-        </w:rPr>
-        <w:t xml:space="preserve">(Proxy class for sending the data) </w:t>
+      </w:pPr>
+      <w:r>
+        <w:t>ADC_Interface(To create interfaces for ADC data to be passed to other classes)</w:t>
       </w:r>
     </w:p>
     <w:p>
@@ -4983,14 +4897,15 @@
           <w:ilvl w:val="0"/>
           <w:numId w:val="10"/>
         </w:numPr>
-      </w:pPr>
-      <w:proofErr w:type="spellStart"/>
-      <w:r>
-        <w:t>ADC_Main</w:t>
-      </w:r>
-      <w:proofErr w:type="spellEnd"/>
-      <w:r>
-        <w:t>(Main Class)</w:t>
+        <w:rPr>
+          <w:strike/>
+        </w:rPr>
+      </w:pPr>
+      <w:r>
+        <w:rPr>
+          <w:strike/>
+        </w:rPr>
+        <w:t>ADC_Adapter(To create interface between Hardware Abstraction Layer)</w:t>
       </w:r>
     </w:p>
     <w:p>
@@ -5001,13 +4916,11 @@
           <w:numId w:val="10"/>
         </w:numPr>
       </w:pPr>
-      <w:proofErr w:type="spellStart"/>
-      <w:r>
-        <w:t>ADC_Processor</w:t>
-      </w:r>
-      <w:proofErr w:type="spellEnd"/>
-      <w:r>
-        <w:t xml:space="preserve">(To process the ADC data) </w:t>
+      <w:r>
+        <w:t>Odometer</w:t>
+      </w:r>
+      <w:r>
+        <w:t>_Main(Main Class)</w:t>
       </w:r>
     </w:p>
     <w:p>
@@ -5018,13 +4931,11 @@
           <w:numId w:val="10"/>
         </w:numPr>
       </w:pPr>
-      <w:proofErr w:type="spellStart"/>
-      <w:r>
-        <w:t>ADC_Interface</w:t>
-      </w:r>
-      <w:proofErr w:type="spellEnd"/>
-      <w:r>
-        <w:t>(To create interfaces for ADC data to be passed to other classes)</w:t>
+      <w:r>
+        <w:t>Odometer</w:t>
+      </w:r>
+      <w:r>
+        <w:t>_Processor(To process the Sensor interrupt data)</w:t>
       </w:r>
     </w:p>
     <w:p>
@@ -5034,23 +4945,12 @@
           <w:ilvl w:val="0"/>
           <w:numId w:val="10"/>
         </w:numPr>
-        <w:rPr>
-          <w:strike/>
-        </w:rPr>
-      </w:pPr>
-      <w:proofErr w:type="spellStart"/>
-      <w:r>
-        <w:rPr>
-          <w:strike/>
-        </w:rPr>
-        <w:t>ADC_Adapter</w:t>
-      </w:r>
-      <w:proofErr w:type="spellEnd"/>
-      <w:r>
-        <w:rPr>
-          <w:strike/>
-        </w:rPr>
-        <w:t>(To create interface between Hardware Abstraction Layer)</w:t>
+      </w:pPr>
+      <w:r>
+        <w:t>Odometer_</w:t>
+      </w:r>
+      <w:r>
+        <w:t>Interface(To create interfaces for VSS data to be passed to other classes)</w:t>
       </w:r>
     </w:p>
     <w:p>
@@ -5060,17 +4960,21 @@
           <w:ilvl w:val="0"/>
           <w:numId w:val="10"/>
         </w:numPr>
-      </w:pPr>
-      <w:proofErr w:type="spellStart"/>
-      <w:r>
-        <w:t>Odometer</w:t>
-      </w:r>
-      <w:r>
-        <w:t>_Main</w:t>
-      </w:r>
-      <w:proofErr w:type="spellEnd"/>
-      <w:r>
-        <w:t>(Main Class)</w:t>
+        <w:rPr>
+          <w:strike/>
+        </w:rPr>
+      </w:pPr>
+      <w:r>
+        <w:rPr>
+          <w:strike/>
+        </w:rPr>
+        <w:t>Odometer_</w:t>
+      </w:r>
+      <w:r>
+        <w:rPr>
+          <w:strike/>
+        </w:rPr>
+        <w:t>Adapter(To create interface between Hardware Abstraction Layer)</w:t>
       </w:r>
     </w:p>
     <w:p>
@@ -5081,16 +4985,8 @@
           <w:numId w:val="10"/>
         </w:numPr>
       </w:pPr>
-      <w:proofErr w:type="spellStart"/>
-      <w:r>
-        <w:t>Odometer</w:t>
-      </w:r>
-      <w:r>
-        <w:t>_Processor</w:t>
-      </w:r>
-      <w:proofErr w:type="spellEnd"/>
-      <w:r>
-        <w:t>(To process the Sensor interrupt data)</w:t>
+      <w:r>
+        <w:t>LCD_Main(Main Class)</w:t>
       </w:r>
     </w:p>
     <w:p>
@@ -5101,16 +4997,14 @@
           <w:numId w:val="10"/>
         </w:numPr>
       </w:pPr>
-      <w:proofErr w:type="spellStart"/>
-      <w:r>
-        <w:t>Odometer_</w:t>
-      </w:r>
-      <w:r>
-        <w:t>Interface</w:t>
-      </w:r>
-      <w:proofErr w:type="spellEnd"/>
-      <w:r>
-        <w:t>(To create interfaces for VSS data to be passed to other classes)</w:t>
+      <w:r>
+        <w:t>LCD_Processor(</w:t>
+      </w:r>
+      <w:r>
+        <w:t>Functions for LCD display handling</w:t>
+      </w:r>
+      <w:r>
+        <w:t>)</w:t>
       </w:r>
     </w:p>
     <w:p>
@@ -5120,29 +5014,9 @@
           <w:ilvl w:val="0"/>
           <w:numId w:val="10"/>
         </w:numPr>
-        <w:rPr>
-          <w:strike/>
-        </w:rPr>
-      </w:pPr>
-      <w:proofErr w:type="spellStart"/>
-      <w:r>
-        <w:rPr>
-          <w:strike/>
-        </w:rPr>
-        <w:t>Odometer_</w:t>
-      </w:r>
-      <w:r>
-        <w:rPr>
-          <w:strike/>
-        </w:rPr>
-        <w:t>Adapter</w:t>
-      </w:r>
-      <w:proofErr w:type="spellEnd"/>
-      <w:r>
-        <w:rPr>
-          <w:strike/>
-        </w:rPr>
-        <w:t>(To create interface between Hardware Abstraction Layer)</w:t>
+      </w:pPr>
+      <w:r>
+        <w:t>LCD_Interface(To create interfaces to LCD data to be passed to other classes)</w:t>
       </w:r>
     </w:p>
     <w:p>
@@ -5152,14 +5026,15 @@
           <w:ilvl w:val="0"/>
           <w:numId w:val="10"/>
         </w:numPr>
-      </w:pPr>
-      <w:proofErr w:type="spellStart"/>
-      <w:r>
-        <w:t>LCD_Main</w:t>
-      </w:r>
-      <w:proofErr w:type="spellEnd"/>
-      <w:r>
-        <w:t>(Main Class)</w:t>
+        <w:rPr>
+          <w:strike/>
+        </w:rPr>
+      </w:pPr>
+      <w:r>
+        <w:rPr>
+          <w:strike/>
+        </w:rPr>
+        <w:t>LCD_Adapter(To create interface between Hardware Abstraction Layer)</w:t>
       </w:r>
     </w:p>
     <w:p>
@@ -5170,19 +5045,8 @@
           <w:numId w:val="10"/>
         </w:numPr>
       </w:pPr>
-      <w:proofErr w:type="spellStart"/>
-      <w:r>
-        <w:t>LCD_Processor</w:t>
-      </w:r>
-      <w:proofErr w:type="spellEnd"/>
-      <w:r>
-        <w:t>(</w:t>
-      </w:r>
-      <w:r>
-        <w:t>Functions for LCD display handling</w:t>
-      </w:r>
-      <w:r>
-        <w:t>)</w:t>
+      <w:r>
+        <w:t>FEE_Interface(To create interfaces for odometer data to be passed to other classes)</w:t>
       </w:r>
     </w:p>
     <w:p>
@@ -5193,13 +5057,8 @@
           <w:numId w:val="10"/>
         </w:numPr>
       </w:pPr>
-      <w:proofErr w:type="spellStart"/>
-      <w:r>
-        <w:t>LCD_Interface</w:t>
-      </w:r>
-      <w:proofErr w:type="spellEnd"/>
-      <w:r>
-        <w:t>(To create interfaces to LCD data to be passed to other classes)</w:t>
+      <w:r>
+        <w:t>FEE_Wrapper(To have a possibility to wrap different FEE stacks)</w:t>
       </w:r>
     </w:p>
     <w:p>
@@ -5209,24 +5068,10 @@
           <w:ilvl w:val="0"/>
           <w:numId w:val="10"/>
         </w:numPr>
-        <w:rPr>
-          <w:strike/>
-        </w:rPr>
-      </w:pPr>
-      <w:proofErr w:type="spellStart"/>
-      <w:r>
-        <w:rPr>
-          <w:strike/>
-        </w:rPr>
+      </w:pPr>
+      <w:r>
         <w:lastRenderedPageBreak/>
-        <w:t>LCD_Adapter</w:t>
-      </w:r>
-      <w:proofErr w:type="spellEnd"/>
-      <w:r>
-        <w:rPr>
-          <w:strike/>
-        </w:rPr>
-        <w:t>(To create interface between Hardware Abstraction Layer)</w:t>
+        <w:t>IgnitionSig_Main(Main Class)</w:t>
       </w:r>
     </w:p>
     <w:p>
@@ -5237,13 +5082,8 @@
           <w:numId w:val="10"/>
         </w:numPr>
       </w:pPr>
-      <w:proofErr w:type="spellStart"/>
-      <w:r>
-        <w:t>Odometer_Main</w:t>
-      </w:r>
-      <w:proofErr w:type="spellEnd"/>
-      <w:r>
-        <w:t>(Main Class)</w:t>
+      <w:r>
+        <w:t>IgnitionSig_Processor(Process the ignition Signal Availability)</w:t>
       </w:r>
     </w:p>
     <w:p>
@@ -5254,13 +5094,8 @@
           <w:numId w:val="10"/>
         </w:numPr>
       </w:pPr>
-      <w:proofErr w:type="spellStart"/>
-      <w:r>
-        <w:t>Odometer_Processor</w:t>
-      </w:r>
-      <w:proofErr w:type="spellEnd"/>
-      <w:r>
-        <w:t>(To process odometer data)</w:t>
+      <w:r>
+        <w:t>IgnitionSignal_Interface(To create interfaces for Ignition Signal availability to be passed to other classes)</w:t>
       </w:r>
     </w:p>
     <w:p>
@@ -5270,20 +5105,15 @@
           <w:ilvl w:val="0"/>
           <w:numId w:val="10"/>
         </w:numPr>
-      </w:pPr>
-      <w:proofErr w:type="spellStart"/>
-      <w:r>
-        <w:t>Odometer_Interface</w:t>
-      </w:r>
-      <w:proofErr w:type="spellEnd"/>
-      <w:r>
-        <w:t>(To create interfaces for</w:t>
-      </w:r>
-      <w:r>
-        <w:t xml:space="preserve"> odometer </w:t>
-      </w:r>
-      <w:r>
-        <w:t>data to be passed to other classes)</w:t>
+        <w:rPr>
+          <w:strike/>
+        </w:rPr>
+      </w:pPr>
+      <w:r>
+        <w:rPr>
+          <w:strike/>
+        </w:rPr>
+        <w:t>IgnitionSignal_Adapter(To create interface between Hardware Abstraction Layer)</w:t>
       </w:r>
     </w:p>
     <w:p>
@@ -5293,23 +5123,15 @@
           <w:ilvl w:val="0"/>
           <w:numId w:val="10"/>
         </w:numPr>
-        <w:rPr>
-          <w:strike/>
-        </w:rPr>
-      </w:pPr>
-      <w:proofErr w:type="spellStart"/>
-      <w:r>
-        <w:rPr>
-          <w:strike/>
-        </w:rPr>
-        <w:t>Odometer_Adapter</w:t>
-      </w:r>
-      <w:proofErr w:type="spellEnd"/>
-      <w:r>
-        <w:rPr>
-          <w:strike/>
-        </w:rPr>
-        <w:t>(To create interface between Hardware Abstraction Layer)</w:t>
+      </w:pPr>
+      <w:r>
+        <w:t xml:space="preserve">DashDataDisp_Main(Main class of the Application, here is defined the main </w:t>
+      </w:r>
+      <w:r>
+        <w:t>function of the app</w:t>
+      </w:r>
+      <w:r>
+        <w:t>)</w:t>
       </w:r>
     </w:p>
     <w:p>
@@ -5320,13 +5142,11 @@
           <w:numId w:val="10"/>
         </w:numPr>
       </w:pPr>
-      <w:proofErr w:type="spellStart"/>
-      <w:r>
-        <w:t>FEE_Interface</w:t>
-      </w:r>
-      <w:proofErr w:type="spellEnd"/>
-      <w:r>
-        <w:t>(To create interfaces for odometer data to be passed to other classes)</w:t>
+      <w:r>
+        <w:t>TurnSigHdlIndicator_Main</w:t>
+      </w:r>
+      <w:r>
+        <w:t>(Main Class)</w:t>
       </w:r>
     </w:p>
     <w:p>
@@ -5337,13 +5157,11 @@
           <w:numId w:val="10"/>
         </w:numPr>
       </w:pPr>
-      <w:proofErr w:type="spellStart"/>
-      <w:r>
-        <w:t>FEE_Wrapper</w:t>
-      </w:r>
-      <w:proofErr w:type="spellEnd"/>
-      <w:r>
-        <w:t>(To have a possibility to wrap different FEE stacks)</w:t>
+      <w:r>
+        <w:t>TurnSigHdlIndicator_Adapter</w:t>
+      </w:r>
+      <w:r>
+        <w:t>(To create interfaces between HAL)</w:t>
       </w:r>
     </w:p>
     <w:p>
@@ -5354,93 +5172,20 @@
           <w:numId w:val="10"/>
         </w:numPr>
       </w:pPr>
-      <w:proofErr w:type="spellStart"/>
-      <w:r>
-        <w:t>IgnitionSig_Main</w:t>
-      </w:r>
-      <w:proofErr w:type="spellEnd"/>
-      <w:r>
-        <w:t>(Main Class)</w:t>
-      </w:r>
-    </w:p>
-    <w:p>
-      <w:pPr>
-        <w:pStyle w:val="ListParagraph"/>
-        <w:numPr>
-          <w:ilvl w:val="0"/>
-          <w:numId w:val="10"/>
-        </w:numPr>
-      </w:pPr>
-      <w:proofErr w:type="spellStart"/>
-      <w:r>
-        <w:t>IgnitionSig_Processor</w:t>
-      </w:r>
-      <w:proofErr w:type="spellEnd"/>
-      <w:r>
-        <w:t>(Process the ignition Signal Availability)</w:t>
-      </w:r>
-    </w:p>
-    <w:p>
-      <w:pPr>
-        <w:pStyle w:val="ListParagraph"/>
-        <w:numPr>
-          <w:ilvl w:val="0"/>
-          <w:numId w:val="10"/>
-        </w:numPr>
-      </w:pPr>
-      <w:proofErr w:type="spellStart"/>
-      <w:r>
-        <w:t>IgnitionSignal_Interface</w:t>
-      </w:r>
-      <w:proofErr w:type="spellEnd"/>
-      <w:r>
-        <w:t>(To create interfaces for Ignition Signal availability to be passed to other classes)</w:t>
-      </w:r>
-    </w:p>
-    <w:p>
-      <w:pPr>
-        <w:pStyle w:val="ListParagraph"/>
-        <w:numPr>
-          <w:ilvl w:val="0"/>
-          <w:numId w:val="10"/>
-        </w:numPr>
-        <w:rPr>
-          <w:strike/>
-        </w:rPr>
-      </w:pPr>
-      <w:proofErr w:type="spellStart"/>
-      <w:r>
-        <w:rPr>
-          <w:strike/>
-        </w:rPr>
-        <w:t>IgnitionSignal_Adapter</w:t>
-      </w:r>
-      <w:proofErr w:type="spellEnd"/>
-      <w:r>
-        <w:rPr>
-          <w:strike/>
-        </w:rPr>
-        <w:t>(To create interface between Hardware Abstraction Layer)</w:t>
-      </w:r>
-    </w:p>
-    <w:p>
-      <w:pPr>
-        <w:pStyle w:val="ListParagraph"/>
-        <w:numPr>
-          <w:ilvl w:val="0"/>
-          <w:numId w:val="10"/>
-        </w:numPr>
-      </w:pPr>
-      <w:proofErr w:type="spellStart"/>
-      <w:r>
-        <w:t>DashDataDisp_Main</w:t>
-      </w:r>
-      <w:proofErr w:type="spellEnd"/>
-      <w:r>
-        <w:t xml:space="preserve">(Main class of the Application, here is defined the main </w:t>
-      </w:r>
-      <w:r>
-        <w:t>function of the app</w:t>
+      <w:r>
+        <w:t>TurnSigHdlIndicator_Interface</w:t>
+      </w:r>
+      <w:r>
+        <w:t>(</w:t>
+      </w:r>
+      <w:r>
+        <w:t xml:space="preserve">(To create interfaces for </w:t>
+      </w:r>
+      <w:r>
+        <w:t>Turn Signal and Headlight Indication</w:t>
+      </w:r>
+      <w:r>
+        <w:t xml:space="preserve"> to be passed to other classes</w:t>
       </w:r>
       <w:r>
         <w:t>)</w:t>
@@ -5512,15 +5257,7 @@
         <w:t xml:space="preserve"> CAN Bus data from Engine Management ECU is sent at 20ms rate</w:t>
       </w:r>
       <w:r>
-        <w:t xml:space="preserve"> with </w:t>
-      </w:r>
-      <w:proofErr w:type="spellStart"/>
-      <w:r>
-        <w:t>datarate</w:t>
-      </w:r>
-      <w:proofErr w:type="spellEnd"/>
-      <w:r>
-        <w:t xml:space="preserve"> of 500kb</w:t>
+        <w:t xml:space="preserve"> with datarate of 500kb</w:t>
       </w:r>
       <w:r>
         <w:t>.</w:t>
@@ -5535,11 +5272,7 @@
         <w:t>0x5e8</w:t>
       </w:r>
       <w:r>
-        <w:t xml:space="preserve">.CAN DBC is available </w:t>
-      </w:r>
-      <w:r>
-        <w:lastRenderedPageBreak/>
-        <w:t xml:space="preserve">in design folder of project. </w:t>
+        <w:t xml:space="preserve">.CAN DBC is available in design folder of project. </w:t>
       </w:r>
       <w:r>
         <w:t>Flash EEPROM Emulation shall be used for storing the mileage data into flash.</w:t>
@@ -5579,6 +5312,7 @@
         <w:pStyle w:val="Caption"/>
       </w:pPr>
       <w:r>
+        <w:lastRenderedPageBreak/>
         <w:t xml:space="preserve">Following Documents are available: </w:t>
       </w:r>
     </w:p>
@@ -5852,6 +5586,7 @@
       </w:pPr>
       <w:bookmarkStart w:id="48" w:name="_Toc286849743"/>
       <w:r>
+        <w:lastRenderedPageBreak/>
         <w:t>Functional Requirements</w:t>
       </w:r>
       <w:bookmarkEnd w:id="48"/>
@@ -6287,6 +6022,7 @@
         </w:numPr>
       </w:pPr>
       <w:r>
+        <w:lastRenderedPageBreak/>
         <w:t>Oil Pressure</w:t>
       </w:r>
     </w:p>
@@ -6372,13 +6108,8 @@
       </w:r>
       <w:r>
         <w:tab/>
-        <w:t xml:space="preserve">Oil Temperature threshold warning value is greater than 140 </w:t>
-      </w:r>
-      <w:proofErr w:type="spellStart"/>
-      <w:r>
-        <w:t>degC</w:t>
-      </w:r>
-      <w:proofErr w:type="spellEnd"/>
+        <w:t>Oil Temperature threshold warning value is greater than 140 degC</w:t>
+      </w:r>
     </w:p>
     <w:p>
       <w:r>
@@ -6395,10 +6126,9 @@
       </w:r>
       <w:r>
         <w:tab/>
-        <w:t>T</w:t>
-      </w:r>
-      <w:r>
-        <w:t>BD</w:t>
+      </w:r>
+      <w:r>
+        <w:t>Charging Voltage less than 13.5 Volts</w:t>
       </w:r>
     </w:p>
     <w:p/>
@@ -6419,49 +6149,51 @@
       <w:pPr>
         <w:pStyle w:val="Heading3"/>
       </w:pPr>
+      <w:bookmarkStart w:id="51" w:name="_Hlk181453063"/>
+      <w:r>
+        <w:t>Description and Priority</w:t>
+      </w:r>
+    </w:p>
+    <w:p>
+      <w:r>
+        <w:t xml:space="preserve">Mileage data shall be displayed at Page 1 of LCD display. Mileage data is derived from calculation based on inputs from Vehicle Speed Sensor and Vehicle Parameters. Mileage calculation will be based on how many pulses are per one kilometer. Storing of Mileage data will be performed at Ignition OFF signal by writing the data into FEE. </w:t>
+      </w:r>
+      <w:r>
+        <w:t xml:space="preserve">Display of </w:t>
+      </w:r>
+      <w:r>
+        <w:t>Mileage data</w:t>
+      </w:r>
+      <w:r>
+        <w:t xml:space="preserve"> are considered with </w:t>
+      </w:r>
+      <w:r>
+        <w:t>Low</w:t>
+      </w:r>
+      <w:r>
+        <w:t xml:space="preserve"> Priority.</w:t>
+      </w:r>
+    </w:p>
+    <w:bookmarkEnd w:id="51"/>
+    <w:p>
+      <w:pPr>
+        <w:pStyle w:val="Heading3"/>
+      </w:pPr>
+      <w:r>
+        <w:t>Stimulus/Response Sequences</w:t>
+      </w:r>
+    </w:p>
+    <w:p>
+      <w:r>
+        <w:t>Mileage value shall be updated by increment of 1, and only when value is updated, updated value will be shown on LCD display.</w:t>
+      </w:r>
+    </w:p>
+    <w:p>
+      <w:pPr>
+        <w:pStyle w:val="Heading3"/>
+      </w:pPr>
       <w:r>
         <w:lastRenderedPageBreak/>
-        <w:t>Description and Priority</w:t>
-      </w:r>
-    </w:p>
-    <w:p>
-      <w:r>
-        <w:t xml:space="preserve">Mileage data shall be displayed at Page 1 of LCD display. Mileage data is derived from calculation based on inputs from Vehicle Speed Sensor and Vehicle Parameters. Mileage calculation will be based on how many pulses are per one kilometer. Storing of Mileage data will be performed at Ignition OFF signal by writing the data into FEE. </w:t>
-      </w:r>
-      <w:r>
-        <w:t xml:space="preserve">Display of </w:t>
-      </w:r>
-      <w:r>
-        <w:t>Mileage data</w:t>
-      </w:r>
-      <w:r>
-        <w:t xml:space="preserve"> are considered with </w:t>
-      </w:r>
-      <w:r>
-        <w:t>Low</w:t>
-      </w:r>
-      <w:r>
-        <w:t xml:space="preserve"> Priority.</w:t>
-      </w:r>
-    </w:p>
-    <w:p>
-      <w:pPr>
-        <w:pStyle w:val="Heading3"/>
-      </w:pPr>
-      <w:r>
-        <w:t>Stimulus/Response Sequences</w:t>
-      </w:r>
-    </w:p>
-    <w:p>
-      <w:r>
-        <w:t>Mileage value shall be updated by increment of 1, and only when value is updated, updated value will be shown on LCD display.</w:t>
-      </w:r>
-    </w:p>
-    <w:p>
-      <w:pPr>
-        <w:pStyle w:val="Heading3"/>
-      </w:pPr>
-      <w:r>
         <w:t>Functional Requirements</w:t>
       </w:r>
     </w:p>
@@ -6576,7 +6308,6 @@
         <w:pStyle w:val="Heading3"/>
       </w:pPr>
       <w:r>
-        <w:lastRenderedPageBreak/>
         <w:t>Functional Requirements</w:t>
       </w:r>
     </w:p>
@@ -6645,15 +6376,7 @@
     </w:p>
     <w:p>
       <w:r>
-        <w:t xml:space="preserve">Where n is RPM and </w:t>
-      </w:r>
-      <w:proofErr w:type="spellStart"/>
-      <w:r>
-        <w:t>rd</w:t>
-      </w:r>
-      <w:proofErr w:type="spellEnd"/>
-      <w:r>
-        <w:t xml:space="preserve"> is Dynamic Rolling Radius of the vehicle(vehicle parameters)</w:t>
+        <w:t>Where n is RPM and rd is Dynamic Rolling Radius of the vehicle(vehicle parameters)</w:t>
       </w:r>
     </w:p>
     <w:p>
@@ -6663,33 +6386,377 @@
     </w:p>
     <w:p>
       <w:r>
+        <w:lastRenderedPageBreak/>
         <w:t>REQ-18:</w:t>
+      </w:r>
+      <w:r>
+        <w:tab/>
+      </w:r>
+      <w:r>
+        <w:t>Based on REQ-17, Dynamic rolling radius is 0.267m and number of pulses per one revolution shall be 10. This means that for one meter of covered distance 6 pulses shall be present. Circumference is 1.167m, this means that we have 0.167m covered by each pulse. Six pulses cover 1m of distance.</w:t>
+      </w:r>
+    </w:p>
+    <w:p>
+      <w:r>
+        <w:t>REQ-19:</w:t>
+      </w:r>
+      <w:r>
+        <w:tab/>
+      </w:r>
+      <w:r>
+        <w:t xml:space="preserve">Addendum to REQ-17. Additional Vehicle speed calculation explanation. </w:t>
+      </w:r>
+      <m:oMath>
+        <m:r>
+          <w:rPr>
+            <w:rFonts w:ascii="Cambria Math" w:hAnsi="Cambria Math"/>
+          </w:rPr>
+          <m:t>V= ω*</m:t>
+        </m:r>
+        <m:sSub>
+          <m:sSubPr>
+            <m:ctrlPr>
+              <w:rPr>
+                <w:rFonts w:ascii="Cambria Math" w:hAnsi="Cambria Math"/>
+                <w:i/>
+              </w:rPr>
+            </m:ctrlPr>
+          </m:sSubPr>
+          <m:e>
+            <m:r>
+              <w:rPr>
+                <w:rFonts w:ascii="Cambria Math" w:hAnsi="Cambria Math"/>
+              </w:rPr>
+              <m:t>r</m:t>
+            </m:r>
+          </m:e>
+          <m:sub>
+            <m:r>
+              <w:rPr>
+                <w:rFonts w:ascii="Cambria Math" w:hAnsi="Cambria Math"/>
+              </w:rPr>
+              <m:t>d</m:t>
+            </m:r>
+          </m:sub>
+        </m:sSub>
+        <m:r>
+          <w:rPr>
+            <w:rFonts w:ascii="Cambria Math" w:hAnsi="Cambria Math"/>
+          </w:rPr>
+          <m:t>=</m:t>
+        </m:r>
+        <m:f>
+          <m:fPr>
+            <m:ctrlPr>
+              <w:rPr>
+                <w:rFonts w:ascii="Cambria Math" w:hAnsi="Cambria Math"/>
+                <w:i/>
+              </w:rPr>
+            </m:ctrlPr>
+          </m:fPr>
+          <m:num>
+            <m:r>
+              <w:rPr>
+                <w:rFonts w:ascii="Cambria Math" w:hAnsi="Cambria Math"/>
+              </w:rPr>
+              <m:t>∆θ</m:t>
+            </m:r>
+          </m:num>
+          <m:den>
+            <m:r>
+              <w:rPr>
+                <w:rFonts w:ascii="Cambria Math" w:hAnsi="Cambria Math"/>
+              </w:rPr>
+              <m:t>∆t</m:t>
+            </m:r>
+          </m:den>
+        </m:f>
+        <m:r>
+          <w:rPr>
+            <w:rFonts w:ascii="Cambria Math" w:hAnsi="Cambria Math"/>
+          </w:rPr>
+          <m:t xml:space="preserve">* </m:t>
+        </m:r>
+        <m:sSub>
+          <m:sSubPr>
+            <m:ctrlPr>
+              <w:rPr>
+                <w:rFonts w:ascii="Cambria Math" w:hAnsi="Cambria Math"/>
+                <w:i/>
+              </w:rPr>
+            </m:ctrlPr>
+          </m:sSubPr>
+          <m:e>
+            <m:r>
+              <w:rPr>
+                <w:rFonts w:ascii="Cambria Math" w:hAnsi="Cambria Math"/>
+              </w:rPr>
+              <m:t>r</m:t>
+            </m:r>
+          </m:e>
+          <m:sub>
+            <m:r>
+              <w:rPr>
+                <w:rFonts w:ascii="Cambria Math" w:hAnsi="Cambria Math"/>
+              </w:rPr>
+              <m:t>d</m:t>
+            </m:r>
+          </m:sub>
+        </m:sSub>
+        <m:r>
+          <w:rPr>
+            <w:rFonts w:ascii="Cambria Math" w:hAnsi="Cambria Math"/>
+          </w:rPr>
+          <m:t xml:space="preserve"> .</m:t>
+        </m:r>
+      </m:oMath>
+      <w:r>
+        <w:t xml:space="preserve"> Theta is angle covered by one revolution and units are in radians. This must be converted to meters by multiplying by </w:t>
+      </w:r>
+      <m:oMath>
+        <m:r>
+          <w:rPr>
+            <w:rFonts w:ascii="Cambria Math" w:hAnsi="Cambria Math"/>
+          </w:rPr>
+          <m:t>2*π</m:t>
+        </m:r>
+      </m:oMath>
+      <w:r>
+        <w:t>.</w:t>
+      </w:r>
+    </w:p>
+    <w:p>
+      <w:r>
+        <w:t xml:space="preserve">Δt will be determined based on function execution timing between the two function calls for calculation of vehicle speed. Derivated vehicle speed calculation formula shall be : </w:t>
+      </w:r>
+      <m:oMath>
+        <m:r>
+          <w:rPr>
+            <w:rFonts w:ascii="Cambria Math" w:hAnsi="Cambria Math"/>
+          </w:rPr>
+          <m:t>V=</m:t>
+        </m:r>
+        <m:f>
+          <m:fPr>
+            <m:ctrlPr>
+              <w:rPr>
+                <w:rFonts w:ascii="Cambria Math" w:hAnsi="Cambria Math"/>
+                <w:i/>
+              </w:rPr>
+            </m:ctrlPr>
+          </m:fPr>
+          <m:num>
+            <m:r>
+              <w:rPr>
+                <w:rFonts w:ascii="Cambria Math" w:hAnsi="Cambria Math"/>
+              </w:rPr>
+              <m:t>2* π*</m:t>
+            </m:r>
+            <m:d>
+              <m:dPr>
+                <m:ctrlPr>
+                  <w:rPr>
+                    <w:rFonts w:ascii="Cambria Math" w:hAnsi="Cambria Math"/>
+                    <w:i/>
+                  </w:rPr>
+                </m:ctrlPr>
+              </m:dPr>
+              <m:e>
+                <m:f>
+                  <m:fPr>
+                    <m:ctrlPr>
+                      <w:rPr>
+                        <w:rFonts w:ascii="Cambria Math" w:hAnsi="Cambria Math"/>
+                        <w:i/>
+                      </w:rPr>
+                    </m:ctrlPr>
+                  </m:fPr>
+                  <m:num>
+                    <m:r>
+                      <w:rPr>
+                        <w:rFonts w:ascii="Cambria Math" w:hAnsi="Cambria Math"/>
+                      </w:rPr>
+                      <m:t>NumberOfPulses</m:t>
+                    </m:r>
+                  </m:num>
+                  <m:den>
+                    <m:r>
+                      <w:rPr>
+                        <w:rFonts w:ascii="Cambria Math" w:hAnsi="Cambria Math"/>
+                      </w:rPr>
+                      <m:t>NumberOfPulsesPerRotation</m:t>
+                    </m:r>
+                  </m:den>
+                </m:f>
+              </m:e>
+            </m:d>
+          </m:num>
+          <m:den>
+            <m:r>
+              <w:rPr>
+                <w:rFonts w:ascii="Cambria Math" w:hAnsi="Cambria Math"/>
+              </w:rPr>
+              <m:t>∆t</m:t>
+            </m:r>
+          </m:den>
+        </m:f>
+        <m:r>
+          <w:rPr>
+            <w:rFonts w:ascii="Cambria Math" w:hAnsi="Cambria Math"/>
+          </w:rPr>
+          <m:t>*</m:t>
+        </m:r>
+        <m:sSub>
+          <m:sSubPr>
+            <m:ctrlPr>
+              <w:rPr>
+                <w:rFonts w:ascii="Cambria Math" w:hAnsi="Cambria Math"/>
+                <w:i/>
+              </w:rPr>
+            </m:ctrlPr>
+          </m:sSubPr>
+          <m:e>
+            <m:r>
+              <w:rPr>
+                <w:rFonts w:ascii="Cambria Math" w:hAnsi="Cambria Math"/>
+              </w:rPr>
+              <m:t>r</m:t>
+            </m:r>
+          </m:e>
+          <m:sub>
+            <m:r>
+              <w:rPr>
+                <w:rFonts w:ascii="Cambria Math" w:hAnsi="Cambria Math"/>
+              </w:rPr>
+              <m:t>d</m:t>
+            </m:r>
+          </m:sub>
+        </m:sSub>
+      </m:oMath>
+    </w:p>
+    <w:p>
+      <w:r>
+        <w:t>REQ-20:</w:t>
       </w:r>
       <w:r>
         <w:tab/>
         <w:t>TBD</w:t>
       </w:r>
     </w:p>
-    <w:p>
-      <w:r>
-        <w:t>REQ-19:</w:t>
-      </w:r>
-      <w:r>
-        <w:tab/>
-        <w:t>TBD</w:t>
-      </w:r>
-    </w:p>
-    <w:p>
-      <w:r>
-        <w:t>REQ-20:</w:t>
-      </w:r>
-      <w:r>
-        <w:tab/>
-        <w:t>TBD</w:t>
-      </w:r>
-    </w:p>
     <w:p/>
+    <w:p>
+      <w:pPr>
+        <w:pStyle w:val="Heading2"/>
+      </w:pPr>
+      <w:r>
+        <w:t>Display Turn Signal and Headlights Indicators</w:t>
+      </w:r>
+    </w:p>
+    <w:p>
+      <w:r>
+        <w:t xml:space="preserve">This feature shall provide </w:t>
+      </w:r>
+      <w:r>
+        <w:t>Turn signal and Headlight Indication</w:t>
+      </w:r>
+      <w:r>
+        <w:t xml:space="preserve"> to the Driver via LCD display.</w:t>
+      </w:r>
+    </w:p>
+    <w:p>
+      <w:pPr>
+        <w:pStyle w:val="Heading3"/>
+      </w:pPr>
+      <w:r>
+        <w:t>Description and Priority</w:t>
+      </w:r>
+    </w:p>
+    <w:p>
+      <w:r>
+        <w:t>Indication data</w:t>
+      </w:r>
+      <w:r>
+        <w:t xml:space="preserve"> shall be displayed at Page 1 of LCD display. </w:t>
+      </w:r>
+      <w:r>
+        <w:t>Indication of signals is provided via corresponding GPIO pins that are connected to the Turn Signals and Headlights indicators</w:t>
+      </w:r>
+      <w:r>
+        <w:t>.</w:t>
+      </w:r>
+    </w:p>
+    <w:p>
+      <w:pPr>
+        <w:pStyle w:val="Heading3"/>
+      </w:pPr>
+      <w:r>
+        <w:t>Stimulus/Response Sequences</w:t>
+      </w:r>
+    </w:p>
+    <w:p>
+      <w:r>
+        <w:t xml:space="preserve">Indication of Turn signals or Headlights will be considered active when on corresponding GPIO pin Active High Signal is present. </w:t>
+      </w:r>
+    </w:p>
+    <w:p>
+      <w:pPr>
+        <w:pStyle w:val="Heading3"/>
+      </w:pPr>
+      <w:r>
+        <w:t>Functional Requirements</w:t>
+      </w:r>
+    </w:p>
+    <w:p>
+      <w:r>
+        <w:t xml:space="preserve">Below are Functional requirements: </w:t>
+      </w:r>
+    </w:p>
     <w:p/>
+    <w:p>
+      <w:r>
+        <w:t>REQ-21 : Turn Signals and Headlight Indicators shall be updated at 10ms rate.</w:t>
+      </w:r>
+    </w:p>
+    <w:p>
+      <w:r>
+        <w:t>REQ-2</w:t>
+      </w:r>
+      <w:r>
+        <w:t>2</w:t>
+      </w:r>
+      <w:r>
+        <w:t xml:space="preserve"> : T</w:t>
+      </w:r>
+      <w:r>
+        <w:t>here shall be no priorities between Turn Signal and Headlight Indicators.</w:t>
+      </w:r>
+    </w:p>
+    <w:p>
+      <w:r>
+        <w:lastRenderedPageBreak/>
+        <w:t>REQ-23: TBD</w:t>
+      </w:r>
+    </w:p>
+    <w:p/>
+    <w:p>
+      <w:pPr>
+        <w:pStyle w:val="Heading3"/>
+        <w:numPr>
+          <w:ilvl w:val="0"/>
+          <w:numId w:val="0"/>
+        </w:numPr>
+      </w:pPr>
+    </w:p>
+    <w:p/>
+    <w:p>
+      <w:pPr>
+        <w:pStyle w:val="Heading3"/>
+        <w:numPr>
+          <w:ilvl w:val="0"/>
+          <w:numId w:val="0"/>
+        </w:numPr>
+      </w:pPr>
+    </w:p>
     <w:p>
       <w:pPr>
         <w:pStyle w:val="Heading1"/>
@@ -6711,13 +6778,13 @@
       <w:pPr>
         <w:pStyle w:val="Heading2"/>
       </w:pPr>
-      <w:bookmarkStart w:id="51" w:name="_Toc26969073"/>
-      <w:bookmarkStart w:id="52" w:name="_Toc286849746"/>
+      <w:bookmarkStart w:id="52" w:name="_Toc26969073"/>
+      <w:bookmarkStart w:id="53" w:name="_Toc286849746"/>
       <w:r>
         <w:t>User Interfaces</w:t>
       </w:r>
-      <w:bookmarkEnd w:id="51"/>
       <w:bookmarkEnd w:id="52"/>
+      <w:bookmarkEnd w:id="53"/>
     </w:p>
     <w:p>
       <w:pPr>
@@ -6849,16 +6916,15 @@
       <w:pPr>
         <w:pStyle w:val="Heading2"/>
       </w:pPr>
-      <w:bookmarkStart w:id="53" w:name="_Toc439994684"/>
-      <w:bookmarkStart w:id="54" w:name="_Toc26969074"/>
-      <w:bookmarkStart w:id="55" w:name="_Toc286849747"/>
-      <w:r>
-        <w:lastRenderedPageBreak/>
+      <w:bookmarkStart w:id="54" w:name="_Toc439994684"/>
+      <w:bookmarkStart w:id="55" w:name="_Toc26969074"/>
+      <w:bookmarkStart w:id="56" w:name="_Toc286849747"/>
+      <w:r>
         <w:t>Hardware Interfaces</w:t>
       </w:r>
-      <w:bookmarkEnd w:id="53"/>
       <w:bookmarkEnd w:id="54"/>
       <w:bookmarkEnd w:id="55"/>
+      <w:bookmarkEnd w:id="56"/>
     </w:p>
     <w:p>
       <w:pPr>
@@ -6916,6 +6982,7 @@
         </w:numPr>
       </w:pPr>
       <w:r>
+        <w:lastRenderedPageBreak/>
         <w:t>Oil Pressure sensor shall be filtered and reduced to supported Voltage level for ADC HW peripheral in MCU. Voltage signal range shall be between 0.5VDC – 4.5VDC. Please see the datasheet of chosen sensor.</w:t>
       </w:r>
     </w:p>
@@ -6934,15 +7001,7 @@
         <w:t>Temperature</w:t>
       </w:r>
       <w:r>
-        <w:t xml:space="preserve"> sensor shall be filtered and reduced to supported Voltage level for ADC HW peripheral in MCU. Sensor is usually of NTC type, so the proper coefficients and calculation must be </w:t>
-      </w:r>
-      <w:proofErr w:type="spellStart"/>
-      <w:r>
-        <w:t>performed.Please</w:t>
-      </w:r>
-      <w:proofErr w:type="spellEnd"/>
-      <w:r>
-        <w:t xml:space="preserve"> see the datasheet of chosen sensor.</w:t>
+        <w:t xml:space="preserve"> sensor shall be filtered and reduced to supported Voltage level for ADC HW peripheral in MCU. Sensor is usually of NTC type, so the proper coefficients and calculation must be performed.Please see the datasheet of chosen sensor.</w:t>
       </w:r>
     </w:p>
     <w:p>
@@ -6954,31 +7013,7 @@
         </w:numPr>
       </w:pPr>
       <w:r>
-        <w:t xml:space="preserve">Data from </w:t>
-      </w:r>
-      <w:proofErr w:type="spellStart"/>
-      <w:r>
-        <w:t>Megasquirt</w:t>
-      </w:r>
-      <w:proofErr w:type="spellEnd"/>
-      <w:r>
-        <w:t xml:space="preserve"> ECU shall be received via CAN bus. CAN bus signal will go to </w:t>
-      </w:r>
-      <w:proofErr w:type="spellStart"/>
-      <w:r>
-        <w:t>Transciever</w:t>
-      </w:r>
-      <w:proofErr w:type="spellEnd"/>
-      <w:r>
-        <w:t xml:space="preserve"> Circuit and </w:t>
-      </w:r>
-      <w:proofErr w:type="spellStart"/>
-      <w:r>
-        <w:t>Transciever</w:t>
-      </w:r>
-      <w:proofErr w:type="spellEnd"/>
-      <w:r>
-        <w:t xml:space="preserve"> will forward the processed data to CAN HW peripheral of MCU.</w:t>
+        <w:t>Data from Megasquirt ECU shall be received via CAN bus. CAN bus signal will go to Transciever Circuit and Transciever will forward the processed data to CAN HW peripheral of MCU.</w:t>
       </w:r>
     </w:p>
     <w:p>
@@ -7005,6 +7040,26 @@
         <w:t>.</w:t>
       </w:r>
     </w:p>
+    <w:p>
+      <w:pPr>
+        <w:pStyle w:val="ListParagraph"/>
+        <w:numPr>
+          <w:ilvl w:val="0"/>
+          <w:numId w:val="16"/>
+        </w:numPr>
+      </w:pPr>
+      <w:r>
+        <w:t xml:space="preserve">Turn Signal and Headlight Indications detection shall be interfaced via optocoupler and filtered via low pass filter. </w:t>
+      </w:r>
+      <w:r>
+        <w:t>Further it will be sent to GPIO HW peripheral of MCU.</w:t>
+      </w:r>
+    </w:p>
+    <w:p>
+      <w:pPr>
+        <w:pStyle w:val="ListParagraph"/>
+      </w:pPr>
+    </w:p>
     <w:p/>
     <w:p/>
     <w:p>
@@ -7021,7 +7076,6 @@
         <w:rPr>
           <w:noProof/>
         </w:rPr>
-        <w:lastRenderedPageBreak/>
         <w:drawing>
           <wp:inline distT="0" distB="0" distL="0" distR="0" wp14:anchorId="51639F41" wp14:editId="1DC90D95">
             <wp:extent cx="5276215" cy="2557145"/>
@@ -7140,6 +7194,7 @@
         <w:rPr>
           <w:noProof/>
         </w:rPr>
+        <w:lastRenderedPageBreak/>
         <w:drawing>
           <wp:inline distT="0" distB="0" distL="0" distR="0" wp14:anchorId="5D791FC9" wp14:editId="3D424174">
             <wp:extent cx="3372484" cy="3483696"/>
@@ -7248,16 +7303,15 @@
       <w:pPr>
         <w:pStyle w:val="Heading2"/>
       </w:pPr>
-      <w:bookmarkStart w:id="56" w:name="_Toc439994685"/>
-      <w:bookmarkStart w:id="57" w:name="_Toc26969075"/>
-      <w:bookmarkStart w:id="58" w:name="_Toc286849748"/>
-      <w:r>
-        <w:lastRenderedPageBreak/>
+      <w:bookmarkStart w:id="57" w:name="_Toc439994685"/>
+      <w:bookmarkStart w:id="58" w:name="_Toc26969075"/>
+      <w:bookmarkStart w:id="59" w:name="_Toc286849748"/>
+      <w:r>
         <w:t>Software Interfaces</w:t>
       </w:r>
-      <w:bookmarkEnd w:id="56"/>
       <w:bookmarkEnd w:id="57"/>
       <w:bookmarkEnd w:id="58"/>
+      <w:bookmarkEnd w:id="59"/>
       <w:r>
         <w:t xml:space="preserve"> -TBD</w:t>
       </w:r>
@@ -7392,15 +7446,16 @@
       <w:pPr>
         <w:pStyle w:val="Heading2"/>
       </w:pPr>
-      <w:bookmarkStart w:id="59" w:name="_Toc439994686"/>
-      <w:bookmarkStart w:id="60" w:name="_Toc26969076"/>
-      <w:bookmarkStart w:id="61" w:name="_Toc286849749"/>
-      <w:r>
+      <w:bookmarkStart w:id="60" w:name="_Toc439994686"/>
+      <w:bookmarkStart w:id="61" w:name="_Toc26969076"/>
+      <w:bookmarkStart w:id="62" w:name="_Toc286849749"/>
+      <w:r>
+        <w:lastRenderedPageBreak/>
         <w:t>Communications Interfaces</w:t>
       </w:r>
-      <w:bookmarkEnd w:id="59"/>
       <w:bookmarkEnd w:id="60"/>
       <w:bookmarkEnd w:id="61"/>
+      <w:bookmarkEnd w:id="62"/>
     </w:p>
     <w:p>
       <w:pPr>
@@ -7419,26 +7474,10 @@
         </w:numPr>
       </w:pPr>
       <w:r>
-        <w:t xml:space="preserve">Two UART interfaces, one for FREE RTOS </w:t>
-      </w:r>
-      <w:proofErr w:type="spellStart"/>
-      <w:r>
-        <w:t>realtime</w:t>
-      </w:r>
-      <w:proofErr w:type="spellEnd"/>
-      <w:r>
-        <w:t xml:space="preserve"> debugging and other one for LCD Display(optional</w:t>
-      </w:r>
-      <w:r>
-        <w:t xml:space="preserve">- </w:t>
-      </w:r>
-      <w:proofErr w:type="spellStart"/>
-      <w:r>
-        <w:t>Nextion</w:t>
-      </w:r>
-      <w:proofErr w:type="spellEnd"/>
-      <w:r>
-        <w:t xml:space="preserve"> Display is used</w:t>
+        <w:t>Two UART interfaces, one for FREE RTOS realtime debugging and other one for LCD Display(optional</w:t>
+      </w:r>
+      <w:r>
+        <w:t>- Nextion Display is used</w:t>
       </w:r>
       <w:r>
         <w:t xml:space="preserve">). Setup will be as follows : </w:t>
@@ -7494,27 +7533,27 @@
         <w:ind w:left="0" w:firstLine="0"/>
         <w:jc w:val="left"/>
       </w:pPr>
-      <w:bookmarkStart w:id="62" w:name="_Toc26969077"/>
-      <w:bookmarkStart w:id="63" w:name="_Toc286849750"/>
-      <w:bookmarkStart w:id="64" w:name="_Toc439994690"/>
+      <w:bookmarkStart w:id="63" w:name="_Toc26969077"/>
+      <w:bookmarkStart w:id="64" w:name="_Toc286849750"/>
+      <w:bookmarkStart w:id="65" w:name="_Toc439994690"/>
       <w:r>
         <w:t>Other Nonfunctional Requirements</w:t>
       </w:r>
-      <w:bookmarkEnd w:id="62"/>
       <w:bookmarkEnd w:id="63"/>
+      <w:bookmarkEnd w:id="64"/>
     </w:p>
     <w:p>
       <w:pPr>
         <w:pStyle w:val="Heading2"/>
       </w:pPr>
-      <w:bookmarkStart w:id="65" w:name="_Toc26969078"/>
-      <w:bookmarkStart w:id="66" w:name="_Toc286849751"/>
+      <w:bookmarkStart w:id="66" w:name="_Toc26969078"/>
+      <w:bookmarkStart w:id="67" w:name="_Toc286849751"/>
       <w:r>
         <w:t>Performance Requirements</w:t>
       </w:r>
-      <w:bookmarkEnd w:id="64"/>
       <w:bookmarkEnd w:id="65"/>
       <w:bookmarkEnd w:id="66"/>
+      <w:bookmarkEnd w:id="67"/>
     </w:p>
     <w:p>
       <w:pPr>
@@ -7537,16 +7576,15 @@
       <w:pPr>
         <w:pStyle w:val="Heading2"/>
       </w:pPr>
-      <w:bookmarkStart w:id="67" w:name="_Toc439994691"/>
-      <w:bookmarkStart w:id="68" w:name="_Toc26969079"/>
-      <w:bookmarkStart w:id="69" w:name="_Toc286849752"/>
-      <w:r>
-        <w:lastRenderedPageBreak/>
+      <w:bookmarkStart w:id="68" w:name="_Toc439994691"/>
+      <w:bookmarkStart w:id="69" w:name="_Toc26969079"/>
+      <w:bookmarkStart w:id="70" w:name="_Toc286849752"/>
+      <w:r>
         <w:t>Safety Requirements</w:t>
       </w:r>
-      <w:bookmarkEnd w:id="67"/>
       <w:bookmarkEnd w:id="68"/>
       <w:bookmarkEnd w:id="69"/>
+      <w:bookmarkEnd w:id="70"/>
     </w:p>
     <w:p>
       <w:pPr>
@@ -7570,15 +7608,15 @@
       <w:pPr>
         <w:pStyle w:val="Heading2"/>
       </w:pPr>
-      <w:bookmarkStart w:id="70" w:name="_Toc439994692"/>
-      <w:bookmarkStart w:id="71" w:name="_Toc26969080"/>
-      <w:bookmarkStart w:id="72" w:name="_Toc286849753"/>
+      <w:bookmarkStart w:id="71" w:name="_Toc439994692"/>
+      <w:bookmarkStart w:id="72" w:name="_Toc26969080"/>
+      <w:bookmarkStart w:id="73" w:name="_Toc286849753"/>
       <w:r>
         <w:t>Security Requirements</w:t>
       </w:r>
-      <w:bookmarkEnd w:id="70"/>
       <w:bookmarkEnd w:id="71"/>
       <w:bookmarkEnd w:id="72"/>
+      <w:bookmarkEnd w:id="73"/>
     </w:p>
     <w:p>
       <w:pPr>
@@ -7592,15 +7630,15 @@
       <w:pPr>
         <w:pStyle w:val="Heading2"/>
       </w:pPr>
-      <w:bookmarkStart w:id="73" w:name="_Toc439994693"/>
-      <w:bookmarkStart w:id="74" w:name="_Toc26969081"/>
-      <w:bookmarkStart w:id="75" w:name="_Toc286849754"/>
+      <w:bookmarkStart w:id="74" w:name="_Toc439994693"/>
+      <w:bookmarkStart w:id="75" w:name="_Toc26969081"/>
+      <w:bookmarkStart w:id="76" w:name="_Toc286849754"/>
       <w:r>
         <w:t>Software Quality Attributes</w:t>
       </w:r>
-      <w:bookmarkEnd w:id="73"/>
       <w:bookmarkEnd w:id="74"/>
       <w:bookmarkEnd w:id="75"/>
+      <w:bookmarkEnd w:id="76"/>
     </w:p>
     <w:p>
       <w:pPr>
@@ -7657,9 +7695,9 @@
       <w:pPr>
         <w:pStyle w:val="Heading2"/>
       </w:pPr>
-      <w:bookmarkStart w:id="76" w:name="_Toc439994695"/>
-      <w:bookmarkStart w:id="77" w:name="_Toc26969082"/>
-      <w:bookmarkStart w:id="78" w:name="_Toc286849755"/>
+      <w:bookmarkStart w:id="77" w:name="_Toc439994695"/>
+      <w:bookmarkStart w:id="78" w:name="_Toc26969082"/>
+      <w:bookmarkStart w:id="79" w:name="_Toc286849755"/>
       <w:r>
         <w:t>Hardware Requirements</w:t>
       </w:r>
@@ -7686,7 +7724,6 @@
         <w:rPr>
           <w:noProof/>
         </w:rPr>
-        <w:lastRenderedPageBreak/>
         <w:drawing>
           <wp:inline distT="0" distB="0" distL="0" distR="0" wp14:anchorId="0F4DCBC6" wp14:editId="368F241A">
             <wp:extent cx="5276215" cy="2549525"/>
@@ -7752,17 +7789,8 @@
           <w:b/>
           <w:bCs/>
         </w:rPr>
-        <w:t xml:space="preserve"> NTC Thermistor </w:t>
-      </w:r>
-      <w:proofErr w:type="spellStart"/>
-      <w:r>
-        <w:rPr>
-          <w:b/>
-          <w:bCs/>
-        </w:rPr>
-        <w:t>Cicrcuit</w:t>
-      </w:r>
-      <w:proofErr w:type="spellEnd"/>
+        <w:t xml:space="preserve"> NTC Thermistor Cicrcuit</w:t>
+      </w:r>
     </w:p>
     <w:p>
       <w:r>
@@ -8012,7 +8040,6 @@
         <w:pStyle w:val="Heading3"/>
       </w:pPr>
       <w:r>
-        <w:lastRenderedPageBreak/>
         <w:t>Oil Pressure Sensor HW requirements</w:t>
       </w:r>
     </w:p>
@@ -8028,19 +8055,7 @@
     </w:p>
     <w:p>
       <w:r>
-        <w:t>REQ-2</w:t>
-      </w:r>
-      <w:r>
-        <w:t>7</w:t>
-      </w:r>
-      <w:r>
-        <w:t xml:space="preserve">: Oil pressure sensor </w:t>
-      </w:r>
-      <w:r>
-        <w:t>characteristic shall be linear, or close to linear</w:t>
-      </w:r>
-      <w:r>
-        <w:t>.</w:t>
+        <w:t>REQ-27: Oil pressure sensor characteristic shall be linear, or close to linear.</w:t>
       </w:r>
     </w:p>
     <w:p>
@@ -8071,11 +8086,11 @@
       <w:r>
         <w:t xml:space="preserve">P2 = </w:t>
       </w:r>
-      <w:bookmarkStart w:id="79" w:name="_Hlk133361241"/>
+      <w:bookmarkStart w:id="80" w:name="_Hlk133361241"/>
       <w:r>
         <w:t>19.3474</w:t>
       </w:r>
-      <w:bookmarkEnd w:id="79"/>
+      <w:bookmarkEnd w:id="80"/>
     </w:p>
     <w:p>
       <w:r>
@@ -8084,16 +8099,7 @@
     </w:p>
     <w:p>
       <w:r>
-        <w:t xml:space="preserve"> y = P1 * x + P2 = </w:t>
-      </w:r>
-      <w:r>
-        <w:t>12.5737</w:t>
-      </w:r>
-      <w:r>
-        <w:t xml:space="preserve"> * x + </w:t>
-      </w:r>
-      <w:r>
-        <w:t>19.3474</w:t>
+        <w:t xml:space="preserve"> y = P1 * x + P2 = 12.5737 * x + 19.3474</w:t>
       </w:r>
     </w:p>
     <w:p>
@@ -8110,6 +8116,7 @@
         <w:rPr>
           <w:noProof/>
         </w:rPr>
+        <w:lastRenderedPageBreak/>
         <w:drawing>
           <wp:inline distT="0" distB="0" distL="0" distR="0" wp14:anchorId="2B8480FA" wp14:editId="14B25C49">
             <wp:extent cx="2896536" cy="2163779"/>
@@ -8239,12 +8246,11 @@
         <w:jc w:val="left"/>
       </w:pPr>
       <w:r>
-        <w:lastRenderedPageBreak/>
         <w:t>Other Requirements</w:t>
       </w:r>
-      <w:bookmarkEnd w:id="76"/>
       <w:bookmarkEnd w:id="77"/>
       <w:bookmarkEnd w:id="78"/>
+      <w:bookmarkEnd w:id="79"/>
     </w:p>
     <w:p>
       <w:pPr>
@@ -8262,15 +8268,15 @@
           <w:numId w:val="0"/>
         </w:numPr>
       </w:pPr>
-      <w:bookmarkStart w:id="80" w:name="_Toc439994696"/>
-      <w:bookmarkStart w:id="81" w:name="_Toc26969083"/>
-      <w:bookmarkStart w:id="82" w:name="_Toc286849756"/>
+      <w:bookmarkStart w:id="81" w:name="_Toc439994696"/>
+      <w:bookmarkStart w:id="82" w:name="_Toc26969083"/>
+      <w:bookmarkStart w:id="83" w:name="_Toc286849756"/>
       <w:r>
         <w:t>Appendix A: Glossary</w:t>
       </w:r>
-      <w:bookmarkEnd w:id="80"/>
       <w:bookmarkEnd w:id="81"/>
       <w:bookmarkEnd w:id="82"/>
+      <w:bookmarkEnd w:id="83"/>
     </w:p>
     <w:p>
       <w:pPr>
@@ -8288,15 +8294,15 @@
           <w:numId w:val="0"/>
         </w:numPr>
       </w:pPr>
-      <w:bookmarkStart w:id="83" w:name="_Toc439994697"/>
-      <w:bookmarkStart w:id="84" w:name="_Toc26969084"/>
-      <w:bookmarkStart w:id="85" w:name="_Toc286849757"/>
+      <w:bookmarkStart w:id="84" w:name="_Toc439994697"/>
+      <w:bookmarkStart w:id="85" w:name="_Toc26969084"/>
+      <w:bookmarkStart w:id="86" w:name="_Toc286849757"/>
       <w:r>
         <w:t>Appendix B: Analysis Models</w:t>
       </w:r>
-      <w:bookmarkEnd w:id="83"/>
       <w:bookmarkEnd w:id="84"/>
       <w:bookmarkEnd w:id="85"/>
+      <w:bookmarkEnd w:id="86"/>
     </w:p>
     <w:p>
       <w:pPr>
@@ -8317,15 +8323,15 @@
           <w:numId w:val="0"/>
         </w:numPr>
       </w:pPr>
-      <w:bookmarkStart w:id="86" w:name="_Toc439994698"/>
-      <w:bookmarkStart w:id="87" w:name="_Toc26969085"/>
-      <w:bookmarkStart w:id="88" w:name="_Toc286849758"/>
+      <w:bookmarkStart w:id="87" w:name="_Toc439994698"/>
+      <w:bookmarkStart w:id="88" w:name="_Toc26969085"/>
+      <w:bookmarkStart w:id="89" w:name="_Toc286849758"/>
       <w:r>
         <w:t>Appendix C: Issues List</w:t>
       </w:r>
-      <w:bookmarkEnd w:id="86"/>
       <w:bookmarkEnd w:id="87"/>
       <w:bookmarkEnd w:id="88"/>
+      <w:bookmarkEnd w:id="89"/>
     </w:p>
     <w:p>
       <w:pPr>
@@ -9152,7 +9158,7 @@
         <w:rFonts w:ascii="Symbol" w:hAnsi="Symbol" w:hint="default"/>
       </w:rPr>
     </w:lvl>
-    <w:lvl w:ilvl="1" w:tplc="04090003" w:tentative="1">
+    <w:lvl w:ilvl="1" w:tplc="04090003">
       <w:start w:val="1"/>
       <w:numFmt w:val="bullet"/>
       <w:lvlText w:val="o"/>

</xml_diff>

<commit_message>
Architecture and Requirements update
</commit_message>
<xml_diff>
--- a/Design/Requirements/SW_REQUIREMENT_SPECIFICATION_DOCUMENT.docx
+++ b/Design/Requirements/SW_REQUIREMENT_SPECIFICATION_DOCUMENT.docx
@@ -967,7 +967,23 @@
                 <w:rFonts w:asciiTheme="minorHAnsi" w:hAnsiTheme="minorHAnsi" w:cstheme="minorHAnsi"/>
                 <w:szCs w:val="22"/>
               </w:rPr>
-              <w:t>Changed file Structure/Removed Adapter class and added HW_Wrapper component</w:t>
+              <w:t xml:space="preserve">Changed file Structure/Removed Adapter class and added </w:t>
+            </w:r>
+            <w:proofErr w:type="spellStart"/>
+            <w:r>
+              <w:rPr>
+                <w:rFonts w:asciiTheme="minorHAnsi" w:hAnsiTheme="minorHAnsi" w:cstheme="minorHAnsi"/>
+                <w:szCs w:val="22"/>
+              </w:rPr>
+              <w:t>HW_Wrapper</w:t>
+            </w:r>
+            <w:proofErr w:type="spellEnd"/>
+            <w:r>
+              <w:rPr>
+                <w:rFonts w:asciiTheme="minorHAnsi" w:hAnsiTheme="minorHAnsi" w:cstheme="minorHAnsi"/>
+                <w:szCs w:val="22"/>
+              </w:rPr>
+              <w:t xml:space="preserve"> component</w:t>
             </w:r>
           </w:p>
         </w:tc>
@@ -1264,6 +1280,94 @@
           </w:p>
         </w:tc>
       </w:tr>
+      <w:tr>
+        <w:tc>
+          <w:tcPr>
+            <w:tcW w:w="1458" w:type="dxa"/>
+          </w:tcPr>
+          <w:p>
+            <w:pPr>
+              <w:pStyle w:val="Caption"/>
+              <w:rPr>
+                <w:rFonts w:asciiTheme="minorHAnsi" w:hAnsiTheme="minorHAnsi" w:cstheme="minorHAnsi"/>
+                <w:szCs w:val="22"/>
+              </w:rPr>
+            </w:pPr>
+            <w:r>
+              <w:rPr>
+                <w:rFonts w:asciiTheme="minorHAnsi" w:hAnsiTheme="minorHAnsi" w:cstheme="minorHAnsi"/>
+                <w:szCs w:val="22"/>
+              </w:rPr>
+              <w:t>30/11/2024</w:t>
+            </w:r>
+          </w:p>
+        </w:tc>
+        <w:tc>
+          <w:tcPr>
+            <w:tcW w:w="1080" w:type="dxa"/>
+          </w:tcPr>
+          <w:p>
+            <w:pPr>
+              <w:pStyle w:val="Caption"/>
+              <w:jc w:val="center"/>
+              <w:rPr>
+                <w:rFonts w:asciiTheme="minorHAnsi" w:hAnsiTheme="minorHAnsi" w:cstheme="minorHAnsi"/>
+                <w:szCs w:val="22"/>
+              </w:rPr>
+            </w:pPr>
+            <w:r>
+              <w:rPr>
+                <w:rFonts w:asciiTheme="minorHAnsi" w:hAnsiTheme="minorHAnsi" w:cstheme="minorHAnsi"/>
+                <w:szCs w:val="22"/>
+              </w:rPr>
+              <w:t>0.8</w:t>
+            </w:r>
+          </w:p>
+        </w:tc>
+        <w:tc>
+          <w:tcPr>
+            <w:tcW w:w="3855" w:type="dxa"/>
+          </w:tcPr>
+          <w:p>
+            <w:pPr>
+              <w:pStyle w:val="Caption"/>
+              <w:jc w:val="left"/>
+              <w:rPr>
+                <w:rFonts w:asciiTheme="minorHAnsi" w:hAnsiTheme="minorHAnsi" w:cstheme="minorHAnsi"/>
+                <w:szCs w:val="22"/>
+              </w:rPr>
+            </w:pPr>
+            <w:r>
+              <w:rPr>
+                <w:rFonts w:asciiTheme="minorHAnsi" w:hAnsiTheme="minorHAnsi" w:cstheme="minorHAnsi"/>
+                <w:szCs w:val="22"/>
+              </w:rPr>
+              <w:t>Added Class for the Buzzer and Thermocouple, updated HW interfaces to support the Thermocouples and buzzer</w:t>
+            </w:r>
+          </w:p>
+        </w:tc>
+        <w:tc>
+          <w:tcPr>
+            <w:tcW w:w="2131" w:type="dxa"/>
+          </w:tcPr>
+          <w:p>
+            <w:pPr>
+              <w:pStyle w:val="Caption"/>
+              <w:rPr>
+                <w:rFonts w:asciiTheme="minorHAnsi" w:hAnsiTheme="minorHAnsi" w:cstheme="minorHAnsi"/>
+                <w:szCs w:val="22"/>
+              </w:rPr>
+            </w:pPr>
+            <w:r>
+              <w:rPr>
+                <w:rFonts w:asciiTheme="minorHAnsi" w:hAnsiTheme="minorHAnsi" w:cstheme="minorHAnsi"/>
+                <w:szCs w:val="22"/>
+              </w:rPr>
+              <w:t>Miroslav Mitrovic</w:t>
+            </w:r>
+          </w:p>
+        </w:tc>
+      </w:tr>
     </w:tbl>
     <w:p>
       <w:pPr>
@@ -4409,7 +4513,15 @@
           </w:p>
           <w:p>
             <w:r>
-              <w:t>Flash Eeprom Emulation</w:t>
+              <w:t xml:space="preserve">Flash </w:t>
+            </w:r>
+            <w:proofErr w:type="spellStart"/>
+            <w:r>
+              <w:t>Eeprom</w:t>
+            </w:r>
+            <w:proofErr w:type="spellEnd"/>
+            <w:r>
+              <w:t xml:space="preserve"> Emulation</w:t>
             </w:r>
           </w:p>
           <w:p/>
@@ -4561,8 +4673,13 @@
           <w:numId w:val="10"/>
         </w:numPr>
       </w:pPr>
-      <w:r>
-        <w:t xml:space="preserve">HW_Wrapper(to provide the </w:t>
+      <w:proofErr w:type="spellStart"/>
+      <w:r>
+        <w:t>HW_Wrapper</w:t>
+      </w:r>
+      <w:proofErr w:type="spellEnd"/>
+      <w:r>
+        <w:t xml:space="preserve">(to provide the </w:t>
       </w:r>
       <w:r>
         <w:t>separation between Application and HW Abstraction Layer)</w:t>
@@ -4579,12 +4696,14 @@
           <w:numId w:val="10"/>
         </w:numPr>
       </w:pPr>
+      <w:proofErr w:type="spellStart"/>
       <w:r>
         <w:t>Adc</w:t>
       </w:r>
       <w:r>
         <w:t>_Wrapper</w:t>
       </w:r>
+      <w:proofErr w:type="spellEnd"/>
     </w:p>
     <w:p>
       <w:pPr>
@@ -4594,12 +4713,14 @@
           <w:numId w:val="10"/>
         </w:numPr>
       </w:pPr>
+      <w:proofErr w:type="spellStart"/>
       <w:r>
         <w:t>Can</w:t>
       </w:r>
       <w:r>
         <w:t>_Wrapper</w:t>
       </w:r>
+      <w:proofErr w:type="spellEnd"/>
     </w:p>
     <w:p>
       <w:pPr>
@@ -4609,12 +4730,14 @@
           <w:numId w:val="10"/>
         </w:numPr>
       </w:pPr>
+      <w:proofErr w:type="spellStart"/>
       <w:r>
         <w:t>Gpio</w:t>
       </w:r>
       <w:r>
         <w:t>_Wrapper</w:t>
       </w:r>
+      <w:proofErr w:type="spellEnd"/>
     </w:p>
     <w:p>
       <w:pPr>
@@ -4624,12 +4747,14 @@
           <w:numId w:val="10"/>
         </w:numPr>
       </w:pPr>
+      <w:proofErr w:type="spellStart"/>
       <w:r>
         <w:t>Spi</w:t>
       </w:r>
       <w:r>
         <w:t>_Wrapper</w:t>
       </w:r>
+      <w:proofErr w:type="spellEnd"/>
     </w:p>
     <w:p>
       <w:pPr>
@@ -4639,12 +4764,14 @@
           <w:numId w:val="10"/>
         </w:numPr>
       </w:pPr>
+      <w:proofErr w:type="spellStart"/>
       <w:r>
         <w:t>Uart</w:t>
       </w:r>
       <w:r>
         <w:t>_Wrapper</w:t>
       </w:r>
+      <w:proofErr w:type="spellEnd"/>
     </w:p>
     <w:p>
       <w:pPr>
@@ -4654,12 +4781,14 @@
           <w:numId w:val="10"/>
         </w:numPr>
       </w:pPr>
+      <w:proofErr w:type="spellStart"/>
       <w:r>
         <w:t>Flash</w:t>
       </w:r>
       <w:r>
         <w:t>_Wrapper</w:t>
       </w:r>
+      <w:proofErr w:type="spellEnd"/>
     </w:p>
     <w:p/>
     <w:p/>
@@ -4678,9 +4807,14 @@
           <w:numId w:val="10"/>
         </w:numPr>
       </w:pPr>
+      <w:proofErr w:type="spellStart"/>
       <w:r>
         <w:lastRenderedPageBreak/>
-        <w:t>CAN_Main(Main Class)</w:t>
+        <w:t>CAN_Main</w:t>
+      </w:r>
+      <w:proofErr w:type="spellEnd"/>
+      <w:r>
+        <w:t>(Main Class)</w:t>
       </w:r>
     </w:p>
     <w:p>
@@ -4691,8 +4825,13 @@
           <w:numId w:val="10"/>
         </w:numPr>
       </w:pPr>
-      <w:r>
-        <w:t>CAN_Processor(To process the CAN data)</w:t>
+      <w:proofErr w:type="spellStart"/>
+      <w:r>
+        <w:t>CAN_Processor</w:t>
+      </w:r>
+      <w:proofErr w:type="spellEnd"/>
+      <w:r>
+        <w:t>(To process the CAN data)</w:t>
       </w:r>
     </w:p>
     <w:p>
@@ -4703,8 +4842,13 @@
           <w:numId w:val="10"/>
         </w:numPr>
       </w:pPr>
-      <w:r>
-        <w:t>CAN_Interface(To create interfaces for CAN data to be passed to other classes)</w:t>
+      <w:proofErr w:type="spellStart"/>
+      <w:r>
+        <w:t>CAN_Interface</w:t>
+      </w:r>
+      <w:proofErr w:type="spellEnd"/>
+      <w:r>
+        <w:t>(To create interfaces for CAN data to be passed to other classes)</w:t>
       </w:r>
     </w:p>
     <w:p>
@@ -4718,11 +4862,19 @@
           <w:strike/>
         </w:rPr>
       </w:pPr>
+      <w:proofErr w:type="spellStart"/>
       <w:r>
         <w:rPr>
           <w:strike/>
         </w:rPr>
-        <w:t>CAN_Adapter(To create interface between Hardware Abstraction Layer)</w:t>
+        <w:t>CAN_Adapter</w:t>
+      </w:r>
+      <w:proofErr w:type="spellEnd"/>
+      <w:r>
+        <w:rPr>
+          <w:strike/>
+        </w:rPr>
+        <w:t>(To create interface between Hardware Abstraction Layer)</w:t>
       </w:r>
     </w:p>
     <w:p>
@@ -4733,11 +4885,16 @@
           <w:numId w:val="10"/>
         </w:numPr>
       </w:pPr>
+      <w:proofErr w:type="spellStart"/>
       <w:r>
         <w:t>SPI</w:t>
       </w:r>
       <w:r>
-        <w:t>_Main(Main Class)</w:t>
+        <w:t>_Main</w:t>
+      </w:r>
+      <w:proofErr w:type="spellEnd"/>
+      <w:r>
+        <w:t>(Main Class)</w:t>
       </w:r>
     </w:p>
     <w:p>
@@ -4748,11 +4905,16 @@
           <w:numId w:val="10"/>
         </w:numPr>
       </w:pPr>
+      <w:proofErr w:type="spellStart"/>
       <w:r>
         <w:t>SPI</w:t>
       </w:r>
       <w:r>
-        <w:t>_Processor(To process the I2C data)</w:t>
+        <w:t>_Processor</w:t>
+      </w:r>
+      <w:proofErr w:type="spellEnd"/>
+      <w:r>
+        <w:t>(To process the I2C data)</w:t>
       </w:r>
     </w:p>
     <w:p>
@@ -4763,11 +4925,16 @@
           <w:numId w:val="10"/>
         </w:numPr>
       </w:pPr>
+      <w:proofErr w:type="spellStart"/>
       <w:r>
         <w:t>SPI</w:t>
       </w:r>
       <w:r>
-        <w:t>_Interface(To create interfaces for I2C data to be passed to other classes)</w:t>
+        <w:t>_Interface</w:t>
+      </w:r>
+      <w:proofErr w:type="spellEnd"/>
+      <w:r>
+        <w:t>(To create interfaces for I2C data to be passed to other classes)</w:t>
       </w:r>
     </w:p>
     <w:p>
@@ -4781,6 +4948,7 @@
           <w:strike/>
         </w:rPr>
       </w:pPr>
+      <w:proofErr w:type="spellStart"/>
       <w:r>
         <w:rPr>
           <w:strike/>
@@ -4791,7 +4959,14 @@
         <w:rPr>
           <w:strike/>
         </w:rPr>
-        <w:t>_Adapter(To create interface between Hardware Abstraction Layer)</w:t>
+        <w:t>_Adapter</w:t>
+      </w:r>
+      <w:proofErr w:type="spellEnd"/>
+      <w:r>
+        <w:rPr>
+          <w:strike/>
+        </w:rPr>
+        <w:t>(To create interface between Hardware Abstraction Layer)</w:t>
       </w:r>
     </w:p>
     <w:p>
@@ -4802,8 +4977,13 @@
           <w:numId w:val="10"/>
         </w:numPr>
       </w:pPr>
-      <w:r>
-        <w:t>UART_Main(Main Class)</w:t>
+      <w:proofErr w:type="spellStart"/>
+      <w:r>
+        <w:t>UART_Main</w:t>
+      </w:r>
+      <w:proofErr w:type="spellEnd"/>
+      <w:r>
+        <w:t>(Main Class)</w:t>
       </w:r>
     </w:p>
     <w:p>
@@ -4814,8 +4994,13 @@
           <w:numId w:val="10"/>
         </w:numPr>
       </w:pPr>
-      <w:r>
-        <w:t>UART_Processor(To process the I2C data)</w:t>
+      <w:proofErr w:type="spellStart"/>
+      <w:r>
+        <w:t>UART_Processor</w:t>
+      </w:r>
+      <w:proofErr w:type="spellEnd"/>
+      <w:r>
+        <w:t>(To process the I2C data)</w:t>
       </w:r>
     </w:p>
     <w:p>
@@ -4826,8 +5011,13 @@
           <w:numId w:val="10"/>
         </w:numPr>
       </w:pPr>
-      <w:r>
-        <w:t>UART_Interface(To create interfaces for I2C data to be passed to other classes)</w:t>
+      <w:proofErr w:type="spellStart"/>
+      <w:r>
+        <w:t>UART_Interface</w:t>
+      </w:r>
+      <w:proofErr w:type="spellEnd"/>
+      <w:r>
+        <w:t>(To create interfaces for I2C data to be passed to other classes)</w:t>
       </w:r>
     </w:p>
     <w:p>
@@ -4841,6 +5031,7 @@
           <w:strike/>
         </w:rPr>
       </w:pPr>
+      <w:proofErr w:type="spellStart"/>
       <w:r>
         <w:rPr>
           <w:strike/>
@@ -4851,7 +5042,14 @@
         <w:rPr>
           <w:strike/>
         </w:rPr>
-        <w:t>_Adapter(To create interface between Hardware Abstraction Layer)</w:t>
+        <w:t>_Adapter</w:t>
+      </w:r>
+      <w:proofErr w:type="spellEnd"/>
+      <w:r>
+        <w:rPr>
+          <w:strike/>
+        </w:rPr>
+        <w:t>(To create interface between Hardware Abstraction Layer)</w:t>
       </w:r>
     </w:p>
     <w:p>
@@ -4862,8 +5060,13 @@
           <w:numId w:val="10"/>
         </w:numPr>
       </w:pPr>
-      <w:r>
-        <w:t>ADC_Main(Main Class)</w:t>
+      <w:proofErr w:type="spellStart"/>
+      <w:r>
+        <w:t>ADC_Main</w:t>
+      </w:r>
+      <w:proofErr w:type="spellEnd"/>
+      <w:r>
+        <w:t>(Main Class)</w:t>
       </w:r>
     </w:p>
     <w:p>
@@ -4874,8 +5077,13 @@
           <w:numId w:val="10"/>
         </w:numPr>
       </w:pPr>
-      <w:r>
-        <w:t xml:space="preserve">ADC_Processor(To process the ADC data) </w:t>
+      <w:proofErr w:type="spellStart"/>
+      <w:r>
+        <w:t>ADC_Processor</w:t>
+      </w:r>
+      <w:proofErr w:type="spellEnd"/>
+      <w:r>
+        <w:t xml:space="preserve">(To process the ADC data) </w:t>
       </w:r>
     </w:p>
     <w:p>
@@ -4886,8 +5094,13 @@
           <w:numId w:val="10"/>
         </w:numPr>
       </w:pPr>
-      <w:r>
-        <w:t>ADC_Interface(To create interfaces for ADC data to be passed to other classes)</w:t>
+      <w:proofErr w:type="spellStart"/>
+      <w:r>
+        <w:t>ADC_Interface</w:t>
+      </w:r>
+      <w:proofErr w:type="spellEnd"/>
+      <w:r>
+        <w:t>(To create interfaces for ADC data to be passed to other classes)</w:t>
       </w:r>
     </w:p>
     <w:p>
@@ -4901,11 +5114,19 @@
           <w:strike/>
         </w:rPr>
       </w:pPr>
+      <w:proofErr w:type="spellStart"/>
       <w:r>
         <w:rPr>
           <w:strike/>
         </w:rPr>
-        <w:t>ADC_Adapter(To create interface between Hardware Abstraction Layer)</w:t>
+        <w:t>ADC_Adapter</w:t>
+      </w:r>
+      <w:proofErr w:type="spellEnd"/>
+      <w:r>
+        <w:rPr>
+          <w:strike/>
+        </w:rPr>
+        <w:t>(To create interface between Hardware Abstraction Layer)</w:t>
       </w:r>
     </w:p>
     <w:p>
@@ -4916,11 +5137,16 @@
           <w:numId w:val="10"/>
         </w:numPr>
       </w:pPr>
+      <w:proofErr w:type="spellStart"/>
       <w:r>
         <w:t>Odometer</w:t>
       </w:r>
       <w:r>
-        <w:t>_Main(Main Class)</w:t>
+        <w:t>_Main</w:t>
+      </w:r>
+      <w:proofErr w:type="spellEnd"/>
+      <w:r>
+        <w:t>(Main Class)</w:t>
       </w:r>
     </w:p>
     <w:p>
@@ -4931,11 +5157,16 @@
           <w:numId w:val="10"/>
         </w:numPr>
       </w:pPr>
+      <w:proofErr w:type="spellStart"/>
       <w:r>
         <w:t>Odometer</w:t>
       </w:r>
       <w:r>
-        <w:t>_Processor(To process the Sensor interrupt data)</w:t>
+        <w:t>_Processor</w:t>
+      </w:r>
+      <w:proofErr w:type="spellEnd"/>
+      <w:r>
+        <w:t>(To process the Sensor interrupt data)</w:t>
       </w:r>
     </w:p>
     <w:p>
@@ -4946,11 +5177,16 @@
           <w:numId w:val="10"/>
         </w:numPr>
       </w:pPr>
+      <w:proofErr w:type="spellStart"/>
       <w:r>
         <w:t>Odometer_</w:t>
       </w:r>
       <w:r>
-        <w:t>Interface(To create interfaces for VSS data to be passed to other classes)</w:t>
+        <w:t>Interface</w:t>
+      </w:r>
+      <w:proofErr w:type="spellEnd"/>
+      <w:r>
+        <w:t>(To create interfaces for VSS data to be passed to other classes)</w:t>
       </w:r>
     </w:p>
     <w:p>
@@ -4964,6 +5200,7 @@
           <w:strike/>
         </w:rPr>
       </w:pPr>
+      <w:proofErr w:type="spellStart"/>
       <w:r>
         <w:rPr>
           <w:strike/>
@@ -4974,7 +5211,14 @@
         <w:rPr>
           <w:strike/>
         </w:rPr>
-        <w:t>Adapter(To create interface between Hardware Abstraction Layer)</w:t>
+        <w:t>Adapter</w:t>
+      </w:r>
+      <w:proofErr w:type="spellEnd"/>
+      <w:r>
+        <w:rPr>
+          <w:strike/>
+        </w:rPr>
+        <w:t>(To create interface between Hardware Abstraction Layer)</w:t>
       </w:r>
     </w:p>
     <w:p>
@@ -4985,8 +5229,13 @@
           <w:numId w:val="10"/>
         </w:numPr>
       </w:pPr>
-      <w:r>
-        <w:t>LCD_Main(Main Class)</w:t>
+      <w:proofErr w:type="spellStart"/>
+      <w:r>
+        <w:t>LCD_Main</w:t>
+      </w:r>
+      <w:proofErr w:type="spellEnd"/>
+      <w:r>
+        <w:t>(Main Class)</w:t>
       </w:r>
     </w:p>
     <w:p>
@@ -4997,8 +5246,13 @@
           <w:numId w:val="10"/>
         </w:numPr>
       </w:pPr>
-      <w:r>
-        <w:t>LCD_Processor(</w:t>
+      <w:proofErr w:type="spellStart"/>
+      <w:r>
+        <w:t>LCD_Processor</w:t>
+      </w:r>
+      <w:proofErr w:type="spellEnd"/>
+      <w:r>
+        <w:t>(</w:t>
       </w:r>
       <w:r>
         <w:t>Functions for LCD display handling</w:t>
@@ -5015,8 +5269,13 @@
           <w:numId w:val="10"/>
         </w:numPr>
       </w:pPr>
-      <w:r>
-        <w:t>LCD_Interface(To create interfaces to LCD data to be passed to other classes)</w:t>
+      <w:proofErr w:type="spellStart"/>
+      <w:r>
+        <w:t>LCD_Interface</w:t>
+      </w:r>
+      <w:proofErr w:type="spellEnd"/>
+      <w:r>
+        <w:t>(To create interfaces to LCD data to be passed to other classes)</w:t>
       </w:r>
     </w:p>
     <w:p>
@@ -5030,11 +5289,19 @@
           <w:strike/>
         </w:rPr>
       </w:pPr>
+      <w:proofErr w:type="spellStart"/>
       <w:r>
         <w:rPr>
           <w:strike/>
         </w:rPr>
-        <w:t>LCD_Adapter(To create interface between Hardware Abstraction Layer)</w:t>
+        <w:t>LCD_Adapter</w:t>
+      </w:r>
+      <w:proofErr w:type="spellEnd"/>
+      <w:r>
+        <w:rPr>
+          <w:strike/>
+        </w:rPr>
+        <w:t>(To create interface between Hardware Abstraction Layer)</w:t>
       </w:r>
     </w:p>
     <w:p>
@@ -5045,8 +5312,13 @@
           <w:numId w:val="10"/>
         </w:numPr>
       </w:pPr>
-      <w:r>
-        <w:t>FEE_Interface(To create interfaces for odometer data to be passed to other classes)</w:t>
+      <w:proofErr w:type="spellStart"/>
+      <w:r>
+        <w:t>FEE_Interface</w:t>
+      </w:r>
+      <w:proofErr w:type="spellEnd"/>
+      <w:r>
+        <w:t>(To create interfaces for odometer data to be passed to other classes)</w:t>
       </w:r>
     </w:p>
     <w:p>
@@ -5057,8 +5329,13 @@
           <w:numId w:val="10"/>
         </w:numPr>
       </w:pPr>
-      <w:r>
-        <w:t>FEE_Wrapper(To have a possibility to wrap different FEE stacks)</w:t>
+      <w:proofErr w:type="spellStart"/>
+      <w:r>
+        <w:t>FEE_Wrapper</w:t>
+      </w:r>
+      <w:proofErr w:type="spellEnd"/>
+      <w:r>
+        <w:t>(To have a possibility to wrap different FEE stacks)</w:t>
       </w:r>
     </w:p>
     <w:p>
@@ -5069,9 +5346,14 @@
           <w:numId w:val="10"/>
         </w:numPr>
       </w:pPr>
+      <w:proofErr w:type="spellStart"/>
       <w:r>
         <w:lastRenderedPageBreak/>
-        <w:t>IgnitionSig_Main(Main Class)</w:t>
+        <w:t>IgnitionSig_Main</w:t>
+      </w:r>
+      <w:proofErr w:type="spellEnd"/>
+      <w:r>
+        <w:t>(Main Class)</w:t>
       </w:r>
     </w:p>
     <w:p>
@@ -5082,8 +5364,13 @@
           <w:numId w:val="10"/>
         </w:numPr>
       </w:pPr>
-      <w:r>
-        <w:t>IgnitionSig_Processor(Process the ignition Signal Availability)</w:t>
+      <w:proofErr w:type="spellStart"/>
+      <w:r>
+        <w:t>IgnitionSig_Processor</w:t>
+      </w:r>
+      <w:proofErr w:type="spellEnd"/>
+      <w:r>
+        <w:t>(Process the ignition Signal Availability)</w:t>
       </w:r>
     </w:p>
     <w:p>
@@ -5094,8 +5381,13 @@
           <w:numId w:val="10"/>
         </w:numPr>
       </w:pPr>
-      <w:r>
-        <w:t>IgnitionSignal_Interface(To create interfaces for Ignition Signal availability to be passed to other classes)</w:t>
+      <w:proofErr w:type="spellStart"/>
+      <w:r>
+        <w:t>IgnitionSignal_Interface</w:t>
+      </w:r>
+      <w:proofErr w:type="spellEnd"/>
+      <w:r>
+        <w:t>(To create interfaces for Ignition Signal availability to be passed to other classes)</w:t>
       </w:r>
     </w:p>
     <w:p>
@@ -5109,11 +5401,19 @@
           <w:strike/>
         </w:rPr>
       </w:pPr>
+      <w:proofErr w:type="spellStart"/>
       <w:r>
         <w:rPr>
           <w:strike/>
         </w:rPr>
-        <w:t>IgnitionSignal_Adapter(To create interface between Hardware Abstraction Layer)</w:t>
+        <w:t>IgnitionSignal_Adapter</w:t>
+      </w:r>
+      <w:proofErr w:type="spellEnd"/>
+      <w:r>
+        <w:rPr>
+          <w:strike/>
+        </w:rPr>
+        <w:t>(To create interface between Hardware Abstraction Layer)</w:t>
       </w:r>
     </w:p>
     <w:p>
@@ -5124,8 +5424,13 @@
           <w:numId w:val="10"/>
         </w:numPr>
       </w:pPr>
-      <w:r>
-        <w:t xml:space="preserve">DashDataDisp_Main(Main class of the Application, here is defined the main </w:t>
+      <w:proofErr w:type="spellStart"/>
+      <w:r>
+        <w:t>DashDataDisp_Main</w:t>
+      </w:r>
+      <w:proofErr w:type="spellEnd"/>
+      <w:r>
+        <w:t xml:space="preserve">(Main class of the Application, here is defined the main </w:t>
       </w:r>
       <w:r>
         <w:t>function of the app</w:t>
@@ -5142,9 +5447,11 @@
           <w:numId w:val="10"/>
         </w:numPr>
       </w:pPr>
+      <w:proofErr w:type="spellStart"/>
       <w:r>
         <w:t>TurnSigHdlIndicator_Main</w:t>
       </w:r>
+      <w:proofErr w:type="spellEnd"/>
       <w:r>
         <w:t>(Main Class)</w:t>
       </w:r>
@@ -5157,9 +5464,11 @@
           <w:numId w:val="10"/>
         </w:numPr>
       </w:pPr>
+      <w:proofErr w:type="spellStart"/>
       <w:r>
         <w:t>TurnSigHdlIndicator_Adapter</w:t>
       </w:r>
+      <w:proofErr w:type="spellEnd"/>
       <w:r>
         <w:t>(To create interfaces between HAL)</w:t>
       </w:r>
@@ -5172,24 +5481,151 @@
           <w:numId w:val="10"/>
         </w:numPr>
       </w:pPr>
+      <w:proofErr w:type="spellStart"/>
       <w:r>
         <w:t>TurnSigHdlIndicator_Interface</w:t>
       </w:r>
+      <w:proofErr w:type="spellEnd"/>
+      <w:r>
+        <w:t>((To create interfaces for Turn Signal and Headlight Indication to be passed to other classes)</w:t>
+      </w:r>
+    </w:p>
+    <w:p>
+      <w:pPr>
+        <w:pStyle w:val="ListParagraph"/>
+        <w:numPr>
+          <w:ilvl w:val="0"/>
+          <w:numId w:val="10"/>
+        </w:numPr>
+      </w:pPr>
+      <w:proofErr w:type="spellStart"/>
+      <w:r>
+        <w:t>Thermocouple_Main</w:t>
+      </w:r>
+      <w:proofErr w:type="spellEnd"/>
+      <w:r>
+        <w:t xml:space="preserve"> </w:t>
+      </w:r>
+      <w:r>
+        <w:t>(Main Class)</w:t>
+      </w:r>
+    </w:p>
+    <w:p>
+      <w:pPr>
+        <w:pStyle w:val="ListParagraph"/>
+        <w:numPr>
+          <w:ilvl w:val="0"/>
+          <w:numId w:val="10"/>
+        </w:numPr>
+      </w:pPr>
+      <w:proofErr w:type="spellStart"/>
+      <w:r>
+        <w:t>Thermocouple_Adapter</w:t>
+      </w:r>
+      <w:proofErr w:type="spellEnd"/>
+      <w:r>
+        <w:t xml:space="preserve"> </w:t>
+      </w:r>
+      <w:r>
+        <w:t>(To create interfaces between HAL)</w:t>
+      </w:r>
+    </w:p>
+    <w:p>
+      <w:pPr>
+        <w:pStyle w:val="ListParagraph"/>
+        <w:numPr>
+          <w:ilvl w:val="0"/>
+          <w:numId w:val="10"/>
+        </w:numPr>
+      </w:pPr>
+      <w:proofErr w:type="spellStart"/>
+      <w:r>
+        <w:t>Thermocouple_Interface</w:t>
+      </w:r>
+      <w:proofErr w:type="spellEnd"/>
+      <w:r>
+        <w:t xml:space="preserve"> </w:t>
+      </w:r>
+      <w:r>
+        <w:t xml:space="preserve">((To create interfaces for </w:t>
+      </w:r>
+      <w:r>
+        <w:t>EGT Temperature Sensor SWC</w:t>
+      </w:r>
+      <w:r>
+        <w:t xml:space="preserve"> </w:t>
+      </w:r>
+      <w:r>
+        <w:t xml:space="preserve">to </w:t>
+      </w:r>
+      <w:r>
+        <w:t>be passed to other classes)</w:t>
+      </w:r>
+    </w:p>
+    <w:p>
+      <w:pPr>
+        <w:pStyle w:val="ListParagraph"/>
+        <w:numPr>
+          <w:ilvl w:val="0"/>
+          <w:numId w:val="10"/>
+        </w:numPr>
+      </w:pPr>
+      <w:proofErr w:type="spellStart"/>
+      <w:r>
+        <w:t>Thermocouple_Processor</w:t>
+      </w:r>
+      <w:proofErr w:type="spellEnd"/>
       <w:r>
         <w:t>(</w:t>
       </w:r>
       <w:r>
-        <w:t xml:space="preserve">(To create interfaces for </w:t>
-      </w:r>
-      <w:r>
-        <w:t>Turn Signal and Headlight Indication</w:t>
-      </w:r>
-      <w:r>
-        <w:t xml:space="preserve"> to be passed to other classes</w:t>
-      </w:r>
-      <w:r>
-        <w:t>)</w:t>
-      </w:r>
+        <w:t xml:space="preserve">Process the </w:t>
+      </w:r>
+      <w:r>
+        <w:t>EGT Thermocouple Temperature signal)</w:t>
+      </w:r>
+    </w:p>
+    <w:p>
+      <w:pPr>
+        <w:pStyle w:val="ListParagraph"/>
+        <w:numPr>
+          <w:ilvl w:val="0"/>
+          <w:numId w:val="10"/>
+        </w:numPr>
+      </w:pPr>
+      <w:proofErr w:type="spellStart"/>
+      <w:r>
+        <w:t>Buzzer_Adapter</w:t>
+      </w:r>
+      <w:proofErr w:type="spellEnd"/>
+      <w:r>
+        <w:t xml:space="preserve"> </w:t>
+      </w:r>
+      <w:r>
+        <w:t>(To create interfaces between HAL)</w:t>
+      </w:r>
+    </w:p>
+    <w:p>
+      <w:pPr>
+        <w:pStyle w:val="ListParagraph"/>
+        <w:numPr>
+          <w:ilvl w:val="0"/>
+          <w:numId w:val="10"/>
+        </w:numPr>
+      </w:pPr>
+      <w:proofErr w:type="spellStart"/>
+      <w:r>
+        <w:t>Buzzer_Interface</w:t>
+      </w:r>
+      <w:proofErr w:type="spellEnd"/>
+      <w:r>
+        <w:t xml:space="preserve"> ((To create interfaces for EGT Temperature Sensor SWC to be passed to other classes)</w:t>
+      </w:r>
+    </w:p>
+    <w:p>
+      <w:pPr>
+        <w:pStyle w:val="ListParagraph"/>
+      </w:pPr>
     </w:p>
     <w:p/>
     <w:p>
@@ -5231,6 +5667,7 @@
       <w:bookmarkStart w:id="32" w:name="_Toc26969066"/>
       <w:bookmarkStart w:id="33" w:name="_Toc286849736"/>
       <w:r>
+        <w:lastRenderedPageBreak/>
         <w:t>Design and Implementation Constraints</w:t>
       </w:r>
       <w:bookmarkEnd w:id="31"/>
@@ -5257,7 +5694,15 @@
         <w:t xml:space="preserve"> CAN Bus data from Engine Management ECU is sent at 20ms rate</w:t>
       </w:r>
       <w:r>
-        <w:t xml:space="preserve"> with datarate of 500kb</w:t>
+        <w:t xml:space="preserve"> with </w:t>
+      </w:r>
+      <w:proofErr w:type="spellStart"/>
+      <w:r>
+        <w:t>datarate</w:t>
+      </w:r>
+      <w:proofErr w:type="spellEnd"/>
+      <w:r>
+        <w:t xml:space="preserve"> of 500kb</w:t>
       </w:r>
       <w:r>
         <w:t>.</w:t>
@@ -5312,7 +5757,6 @@
         <w:pStyle w:val="Caption"/>
       </w:pPr>
       <w:r>
-        <w:lastRenderedPageBreak/>
         <w:t xml:space="preserve">Following Documents are available: </w:t>
       </w:r>
     </w:p>
@@ -5512,6 +5956,7 @@
       </w:pPr>
       <w:bookmarkStart w:id="46" w:name="_Toc286849741"/>
       <w:r>
+        <w:lastRenderedPageBreak/>
         <w:t>Description and Priority</w:t>
       </w:r>
       <w:bookmarkEnd w:id="46"/>
@@ -5586,7 +6031,6 @@
       </w:pPr>
       <w:bookmarkStart w:id="48" w:name="_Toc286849743"/>
       <w:r>
-        <w:lastRenderedPageBreak/>
         <w:t>Functional Requirements</w:t>
       </w:r>
       <w:bookmarkEnd w:id="48"/>
@@ -5772,6 +6216,31 @@
           <w:p>
             <w:r>
               <w:t>Trip Mileage</w:t>
+            </w:r>
+          </w:p>
+        </w:tc>
+      </w:tr>
+      <w:tr>
+        <w:tc>
+          <w:tcPr>
+            <w:tcW w:w="4149" w:type="dxa"/>
+          </w:tcPr>
+          <w:p>
+            <w:r>
+              <w:t xml:space="preserve">GPIO </w:t>
+            </w:r>
+            <w:r>
+              <w:t>Polling</w:t>
+            </w:r>
+          </w:p>
+        </w:tc>
+        <w:tc>
+          <w:tcPr>
+            <w:tcW w:w="4150" w:type="dxa"/>
+          </w:tcPr>
+          <w:p>
+            <w:r>
+              <w:t>Turn Signal and Headlight indication</w:t>
             </w:r>
           </w:p>
         </w:tc>
@@ -5931,6 +6400,29 @@
           </w:p>
         </w:tc>
       </w:tr>
+      <w:tr>
+        <w:tc>
+          <w:tcPr>
+            <w:tcW w:w="4149" w:type="dxa"/>
+          </w:tcPr>
+          <w:p>
+            <w:r>
+              <w:lastRenderedPageBreak/>
+              <w:t>SPI</w:t>
+            </w:r>
+          </w:p>
+        </w:tc>
+        <w:tc>
+          <w:tcPr>
+            <w:tcW w:w="4150" w:type="dxa"/>
+          </w:tcPr>
+          <w:p>
+            <w:r>
+              <w:t>EGT Temperature Left and Right Cylinder</w:t>
+            </w:r>
+          </w:p>
+        </w:tc>
+      </w:tr>
     </w:tbl>
     <w:p>
       <w:r>
@@ -5940,7 +6432,7 @@
         <w:tab/>
       </w:r>
       <w:r>
-        <w:t>TBD</w:t>
+        <w:t>Turn signals indicator shall blink at constant rate derived from input GPIO interrupt.</w:t>
       </w:r>
     </w:p>
     <w:p>
@@ -5951,7 +6443,7 @@
         <w:tab/>
       </w:r>
       <w:r>
-        <w:t>TBD</w:t>
+        <w:t>Buzzer will sound with the same frequency as turn signal indicators.</w:t>
       </w:r>
     </w:p>
     <w:p>
@@ -6022,7 +6514,6 @@
         </w:numPr>
       </w:pPr>
       <w:r>
-        <w:lastRenderedPageBreak/>
         <w:t>Oil Pressure</w:t>
       </w:r>
     </w:p>
@@ -6108,8 +6599,13 @@
       </w:r>
       <w:r>
         <w:tab/>
-        <w:t>Oil Temperature threshold warning value is greater than 140 degC</w:t>
-      </w:r>
+        <w:t xml:space="preserve">Oil Temperature threshold warning value is greater than 140 </w:t>
+      </w:r>
+      <w:proofErr w:type="spellStart"/>
+      <w:r>
+        <w:t>degC</w:t>
+      </w:r>
+      <w:proofErr w:type="spellEnd"/>
     </w:p>
     <w:p>
       <w:r>
@@ -6122,6 +6618,7 @@
     </w:p>
     <w:p>
       <w:r>
+        <w:lastRenderedPageBreak/>
         <w:t>REQ-12:</w:t>
       </w:r>
       <w:r>
@@ -6193,87 +6690,106 @@
         <w:pStyle w:val="Heading3"/>
       </w:pPr>
       <w:r>
+        <w:t>Functional Requirements</w:t>
+      </w:r>
+    </w:p>
+    <w:p>
+      <w:r>
+        <w:t xml:space="preserve">Below are Functional requirements: </w:t>
+      </w:r>
+    </w:p>
+    <w:p>
+      <w:r>
+        <w:t>REQ-</w:t>
+      </w:r>
+      <w:r>
+        <w:t>13</w:t>
+      </w:r>
+      <w:r>
+        <w:t>:</w:t>
+      </w:r>
+      <w:r>
+        <w:tab/>
+      </w:r>
+      <w:r>
+        <w:t>Mileage Calculation shall be performed by measuring the pulses from VSS signal.</w:t>
+      </w:r>
+    </w:p>
+    <w:p>
+      <w:r>
+        <w:t>REQ-1</w:t>
+      </w:r>
+      <w:r>
+        <w:t>4</w:t>
+      </w:r>
+      <w:r>
+        <w:t>:</w:t>
+      </w:r>
+      <w:r>
+        <w:tab/>
+      </w:r>
+      <w:r>
+        <w:t>Mileage value shall be updated at increments by 1.</w:t>
+      </w:r>
+    </w:p>
+    <w:p>
+      <w:r>
+        <w:t>REQ-1</w:t>
+      </w:r>
+      <w:r>
+        <w:t>5</w:t>
+      </w:r>
+      <w:r>
+        <w:t>:</w:t>
+      </w:r>
+      <w:r>
+        <w:tab/>
+      </w:r>
+      <w:r>
+        <w:rPr>
+          <w:strike/>
+        </w:rPr>
+        <w:t>Persistency of Mileage value shall be performed by storing latest value in FEE when ignition ON--&gt;OFF sequence is performed.</w:t>
+      </w:r>
+      <w:r>
+        <w:rPr>
+          <w:strike/>
+        </w:rPr>
+        <w:t>(</w:t>
+      </w:r>
+      <w:r>
+        <w:t>obsolete for now since there is no HW support for supporting this requirement)</w:t>
+      </w:r>
+    </w:p>
+    <w:p>
+      <w:r>
+        <w:t>REQ-1</w:t>
+      </w:r>
+      <w:r>
+        <w:t>6</w:t>
+      </w:r>
+      <w:r>
+        <w:t>:</w:t>
+      </w:r>
+      <w:r>
+        <w:t xml:space="preserve">Persistency shall be </w:t>
+      </w:r>
+      <w:proofErr w:type="spellStart"/>
+      <w:r>
+        <w:t>maintened</w:t>
+      </w:r>
+      <w:proofErr w:type="spellEnd"/>
+      <w:r>
+        <w:t xml:space="preserve"> by storing the Mileage in meters and Mileage in FEE at each change.</w:t>
+      </w:r>
+    </w:p>
+    <w:p/>
+    <w:p>
+      <w:pPr>
+        <w:pStyle w:val="Heading2"/>
+      </w:pPr>
+      <w:r>
         <w:lastRenderedPageBreak/>
-        <w:t>Functional Requirements</w:t>
-      </w:r>
-    </w:p>
-    <w:p>
-      <w:r>
-        <w:t xml:space="preserve">Below are Functional requirements: </w:t>
-      </w:r>
-    </w:p>
-    <w:p>
-      <w:r>
-        <w:t>REQ-</w:t>
-      </w:r>
-      <w:r>
-        <w:t>13</w:t>
-      </w:r>
-      <w:r>
-        <w:t>:</w:t>
-      </w:r>
-      <w:r>
-        <w:tab/>
-      </w:r>
-      <w:r>
-        <w:t>Mileage Calculation shall be performed by measuring the pulses from VSS signal.</w:t>
-      </w:r>
-    </w:p>
-    <w:p>
-      <w:r>
-        <w:t>REQ-1</w:t>
-      </w:r>
-      <w:r>
-        <w:t>4</w:t>
-      </w:r>
-      <w:r>
-        <w:t>:</w:t>
-      </w:r>
-      <w:r>
-        <w:tab/>
-      </w:r>
-      <w:r>
-        <w:t>Mileage value shall be updated at increments by 1.</w:t>
-      </w:r>
-    </w:p>
-    <w:p>
-      <w:r>
-        <w:t>REQ-1</w:t>
-      </w:r>
-      <w:r>
-        <w:t>5</w:t>
-      </w:r>
-      <w:r>
-        <w:t>:</w:t>
-      </w:r>
-      <w:r>
-        <w:tab/>
-      </w:r>
-      <w:r>
-        <w:t>Persistency of Mileage value shall be performed by storing latest value in FEE when ignition ON--&gt;OFF sequence is performed.</w:t>
-      </w:r>
-    </w:p>
-    <w:p>
-      <w:r>
-        <w:t>REQ-1</w:t>
-      </w:r>
-      <w:r>
-        <w:t>6</w:t>
-      </w:r>
-      <w:r>
-        <w:t>:</w:t>
-      </w:r>
-      <w:r>
-        <w:tab/>
-        <w:t>TBD</w:t>
-      </w:r>
-    </w:p>
-    <w:p/>
-    <w:p>
-      <w:pPr>
-        <w:pStyle w:val="Heading2"/>
-      </w:pPr>
-      <w:r>
         <w:t xml:space="preserve">Display Vehicle Speed </w:t>
       </w:r>
     </w:p>
@@ -6376,7 +6892,15 @@
     </w:p>
     <w:p>
       <w:r>
-        <w:t>Where n is RPM and rd is Dynamic Rolling Radius of the vehicle(vehicle parameters)</w:t>
+        <w:t xml:space="preserve">Where n is RPM and </w:t>
+      </w:r>
+      <w:proofErr w:type="spellStart"/>
+      <w:r>
+        <w:t>rd</w:t>
+      </w:r>
+      <w:proofErr w:type="spellEnd"/>
+      <w:r>
+        <w:t xml:space="preserve"> is Dynamic Rolling Radius of the vehicle(vehicle parameters)</w:t>
       </w:r>
     </w:p>
     <w:p>
@@ -6386,7 +6910,6 @@
     </w:p>
     <w:p>
       <w:r>
-        <w:lastRenderedPageBreak/>
         <w:t>REQ-18:</w:t>
       </w:r>
       <w:r>
@@ -6526,8 +7049,21 @@
       </w:r>
     </w:p>
     <w:p>
-      <w:r>
-        <w:t xml:space="preserve">Δt will be determined based on function execution timing between the two function calls for calculation of vehicle speed. Derivated vehicle speed calculation formula shall be : </w:t>
+      <w:proofErr w:type="spellStart"/>
+      <w:r>
+        <w:t>Δt</w:t>
+      </w:r>
+      <w:proofErr w:type="spellEnd"/>
+      <w:r>
+        <w:t xml:space="preserve"> will be determined based on function execution timing between the two function calls for calculation of vehicle speed. </w:t>
+      </w:r>
+      <w:proofErr w:type="spellStart"/>
+      <w:r>
+        <w:t>Derivated</w:t>
+      </w:r>
+      <w:proofErr w:type="spellEnd"/>
+      <w:r>
+        <w:t xml:space="preserve"> vehicle speed calculation formula shall be : </w:t>
       </w:r>
       <m:oMath>
         <m:r>
@@ -6636,6 +7172,7 @@
     </w:p>
     <w:p>
       <w:r>
+        <w:lastRenderedPageBreak/>
         <w:t>REQ-20:</w:t>
       </w:r>
       <w:r>
@@ -6654,13 +7191,7 @@
     </w:p>
     <w:p>
       <w:r>
-        <w:t xml:space="preserve">This feature shall provide </w:t>
-      </w:r>
-      <w:r>
-        <w:t>Turn signal and Headlight Indication</w:t>
-      </w:r>
-      <w:r>
-        <w:t xml:space="preserve"> to the Driver via LCD display.</w:t>
+        <w:t>This feature shall provide Turn signal and Headlight Indication to the Driver via LCD display.</w:t>
       </w:r>
     </w:p>
     <w:p>
@@ -6673,29 +7204,277 @@
     </w:p>
     <w:p>
       <w:r>
-        <w:t>Indication data</w:t>
-      </w:r>
-      <w:r>
-        <w:t xml:space="preserve"> shall be displayed at Page 1 of LCD display. </w:t>
-      </w:r>
-      <w:r>
-        <w:t>Indication of signals is provided via corresponding GPIO pins that are connected to the Turn Signals and Headlights indicators</w:t>
+        <w:t>Indication data shall be displayed at Page 1 of LCD display. Indication of signals is provided via corresponding GPIO pins that are connected to the Turn Signals and Headlights indicators.</w:t>
+      </w:r>
+    </w:p>
+    <w:p>
+      <w:pPr>
+        <w:pStyle w:val="Heading3"/>
+      </w:pPr>
+      <w:r>
+        <w:t>Stimulus/Response Sequences</w:t>
+      </w:r>
+    </w:p>
+    <w:p>
+      <w:r>
+        <w:t xml:space="preserve">Indication of Turn signals or Headlights will be considered active when on corresponding GPIO pin Active High Signal is present. </w:t>
+      </w:r>
+    </w:p>
+    <w:p>
+      <w:pPr>
+        <w:pStyle w:val="Heading3"/>
+      </w:pPr>
+      <w:r>
+        <w:t>Functional Requirements</w:t>
+      </w:r>
+    </w:p>
+    <w:p>
+      <w:r>
+        <w:t xml:space="preserve">Below are Functional requirements: </w:t>
+      </w:r>
+    </w:p>
+    <w:p/>
+    <w:p>
+      <w:r>
+        <w:t>REQ-21 : Turn Signals and Headlight Indicators shall be updated at 10ms rate.</w:t>
+      </w:r>
+    </w:p>
+    <w:p>
+      <w:r>
+        <w:t>REQ-22 : T</w:t>
+      </w:r>
+      <w:r>
+        <w:t>here shall be no priorities between Turn Signal and Headlight Indicators.</w:t>
+      </w:r>
+    </w:p>
+    <w:p>
+      <w:r>
+        <w:t>REQ-23: TBD</w:t>
+      </w:r>
+    </w:p>
+    <w:p>
+      <w:pPr>
+        <w:pStyle w:val="Heading2"/>
+      </w:pPr>
+      <w:r>
+        <w:t>Thermocouple EGT</w:t>
+      </w:r>
+    </w:p>
+    <w:p>
+      <w:r>
+        <w:t>This feature shall</w:t>
+      </w:r>
+      <w:r>
+        <w:t xml:space="preserve"> process</w:t>
+      </w:r>
+      <w:r>
+        <w:t xml:space="preserve"> </w:t>
+      </w:r>
+      <w:r>
+        <w:t xml:space="preserve"> the Exhaust Gas Temperature of left and right cylinder that will be shown on the Second Page of LDC display. </w:t>
+      </w:r>
+    </w:p>
+    <w:p>
+      <w:pPr>
+        <w:pStyle w:val="Heading3"/>
+      </w:pPr>
+      <w:r>
+        <w:t>Description and Priority</w:t>
+      </w:r>
+    </w:p>
+    <w:p>
+      <w:r>
+        <w:t xml:space="preserve">EGT </w:t>
+      </w:r>
+      <w:r>
+        <w:t xml:space="preserve"> data shall be displayed at Page </w:t>
+      </w:r>
+      <w:r>
+        <w:t>2</w:t>
+      </w:r>
+      <w:r>
+        <w:t xml:space="preserve"> of LCD display.</w:t>
+      </w:r>
+      <w:r>
+        <w:t xml:space="preserve"> Data</w:t>
+      </w:r>
+      <w:r>
+        <w:t xml:space="preserve"> is provided via corresponding </w:t>
+      </w:r>
+      <w:r>
+        <w:t>MAX31855 IC on SPI bus. This Value is updated @100ms rate.</w:t>
+      </w:r>
+    </w:p>
+    <w:p>
+      <w:pPr>
+        <w:pStyle w:val="Heading3"/>
+      </w:pPr>
+      <w:r>
+        <w:lastRenderedPageBreak/>
+        <w:t>Stimulus/Response Sequences</w:t>
+      </w:r>
+    </w:p>
+    <w:p>
+      <w:r>
+        <w:t>Expected temperatures are around 20~30degC(Ambient Temperature) with cold engine, and up to 900degC if engine is under heavy load.</w:t>
+      </w:r>
+    </w:p>
+    <w:p>
+      <w:pPr>
+        <w:pStyle w:val="Heading3"/>
+      </w:pPr>
+      <w:r>
+        <w:t>Functional Requirements</w:t>
+      </w:r>
+    </w:p>
+    <w:p>
+      <w:r>
+        <w:t xml:space="preserve">Below are Functional requirements: </w:t>
+      </w:r>
+    </w:p>
+    <w:p/>
+    <w:p>
+      <w:r>
+        <w:t>REQ-2</w:t>
+      </w:r>
+      <w:r>
+        <w:t>4</w:t>
+      </w:r>
+      <w:r>
+        <w:t xml:space="preserve"> : </w:t>
+      </w:r>
+      <w:r>
+        <w:t xml:space="preserve">Thermocouple EGT </w:t>
+      </w:r>
+      <w:r>
+        <w:t>shall be updated at 1</w:t>
+      </w:r>
+      <w:r>
+        <w:t>0</w:t>
+      </w:r>
+      <w:r>
+        <w:t>0ms rate</w:t>
+      </w:r>
+      <w:r>
+        <w:t xml:space="preserve"> due to HW limitation.</w:t>
+      </w:r>
+    </w:p>
+    <w:p>
+      <w:r>
+        <w:t>REQ-2</w:t>
+      </w:r>
+      <w:r>
+        <w:t>5</w:t>
+      </w:r>
+      <w:r>
+        <w:t xml:space="preserve"> :</w:t>
+      </w:r>
+      <w:r>
+        <w:t xml:space="preserve"> Fault detection mechanism shall be available to show if the difference of temperatures between cylinders is greater than 50degC</w:t>
       </w:r>
       <w:r>
         <w:t>.</w:t>
       </w:r>
     </w:p>
     <w:p>
+      <w:r>
+        <w:t>REQ-2</w:t>
+      </w:r>
+      <w:r>
+        <w:t>6</w:t>
+      </w:r>
+      <w:r>
+        <w:t>: T</w:t>
+      </w:r>
+      <w:r>
+        <w:t>hermocouple EGT data shall be displayed on Second Page of LCD display</w:t>
+      </w:r>
+    </w:p>
+    <w:p>
+      <w:r>
+        <w:t>REQ-2</w:t>
+      </w:r>
+      <w:r>
+        <w:t>7</w:t>
+      </w:r>
+      <w:r>
+        <w:t>:</w:t>
+      </w:r>
+      <w:r>
+        <w:t>TBD</w:t>
+      </w:r>
+    </w:p>
+    <w:p>
+      <w:r>
+        <w:t>REQ-2</w:t>
+      </w:r>
+      <w:r>
+        <w:t>8</w:t>
+      </w:r>
+      <w:r>
+        <w:t>:</w:t>
+      </w:r>
+      <w:r>
+        <w:t>TBD</w:t>
+      </w:r>
+    </w:p>
+    <w:p>
+      <w:r>
+        <w:t>REQ-2</w:t>
+      </w:r>
+      <w:r>
+        <w:t>9</w:t>
+      </w:r>
+      <w:r>
+        <w:t>:</w:t>
+      </w:r>
+      <w:r>
+        <w:t>TBD</w:t>
+      </w:r>
+    </w:p>
+    <w:p>
+      <w:pPr>
+        <w:pStyle w:val="Heading2"/>
+      </w:pPr>
+      <w:r>
+        <w:t>Buzzer</w:t>
+      </w:r>
+    </w:p>
+    <w:p>
+      <w:r>
+        <w:t xml:space="preserve">This feature shall </w:t>
+      </w:r>
+      <w:r>
+        <w:t>create a buzzing sound by utilizing Buzzer available on PCB.</w:t>
+      </w:r>
+      <w:r>
+        <w:t xml:space="preserve"> </w:t>
+      </w:r>
+    </w:p>
+    <w:p>
       <w:pPr>
         <w:pStyle w:val="Heading3"/>
       </w:pPr>
       <w:r>
+        <w:t>Description and Priority</w:t>
+      </w:r>
+    </w:p>
+    <w:p>
+      <w:r>
+        <w:t xml:space="preserve">Buzzer will sound itself when there are turn signals active, with the same frequency as turn signals. Also if some warning condition is present it shall create a noise with 0.5Hz frequency. </w:t>
+      </w:r>
+    </w:p>
+    <w:p>
+      <w:pPr>
+        <w:pStyle w:val="Heading3"/>
+      </w:pPr>
+      <w:r>
         <w:t>Stimulus/Response Sequences</w:t>
       </w:r>
     </w:p>
     <w:p>
       <w:r>
-        <w:t xml:space="preserve">Indication of Turn signals or Headlights will be considered active when on corresponding GPIO pin Active High Signal is present. </w:t>
+        <w:t>Buzzer will be activated by a corresponding GPIO pin on MCU.</w:t>
       </w:r>
     </w:p>
     <w:p>
@@ -6714,27 +7493,78 @@
     <w:p/>
     <w:p>
       <w:r>
-        <w:t>REQ-21 : Turn Signals and Headlight Indicators shall be updated at 10ms rate.</w:t>
-      </w:r>
-    </w:p>
-    <w:p>
-      <w:r>
-        <w:t>REQ-2</w:t>
-      </w:r>
-      <w:r>
-        <w:t>2</w:t>
-      </w:r>
-      <w:r>
-        <w:t xml:space="preserve"> : T</w:t>
-      </w:r>
-      <w:r>
-        <w:t>here shall be no priorities between Turn Signal and Headlight Indicators.</w:t>
+        <w:t>REQ-</w:t>
+      </w:r>
+      <w:r>
+        <w:t>30</w:t>
+      </w:r>
+      <w:r>
+        <w:t xml:space="preserve"> </w:t>
+      </w:r>
+      <w:r>
+        <w:t>: Buzzer shall be activated in the same frequency as Turn Signal indicators.</w:t>
+      </w:r>
+    </w:p>
+    <w:p>
+      <w:r>
+        <w:t>REQ-</w:t>
+      </w:r>
+      <w:r>
+        <w:t>31</w:t>
+      </w:r>
+      <w:r>
+        <w:t xml:space="preserve"> :</w:t>
+      </w:r>
+      <w:r>
+        <w:t>Buzzer shall be activated in case of warnings with frequency of 0.5Hz.</w:t>
+      </w:r>
+    </w:p>
+    <w:p>
+      <w:r>
+        <w:t>REQ-</w:t>
+      </w:r>
+      <w:r>
+        <w:t>32</w:t>
+      </w:r>
+      <w:r>
+        <w:t xml:space="preserve">: </w:t>
+      </w:r>
+      <w:r>
+        <w:t>Warnings have priority over the Turn Signal indicators.</w:t>
       </w:r>
     </w:p>
     <w:p>
       <w:r>
         <w:lastRenderedPageBreak/>
-        <w:t>REQ-23: TBD</w:t>
+        <w:t>REQ-</w:t>
+      </w:r>
+      <w:r>
+        <w:t>33</w:t>
+      </w:r>
+      <w:r>
+        <w:t>:TBD</w:t>
+      </w:r>
+    </w:p>
+    <w:p>
+      <w:r>
+        <w:t>REQ-</w:t>
+      </w:r>
+      <w:r>
+        <w:t>34</w:t>
+      </w:r>
+      <w:r>
+        <w:t>:TBD</w:t>
+      </w:r>
+    </w:p>
+    <w:p>
+      <w:r>
+        <w:t>REQ-</w:t>
+      </w:r>
+      <w:r>
+        <w:t>35</w:t>
+      </w:r>
+      <w:r>
+        <w:t>:TBD</w:t>
       </w:r>
     </w:p>
     <w:p/>
@@ -6809,10 +7639,10 @@
           <w:noProof/>
         </w:rPr>
         <w:drawing>
-          <wp:inline distT="0" distB="0" distL="0" distR="0" wp14:anchorId="39406E83" wp14:editId="1A8B84B4">
-            <wp:extent cx="5276215" cy="2136775"/>
+          <wp:inline distT="0" distB="0" distL="0" distR="0" wp14:anchorId="42794EC3" wp14:editId="6B7E84B6">
+            <wp:extent cx="5276215" cy="2538095"/>
             <wp:effectExtent l="0" t="0" r="635" b="0"/>
-            <wp:docPr id="11" name="Picture 11"/>
+            <wp:docPr id="4" name="Picture 4"/>
             <wp:cNvGraphicFramePr>
               <a:graphicFrameLocks xmlns:a="http://schemas.openxmlformats.org/drawingml/2006/main" noChangeAspect="1"/>
             </wp:cNvGraphicFramePr>
@@ -6820,7 +7650,7 @@
               <a:graphicData uri="http://schemas.openxmlformats.org/drawingml/2006/picture">
                 <pic:pic xmlns:pic="http://schemas.openxmlformats.org/drawingml/2006/picture">
                   <pic:nvPicPr>
-                    <pic:cNvPr id="11" name="Picture 11"/>
+                    <pic:cNvPr id="4" name="Picture 4"/>
                     <pic:cNvPicPr/>
                   </pic:nvPicPr>
                   <pic:blipFill>
@@ -6838,7 +7668,7 @@
                   <pic:spPr>
                     <a:xfrm>
                       <a:off x="0" y="0"/>
-                      <a:ext cx="5276215" cy="2136775"/>
+                      <a:ext cx="5276215" cy="2538095"/>
                     </a:xfrm>
                     <a:prstGeom prst="rect">
                       <a:avLst/>
@@ -6943,7 +7773,22 @@
         </w:numPr>
       </w:pPr>
       <w:r>
-        <w:t>LCD Display shall have I2C or UART interfacing</w:t>
+        <w:t xml:space="preserve">LCD Display shall </w:t>
+      </w:r>
+      <w:r>
+        <w:rPr>
+          <w:strike/>
+        </w:rPr>
+        <w:t>have I2C or UART</w:t>
+      </w:r>
+      <w:r>
+        <w:t xml:space="preserve"> </w:t>
+      </w:r>
+      <w:r>
+        <w:t xml:space="preserve">SPI </w:t>
+      </w:r>
+      <w:r>
+        <w:t>interfacing</w:t>
       </w:r>
     </w:p>
     <w:p>
@@ -6955,6 +7800,7 @@
         </w:numPr>
       </w:pPr>
       <w:r>
+        <w:lastRenderedPageBreak/>
         <w:t xml:space="preserve">Vehicle Speed Sensor is Hall </w:t>
       </w:r>
       <w:r>
@@ -6982,7 +7828,6 @@
         </w:numPr>
       </w:pPr>
       <w:r>
-        <w:lastRenderedPageBreak/>
         <w:t>Oil Pressure sensor shall be filtered and reduced to supported Voltage level for ADC HW peripheral in MCU. Voltage signal range shall be between 0.5VDC – 4.5VDC. Please see the datasheet of chosen sensor.</w:t>
       </w:r>
     </w:p>
@@ -7001,7 +7846,15 @@
         <w:t>Temperature</w:t>
       </w:r>
       <w:r>
-        <w:t xml:space="preserve"> sensor shall be filtered and reduced to supported Voltage level for ADC HW peripheral in MCU. Sensor is usually of NTC type, so the proper coefficients and calculation must be performed.Please see the datasheet of chosen sensor.</w:t>
+        <w:t xml:space="preserve"> sensor shall be filtered and reduced to supported Voltage level for ADC HW peripheral in MCU. Sensor is usually of NTC type, so the proper coefficients and calculation must be </w:t>
+      </w:r>
+      <w:proofErr w:type="spellStart"/>
+      <w:r>
+        <w:t>performed.Please</w:t>
+      </w:r>
+      <w:proofErr w:type="spellEnd"/>
+      <w:r>
+        <w:t xml:space="preserve"> see the datasheet of chosen sensor.</w:t>
       </w:r>
     </w:p>
     <w:p>
@@ -7013,7 +7866,31 @@
         </w:numPr>
       </w:pPr>
       <w:r>
-        <w:t>Data from Megasquirt ECU shall be received via CAN bus. CAN bus signal will go to Transciever Circuit and Transciever will forward the processed data to CAN HW peripheral of MCU.</w:t>
+        <w:t xml:space="preserve">Data from </w:t>
+      </w:r>
+      <w:proofErr w:type="spellStart"/>
+      <w:r>
+        <w:t>Megasquirt</w:t>
+      </w:r>
+      <w:proofErr w:type="spellEnd"/>
+      <w:r>
+        <w:t xml:space="preserve"> ECU shall be received via CAN bus. CAN bus signal will go to </w:t>
+      </w:r>
+      <w:proofErr w:type="spellStart"/>
+      <w:r>
+        <w:t>Transciever</w:t>
+      </w:r>
+      <w:proofErr w:type="spellEnd"/>
+      <w:r>
+        <w:t xml:space="preserve"> Circuit and </w:t>
+      </w:r>
+      <w:proofErr w:type="spellStart"/>
+      <w:r>
+        <w:t>Transciever</w:t>
+      </w:r>
+      <w:proofErr w:type="spellEnd"/>
+      <w:r>
+        <w:t xml:space="preserve"> will forward the processed data to CAN HW peripheral of MCU.</w:t>
       </w:r>
     </w:p>
     <w:p>
@@ -7049,10 +7926,19 @@
         </w:numPr>
       </w:pPr>
       <w:r>
-        <w:t xml:space="preserve">Turn Signal and Headlight Indications detection shall be interfaced via optocoupler and filtered via low pass filter. </w:t>
-      </w:r>
-      <w:r>
-        <w:t>Further it will be sent to GPIO HW peripheral of MCU.</w:t>
+        <w:t>Turn Signal and Headlight Indications detection shall be interfaced via optocoupler and filtered via low pass filter. Further it will be sent to GPIO HW peripheral of MCU.</w:t>
+      </w:r>
+    </w:p>
+    <w:p>
+      <w:pPr>
+        <w:pStyle w:val="ListParagraph"/>
+        <w:numPr>
+          <w:ilvl w:val="0"/>
+          <w:numId w:val="16"/>
+        </w:numPr>
+      </w:pPr>
+      <w:r>
+        <w:t xml:space="preserve">EGT Temperature sensors will be interfaced via corresponding Thermocouple ICs via SPI bus. </w:t>
       </w:r>
     </w:p>
     <w:p>
@@ -7062,8 +7948,17 @@
     </w:p>
     <w:p/>
     <w:p/>
-    <w:p>
-      <w:r>
+    <w:p/>
+    <w:p/>
+    <w:p/>
+    <w:p/>
+    <w:p/>
+    <w:p/>
+    <w:p/>
+    <w:p/>
+    <w:p>
+      <w:r>
+        <w:lastRenderedPageBreak/>
         <w:t xml:space="preserve">Hardware interfaces Layout picture is below. </w:t>
       </w:r>
     </w:p>
@@ -7077,10 +7972,10 @@
           <w:noProof/>
         </w:rPr>
         <w:drawing>
-          <wp:inline distT="0" distB="0" distL="0" distR="0" wp14:anchorId="51639F41" wp14:editId="1DC90D95">
-            <wp:extent cx="5276215" cy="2557145"/>
-            <wp:effectExtent l="0" t="0" r="635" b="0"/>
-            <wp:docPr id="9" name="Picture 9"/>
+          <wp:inline distT="0" distB="0" distL="0" distR="0" wp14:anchorId="6DCACB46" wp14:editId="67AE2055">
+            <wp:extent cx="5276215" cy="2562860"/>
+            <wp:effectExtent l="0" t="0" r="635" b="8890"/>
+            <wp:docPr id="7" name="Picture 7"/>
             <wp:cNvGraphicFramePr>
               <a:graphicFrameLocks xmlns:a="http://schemas.openxmlformats.org/drawingml/2006/main" noChangeAspect="1"/>
             </wp:cNvGraphicFramePr>
@@ -7088,7 +7983,7 @@
               <a:graphicData uri="http://schemas.openxmlformats.org/drawingml/2006/picture">
                 <pic:pic xmlns:pic="http://schemas.openxmlformats.org/drawingml/2006/picture">
                   <pic:nvPicPr>
-                    <pic:cNvPr id="9" name="Picture 9"/>
+                    <pic:cNvPr id="7" name="Picture 7"/>
                     <pic:cNvPicPr/>
                   </pic:nvPicPr>
                   <pic:blipFill>
@@ -7106,7 +8001,7 @@
                   <pic:spPr>
                     <a:xfrm>
                       <a:off x="0" y="0"/>
-                      <a:ext cx="5276215" cy="2557145"/>
+                      <a:ext cx="5276215" cy="2562860"/>
                     </a:xfrm>
                     <a:prstGeom prst="rect">
                       <a:avLst/>
@@ -7194,7 +8089,6 @@
         <w:rPr>
           <w:noProof/>
         </w:rPr>
-        <w:lastRenderedPageBreak/>
         <w:drawing>
           <wp:inline distT="0" distB="0" distL="0" distR="0" wp14:anchorId="5D791FC9" wp14:editId="3D424174">
             <wp:extent cx="3372484" cy="3483696"/>
@@ -7307,6 +8201,7 @@
       <w:bookmarkStart w:id="58" w:name="_Toc26969075"/>
       <w:bookmarkStart w:id="59" w:name="_Toc286849748"/>
       <w:r>
+        <w:lastRenderedPageBreak/>
         <w:t>Software Interfaces</w:t>
       </w:r>
       <w:bookmarkEnd w:id="57"/>
@@ -7320,16 +8215,17 @@
       <w:pPr>
         <w:pStyle w:val="Caption"/>
         <w:keepNext/>
+        <w:jc w:val="center"/>
       </w:pPr>
       <w:r>
         <w:rPr>
           <w:noProof/>
         </w:rPr>
         <w:drawing>
-          <wp:inline distT="0" distB="0" distL="0" distR="0" wp14:anchorId="5BEFF2DC" wp14:editId="3E1AAA67">
-            <wp:extent cx="5276215" cy="1270635"/>
+          <wp:inline distT="0" distB="0" distL="0" distR="0" wp14:anchorId="51EB26D3" wp14:editId="6F5A40CC">
+            <wp:extent cx="5276215" cy="3470275"/>
             <wp:effectExtent l="0" t="0" r="635" b="0"/>
-            <wp:docPr id="2" name="Picture 2"/>
+            <wp:docPr id="10" name="Picture 10"/>
             <wp:cNvGraphicFramePr>
               <a:graphicFrameLocks xmlns:a="http://schemas.openxmlformats.org/drawingml/2006/main" noChangeAspect="1"/>
             </wp:cNvGraphicFramePr>
@@ -7337,7 +8233,7 @@
               <a:graphicData uri="http://schemas.openxmlformats.org/drawingml/2006/picture">
                 <pic:pic xmlns:pic="http://schemas.openxmlformats.org/drawingml/2006/picture">
                   <pic:nvPicPr>
-                    <pic:cNvPr id="2" name="Picture 2"/>
+                    <pic:cNvPr id="10" name="Picture 10"/>
                     <pic:cNvPicPr/>
                   </pic:nvPicPr>
                   <pic:blipFill>
@@ -7355,7 +8251,7 @@
                   <pic:spPr>
                     <a:xfrm>
                       <a:off x="0" y="0"/>
-                      <a:ext cx="5276215" cy="1270635"/>
+                      <a:ext cx="5276215" cy="3470275"/>
                     </a:xfrm>
                     <a:prstGeom prst="rect">
                       <a:avLst/>
@@ -7450,7 +8346,6 @@
       <w:bookmarkStart w:id="61" w:name="_Toc26969076"/>
       <w:bookmarkStart w:id="62" w:name="_Toc286849749"/>
       <w:r>
-        <w:lastRenderedPageBreak/>
         <w:t>Communications Interfaces</w:t>
       </w:r>
       <w:bookmarkEnd w:id="60"/>
@@ -7474,22 +8369,50 @@
         </w:numPr>
       </w:pPr>
       <w:r>
-        <w:t>Two UART interfaces, one for FREE RTOS realtime debugging and other one for LCD Display(optional</w:t>
-      </w:r>
-      <w:r>
-        <w:t>- Nextion Display is used</w:t>
-      </w:r>
-      <w:r>
-        <w:t xml:space="preserve">). Setup will be as follows : </w:t>
-      </w:r>
-      <w:r>
-        <w:t>For Debugging interface(</w:t>
-      </w:r>
-      <w:r>
-        <w:t>500</w:t>
-      </w:r>
-      <w:r>
-        <w:t>kbaud), and for LCD (115200baud)</w:t>
+        <w:rPr>
+          <w:strike/>
+        </w:rPr>
+        <w:t>Two UART interfaces</w:t>
+      </w:r>
+      <w:r>
+        <w:t xml:space="preserve"> One UART interface</w:t>
+      </w:r>
+      <w:r>
+        <w:t xml:space="preserve"> for FREE RTOS </w:t>
+      </w:r>
+      <w:proofErr w:type="spellStart"/>
+      <w:r>
+        <w:t>realtime</w:t>
+      </w:r>
+      <w:proofErr w:type="spellEnd"/>
+      <w:r>
+        <w:t xml:space="preserve"> debugging and </w:t>
+      </w:r>
+      <w:r>
+        <w:t xml:space="preserve">two SPI interfaces for </w:t>
+      </w:r>
+      <w:r>
+        <w:t>LCD Display(optional</w:t>
+      </w:r>
+      <w:r>
+        <w:t xml:space="preserve">- </w:t>
+      </w:r>
+      <w:proofErr w:type="spellStart"/>
+      <w:r>
+        <w:t>Nextion</w:t>
+      </w:r>
+      <w:proofErr w:type="spellEnd"/>
+      <w:r>
+        <w:t xml:space="preserve"> Display is used</w:t>
+      </w:r>
+      <w:r>
+        <w:t>)</w:t>
+      </w:r>
+      <w:r>
+        <w:t xml:space="preserve"> and ADC IC</w:t>
+      </w:r>
+      <w:r>
+        <w:t xml:space="preserve">. </w:t>
       </w:r>
     </w:p>
     <w:p>
@@ -7513,10 +8436,26 @@
         </w:numPr>
       </w:pPr>
       <w:r>
+        <w:lastRenderedPageBreak/>
         <w:t>SPI</w:t>
       </w:r>
       <w:r>
-        <w:t xml:space="preserve"> interface is used for Different type of LCD controller(1602 20x4 LCD display)</w:t>
+        <w:t xml:space="preserve"> interface is used for Different type of LCD controller(</w:t>
+      </w:r>
+      <w:r>
+        <w:rPr>
+          <w:strike/>
+        </w:rPr>
+        <w:t>1602 20x4</w:t>
+      </w:r>
+      <w:r>
+        <w:t xml:space="preserve"> </w:t>
+      </w:r>
+      <w:r>
+        <w:t xml:space="preserve">128x64 </w:t>
+      </w:r>
+      <w:r>
+        <w:t>LCD display)</w:t>
       </w:r>
       <w:r>
         <w:t>.</w:t>
@@ -7560,7 +8499,13 @@
         <w:pStyle w:val="Caption"/>
       </w:pPr>
       <w:r>
-        <w:t>REQ-21:</w:t>
+        <w:t>REQ-</w:t>
+      </w:r>
+      <w:r>
+        <w:t>36</w:t>
+      </w:r>
+      <w:r>
+        <w:t>:</w:t>
       </w:r>
       <w:r>
         <w:tab/>
@@ -7591,10 +8536,10 @@
         <w:pStyle w:val="Caption"/>
       </w:pPr>
       <w:r>
-        <w:t>REQ-2</w:t>
-      </w:r>
-      <w:r>
-        <w:t>2</w:t>
+        <w:t>REQ-</w:t>
+      </w:r>
+      <w:r>
+        <w:t>37</w:t>
       </w:r>
       <w:r>
         <w:t>:</w:t>
@@ -7699,6 +8644,7 @@
       <w:bookmarkStart w:id="78" w:name="_Toc26969082"/>
       <w:bookmarkStart w:id="79" w:name="_Toc286849755"/>
       <w:r>
+        <w:lastRenderedPageBreak/>
         <w:t>Hardware Requirements</w:t>
       </w:r>
     </w:p>
@@ -7712,7 +8658,25 @@
     </w:p>
     <w:p>
       <w:r>
-        <w:t>REQ-23: Oil Temperature Sensor shall use 10 BIT ADC conversion. Example Circuit for NTC Thermistor is below :</w:t>
+        <w:t>REQ-</w:t>
+      </w:r>
+      <w:r>
+        <w:t>38</w:t>
+      </w:r>
+      <w:r>
+        <w:t>: Oil Temperature Sensor shall use 1</w:t>
+      </w:r>
+      <w:r>
+        <w:t>2</w:t>
+      </w:r>
+      <w:r>
+        <w:t xml:space="preserve"> BIT ADC conversion</w:t>
+      </w:r>
+      <w:r>
+        <w:t xml:space="preserve"> via ADC IC</w:t>
+      </w:r>
+      <w:r>
+        <w:t>. Example Circuit for NTC Thermistor is below :</w:t>
       </w:r>
     </w:p>
     <w:p>
@@ -7789,12 +8753,27 @@
           <w:b/>
           <w:bCs/>
         </w:rPr>
-        <w:t xml:space="preserve"> NTC Thermistor Cicrcuit</w:t>
-      </w:r>
-    </w:p>
-    <w:p>
-      <w:r>
-        <w:t>REQ-24: Oil Temperature Sensor temperature value shall be determined based on NTC sensor resistance. From equation below we can get the resistance.</w:t>
+        <w:t xml:space="preserve"> NTC Thermistor </w:t>
+      </w:r>
+      <w:proofErr w:type="spellStart"/>
+      <w:r>
+        <w:rPr>
+          <w:b/>
+          <w:bCs/>
+        </w:rPr>
+        <w:t>Cicrcuit</w:t>
+      </w:r>
+      <w:proofErr w:type="spellEnd"/>
+    </w:p>
+    <w:p>
+      <w:r>
+        <w:t>REQ-</w:t>
+      </w:r>
+      <w:r>
+        <w:t>39</w:t>
+      </w:r>
+      <w:r>
+        <w:t>: Oil Temperature Sensor temperature value shall be determined based on NTC sensor resistance. From equation below we can get the resistance.</w:t>
       </w:r>
     </w:p>
     <w:p>
@@ -7904,7 +8883,13 @@
     </w:p>
     <w:p>
       <w:r>
-        <w:t>REQ-25: Temperature will be calculated based on NTC sensor resistance using Steinhart Hart equation.</w:t>
+        <w:t>REQ-</w:t>
+      </w:r>
+      <w:r>
+        <w:t>40</w:t>
+      </w:r>
+      <w:r>
+        <w:t>: Temperature will be calculated based on NTC sensor resistance using Steinhart Hart equation.</w:t>
       </w:r>
     </w:p>
     <w:p>
@@ -8045,21 +9030,63 @@
     </w:p>
     <w:p>
       <w:r>
-        <w:t>REQ-26: Oil pressure sensor shall use 10 BIT ADC conversion.</w:t>
-      </w:r>
-    </w:p>
-    <w:p>
-      <w:r>
+        <w:t>REQ-</w:t>
+      </w:r>
+      <w:r>
+        <w:t>41</w:t>
+      </w:r>
+      <w:r>
+        <w:t>: Oil pressure sensor shall use 1</w:t>
+      </w:r>
+      <w:r>
+        <w:t>2</w:t>
+      </w:r>
+      <w:r>
+        <w:t xml:space="preserve"> BIT ADC </w:t>
+      </w:r>
+      <w:r>
+        <w:t>via ADC IC</w:t>
+      </w:r>
+      <w:r>
+        <w:t>.</w:t>
+      </w:r>
+    </w:p>
+    <w:p>
+      <w:pPr>
+        <w:rPr>
+          <w:strike/>
+        </w:rPr>
+      </w:pPr>
+      <w:r>
+        <w:rPr>
+          <w:strike/>
+        </w:rPr>
         <w:t>Chosen Oil pressure sensor if of Resistor type, with measuring range from 1.0 to 10 bars. Resistance is almost linear(difference due to measuring error of measurement setup). Due to the sensor type following requirement is derived.</w:t>
       </w:r>
     </w:p>
     <w:p>
-      <w:r>
+      <w:pPr>
+        <w:rPr>
+          <w:strike/>
+        </w:rPr>
+      </w:pPr>
+      <w:r>
+        <w:rPr>
+          <w:strike/>
+        </w:rPr>
         <w:t>REQ-27: Oil pressure sensor characteristic shall be linear, or close to linear.</w:t>
       </w:r>
     </w:p>
     <w:p>
-      <w:r>
+      <w:pPr>
+        <w:rPr>
+          <w:strike/>
+        </w:rPr>
+      </w:pPr>
+      <w:r>
+        <w:rPr>
+          <w:strike/>
+        </w:rPr>
         <w:t xml:space="preserve">After the fitting of measured data from sensor testing, following polynomial coefficients are derived for sensor characteristic : </w:t>
       </w:r>
     </w:p>
@@ -8070,8 +9097,14 @@
           <w:ilvl w:val="0"/>
           <w:numId w:val="19"/>
         </w:numPr>
-      </w:pPr>
-      <w:r>
+        <w:rPr>
+          <w:strike/>
+        </w:rPr>
+      </w:pPr>
+      <w:r>
+        <w:rPr>
+          <w:strike/>
+        </w:rPr>
         <w:t>P1 = 12.5737</w:t>
       </w:r>
     </w:p>
@@ -8082,29 +9115,71 @@
           <w:ilvl w:val="0"/>
           <w:numId w:val="19"/>
         </w:numPr>
-      </w:pPr>
-      <w:r>
+        <w:rPr>
+          <w:strike/>
+        </w:rPr>
+      </w:pPr>
+      <w:r>
+        <w:rPr>
+          <w:strike/>
+        </w:rPr>
         <w:t xml:space="preserve">P2 = </w:t>
       </w:r>
       <w:bookmarkStart w:id="80" w:name="_Hlk133361241"/>
       <w:r>
+        <w:rPr>
+          <w:strike/>
+        </w:rPr>
         <w:t>19.3474</w:t>
       </w:r>
       <w:bookmarkEnd w:id="80"/>
     </w:p>
     <w:p>
-      <w:r>
+      <w:pPr>
+        <w:rPr>
+          <w:strike/>
+        </w:rPr>
+      </w:pPr>
+      <w:r>
+        <w:rPr>
+          <w:strike/>
+        </w:rPr>
         <w:t xml:space="preserve">From there Pressure sensor characteristic is : </w:t>
       </w:r>
     </w:p>
     <w:p>
-      <w:r>
+      <w:pPr>
+        <w:rPr>
+          <w:strike/>
+        </w:rPr>
+      </w:pPr>
+      <w:r>
+        <w:rPr>
+          <w:strike/>
+        </w:rPr>
         <w:t xml:space="preserve"> y = P1 * x + P2 = 12.5737 * x + 19.3474</w:t>
       </w:r>
     </w:p>
     <w:p>
       <w:r>
+        <w:rPr>
+          <w:strike/>
+        </w:rPr>
         <w:t>For interfacing to the MCU ADC peripheral voltage divider circuit will be used, picture is below.</w:t>
+      </w:r>
+      <w:r>
+        <w:rPr>
+          <w:strike/>
+        </w:rPr>
+        <w:t xml:space="preserve"> </w:t>
+      </w:r>
+      <w:r>
+        <w:t>– Obsolete</w:t>
+      </w:r>
+    </w:p>
+    <w:p>
+      <w:r>
+        <w:t>Oil pressure sensor used is Bosch 0 261 230 365, it is a relative pressure sensor that have measuring range from 0 up to 10bar. Voltage output is 0.5-4.5VDC.</w:t>
       </w:r>
     </w:p>
     <w:p>
@@ -8113,15 +9188,12 @@
         <w:jc w:val="center"/>
       </w:pPr>
       <w:r>
-        <w:rPr>
-          <w:noProof/>
-        </w:rPr>
         <w:lastRenderedPageBreak/>
         <w:drawing>
-          <wp:inline distT="0" distB="0" distL="0" distR="0" wp14:anchorId="2B8480FA" wp14:editId="14B25C49">
-            <wp:extent cx="2896536" cy="2163779"/>
-            <wp:effectExtent l="0" t="0" r="0" b="0"/>
-            <wp:docPr id="3" name="Graphic 3"/>
+          <wp:inline distT="0" distB="0" distL="0" distR="0" wp14:anchorId="62CDA60B" wp14:editId="2A9B8F91">
+            <wp:extent cx="5276215" cy="4081780"/>
+            <wp:effectExtent l="0" t="0" r="635" b="0"/>
+            <wp:docPr id="12" name="Picture 12"/>
             <wp:cNvGraphicFramePr>
               <a:graphicFrameLocks xmlns:a="http://schemas.openxmlformats.org/drawingml/2006/main" noChangeAspect="1"/>
             </wp:cNvGraphicFramePr>
@@ -8129,20 +9201,11 @@
               <a:graphicData uri="http://schemas.openxmlformats.org/drawingml/2006/picture">
                 <pic:pic xmlns:pic="http://schemas.openxmlformats.org/drawingml/2006/picture">
                   <pic:nvPicPr>
-                    <pic:cNvPr id="3" name="Graphic 3"/>
+                    <pic:cNvPr id="1" name=""/>
                     <pic:cNvPicPr/>
                   </pic:nvPicPr>
                   <pic:blipFill>
-                    <a:blip r:embed="rId16" cstate="print">
-                      <a:extLst>
-                        <a:ext uri="{28A0092B-C50C-407E-A947-70E740481C1C}">
-                          <a14:useLocalDpi xmlns:a14="http://schemas.microsoft.com/office/drawing/2010/main" val="0"/>
-                        </a:ext>
-                        <a:ext uri="{96DAC541-7B7A-43D3-8B79-37D633B846F1}">
-                          <asvg:svgBlip xmlns:asvg="http://schemas.microsoft.com/office/drawing/2016/SVG/main" r:embed="rId17"/>
-                        </a:ext>
-                      </a:extLst>
-                    </a:blip>
+                    <a:blip r:embed="rId16"/>
                     <a:stretch>
                       <a:fillRect/>
                     </a:stretch>
@@ -8150,7 +9213,7 @@
                   <pic:spPr>
                     <a:xfrm>
                       <a:off x="0" y="0"/>
-                      <a:ext cx="2934100" cy="2191840"/>
+                      <a:ext cx="5276215" cy="4081780"/>
                     </a:xfrm>
                     <a:prstGeom prst="rect">
                       <a:avLst/>
@@ -8220,14 +9283,17 @@
           <w:b/>
           <w:bCs/>
         </w:rPr>
-        <w:t xml:space="preserve"> Pressure Sensor Interfacing Circuit</w:t>
-      </w:r>
-    </w:p>
-    <w:p>
-      <w:r>
-        <w:t>Voltage divider resistor Rs has the value of 270 Ohms.</w:t>
-      </w:r>
-    </w:p>
+        <w:t xml:space="preserve"> Pressure Sensor </w:t>
+      </w:r>
+      <w:r>
+        <w:rPr>
+          <w:b/>
+          <w:bCs/>
+        </w:rPr>
+        <w:t>Characteristic</w:t>
+      </w:r>
+    </w:p>
+    <w:p/>
     <w:p/>
     <w:p/>
     <w:p/>
@@ -8298,6 +9364,7 @@
       <w:bookmarkStart w:id="85" w:name="_Toc26969084"/>
       <w:bookmarkStart w:id="86" w:name="_Toc286849757"/>
       <w:r>
+        <w:lastRenderedPageBreak/>
         <w:t>Appendix B: Analysis Models</w:t>
       </w:r>
       <w:bookmarkEnd w:id="84"/>
@@ -8344,10 +9411,10 @@
     <w:p/>
     <w:p/>
     <w:sectPr>
-      <w:headerReference w:type="default" r:id="rId18"/>
-      <w:footerReference w:type="even" r:id="rId19"/>
-      <w:footerReference w:type="default" r:id="rId20"/>
-      <w:headerReference w:type="first" r:id="rId21"/>
+      <w:headerReference w:type="default" r:id="rId17"/>
+      <w:footerReference w:type="even" r:id="rId18"/>
+      <w:footerReference w:type="default" r:id="rId19"/>
+      <w:headerReference w:type="first" r:id="rId20"/>
       <w:pgSz w:w="11909" w:h="16834" w:code="9"/>
       <w:pgMar w:top="2160" w:right="1800" w:bottom="1440" w:left="1800" w:header="576" w:footer="1152" w:gutter="0"/>
       <w:cols w:space="720"/>
@@ -8426,21 +9493,34 @@
     <w:pPr>
       <w:pStyle w:val="Footer"/>
     </w:pPr>
-    <w:fldSimple w:instr=" FILENAME   \* MERGEFORMAT ">
-      <w:r>
-        <w:rPr>
-          <w:rFonts w:eastAsia="MS Mincho" w:cs="Calibri"/>
-          <w:lang w:eastAsia="ja-JP"/>
-        </w:rPr>
-        <w:t>SOFTWARE REQUIREMENT SPECIFICATION</w:t>
-      </w:r>
-      <w:r>
-        <w:rPr>
-          <w:noProof/>
-        </w:rPr>
-        <w:t>-v0.1</w:t>
-      </w:r>
-    </w:fldSimple>
+    <w:r>
+      <w:fldChar w:fldCharType="begin"/>
+    </w:r>
+    <w:r>
+      <w:instrText xml:space="preserve"> FILENAME   \* MERGEFORMAT </w:instrText>
+    </w:r>
+    <w:r>
+      <w:fldChar w:fldCharType="separate"/>
+    </w:r>
+    <w:r>
+      <w:rPr>
+        <w:rFonts w:eastAsia="MS Mincho" w:cs="Calibri"/>
+        <w:lang w:eastAsia="ja-JP"/>
+      </w:rPr>
+      <w:t>SOFTWARE REQUIREMENT SPECIFICATION</w:t>
+    </w:r>
+    <w:r>
+      <w:rPr>
+        <w:noProof/>
+      </w:rPr>
+      <w:t>-v0.1</w:t>
+    </w:r>
+    <w:r>
+      <w:rPr>
+        <w:noProof/>
+      </w:rPr>
+      <w:fldChar w:fldCharType="end"/>
+    </w:r>
     <w:r>
       <w:tab/>
     </w:r>

</xml_diff>